<commit_message>
rapport (a finir lol)
Avancement rapport pour la balle (c'est pas fini chef)
</commit_message>
<xml_diff>
--- a/Doc/P-320-Rapport-NaudetMael.docx
+++ b/Doc/P-320-Rapport-NaudetMael.docx
@@ -28,7 +28,7 @@
           <w:szCs w:val="22"/>
         </w:rPr>
         <w:drawing>
-          <wp:inline distT="0" distB="0" distL="0" distR="0">
+          <wp:inline distT="0" distB="0" distL="0" distR="0" wp14:anchorId="171CD601" wp14:editId="484A9FEE">
             <wp:extent cx="3134995" cy="2558415"/>
             <wp:effectExtent l="19050" t="0" r="8255" b="0"/>
             <wp:docPr id="3" name="Image 3"/>
@@ -4577,6 +4577,32 @@
     </w:p>
     <w:p>
       <w:pPr>
+        <w:pStyle w:val="Titre3"/>
+      </w:pPr>
+      <w:r>
+        <w:t>Création de la balle</w:t>
+      </w:r>
+    </w:p>
+    <w:p>
+      <w:pPr>
+        <w:pStyle w:val="description"/>
+      </w:pPr>
+      <w:r>
+        <w:t xml:space="preserve">Pour lancer la balle, il fallait d’abord faire une classe static </w:t>
+      </w:r>
+      <w:r>
+        <w:rPr>
+          <w:i/>
+          <w:iCs/>
+        </w:rPr>
+        <w:t>Balistic</w:t>
+      </w:r>
+      <w:r>
+        <w:t xml:space="preserve"> qui calcule le mouvement d’un objet sur l’axe x et y en fonction du temps, de la vélocité, de la position initiale de l’objet. Ensuite, j’ai implémenté la balle en elle-même. Elle peut uniquement être modifiée avec les méthodes de Balistic et afficher si elle se trouve dans les limites de la console.</w:t>
+      </w:r>
+    </w:p>
+    <w:p>
+      <w:pPr>
         <w:pStyle w:val="description"/>
       </w:pPr>
     </w:p>
@@ -4588,6 +4614,7 @@
       <w:bookmarkStart w:id="39" w:name="_Toc165969644"/>
       <w:bookmarkStart w:id="40" w:name="_Toc308526339"/>
       <w:r>
+        <w:lastRenderedPageBreak/>
         <w:t>Modifications</w:t>
       </w:r>
       <w:bookmarkEnd w:id="38"/>
@@ -4675,11 +4702,7 @@
         <w:t>ests effectués (qui, quand, avec quelles données…)</w:t>
       </w:r>
       <w:r>
-        <w:t xml:space="preserve"> sous forme de procédure. Lorsque cela est possible, fournir un tableau des tests effectués avec les </w:t>
-      </w:r>
-      <w:r>
-        <w:lastRenderedPageBreak/>
-        <w:t>résultats obtenus et les actions à entreprendre en conséquence</w:t>
+        <w:t xml:space="preserve"> sous forme de procédure. Lorsque cela est possible, fournir un tableau des tests effectués avec les résultats obtenus et les actions à entreprendre en conséquence</w:t>
       </w:r>
       <w:r>
         <w:t xml:space="preserve"> (et une estimation de leur durée)</w:t>
@@ -5620,7 +5643,7 @@
               <w:noProof/>
               <w:szCs w:val="16"/>
             </w:rPr>
-            <w:t>17.01.2025 14:30</w:t>
+            <w:t>17.01.2025 16:30</w:t>
           </w:r>
           <w:r>
             <w:rPr>
@@ -5754,7 +5777,7 @@
               <w:noProof/>
             </w:rPr>
             <w:drawing>
-              <wp:inline distT="0" distB="0" distL="0" distR="0">
+              <wp:inline distT="0" distB="0" distL="0" distR="0" wp14:anchorId="5DD9BA98" wp14:editId="04D845B8">
                 <wp:extent cx="1046480" cy="315680"/>
                 <wp:effectExtent l="0" t="0" r="1270" b="8255"/>
                 <wp:docPr id="2" name="Image 2" descr="Logo_entete"/>
@@ -5834,7 +5857,7 @@
         <v:path o:extrusionok="f" gradientshapeok="t" o:connecttype="rect"/>
         <o:lock v:ext="edit" aspectratio="t"/>
       </v:shapetype>
-      <v:shape id="_x0000_i1080" type="#_x0000_t75" style="width:12pt;height:12pt" o:bullet="t">
+      <v:shape id="_x0000_i1032" type="#_x0000_t75" style="width:12pt;height:12pt" o:bullet="t">
         <v:imagedata r:id="rId1" o:title="BD10263_"/>
       </v:shape>
     </w:pict>
@@ -11037,6 +11060,30 @@
 </file>
 
 <file path=customXml/item1.xml><?xml version="1.0" encoding="utf-8"?>
+<p:properties xmlns:p="http://schemas.microsoft.com/office/2006/metadata/properties" xmlns:xsi="http://www.w3.org/2001/XMLSchema-instance" xmlns:pc="http://schemas.microsoft.com/office/infopath/2007/PartnerControls">
+  <documentManagement>
+    <lcf76f155ced4ddcb4097134ff3c332f xmlns="a1b10758-7132-46a4-a2fe-7a2cf46f51f4">
+      <Terms xmlns="http://schemas.microsoft.com/office/infopath/2007/PartnerControls"/>
+    </lcf76f155ced4ddcb4097134ff3c332f>
+    <TaxCatchAll xmlns="f7d9f5a6-831d-4621-8c77-cbcaf993e406" xsi:nil="true"/>
+  </documentManagement>
+</p:properties>
+</file>
+
+<file path=customXml/item2.xml><?xml version="1.0" encoding="utf-8"?>
+<b:Sources xmlns:b="http://schemas.openxmlformats.org/officeDocument/2006/bibliography" xmlns="http://schemas.openxmlformats.org/officeDocument/2006/bibliography" SelectedStyle="\APA.XSL" StyleName="APA"/>
+</file>
+
+<file path=customXml/item3.xml><?xml version="1.0" encoding="utf-8"?>
+<?mso-contentType ?>
+<FormTemplates xmlns="http://schemas.microsoft.com/sharepoint/v3/contenttype/forms">
+  <Display>DocumentLibraryForm</Display>
+  <Edit>DocumentLibraryForm</Edit>
+  <New>DocumentLibraryForm</New>
+</FormTemplates>
+</file>
+
+<file path=customXml/item4.xml><?xml version="1.0" encoding="utf-8"?>
 <ct:contentTypeSchema xmlns:ct="http://schemas.microsoft.com/office/2006/metadata/contentType" xmlns:ma="http://schemas.microsoft.com/office/2006/metadata/properties/metaAttributes" ct:_="" ma:_="" ma:contentTypeName="Document" ma:contentTypeID="0x0101005A5B8F5EAAC22C48A11F5D9A60E6F21D" ma:contentTypeVersion="16" ma:contentTypeDescription="Crée un document." ma:contentTypeScope="" ma:versionID="f2b963976306cc54294b7f4545a3c6c4">
   <xsd:schema xmlns:xsd="http://www.w3.org/2001/XMLSchema" xmlns:xs="http://www.w3.org/2001/XMLSchema" xmlns:p="http://schemas.microsoft.com/office/2006/metadata/properties" xmlns:ns2="a1b10758-7132-46a4-a2fe-7a2cf46f51f4" xmlns:ns3="f7d9f5a6-831d-4621-8c77-cbcaf993e406" targetNamespace="http://schemas.microsoft.com/office/2006/metadata/properties" ma:root="true" ma:fieldsID="e5e135fa2fc1295e1586ddcd9c1a8904" ns2:_="" ns3:_="">
     <xsd:import namespace="a1b10758-7132-46a4-a2fe-7a2cf46f51f4"/>
@@ -11279,31 +11326,34 @@
 </ct:contentTypeSchema>
 </file>
 
-<file path=customXml/item2.xml><?xml version="1.0" encoding="utf-8"?>
-<?mso-contentType ?>
-<FormTemplates xmlns="http://schemas.microsoft.com/sharepoint/v3/contenttype/forms">
-  <Display>DocumentLibraryForm</Display>
-  <Edit>DocumentLibraryForm</Edit>
-  <New>DocumentLibraryForm</New>
-</FormTemplates>
+<file path=customXml/itemProps1.xml><?xml version="1.0" encoding="utf-8"?>
+<ds:datastoreItem xmlns:ds="http://schemas.openxmlformats.org/officeDocument/2006/customXml" ds:itemID="{2319CDB8-A2CD-412D-8359-13E6B4DF1FF4}">
+  <ds:schemaRefs>
+    <ds:schemaRef ds:uri="http://schemas.microsoft.com/office/2006/metadata/properties"/>
+    <ds:schemaRef ds:uri="http://schemas.microsoft.com/office/infopath/2007/PartnerControls"/>
+    <ds:schemaRef ds:uri="a1b10758-7132-46a4-a2fe-7a2cf46f51f4"/>
+    <ds:schemaRef ds:uri="f7d9f5a6-831d-4621-8c77-cbcaf993e406"/>
+  </ds:schemaRefs>
+</ds:datastoreItem>
 </file>
 
-<file path=customXml/item3.xml><?xml version="1.0" encoding="utf-8"?>
-<b:Sources xmlns:b="http://schemas.openxmlformats.org/officeDocument/2006/bibliography" xmlns="http://schemas.openxmlformats.org/officeDocument/2006/bibliography" SelectedStyle="\APA.XSL" StyleName="APA"/>
+<file path=customXml/itemProps2.xml><?xml version="1.0" encoding="utf-8"?>
+<ds:datastoreItem xmlns:ds="http://schemas.openxmlformats.org/officeDocument/2006/customXml" ds:itemID="{C8C35155-3E6A-4058-B6E4-303717845E3B}">
+  <ds:schemaRefs>
+    <ds:schemaRef ds:uri="http://schemas.openxmlformats.org/officeDocument/2006/bibliography"/>
+  </ds:schemaRefs>
+</ds:datastoreItem>
 </file>
 
-<file path=customXml/item4.xml><?xml version="1.0" encoding="utf-8"?>
-<p:properties xmlns:p="http://schemas.microsoft.com/office/2006/metadata/properties" xmlns:xsi="http://www.w3.org/2001/XMLSchema-instance" xmlns:pc="http://schemas.microsoft.com/office/infopath/2007/PartnerControls">
-  <documentManagement>
-    <lcf76f155ced4ddcb4097134ff3c332f xmlns="a1b10758-7132-46a4-a2fe-7a2cf46f51f4">
-      <Terms xmlns="http://schemas.microsoft.com/office/infopath/2007/PartnerControls"/>
-    </lcf76f155ced4ddcb4097134ff3c332f>
-    <TaxCatchAll xmlns="f7d9f5a6-831d-4621-8c77-cbcaf993e406" xsi:nil="true"/>
-  </documentManagement>
-</p:properties>
+<file path=customXml/itemProps3.xml><?xml version="1.0" encoding="utf-8"?>
+<ds:datastoreItem xmlns:ds="http://schemas.openxmlformats.org/officeDocument/2006/customXml" ds:itemID="{6C3F7A66-EDE3-46FD-83EB-3C265E5D2669}">
+  <ds:schemaRefs>
+    <ds:schemaRef ds:uri="http://schemas.microsoft.com/sharepoint/v3/contenttype/forms"/>
+  </ds:schemaRefs>
+</ds:datastoreItem>
 </file>
 
-<file path=customXml/itemProps1.xml><?xml version="1.0" encoding="utf-8"?>
+<file path=customXml/itemProps4.xml><?xml version="1.0" encoding="utf-8"?>
 <ds:datastoreItem xmlns:ds="http://schemas.openxmlformats.org/officeDocument/2006/customXml" ds:itemID="{41546E4A-837A-4BEF-A4B8-FFD4EAB4E855}">
   <ds:schemaRefs>
     <ds:schemaRef ds:uri="http://schemas.microsoft.com/office/2006/metadata/contentType"/>
@@ -11320,31 +11370,4 @@
     <ds:schemaRef ds:uri="http://schemas.microsoft.com/internal/obd"/>
   </ds:schemaRefs>
 </ds:datastoreItem>
-</file>
-
-<file path=customXml/itemProps2.xml><?xml version="1.0" encoding="utf-8"?>
-<ds:datastoreItem xmlns:ds="http://schemas.openxmlformats.org/officeDocument/2006/customXml" ds:itemID="{6C3F7A66-EDE3-46FD-83EB-3C265E5D2669}">
-  <ds:schemaRefs>
-    <ds:schemaRef ds:uri="http://schemas.microsoft.com/sharepoint/v3/contenttype/forms"/>
-  </ds:schemaRefs>
-</ds:datastoreItem>
-</file>
-
-<file path=customXml/itemProps3.xml><?xml version="1.0" encoding="utf-8"?>
-<ds:datastoreItem xmlns:ds="http://schemas.openxmlformats.org/officeDocument/2006/customXml" ds:itemID="{C8C35155-3E6A-4058-B6E4-303717845E3B}">
-  <ds:schemaRefs>
-    <ds:schemaRef ds:uri="http://schemas.openxmlformats.org/officeDocument/2006/bibliography"/>
-  </ds:schemaRefs>
-</ds:datastoreItem>
-</file>
-
-<file path=customXml/itemProps4.xml><?xml version="1.0" encoding="utf-8"?>
-<ds:datastoreItem xmlns:ds="http://schemas.openxmlformats.org/officeDocument/2006/customXml" ds:itemID="{2319CDB8-A2CD-412D-8359-13E6B4DF1FF4}">
-  <ds:schemaRefs>
-    <ds:schemaRef ds:uri="http://schemas.microsoft.com/office/2006/metadata/properties"/>
-    <ds:schemaRef ds:uri="http://schemas.microsoft.com/office/infopath/2007/PartnerControls"/>
-    <ds:schemaRef ds:uri="a1b10758-7132-46a4-a2fe-7a2cf46f51f4"/>
-    <ds:schemaRef ds:uri="f7d9f5a6-831d-4621-8c77-cbcaf993e406"/>
-  </ds:schemaRefs>
-</ds:datastoreItem>
 </file>
</xml_diff>

<commit_message>
trop de changements j'ai oublié de commit lol
Ajout de 2-3 commentaires par ci par la mais surtout ajout de la class pressSpace qui permet d'avoir une bar de progression qui retourne une vitesse pour la balle
</commit_message>
<xml_diff>
--- a/Doc/P-320-Rapport-NaudetMael.docx
+++ b/Doc/P-320-Rapport-NaudetMael.docx
@@ -6,9 +6,11 @@
       <w:pPr>
         <w:pStyle w:val="Titre"/>
       </w:pPr>
+      <w:proofErr w:type="spellStart"/>
       <w:r>
         <w:t>BowMasters</w:t>
       </w:r>
+      <w:proofErr w:type="spellEnd"/>
     </w:p>
     <w:p>
       <w:pPr>
@@ -152,8 +154,10 @@
           <w:bCs w:val="0"/>
           <w:caps w:val="0"/>
           <w:noProof/>
+          <w:kern w:val="2"/>
           <w:sz w:val="22"/>
           <w:szCs w:val="22"/>
+          <w14:ligatures w14:val="standardContextual"/>
         </w:rPr>
       </w:pPr>
       <w:r>
@@ -189,7 +193,7 @@
         </w:rPr>
         <w:fldChar w:fldCharType="separate"/>
       </w:r>
-      <w:hyperlink w:anchor="_Toc308526316" w:history="1">
+      <w:hyperlink w:anchor="_Toc189218480" w:history="1">
         <w:r>
           <w:rPr>
             <w:rStyle w:val="Lienhypertexte"/>
@@ -204,8 +208,10 @@
             <w:bCs w:val="0"/>
             <w:caps w:val="0"/>
             <w:noProof/>
+            <w:kern w:val="2"/>
             <w:sz w:val="22"/>
             <w:szCs w:val="22"/>
+            <w14:ligatures w14:val="standardContextual"/>
           </w:rPr>
           <w:tab/>
         </w:r>
@@ -235,7 +241,7 @@
             <w:noProof/>
             <w:webHidden/>
           </w:rPr>
-          <w:instrText xml:space="preserve"> PAGEREF _Toc308526316 \h </w:instrText>
+          <w:instrText xml:space="preserve"> PAGEREF _Toc189218480 \h </w:instrText>
         </w:r>
         <w:r>
           <w:rPr>
@@ -277,11 +283,13 @@
           <w:rFonts w:eastAsiaTheme="minorEastAsia" w:cstheme="minorBidi"/>
           <w:smallCaps w:val="0"/>
           <w:noProof/>
+          <w:kern w:val="2"/>
           <w:sz w:val="22"/>
           <w:szCs w:val="22"/>
+          <w14:ligatures w14:val="standardContextual"/>
         </w:rPr>
       </w:pPr>
-      <w:hyperlink w:anchor="_Toc308526317" w:history="1">
+      <w:hyperlink w:anchor="_Toc189218481" w:history="1">
         <w:r>
           <w:rPr>
             <w:rStyle w:val="Lienhypertexte"/>
@@ -294,8 +302,10 @@
             <w:rFonts w:eastAsiaTheme="minorEastAsia" w:cstheme="minorBidi"/>
             <w:smallCaps w:val="0"/>
             <w:noProof/>
+            <w:kern w:val="2"/>
             <w:sz w:val="22"/>
             <w:szCs w:val="22"/>
+            <w14:ligatures w14:val="standardContextual"/>
           </w:rPr>
           <w:tab/>
         </w:r>
@@ -325,7 +335,7 @@
             <w:noProof/>
             <w:webHidden/>
           </w:rPr>
-          <w:instrText xml:space="preserve"> PAGEREF _Toc308526317 \h </w:instrText>
+          <w:instrText xml:space="preserve"> PAGEREF _Toc189218481 \h </w:instrText>
         </w:r>
         <w:r>
           <w:rPr>
@@ -367,11 +377,13 @@
           <w:rFonts w:eastAsiaTheme="minorEastAsia" w:cstheme="minorBidi"/>
           <w:smallCaps w:val="0"/>
           <w:noProof/>
+          <w:kern w:val="2"/>
           <w:sz w:val="22"/>
           <w:szCs w:val="22"/>
+          <w14:ligatures w14:val="standardContextual"/>
         </w:rPr>
       </w:pPr>
-      <w:hyperlink w:anchor="_Toc308526318" w:history="1">
+      <w:hyperlink w:anchor="_Toc189218482" w:history="1">
         <w:r>
           <w:rPr>
             <w:rStyle w:val="Lienhypertexte"/>
@@ -384,8 +396,10 @@
             <w:rFonts w:eastAsiaTheme="minorEastAsia" w:cstheme="minorBidi"/>
             <w:smallCaps w:val="0"/>
             <w:noProof/>
+            <w:kern w:val="2"/>
             <w:sz w:val="22"/>
             <w:szCs w:val="22"/>
+            <w14:ligatures w14:val="standardContextual"/>
           </w:rPr>
           <w:tab/>
         </w:r>
@@ -415,7 +429,7 @@
             <w:noProof/>
             <w:webHidden/>
           </w:rPr>
-          <w:instrText xml:space="preserve"> PAGEREF _Toc308526318 \h </w:instrText>
+          <w:instrText xml:space="preserve"> PAGEREF _Toc189218482 \h </w:instrText>
         </w:r>
         <w:r>
           <w:rPr>
@@ -457,11 +471,13 @@
           <w:rFonts w:eastAsiaTheme="minorEastAsia" w:cstheme="minorBidi"/>
           <w:smallCaps w:val="0"/>
           <w:noProof/>
+          <w:kern w:val="2"/>
           <w:sz w:val="22"/>
           <w:szCs w:val="22"/>
+          <w14:ligatures w14:val="standardContextual"/>
         </w:rPr>
       </w:pPr>
-      <w:hyperlink w:anchor="_Toc308526319" w:history="1">
+      <w:hyperlink w:anchor="_Toc189218483" w:history="1">
         <w:r>
           <w:rPr>
             <w:rStyle w:val="Lienhypertexte"/>
@@ -474,8 +490,10 @@
             <w:rFonts w:eastAsiaTheme="minorEastAsia" w:cstheme="minorBidi"/>
             <w:smallCaps w:val="0"/>
             <w:noProof/>
+            <w:kern w:val="2"/>
             <w:sz w:val="22"/>
             <w:szCs w:val="22"/>
+            <w14:ligatures w14:val="standardContextual"/>
           </w:rPr>
           <w:tab/>
         </w:r>
@@ -505,7 +523,7 @@
             <w:noProof/>
             <w:webHidden/>
           </w:rPr>
-          <w:instrText xml:space="preserve"> PAGEREF _Toc308526319 \h </w:instrText>
+          <w:instrText xml:space="preserve"> PAGEREF _Toc189218483 \h </w:instrText>
         </w:r>
         <w:r>
           <w:rPr>
@@ -547,11 +565,13 @@
           <w:rFonts w:eastAsiaTheme="minorEastAsia" w:cstheme="minorBidi"/>
           <w:smallCaps w:val="0"/>
           <w:noProof/>
+          <w:kern w:val="2"/>
           <w:sz w:val="22"/>
           <w:szCs w:val="22"/>
+          <w14:ligatures w14:val="standardContextual"/>
         </w:rPr>
       </w:pPr>
-      <w:hyperlink w:anchor="_Toc308526320" w:history="1">
+      <w:hyperlink w:anchor="_Toc189218484" w:history="1">
         <w:r>
           <w:rPr>
             <w:rStyle w:val="Lienhypertexte"/>
@@ -564,8 +584,10 @@
             <w:rFonts w:eastAsiaTheme="minorEastAsia" w:cstheme="minorBidi"/>
             <w:smallCaps w:val="0"/>
             <w:noProof/>
+            <w:kern w:val="2"/>
             <w:sz w:val="22"/>
             <w:szCs w:val="22"/>
+            <w14:ligatures w14:val="standardContextual"/>
           </w:rPr>
           <w:tab/>
         </w:r>
@@ -595,7 +617,7 @@
             <w:noProof/>
             <w:webHidden/>
           </w:rPr>
-          <w:instrText xml:space="preserve"> PAGEREF _Toc308526320 \h </w:instrText>
+          <w:instrText xml:space="preserve"> PAGEREF _Toc189218484 \h </w:instrText>
         </w:r>
         <w:r>
           <w:rPr>
@@ -637,11 +659,13 @@
           <w:rFonts w:eastAsiaTheme="minorEastAsia" w:cstheme="minorBidi"/>
           <w:smallCaps w:val="0"/>
           <w:noProof/>
+          <w:kern w:val="2"/>
           <w:sz w:val="22"/>
           <w:szCs w:val="22"/>
+          <w14:ligatures w14:val="standardContextual"/>
         </w:rPr>
       </w:pPr>
-      <w:hyperlink w:anchor="_Toc308526321" w:history="1">
+      <w:hyperlink w:anchor="_Toc189218485" w:history="1">
         <w:r>
           <w:rPr>
             <w:rStyle w:val="Lienhypertexte"/>
@@ -654,8 +678,10 @@
             <w:rFonts w:eastAsiaTheme="minorEastAsia" w:cstheme="minorBidi"/>
             <w:smallCaps w:val="0"/>
             <w:noProof/>
+            <w:kern w:val="2"/>
             <w:sz w:val="22"/>
             <w:szCs w:val="22"/>
+            <w14:ligatures w14:val="standardContextual"/>
           </w:rPr>
           <w:tab/>
         </w:r>
@@ -685,7 +711,7 @@
             <w:noProof/>
             <w:webHidden/>
           </w:rPr>
-          <w:instrText xml:space="preserve"> PAGEREF _Toc308526321 \h </w:instrText>
+          <w:instrText xml:space="preserve"> PAGEREF _Toc189218485 \h </w:instrText>
         </w:r>
         <w:r>
           <w:rPr>
@@ -728,11 +754,13 @@
           <w:i w:val="0"/>
           <w:iCs w:val="0"/>
           <w:noProof/>
+          <w:kern w:val="2"/>
           <w:sz w:val="22"/>
           <w:szCs w:val="22"/>
+          <w14:ligatures w14:val="standardContextual"/>
         </w:rPr>
       </w:pPr>
-      <w:hyperlink w:anchor="_Toc308526322" w:history="1">
+      <w:hyperlink w:anchor="_Toc189218486" w:history="1">
         <w:r>
           <w:rPr>
             <w:rStyle w:val="Lienhypertexte"/>
@@ -746,8 +774,10 @@
             <w:i w:val="0"/>
             <w:iCs w:val="0"/>
             <w:noProof/>
+            <w:kern w:val="2"/>
             <w:sz w:val="22"/>
             <w:szCs w:val="22"/>
+            <w14:ligatures w14:val="standardContextual"/>
           </w:rPr>
           <w:tab/>
         </w:r>
@@ -777,7 +807,7 @@
             <w:noProof/>
             <w:webHidden/>
           </w:rPr>
-          <w:instrText xml:space="preserve"> PAGEREF _Toc308526322 \h </w:instrText>
+          <w:instrText xml:space="preserve"> PAGEREF _Toc189218486 \h </w:instrText>
         </w:r>
         <w:r>
           <w:rPr>
@@ -820,11 +850,13 @@
           <w:i w:val="0"/>
           <w:iCs w:val="0"/>
           <w:noProof/>
+          <w:kern w:val="2"/>
           <w:sz w:val="22"/>
           <w:szCs w:val="22"/>
+          <w14:ligatures w14:val="standardContextual"/>
         </w:rPr>
       </w:pPr>
-      <w:hyperlink w:anchor="_Toc308526323" w:history="1">
+      <w:hyperlink w:anchor="_Toc189218487" w:history="1">
         <w:r>
           <w:rPr>
             <w:rStyle w:val="Lienhypertexte"/>
@@ -838,8 +870,10 @@
             <w:i w:val="0"/>
             <w:iCs w:val="0"/>
             <w:noProof/>
+            <w:kern w:val="2"/>
             <w:sz w:val="22"/>
             <w:szCs w:val="22"/>
+            <w14:ligatures w14:val="standardContextual"/>
           </w:rPr>
           <w:tab/>
         </w:r>
@@ -869,7 +903,7 @@
             <w:noProof/>
             <w:webHidden/>
           </w:rPr>
-          <w:instrText xml:space="preserve"> PAGEREF _Toc308526323 \h </w:instrText>
+          <w:instrText xml:space="preserve"> PAGEREF _Toc189218487 \h </w:instrText>
         </w:r>
         <w:r>
           <w:rPr>
@@ -912,11 +946,13 @@
           <w:i w:val="0"/>
           <w:iCs w:val="0"/>
           <w:noProof/>
+          <w:kern w:val="2"/>
           <w:sz w:val="22"/>
           <w:szCs w:val="22"/>
+          <w14:ligatures w14:val="standardContextual"/>
         </w:rPr>
       </w:pPr>
-      <w:hyperlink w:anchor="_Toc308526324" w:history="1">
+      <w:hyperlink w:anchor="_Toc189218488" w:history="1">
         <w:r>
           <w:rPr>
             <w:rStyle w:val="Lienhypertexte"/>
@@ -930,8 +966,10 @@
             <w:i w:val="0"/>
             <w:iCs w:val="0"/>
             <w:noProof/>
+            <w:kern w:val="2"/>
             <w:sz w:val="22"/>
             <w:szCs w:val="22"/>
+            <w14:ligatures w14:val="standardContextual"/>
           </w:rPr>
           <w:tab/>
         </w:r>
@@ -961,7 +999,7 @@
             <w:noProof/>
             <w:webHidden/>
           </w:rPr>
-          <w:instrText xml:space="preserve"> PAGEREF _Toc308526324 \h </w:instrText>
+          <w:instrText xml:space="preserve"> PAGEREF _Toc189218488 \h </w:instrText>
         </w:r>
         <w:r>
           <w:rPr>
@@ -1004,11 +1042,13 @@
           <w:i w:val="0"/>
           <w:iCs w:val="0"/>
           <w:noProof/>
+          <w:kern w:val="2"/>
           <w:sz w:val="22"/>
           <w:szCs w:val="22"/>
+          <w14:ligatures w14:val="standardContextual"/>
         </w:rPr>
       </w:pPr>
-      <w:hyperlink w:anchor="_Toc308526325" w:history="1">
+      <w:hyperlink w:anchor="_Toc189218489" w:history="1">
         <w:r>
           <w:rPr>
             <w:rStyle w:val="Lienhypertexte"/>
@@ -1022,8 +1062,10 @@
             <w:i w:val="0"/>
             <w:iCs w:val="0"/>
             <w:noProof/>
+            <w:kern w:val="2"/>
             <w:sz w:val="22"/>
             <w:szCs w:val="22"/>
+            <w14:ligatures w14:val="standardContextual"/>
           </w:rPr>
           <w:tab/>
         </w:r>
@@ -1053,7 +1095,7 @@
             <w:noProof/>
             <w:webHidden/>
           </w:rPr>
-          <w:instrText xml:space="preserve"> PAGEREF _Toc308526325 \h </w:instrText>
+          <w:instrText xml:space="preserve"> PAGEREF _Toc189218489 \h </w:instrText>
         </w:r>
         <w:r>
           <w:rPr>
@@ -1073,7 +1115,7 @@
             <w:noProof/>
             <w:webHidden/>
           </w:rPr>
-          <w:t>3</w:t>
+          <w:t>4</w:t>
         </w:r>
         <w:r>
           <w:rPr>
@@ -1096,11 +1138,13 @@
           <w:i w:val="0"/>
           <w:iCs w:val="0"/>
           <w:noProof/>
+          <w:kern w:val="2"/>
           <w:sz w:val="22"/>
           <w:szCs w:val="22"/>
+          <w14:ligatures w14:val="standardContextual"/>
         </w:rPr>
       </w:pPr>
-      <w:hyperlink w:anchor="_Toc308526326" w:history="1">
+      <w:hyperlink w:anchor="_Toc189218490" w:history="1">
         <w:r>
           <w:rPr>
             <w:rStyle w:val="Lienhypertexte"/>
@@ -1114,8 +1158,10 @@
             <w:i w:val="0"/>
             <w:iCs w:val="0"/>
             <w:noProof/>
+            <w:kern w:val="2"/>
             <w:sz w:val="22"/>
             <w:szCs w:val="22"/>
+            <w14:ligatures w14:val="standardContextual"/>
           </w:rPr>
           <w:tab/>
         </w:r>
@@ -1145,7 +1191,7 @@
             <w:noProof/>
             <w:webHidden/>
           </w:rPr>
-          <w:instrText xml:space="preserve"> PAGEREF _Toc308526326 \h </w:instrText>
+          <w:instrText xml:space="preserve"> PAGEREF _Toc189218490 \h </w:instrText>
         </w:r>
         <w:r>
           <w:rPr>
@@ -1188,11 +1234,13 @@
           <w:i w:val="0"/>
           <w:iCs w:val="0"/>
           <w:noProof/>
+          <w:kern w:val="2"/>
           <w:sz w:val="22"/>
           <w:szCs w:val="22"/>
+          <w14:ligatures w14:val="standardContextual"/>
         </w:rPr>
       </w:pPr>
-      <w:hyperlink w:anchor="_Toc308526327" w:history="1">
+      <w:hyperlink w:anchor="_Toc189218491" w:history="1">
         <w:r>
           <w:rPr>
             <w:rStyle w:val="Lienhypertexte"/>
@@ -1206,8 +1254,10 @@
             <w:i w:val="0"/>
             <w:iCs w:val="0"/>
             <w:noProof/>
+            <w:kern w:val="2"/>
             <w:sz w:val="22"/>
             <w:szCs w:val="22"/>
+            <w14:ligatures w14:val="standardContextual"/>
           </w:rPr>
           <w:tab/>
         </w:r>
@@ -1237,7 +1287,7 @@
             <w:noProof/>
             <w:webHidden/>
           </w:rPr>
-          <w:instrText xml:space="preserve"> PAGEREF _Toc308526327 \h </w:instrText>
+          <w:instrText xml:space="preserve"> PAGEREF _Toc189218491 \h </w:instrText>
         </w:r>
         <w:r>
           <w:rPr>
@@ -1280,11 +1330,13 @@
           <w:i w:val="0"/>
           <w:iCs w:val="0"/>
           <w:noProof/>
+          <w:kern w:val="2"/>
           <w:sz w:val="22"/>
           <w:szCs w:val="22"/>
+          <w14:ligatures w14:val="standardContextual"/>
         </w:rPr>
       </w:pPr>
-      <w:hyperlink w:anchor="_Toc308526328" w:history="1">
+      <w:hyperlink w:anchor="_Toc189218492" w:history="1">
         <w:r>
           <w:rPr>
             <w:rStyle w:val="Lienhypertexte"/>
@@ -1298,8 +1350,10 @@
             <w:i w:val="0"/>
             <w:iCs w:val="0"/>
             <w:noProof/>
+            <w:kern w:val="2"/>
             <w:sz w:val="22"/>
             <w:szCs w:val="22"/>
+            <w14:ligatures w14:val="standardContextual"/>
           </w:rPr>
           <w:tab/>
         </w:r>
@@ -1329,7 +1383,7 @@
             <w:noProof/>
             <w:webHidden/>
           </w:rPr>
-          <w:instrText xml:space="preserve"> PAGEREF _Toc308526328 \h </w:instrText>
+          <w:instrText xml:space="preserve"> PAGEREF _Toc189218492 \h </w:instrText>
         </w:r>
         <w:r>
           <w:rPr>
@@ -1371,11 +1425,13 @@
           <w:rFonts w:eastAsiaTheme="minorEastAsia" w:cstheme="minorBidi"/>
           <w:smallCaps w:val="0"/>
           <w:noProof/>
+          <w:kern w:val="2"/>
           <w:sz w:val="22"/>
           <w:szCs w:val="22"/>
+          <w14:ligatures w14:val="standardContextual"/>
         </w:rPr>
       </w:pPr>
-      <w:hyperlink w:anchor="_Toc308526329" w:history="1">
+      <w:hyperlink w:anchor="_Toc189218493" w:history="1">
         <w:r>
           <w:rPr>
             <w:rStyle w:val="Lienhypertexte"/>
@@ -1388,8 +1444,10 @@
             <w:rFonts w:eastAsiaTheme="minorEastAsia" w:cstheme="minorBidi"/>
             <w:smallCaps w:val="0"/>
             <w:noProof/>
+            <w:kern w:val="2"/>
             <w:sz w:val="22"/>
             <w:szCs w:val="22"/>
+            <w14:ligatures w14:val="standardContextual"/>
           </w:rPr>
           <w:tab/>
         </w:r>
@@ -1419,7 +1477,7 @@
             <w:noProof/>
             <w:webHidden/>
           </w:rPr>
-          <w:instrText xml:space="preserve"> PAGEREF _Toc308526329 \h </w:instrText>
+          <w:instrText xml:space="preserve"> PAGEREF _Toc189218493 \h </w:instrText>
         </w:r>
         <w:r>
           <w:rPr>
@@ -1461,11 +1519,13 @@
           <w:rFonts w:eastAsiaTheme="minorEastAsia" w:cstheme="minorBidi"/>
           <w:smallCaps w:val="0"/>
           <w:noProof/>
+          <w:kern w:val="2"/>
           <w:sz w:val="22"/>
           <w:szCs w:val="22"/>
+          <w14:ligatures w14:val="standardContextual"/>
         </w:rPr>
       </w:pPr>
-      <w:hyperlink w:anchor="_Toc308526330" w:history="1">
+      <w:hyperlink w:anchor="_Toc189218494" w:history="1">
         <w:r>
           <w:rPr>
             <w:rStyle w:val="Lienhypertexte"/>
@@ -1478,8 +1538,10 @@
             <w:rFonts w:eastAsiaTheme="minorEastAsia" w:cstheme="minorBidi"/>
             <w:smallCaps w:val="0"/>
             <w:noProof/>
+            <w:kern w:val="2"/>
             <w:sz w:val="22"/>
             <w:szCs w:val="22"/>
+            <w14:ligatures w14:val="standardContextual"/>
           </w:rPr>
           <w:tab/>
         </w:r>
@@ -1509,7 +1571,7 @@
             <w:noProof/>
             <w:webHidden/>
           </w:rPr>
-          <w:instrText xml:space="preserve"> PAGEREF _Toc308526330 \h </w:instrText>
+          <w:instrText xml:space="preserve"> PAGEREF _Toc189218494 \h </w:instrText>
         </w:r>
         <w:r>
           <w:rPr>
@@ -1553,11 +1615,13 @@
           <w:bCs w:val="0"/>
           <w:caps w:val="0"/>
           <w:noProof/>
+          <w:kern w:val="2"/>
           <w:sz w:val="22"/>
           <w:szCs w:val="22"/>
+          <w14:ligatures w14:val="standardContextual"/>
         </w:rPr>
       </w:pPr>
-      <w:hyperlink w:anchor="_Toc308526331" w:history="1">
+      <w:hyperlink w:anchor="_Toc189218495" w:history="1">
         <w:r>
           <w:rPr>
             <w:rStyle w:val="Lienhypertexte"/>
@@ -1572,8 +1636,10 @@
             <w:bCs w:val="0"/>
             <w:caps w:val="0"/>
             <w:noProof/>
+            <w:kern w:val="2"/>
             <w:sz w:val="22"/>
             <w:szCs w:val="22"/>
+            <w14:ligatures w14:val="standardContextual"/>
           </w:rPr>
           <w:tab/>
         </w:r>
@@ -1603,7 +1669,7 @@
             <w:noProof/>
             <w:webHidden/>
           </w:rPr>
-          <w:instrText xml:space="preserve"> PAGEREF _Toc308526331 \h </w:instrText>
+          <w:instrText xml:space="preserve"> PAGEREF _Toc189218495 \h </w:instrText>
         </w:r>
         <w:r>
           <w:rPr>
@@ -1647,11 +1713,13 @@
           <w:bCs w:val="0"/>
           <w:caps w:val="0"/>
           <w:noProof/>
+          <w:kern w:val="2"/>
           <w:sz w:val="22"/>
           <w:szCs w:val="22"/>
+          <w14:ligatures w14:val="standardContextual"/>
         </w:rPr>
       </w:pPr>
-      <w:hyperlink w:anchor="_Toc308526332" w:history="1">
+      <w:hyperlink w:anchor="_Toc189218496" w:history="1">
         <w:r>
           <w:rPr>
             <w:rStyle w:val="Lienhypertexte"/>
@@ -1666,8 +1734,10 @@
             <w:bCs w:val="0"/>
             <w:caps w:val="0"/>
             <w:noProof/>
+            <w:kern w:val="2"/>
             <w:sz w:val="22"/>
             <w:szCs w:val="22"/>
+            <w14:ligatures w14:val="standardContextual"/>
           </w:rPr>
           <w:tab/>
         </w:r>
@@ -1697,7 +1767,7 @@
             <w:noProof/>
             <w:webHidden/>
           </w:rPr>
-          <w:instrText xml:space="preserve"> PAGEREF _Toc308526332 \h </w:instrText>
+          <w:instrText xml:space="preserve"> PAGEREF _Toc189218496 \h </w:instrText>
         </w:r>
         <w:r>
           <w:rPr>
@@ -1739,11 +1809,13 @@
           <w:rFonts w:eastAsiaTheme="minorEastAsia" w:cstheme="minorBidi"/>
           <w:smallCaps w:val="0"/>
           <w:noProof/>
+          <w:kern w:val="2"/>
           <w:sz w:val="22"/>
           <w:szCs w:val="22"/>
+          <w14:ligatures w14:val="standardContextual"/>
         </w:rPr>
       </w:pPr>
-      <w:hyperlink w:anchor="_Toc308526333" w:history="1">
+      <w:hyperlink w:anchor="_Toc189218497" w:history="1">
         <w:r>
           <w:rPr>
             <w:rStyle w:val="Lienhypertexte"/>
@@ -1756,8 +1828,10 @@
             <w:rFonts w:eastAsiaTheme="minorEastAsia" w:cstheme="minorBidi"/>
             <w:smallCaps w:val="0"/>
             <w:noProof/>
+            <w:kern w:val="2"/>
             <w:sz w:val="22"/>
             <w:szCs w:val="22"/>
+            <w14:ligatures w14:val="standardContextual"/>
           </w:rPr>
           <w:tab/>
         </w:r>
@@ -1787,7 +1861,7 @@
             <w:noProof/>
             <w:webHidden/>
           </w:rPr>
-          <w:instrText xml:space="preserve"> PAGEREF _Toc308526333 \h </w:instrText>
+          <w:instrText xml:space="preserve"> PAGEREF _Toc189218497 \h </w:instrText>
         </w:r>
         <w:r>
           <w:rPr>
@@ -1829,11 +1903,13 @@
           <w:rFonts w:eastAsiaTheme="minorEastAsia" w:cstheme="minorBidi"/>
           <w:smallCaps w:val="0"/>
           <w:noProof/>
+          <w:kern w:val="2"/>
           <w:sz w:val="22"/>
           <w:szCs w:val="22"/>
+          <w14:ligatures w14:val="standardContextual"/>
         </w:rPr>
       </w:pPr>
-      <w:hyperlink w:anchor="_Toc308526334" w:history="1">
+      <w:hyperlink w:anchor="_Toc189218498" w:history="1">
         <w:r>
           <w:rPr>
             <w:rStyle w:val="Lienhypertexte"/>
@@ -1846,8 +1922,10 @@
             <w:rFonts w:eastAsiaTheme="minorEastAsia" w:cstheme="minorBidi"/>
             <w:smallCaps w:val="0"/>
             <w:noProof/>
+            <w:kern w:val="2"/>
             <w:sz w:val="22"/>
             <w:szCs w:val="22"/>
+            <w14:ligatures w14:val="standardContextual"/>
           </w:rPr>
           <w:tab/>
         </w:r>
@@ -1877,7 +1955,7 @@
             <w:noProof/>
             <w:webHidden/>
           </w:rPr>
-          <w:instrText xml:space="preserve"> PAGEREF _Toc308526334 \h </w:instrText>
+          <w:instrText xml:space="preserve"> PAGEREF _Toc189218498 \h </w:instrText>
         </w:r>
         <w:r>
           <w:rPr>
@@ -1919,11 +1997,13 @@
           <w:rFonts w:eastAsiaTheme="minorEastAsia" w:cstheme="minorBidi"/>
           <w:smallCaps w:val="0"/>
           <w:noProof/>
+          <w:kern w:val="2"/>
           <w:sz w:val="22"/>
           <w:szCs w:val="22"/>
+          <w14:ligatures w14:val="standardContextual"/>
         </w:rPr>
       </w:pPr>
-      <w:hyperlink w:anchor="_Toc308526335" w:history="1">
+      <w:hyperlink w:anchor="_Toc189218499" w:history="1">
         <w:r>
           <w:rPr>
             <w:rStyle w:val="Lienhypertexte"/>
@@ -1936,8 +2016,10 @@
             <w:rFonts w:eastAsiaTheme="minorEastAsia" w:cstheme="minorBidi"/>
             <w:smallCaps w:val="0"/>
             <w:noProof/>
+            <w:kern w:val="2"/>
             <w:sz w:val="22"/>
             <w:szCs w:val="22"/>
+            <w14:ligatures w14:val="standardContextual"/>
           </w:rPr>
           <w:tab/>
         </w:r>
@@ -1967,7 +2049,7 @@
             <w:noProof/>
             <w:webHidden/>
           </w:rPr>
-          <w:instrText xml:space="preserve"> PAGEREF _Toc308526335 \h </w:instrText>
+          <w:instrText xml:space="preserve"> PAGEREF _Toc189218499 \h </w:instrText>
         </w:r>
         <w:r>
           <w:rPr>
@@ -2009,11 +2091,13 @@
           <w:rFonts w:eastAsiaTheme="minorEastAsia" w:cstheme="minorBidi"/>
           <w:smallCaps w:val="0"/>
           <w:noProof/>
+          <w:kern w:val="2"/>
           <w:sz w:val="22"/>
           <w:szCs w:val="22"/>
+          <w14:ligatures w14:val="standardContextual"/>
         </w:rPr>
       </w:pPr>
-      <w:hyperlink w:anchor="_Toc308526336" w:history="1">
+      <w:hyperlink w:anchor="_Toc189218500" w:history="1">
         <w:r>
           <w:rPr>
             <w:rStyle w:val="Lienhypertexte"/>
@@ -2026,8 +2110,10 @@
             <w:rFonts w:eastAsiaTheme="minorEastAsia" w:cstheme="minorBidi"/>
             <w:smallCaps w:val="0"/>
             <w:noProof/>
+            <w:kern w:val="2"/>
             <w:sz w:val="22"/>
             <w:szCs w:val="22"/>
+            <w14:ligatures w14:val="standardContextual"/>
           </w:rPr>
           <w:tab/>
         </w:r>
@@ -2057,7 +2143,7 @@
             <w:noProof/>
             <w:webHidden/>
           </w:rPr>
-          <w:instrText xml:space="preserve"> PAGEREF _Toc308526336 \h </w:instrText>
+          <w:instrText xml:space="preserve"> PAGEREF _Toc189218500 \h </w:instrText>
         </w:r>
         <w:r>
           <w:rPr>
@@ -2101,11 +2187,13 @@
           <w:bCs w:val="0"/>
           <w:caps w:val="0"/>
           <w:noProof/>
+          <w:kern w:val="2"/>
           <w:sz w:val="22"/>
           <w:szCs w:val="22"/>
+          <w14:ligatures w14:val="standardContextual"/>
         </w:rPr>
       </w:pPr>
-      <w:hyperlink w:anchor="_Toc308526337" w:history="1">
+      <w:hyperlink w:anchor="_Toc189218501" w:history="1">
         <w:r>
           <w:rPr>
             <w:rStyle w:val="Lienhypertexte"/>
@@ -2120,8 +2208,10 @@
             <w:bCs w:val="0"/>
             <w:caps w:val="0"/>
             <w:noProof/>
+            <w:kern w:val="2"/>
             <w:sz w:val="22"/>
             <w:szCs w:val="22"/>
+            <w14:ligatures w14:val="standardContextual"/>
           </w:rPr>
           <w:tab/>
         </w:r>
@@ -2151,7 +2241,7 @@
             <w:noProof/>
             <w:webHidden/>
           </w:rPr>
-          <w:instrText xml:space="preserve"> PAGEREF _Toc308526337 \h </w:instrText>
+          <w:instrText xml:space="preserve"> PAGEREF _Toc189218501 \h </w:instrText>
         </w:r>
         <w:r>
           <w:rPr>
@@ -2193,11 +2283,13 @@
           <w:rFonts w:eastAsiaTheme="minorEastAsia" w:cstheme="minorBidi"/>
           <w:smallCaps w:val="0"/>
           <w:noProof/>
+          <w:kern w:val="2"/>
           <w:sz w:val="22"/>
           <w:szCs w:val="22"/>
+          <w14:ligatures w14:val="standardContextual"/>
         </w:rPr>
       </w:pPr>
-      <w:hyperlink w:anchor="_Toc308526338" w:history="1">
+      <w:hyperlink w:anchor="_Toc189218502" w:history="1">
         <w:r>
           <w:rPr>
             <w:rStyle w:val="Lienhypertexte"/>
@@ -2210,8 +2302,10 @@
             <w:rFonts w:eastAsiaTheme="minorEastAsia" w:cstheme="minorBidi"/>
             <w:smallCaps w:val="0"/>
             <w:noProof/>
+            <w:kern w:val="2"/>
             <w:sz w:val="22"/>
             <w:szCs w:val="22"/>
+            <w14:ligatures w14:val="standardContextual"/>
           </w:rPr>
           <w:tab/>
         </w:r>
@@ -2241,7 +2335,391 @@
             <w:noProof/>
             <w:webHidden/>
           </w:rPr>
-          <w:instrText xml:space="preserve"> PAGEREF _Toc308526338 \h </w:instrText>
+          <w:instrText xml:space="preserve"> PAGEREF _Toc189218502 \h </w:instrText>
+        </w:r>
+        <w:r>
+          <w:rPr>
+            <w:noProof/>
+            <w:webHidden/>
+          </w:rPr>
+        </w:r>
+        <w:r>
+          <w:rPr>
+            <w:noProof/>
+            <w:webHidden/>
+          </w:rPr>
+          <w:fldChar w:fldCharType="separate"/>
+        </w:r>
+        <w:r>
+          <w:rPr>
+            <w:noProof/>
+            <w:webHidden/>
+          </w:rPr>
+          <w:t>5</w:t>
+        </w:r>
+        <w:r>
+          <w:rPr>
+            <w:noProof/>
+            <w:webHidden/>
+          </w:rPr>
+          <w:fldChar w:fldCharType="end"/>
+        </w:r>
+      </w:hyperlink>
+    </w:p>
+    <w:p>
+      <w:pPr>
+        <w:pStyle w:val="TM3"/>
+        <w:tabs>
+          <w:tab w:val="left" w:pos="1200"/>
+          <w:tab w:val="right" w:leader="dot" w:pos="9060"/>
+        </w:tabs>
+        <w:rPr>
+          <w:rFonts w:eastAsiaTheme="minorEastAsia" w:cstheme="minorBidi"/>
+          <w:i w:val="0"/>
+          <w:iCs w:val="0"/>
+          <w:noProof/>
+          <w:kern w:val="2"/>
+          <w:sz w:val="22"/>
+          <w:szCs w:val="22"/>
+          <w14:ligatures w14:val="standardContextual"/>
+        </w:rPr>
+      </w:pPr>
+      <w:hyperlink w:anchor="_Toc189218503" w:history="1">
+        <w:r>
+          <w:rPr>
+            <w:rStyle w:val="Lienhypertexte"/>
+            <w:noProof/>
+          </w:rPr>
+          <w:t>4.1.1</w:t>
+        </w:r>
+        <w:r>
+          <w:rPr>
+            <w:rFonts w:eastAsiaTheme="minorEastAsia" w:cstheme="minorBidi"/>
+            <w:i w:val="0"/>
+            <w:iCs w:val="0"/>
+            <w:noProof/>
+            <w:kern w:val="2"/>
+            <w:sz w:val="22"/>
+            <w:szCs w:val="22"/>
+            <w14:ligatures w14:val="standardContextual"/>
+          </w:rPr>
+          <w:tab/>
+        </w:r>
+        <w:r>
+          <w:rPr>
+            <w:rStyle w:val="Lienhypertexte"/>
+            <w:noProof/>
+          </w:rPr>
+          <w:t>Fenêtre de jeu</w:t>
+        </w:r>
+        <w:r>
+          <w:rPr>
+            <w:noProof/>
+            <w:webHidden/>
+          </w:rPr>
+          <w:tab/>
+        </w:r>
+        <w:r>
+          <w:rPr>
+            <w:noProof/>
+            <w:webHidden/>
+          </w:rPr>
+          <w:fldChar w:fldCharType="begin"/>
+        </w:r>
+        <w:r>
+          <w:rPr>
+            <w:noProof/>
+            <w:webHidden/>
+          </w:rPr>
+          <w:instrText xml:space="preserve"> PAGEREF _Toc189218503 \h </w:instrText>
+        </w:r>
+        <w:r>
+          <w:rPr>
+            <w:noProof/>
+            <w:webHidden/>
+          </w:rPr>
+        </w:r>
+        <w:r>
+          <w:rPr>
+            <w:noProof/>
+            <w:webHidden/>
+          </w:rPr>
+          <w:fldChar w:fldCharType="separate"/>
+        </w:r>
+        <w:r>
+          <w:rPr>
+            <w:noProof/>
+            <w:webHidden/>
+          </w:rPr>
+          <w:t>5</w:t>
+        </w:r>
+        <w:r>
+          <w:rPr>
+            <w:noProof/>
+            <w:webHidden/>
+          </w:rPr>
+          <w:fldChar w:fldCharType="end"/>
+        </w:r>
+      </w:hyperlink>
+    </w:p>
+    <w:p>
+      <w:pPr>
+        <w:pStyle w:val="TM3"/>
+        <w:tabs>
+          <w:tab w:val="left" w:pos="1200"/>
+          <w:tab w:val="right" w:leader="dot" w:pos="9060"/>
+        </w:tabs>
+        <w:rPr>
+          <w:rFonts w:eastAsiaTheme="minorEastAsia" w:cstheme="minorBidi"/>
+          <w:i w:val="0"/>
+          <w:iCs w:val="0"/>
+          <w:noProof/>
+          <w:kern w:val="2"/>
+          <w:sz w:val="22"/>
+          <w:szCs w:val="22"/>
+          <w14:ligatures w14:val="standardContextual"/>
+        </w:rPr>
+      </w:pPr>
+      <w:hyperlink w:anchor="_Toc189218504" w:history="1">
+        <w:r>
+          <w:rPr>
+            <w:rStyle w:val="Lienhypertexte"/>
+            <w:noProof/>
+          </w:rPr>
+          <w:t>4.1.2</w:t>
+        </w:r>
+        <w:r>
+          <w:rPr>
+            <w:rFonts w:eastAsiaTheme="minorEastAsia" w:cstheme="minorBidi"/>
+            <w:i w:val="0"/>
+            <w:iCs w:val="0"/>
+            <w:noProof/>
+            <w:kern w:val="2"/>
+            <w:sz w:val="22"/>
+            <w:szCs w:val="22"/>
+            <w14:ligatures w14:val="standardContextual"/>
+          </w:rPr>
+          <w:tab/>
+        </w:r>
+        <w:r>
+          <w:rPr>
+            <w:rStyle w:val="Lienhypertexte"/>
+            <w:noProof/>
+          </w:rPr>
+          <w:t>Création des joueurs</w:t>
+        </w:r>
+        <w:r>
+          <w:rPr>
+            <w:noProof/>
+            <w:webHidden/>
+          </w:rPr>
+          <w:tab/>
+        </w:r>
+        <w:r>
+          <w:rPr>
+            <w:noProof/>
+            <w:webHidden/>
+          </w:rPr>
+          <w:fldChar w:fldCharType="begin"/>
+        </w:r>
+        <w:r>
+          <w:rPr>
+            <w:noProof/>
+            <w:webHidden/>
+          </w:rPr>
+          <w:instrText xml:space="preserve"> PAGEREF _Toc189218504 \h </w:instrText>
+        </w:r>
+        <w:r>
+          <w:rPr>
+            <w:noProof/>
+            <w:webHidden/>
+          </w:rPr>
+        </w:r>
+        <w:r>
+          <w:rPr>
+            <w:noProof/>
+            <w:webHidden/>
+          </w:rPr>
+          <w:fldChar w:fldCharType="separate"/>
+        </w:r>
+        <w:r>
+          <w:rPr>
+            <w:noProof/>
+            <w:webHidden/>
+          </w:rPr>
+          <w:t>5</w:t>
+        </w:r>
+        <w:r>
+          <w:rPr>
+            <w:noProof/>
+            <w:webHidden/>
+          </w:rPr>
+          <w:fldChar w:fldCharType="end"/>
+        </w:r>
+      </w:hyperlink>
+    </w:p>
+    <w:p>
+      <w:pPr>
+        <w:pStyle w:val="TM3"/>
+        <w:tabs>
+          <w:tab w:val="left" w:pos="1200"/>
+          <w:tab w:val="right" w:leader="dot" w:pos="9060"/>
+        </w:tabs>
+        <w:rPr>
+          <w:rFonts w:eastAsiaTheme="minorEastAsia" w:cstheme="minorBidi"/>
+          <w:i w:val="0"/>
+          <w:iCs w:val="0"/>
+          <w:noProof/>
+          <w:kern w:val="2"/>
+          <w:sz w:val="22"/>
+          <w:szCs w:val="22"/>
+          <w14:ligatures w14:val="standardContextual"/>
+        </w:rPr>
+      </w:pPr>
+      <w:hyperlink w:anchor="_Toc189218505" w:history="1">
+        <w:r>
+          <w:rPr>
+            <w:rStyle w:val="Lienhypertexte"/>
+            <w:noProof/>
+          </w:rPr>
+          <w:t>4.1.3</w:t>
+        </w:r>
+        <w:r>
+          <w:rPr>
+            <w:rFonts w:eastAsiaTheme="minorEastAsia" w:cstheme="minorBidi"/>
+            <w:i w:val="0"/>
+            <w:iCs w:val="0"/>
+            <w:noProof/>
+            <w:kern w:val="2"/>
+            <w:sz w:val="22"/>
+            <w:szCs w:val="22"/>
+            <w14:ligatures w14:val="standardContextual"/>
+          </w:rPr>
+          <w:tab/>
+        </w:r>
+        <w:r>
+          <w:rPr>
+            <w:rStyle w:val="Lienhypertexte"/>
+            <w:noProof/>
+          </w:rPr>
+          <w:t>Création des tours</w:t>
+        </w:r>
+        <w:r>
+          <w:rPr>
+            <w:noProof/>
+            <w:webHidden/>
+          </w:rPr>
+          <w:tab/>
+        </w:r>
+        <w:r>
+          <w:rPr>
+            <w:noProof/>
+            <w:webHidden/>
+          </w:rPr>
+          <w:fldChar w:fldCharType="begin"/>
+        </w:r>
+        <w:r>
+          <w:rPr>
+            <w:noProof/>
+            <w:webHidden/>
+          </w:rPr>
+          <w:instrText xml:space="preserve"> PAGEREF _Toc189218505 \h </w:instrText>
+        </w:r>
+        <w:r>
+          <w:rPr>
+            <w:noProof/>
+            <w:webHidden/>
+          </w:rPr>
+        </w:r>
+        <w:r>
+          <w:rPr>
+            <w:noProof/>
+            <w:webHidden/>
+          </w:rPr>
+          <w:fldChar w:fldCharType="separate"/>
+        </w:r>
+        <w:r>
+          <w:rPr>
+            <w:noProof/>
+            <w:webHidden/>
+          </w:rPr>
+          <w:t>5</w:t>
+        </w:r>
+        <w:r>
+          <w:rPr>
+            <w:noProof/>
+            <w:webHidden/>
+          </w:rPr>
+          <w:fldChar w:fldCharType="end"/>
+        </w:r>
+      </w:hyperlink>
+    </w:p>
+    <w:p>
+      <w:pPr>
+        <w:pStyle w:val="TM3"/>
+        <w:tabs>
+          <w:tab w:val="left" w:pos="1200"/>
+          <w:tab w:val="right" w:leader="dot" w:pos="9060"/>
+        </w:tabs>
+        <w:rPr>
+          <w:rFonts w:eastAsiaTheme="minorEastAsia" w:cstheme="minorBidi"/>
+          <w:i w:val="0"/>
+          <w:iCs w:val="0"/>
+          <w:noProof/>
+          <w:kern w:val="2"/>
+          <w:sz w:val="22"/>
+          <w:szCs w:val="22"/>
+          <w14:ligatures w14:val="standardContextual"/>
+        </w:rPr>
+      </w:pPr>
+      <w:hyperlink w:anchor="_Toc189218506" w:history="1">
+        <w:r>
+          <w:rPr>
+            <w:rStyle w:val="Lienhypertexte"/>
+            <w:noProof/>
+          </w:rPr>
+          <w:t>4.1.4</w:t>
+        </w:r>
+        <w:r>
+          <w:rPr>
+            <w:rFonts w:eastAsiaTheme="minorEastAsia" w:cstheme="minorBidi"/>
+            <w:i w:val="0"/>
+            <w:iCs w:val="0"/>
+            <w:noProof/>
+            <w:kern w:val="2"/>
+            <w:sz w:val="22"/>
+            <w:szCs w:val="22"/>
+            <w14:ligatures w14:val="standardContextual"/>
+          </w:rPr>
+          <w:tab/>
+        </w:r>
+        <w:r>
+          <w:rPr>
+            <w:rStyle w:val="Lienhypertexte"/>
+            <w:noProof/>
+          </w:rPr>
+          <w:t>Création de la balle</w:t>
+        </w:r>
+        <w:r>
+          <w:rPr>
+            <w:noProof/>
+            <w:webHidden/>
+          </w:rPr>
+          <w:tab/>
+        </w:r>
+        <w:r>
+          <w:rPr>
+            <w:noProof/>
+            <w:webHidden/>
+          </w:rPr>
+          <w:fldChar w:fldCharType="begin"/>
+        </w:r>
+        <w:r>
+          <w:rPr>
+            <w:noProof/>
+            <w:webHidden/>
+          </w:rPr>
+          <w:instrText xml:space="preserve"> PAGEREF _Toc189218506 \h </w:instrText>
         </w:r>
         <w:r>
           <w:rPr>
@@ -2283,11 +2761,13 @@
           <w:rFonts w:eastAsiaTheme="minorEastAsia" w:cstheme="minorBidi"/>
           <w:smallCaps w:val="0"/>
           <w:noProof/>
+          <w:kern w:val="2"/>
           <w:sz w:val="22"/>
           <w:szCs w:val="22"/>
+          <w14:ligatures w14:val="standardContextual"/>
         </w:rPr>
       </w:pPr>
-      <w:hyperlink w:anchor="_Toc308526339" w:history="1">
+      <w:hyperlink w:anchor="_Toc189218507" w:history="1">
         <w:r>
           <w:rPr>
             <w:rStyle w:val="Lienhypertexte"/>
@@ -2300,8 +2780,10 @@
             <w:rFonts w:eastAsiaTheme="minorEastAsia" w:cstheme="minorBidi"/>
             <w:smallCaps w:val="0"/>
             <w:noProof/>
+            <w:kern w:val="2"/>
             <w:sz w:val="22"/>
             <w:szCs w:val="22"/>
+            <w14:ligatures w14:val="standardContextual"/>
           </w:rPr>
           <w:tab/>
         </w:r>
@@ -2331,7 +2813,7 @@
             <w:noProof/>
             <w:webHidden/>
           </w:rPr>
-          <w:instrText xml:space="preserve"> PAGEREF _Toc308526339 \h </w:instrText>
+          <w:instrText xml:space="preserve"> PAGEREF _Toc189218507 \h </w:instrText>
         </w:r>
         <w:r>
           <w:rPr>
@@ -2351,7 +2833,7 @@
             <w:noProof/>
             <w:webHidden/>
           </w:rPr>
-          <w:t>5</w:t>
+          <w:t>6</w:t>
         </w:r>
         <w:r>
           <w:rPr>
@@ -2375,11 +2857,13 @@
           <w:bCs w:val="0"/>
           <w:caps w:val="0"/>
           <w:noProof/>
+          <w:kern w:val="2"/>
           <w:sz w:val="22"/>
           <w:szCs w:val="22"/>
+          <w14:ligatures w14:val="standardContextual"/>
         </w:rPr>
       </w:pPr>
-      <w:hyperlink w:anchor="_Toc308526340" w:history="1">
+      <w:hyperlink w:anchor="_Toc189218508" w:history="1">
         <w:r>
           <w:rPr>
             <w:rStyle w:val="Lienhypertexte"/>
@@ -2394,8 +2878,10 @@
             <w:bCs w:val="0"/>
             <w:caps w:val="0"/>
             <w:noProof/>
+            <w:kern w:val="2"/>
             <w:sz w:val="22"/>
             <w:szCs w:val="22"/>
+            <w14:ligatures w14:val="standardContextual"/>
           </w:rPr>
           <w:tab/>
         </w:r>
@@ -2425,7 +2911,7 @@
             <w:noProof/>
             <w:webHidden/>
           </w:rPr>
-          <w:instrText xml:space="preserve"> PAGEREF _Toc308526340 \h </w:instrText>
+          <w:instrText xml:space="preserve"> PAGEREF _Toc189218508 \h </w:instrText>
         </w:r>
         <w:r>
           <w:rPr>
@@ -2445,7 +2931,7 @@
             <w:noProof/>
             <w:webHidden/>
           </w:rPr>
-          <w:t>5</w:t>
+          <w:t>6</w:t>
         </w:r>
         <w:r>
           <w:rPr>
@@ -2467,11 +2953,13 @@
           <w:rFonts w:eastAsiaTheme="minorEastAsia" w:cstheme="minorBidi"/>
           <w:smallCaps w:val="0"/>
           <w:noProof/>
+          <w:kern w:val="2"/>
           <w:sz w:val="22"/>
           <w:szCs w:val="22"/>
+          <w14:ligatures w14:val="standardContextual"/>
         </w:rPr>
       </w:pPr>
-      <w:hyperlink w:anchor="_Toc308526341" w:history="1">
+      <w:hyperlink w:anchor="_Toc189218509" w:history="1">
         <w:r>
           <w:rPr>
             <w:rStyle w:val="Lienhypertexte"/>
@@ -2484,8 +2972,10 @@
             <w:rFonts w:eastAsiaTheme="minorEastAsia" w:cstheme="minorBidi"/>
             <w:smallCaps w:val="0"/>
             <w:noProof/>
+            <w:kern w:val="2"/>
             <w:sz w:val="22"/>
             <w:szCs w:val="22"/>
+            <w14:ligatures w14:val="standardContextual"/>
           </w:rPr>
           <w:tab/>
         </w:r>
@@ -2515,7 +3005,7 @@
             <w:noProof/>
             <w:webHidden/>
           </w:rPr>
-          <w:instrText xml:space="preserve"> PAGEREF _Toc308526341 \h </w:instrText>
+          <w:instrText xml:space="preserve"> PAGEREF _Toc189218509 \h </w:instrText>
         </w:r>
         <w:r>
           <w:rPr>
@@ -2535,7 +3025,7 @@
             <w:noProof/>
             <w:webHidden/>
           </w:rPr>
-          <w:t>5</w:t>
+          <w:t>6</w:t>
         </w:r>
         <w:r>
           <w:rPr>
@@ -2559,11 +3049,13 @@
           <w:bCs w:val="0"/>
           <w:caps w:val="0"/>
           <w:noProof/>
+          <w:kern w:val="2"/>
           <w:sz w:val="22"/>
           <w:szCs w:val="22"/>
+          <w14:ligatures w14:val="standardContextual"/>
         </w:rPr>
       </w:pPr>
-      <w:hyperlink w:anchor="_Toc308526342" w:history="1">
+      <w:hyperlink w:anchor="_Toc189218510" w:history="1">
         <w:r>
           <w:rPr>
             <w:rStyle w:val="Lienhypertexte"/>
@@ -2578,8 +3070,10 @@
             <w:bCs w:val="0"/>
             <w:caps w:val="0"/>
             <w:noProof/>
+            <w:kern w:val="2"/>
             <w:sz w:val="22"/>
             <w:szCs w:val="22"/>
+            <w14:ligatures w14:val="standardContextual"/>
           </w:rPr>
           <w:tab/>
         </w:r>
@@ -2609,7 +3103,7 @@
             <w:noProof/>
             <w:webHidden/>
           </w:rPr>
-          <w:instrText xml:space="preserve"> PAGEREF _Toc308526342 \h </w:instrText>
+          <w:instrText xml:space="preserve"> PAGEREF _Toc189218510 \h </w:instrText>
         </w:r>
         <w:r>
           <w:rPr>
@@ -2629,7 +3123,7 @@
             <w:noProof/>
             <w:webHidden/>
           </w:rPr>
-          <w:t>5</w:t>
+          <w:t>6</w:t>
         </w:r>
         <w:r>
           <w:rPr>
@@ -2651,11 +3145,13 @@
           <w:rFonts w:eastAsiaTheme="minorEastAsia" w:cstheme="minorBidi"/>
           <w:smallCaps w:val="0"/>
           <w:noProof/>
+          <w:kern w:val="2"/>
           <w:sz w:val="22"/>
           <w:szCs w:val="22"/>
+          <w14:ligatures w14:val="standardContextual"/>
         </w:rPr>
       </w:pPr>
-      <w:hyperlink w:anchor="_Toc308526343" w:history="1">
+      <w:hyperlink w:anchor="_Toc189218511" w:history="1">
         <w:r>
           <w:rPr>
             <w:rStyle w:val="Lienhypertexte"/>
@@ -2668,8 +3164,10 @@
             <w:rFonts w:eastAsiaTheme="minorEastAsia" w:cstheme="minorBidi"/>
             <w:smallCaps w:val="0"/>
             <w:noProof/>
+            <w:kern w:val="2"/>
             <w:sz w:val="22"/>
             <w:szCs w:val="22"/>
+            <w14:ligatures w14:val="standardContextual"/>
           </w:rPr>
           <w:tab/>
         </w:r>
@@ -2699,7 +3197,7 @@
             <w:noProof/>
             <w:webHidden/>
           </w:rPr>
-          <w:instrText xml:space="preserve"> PAGEREF _Toc308526343 \h </w:instrText>
+          <w:instrText xml:space="preserve"> PAGEREF _Toc189218511 \h </w:instrText>
         </w:r>
         <w:r>
           <w:rPr>
@@ -2719,7 +3217,7 @@
             <w:noProof/>
             <w:webHidden/>
           </w:rPr>
-          <w:t>5</w:t>
+          <w:t>6</w:t>
         </w:r>
         <w:r>
           <w:rPr>
@@ -2741,11 +3239,13 @@
           <w:rFonts w:eastAsiaTheme="minorEastAsia" w:cstheme="minorBidi"/>
           <w:smallCaps w:val="0"/>
           <w:noProof/>
+          <w:kern w:val="2"/>
           <w:sz w:val="22"/>
           <w:szCs w:val="22"/>
+          <w14:ligatures w14:val="standardContextual"/>
         </w:rPr>
       </w:pPr>
-      <w:hyperlink w:anchor="_Toc308526344" w:history="1">
+      <w:hyperlink w:anchor="_Toc189218512" w:history="1">
         <w:r>
           <w:rPr>
             <w:rStyle w:val="Lienhypertexte"/>
@@ -2758,8 +3258,10 @@
             <w:rFonts w:eastAsiaTheme="minorEastAsia" w:cstheme="minorBidi"/>
             <w:smallCaps w:val="0"/>
             <w:noProof/>
+            <w:kern w:val="2"/>
             <w:sz w:val="22"/>
             <w:szCs w:val="22"/>
+            <w14:ligatures w14:val="standardContextual"/>
           </w:rPr>
           <w:tab/>
         </w:r>
@@ -2789,7 +3291,7 @@
             <w:noProof/>
             <w:webHidden/>
           </w:rPr>
-          <w:instrText xml:space="preserve"> PAGEREF _Toc308526344 \h </w:instrText>
+          <w:instrText xml:space="preserve"> PAGEREF _Toc189218512 \h </w:instrText>
         </w:r>
         <w:r>
           <w:rPr>
@@ -2809,7 +3311,7 @@
             <w:noProof/>
             <w:webHidden/>
           </w:rPr>
-          <w:t>5</w:t>
+          <w:t>6</w:t>
         </w:r>
         <w:r>
           <w:rPr>
@@ -2831,11 +3333,13 @@
           <w:rFonts w:eastAsiaTheme="minorEastAsia" w:cstheme="minorBidi"/>
           <w:smallCaps w:val="0"/>
           <w:noProof/>
+          <w:kern w:val="2"/>
           <w:sz w:val="22"/>
           <w:szCs w:val="22"/>
+          <w14:ligatures w14:val="standardContextual"/>
         </w:rPr>
       </w:pPr>
-      <w:hyperlink w:anchor="_Toc308526345" w:history="1">
+      <w:hyperlink w:anchor="_Toc189218513" w:history="1">
         <w:r>
           <w:rPr>
             <w:rStyle w:val="Lienhypertexte"/>
@@ -2848,8 +3352,10 @@
             <w:rFonts w:eastAsiaTheme="minorEastAsia" w:cstheme="minorBidi"/>
             <w:smallCaps w:val="0"/>
             <w:noProof/>
+            <w:kern w:val="2"/>
             <w:sz w:val="22"/>
             <w:szCs w:val="22"/>
+            <w14:ligatures w14:val="standardContextual"/>
           </w:rPr>
           <w:tab/>
         </w:r>
@@ -2879,7 +3385,7 @@
             <w:noProof/>
             <w:webHidden/>
           </w:rPr>
-          <w:instrText xml:space="preserve"> PAGEREF _Toc308526345 \h </w:instrText>
+          <w:instrText xml:space="preserve"> PAGEREF _Toc189218513 \h </w:instrText>
         </w:r>
         <w:r>
           <w:rPr>
@@ -2899,7 +3405,7 @@
             <w:noProof/>
             <w:webHidden/>
           </w:rPr>
-          <w:t>5</w:t>
+          <w:t>6</w:t>
         </w:r>
         <w:r>
           <w:rPr>
@@ -2923,11 +3429,13 @@
           <w:bCs w:val="0"/>
           <w:caps w:val="0"/>
           <w:noProof/>
+          <w:kern w:val="2"/>
           <w:sz w:val="22"/>
           <w:szCs w:val="22"/>
+          <w14:ligatures w14:val="standardContextual"/>
         </w:rPr>
       </w:pPr>
-      <w:hyperlink w:anchor="_Toc308526346" w:history="1">
+      <w:hyperlink w:anchor="_Toc189218514" w:history="1">
         <w:r>
           <w:rPr>
             <w:rStyle w:val="Lienhypertexte"/>
@@ -2942,8 +3450,10 @@
             <w:bCs w:val="0"/>
             <w:caps w:val="0"/>
             <w:noProof/>
+            <w:kern w:val="2"/>
             <w:sz w:val="22"/>
             <w:szCs w:val="22"/>
+            <w14:ligatures w14:val="standardContextual"/>
           </w:rPr>
           <w:tab/>
         </w:r>
@@ -2973,7 +3483,7 @@
             <w:noProof/>
             <w:webHidden/>
           </w:rPr>
-          <w:instrText xml:space="preserve"> PAGEREF _Toc308526346 \h </w:instrText>
+          <w:instrText xml:space="preserve"> PAGEREF _Toc189218514 \h </w:instrText>
         </w:r>
         <w:r>
           <w:rPr>
@@ -3015,11 +3525,13 @@
           <w:rFonts w:eastAsiaTheme="minorEastAsia" w:cstheme="minorBidi"/>
           <w:smallCaps w:val="0"/>
           <w:noProof/>
+          <w:kern w:val="2"/>
           <w:sz w:val="22"/>
           <w:szCs w:val="22"/>
+          <w14:ligatures w14:val="standardContextual"/>
         </w:rPr>
       </w:pPr>
-      <w:hyperlink w:anchor="_Toc308526347" w:history="1">
+      <w:hyperlink w:anchor="_Toc189218515" w:history="1">
         <w:r>
           <w:rPr>
             <w:rStyle w:val="Lienhypertexte"/>
@@ -3032,8 +3544,10 @@
             <w:rFonts w:eastAsiaTheme="minorEastAsia" w:cstheme="minorBidi"/>
             <w:smallCaps w:val="0"/>
             <w:noProof/>
+            <w:kern w:val="2"/>
             <w:sz w:val="22"/>
             <w:szCs w:val="22"/>
+            <w14:ligatures w14:val="standardContextual"/>
           </w:rPr>
           <w:tab/>
         </w:r>
@@ -3063,7 +3577,7 @@
             <w:noProof/>
             <w:webHidden/>
           </w:rPr>
-          <w:instrText xml:space="preserve"> PAGEREF _Toc308526347 \h </w:instrText>
+          <w:instrText xml:space="preserve"> PAGEREF _Toc189218515 \h </w:instrText>
         </w:r>
         <w:r>
           <w:rPr>
@@ -3105,11 +3619,13 @@
           <w:rFonts w:eastAsiaTheme="minorEastAsia" w:cstheme="minorBidi"/>
           <w:smallCaps w:val="0"/>
           <w:noProof/>
+          <w:kern w:val="2"/>
           <w:sz w:val="22"/>
           <w:szCs w:val="22"/>
+          <w14:ligatures w14:val="standardContextual"/>
         </w:rPr>
       </w:pPr>
-      <w:hyperlink w:anchor="_Toc308526348" w:history="1">
+      <w:hyperlink w:anchor="_Toc189218516" w:history="1">
         <w:r>
           <w:rPr>
             <w:rStyle w:val="Lienhypertexte"/>
@@ -3122,8 +3638,10 @@
             <w:rFonts w:eastAsiaTheme="minorEastAsia" w:cstheme="minorBidi"/>
             <w:smallCaps w:val="0"/>
             <w:noProof/>
+            <w:kern w:val="2"/>
             <w:sz w:val="22"/>
             <w:szCs w:val="22"/>
+            <w14:ligatures w14:val="standardContextual"/>
           </w:rPr>
           <w:tab/>
         </w:r>
@@ -3153,7 +3671,7 @@
             <w:noProof/>
             <w:webHidden/>
           </w:rPr>
-          <w:instrText xml:space="preserve"> PAGEREF _Toc308526348 \h </w:instrText>
+          <w:instrText xml:space="preserve"> PAGEREF _Toc189218516 \h </w:instrText>
         </w:r>
         <w:r>
           <w:rPr>
@@ -3195,11 +3713,13 @@
           <w:rFonts w:eastAsiaTheme="minorEastAsia" w:cstheme="minorBidi"/>
           <w:smallCaps w:val="0"/>
           <w:noProof/>
+          <w:kern w:val="2"/>
           <w:sz w:val="22"/>
           <w:szCs w:val="22"/>
+          <w14:ligatures w14:val="standardContextual"/>
         </w:rPr>
       </w:pPr>
-      <w:hyperlink w:anchor="_Toc308526349" w:history="1">
+      <w:hyperlink w:anchor="_Toc189218517" w:history="1">
         <w:r>
           <w:rPr>
             <w:rStyle w:val="Lienhypertexte"/>
@@ -3212,8 +3732,10 @@
             <w:rFonts w:eastAsiaTheme="minorEastAsia" w:cstheme="minorBidi"/>
             <w:smallCaps w:val="0"/>
             <w:noProof/>
+            <w:kern w:val="2"/>
             <w:sz w:val="22"/>
             <w:szCs w:val="22"/>
+            <w14:ligatures w14:val="standardContextual"/>
           </w:rPr>
           <w:tab/>
         </w:r>
@@ -3243,7 +3765,7 @@
             <w:noProof/>
             <w:webHidden/>
           </w:rPr>
-          <w:instrText xml:space="preserve"> PAGEREF _Toc308526349 \h </w:instrText>
+          <w:instrText xml:space="preserve"> PAGEREF _Toc189218517 \h </w:instrText>
         </w:r>
         <w:r>
           <w:rPr>
@@ -3287,11 +3809,13 @@
           <w:bCs w:val="0"/>
           <w:caps w:val="0"/>
           <w:noProof/>
+          <w:kern w:val="2"/>
           <w:sz w:val="22"/>
           <w:szCs w:val="22"/>
+          <w14:ligatures w14:val="standardContextual"/>
         </w:rPr>
       </w:pPr>
-      <w:hyperlink w:anchor="_Toc308526350" w:history="1">
+      <w:hyperlink w:anchor="_Toc189218518" w:history="1">
         <w:r>
           <w:rPr>
             <w:rStyle w:val="Lienhypertexte"/>
@@ -3306,8 +3830,10 @@
             <w:bCs w:val="0"/>
             <w:caps w:val="0"/>
             <w:noProof/>
+            <w:kern w:val="2"/>
             <w:sz w:val="22"/>
             <w:szCs w:val="22"/>
+            <w14:ligatures w14:val="standardContextual"/>
           </w:rPr>
           <w:tab/>
         </w:r>
@@ -3337,7 +3863,7 @@
             <w:noProof/>
             <w:webHidden/>
           </w:rPr>
-          <w:instrText xml:space="preserve"> PAGEREF _Toc308526350 \h </w:instrText>
+          <w:instrText xml:space="preserve"> PAGEREF _Toc189218518 \h </w:instrText>
         </w:r>
         <w:r>
           <w:rPr>
@@ -3390,7 +3916,7 @@
       </w:pPr>
       <w:bookmarkStart w:id="0" w:name="_Toc532179955"/>
       <w:bookmarkStart w:id="1" w:name="_Toc165969637"/>
-      <w:bookmarkStart w:id="2" w:name="_Toc308526316"/>
+      <w:bookmarkStart w:id="2" w:name="_Toc189218480"/>
       <w:r>
         <w:lastRenderedPageBreak/>
         <w:t>Spécifications</w:t>
@@ -3408,9 +3934,9 @@
       <w:pPr>
         <w:pStyle w:val="Titre2"/>
       </w:pPr>
-      <w:bookmarkStart w:id="3" w:name="_Toc308526317"/>
-      <w:bookmarkStart w:id="4" w:name="_Toc532179969"/>
-      <w:bookmarkStart w:id="5" w:name="_Toc165969639"/>
+      <w:bookmarkStart w:id="3" w:name="_Toc532179969"/>
+      <w:bookmarkStart w:id="4" w:name="_Toc165969639"/>
+      <w:bookmarkStart w:id="5" w:name="_Toc189218481"/>
       <w:r>
         <w:t>T</w:t>
       </w:r>
@@ -3420,7 +3946,7 @@
       <w:r>
         <w:t>e</w:t>
       </w:r>
-      <w:bookmarkEnd w:id="3"/>
+      <w:bookmarkEnd w:id="5"/>
     </w:p>
     <w:p>
       <w:pPr>
@@ -3435,12 +3961,21 @@
           <w:szCs w:val="26"/>
         </w:rPr>
       </w:pPr>
+      <w:proofErr w:type="spellStart"/>
       <w:r>
         <w:rPr>
           <w:sz w:val="26"/>
           <w:szCs w:val="26"/>
         </w:rPr>
-        <w:t>BowMasters – Projet C# pour le module 320</w:t>
+        <w:t>BowMasters</w:t>
+      </w:r>
+      <w:proofErr w:type="spellEnd"/>
+      <w:r>
+        <w:rPr>
+          <w:sz w:val="26"/>
+          <w:szCs w:val="26"/>
+        </w:rPr>
+        <w:t xml:space="preserve"> – Projet C# pour le module 320</w:t>
       </w:r>
     </w:p>
     <w:p>
@@ -3452,7 +3987,7 @@
       <w:pPr>
         <w:pStyle w:val="Titre2"/>
       </w:pPr>
-      <w:bookmarkStart w:id="6" w:name="_Toc308526318"/>
+      <w:bookmarkStart w:id="6" w:name="_Toc189218482"/>
       <w:r>
         <w:t>Description</w:t>
       </w:r>
@@ -3480,7 +4015,7 @@
       <w:pPr>
         <w:pStyle w:val="Titre2"/>
       </w:pPr>
-      <w:bookmarkStart w:id="7" w:name="_Toc308526319"/>
+      <w:bookmarkStart w:id="7" w:name="_Toc189218483"/>
       <w:r>
         <w:t>Matériel et logiciels à disposition</w:t>
       </w:r>
@@ -3524,7 +4059,7 @@
       <w:pPr>
         <w:pStyle w:val="Titre2"/>
       </w:pPr>
-      <w:bookmarkStart w:id="8" w:name="_Toc308526320"/>
+      <w:bookmarkStart w:id="8" w:name="_Toc189218484"/>
       <w:r>
         <w:t>P</w:t>
       </w:r>
@@ -3571,7 +4106,7 @@
       <w:pPr>
         <w:pStyle w:val="Titre2"/>
       </w:pPr>
-      <w:bookmarkStart w:id="9" w:name="_Toc308526321"/>
+      <w:bookmarkStart w:id="9" w:name="_Toc189218485"/>
       <w:r>
         <w:t>Cahier des charges</w:t>
       </w:r>
@@ -3581,7 +4116,7 @@
       <w:pPr>
         <w:pStyle w:val="Titre3"/>
       </w:pPr>
-      <w:bookmarkStart w:id="10" w:name="_Toc308526322"/>
+      <w:bookmarkStart w:id="10" w:name="_Toc189218486"/>
       <w:r>
         <w:t>Objectifs et portée du projet (objectifs SMART</w:t>
       </w:r>
@@ -3615,7 +4150,7 @@
       <w:pPr>
         <w:pStyle w:val="Titre3"/>
       </w:pPr>
-      <w:bookmarkStart w:id="11" w:name="_Toc308526323"/>
+      <w:bookmarkStart w:id="11" w:name="_Toc189218487"/>
       <w:r>
         <w:t xml:space="preserve">Caractéristiques des utilisateurs et </w:t>
       </w:r>
@@ -3640,7 +4175,15 @@
         <w:t xml:space="preserve">… </w:t>
       </w:r>
       <w:r>
-        <w:t>Il s’agit d’identifier le(s) profil(s) de(s) utilisateur-trice(s) type, et les conséquences que cela va avoir sur la conception (couleurs, ergonomie, utilisation, etc.)</w:t>
+        <w:t>Il s’agit d’identifier le(s) profil(s) de(s) utilisateur-</w:t>
+      </w:r>
+      <w:proofErr w:type="spellStart"/>
+      <w:r>
+        <w:t>trice</w:t>
+      </w:r>
+      <w:proofErr w:type="spellEnd"/>
+      <w:r>
+        <w:t>(s) type, et les conséquences que cela va avoir sur la conception (couleurs, ergonomie, utilisation, etc.)</w:t>
       </w:r>
     </w:p>
     <w:p>
@@ -3652,7 +4195,7 @@
       <w:pPr>
         <w:pStyle w:val="Titre3"/>
       </w:pPr>
-      <w:bookmarkStart w:id="12" w:name="_Toc308526324"/>
+      <w:bookmarkStart w:id="12" w:name="_Toc189218488"/>
       <w:r>
         <w:t>Fonctionnalités requises (du point de vue de l’utilisateur)</w:t>
       </w:r>
@@ -3686,7 +4229,7 @@
       <w:pPr>
         <w:pStyle w:val="Titre3"/>
       </w:pPr>
-      <w:bookmarkStart w:id="13" w:name="_Toc308526325"/>
+      <w:bookmarkStart w:id="13" w:name="_Toc189218489"/>
       <w:r>
         <w:lastRenderedPageBreak/>
         <w:t>Contraintes</w:t>
@@ -3727,7 +4270,7 @@
       <w:pPr>
         <w:pStyle w:val="Titre3"/>
       </w:pPr>
-      <w:bookmarkStart w:id="14" w:name="_Toc308526326"/>
+      <w:bookmarkStart w:id="14" w:name="_Toc189218490"/>
       <w:r>
         <w:t>Travail à réaliser par l'apprenti</w:t>
       </w:r>
@@ -3761,7 +4304,7 @@
       <w:pPr>
         <w:pStyle w:val="Titre3"/>
       </w:pPr>
-      <w:bookmarkStart w:id="15" w:name="_Toc308526327"/>
+      <w:bookmarkStart w:id="15" w:name="_Toc189218491"/>
       <w:r>
         <w:t>Si le temps le permet …</w:t>
       </w:r>
@@ -3777,10 +4320,18 @@
         <w:pStyle w:val="Informations"/>
       </w:pPr>
       <w:r>
-        <w:t>Objectifs complémentaires</w:t>
-      </w:r>
-      <w:r>
-        <w:t>au cas où le projet n’est pas assez ambitieux dans le temps imparti</w:t>
+        <w:t xml:space="preserve">Objectifs </w:t>
+      </w:r>
+      <w:proofErr w:type="spellStart"/>
+      <w:r>
+        <w:t>complémentaires</w:t>
+      </w:r>
+      <w:r>
+        <w:t>au</w:t>
+      </w:r>
+      <w:proofErr w:type="spellEnd"/>
+      <w:r>
+        <w:t xml:space="preserve"> cas où le projet n’est pas assez ambitieux dans le temps imparti</w:t>
       </w:r>
       <w:r>
         <w:t xml:space="preserve">… </w:t>
@@ -3795,7 +4346,7 @@
       <w:pPr>
         <w:pStyle w:val="Titre3"/>
       </w:pPr>
-      <w:bookmarkStart w:id="16" w:name="_Toc308526328"/>
+      <w:bookmarkStart w:id="16" w:name="_Toc189218492"/>
       <w:r>
         <w:t>Méthodes de validation des solutions</w:t>
       </w:r>
@@ -3844,7 +4395,7 @@
       <w:pPr>
         <w:pStyle w:val="Titre2"/>
       </w:pPr>
-      <w:bookmarkStart w:id="17" w:name="_Toc308526329"/>
+      <w:bookmarkStart w:id="17" w:name="_Toc189218493"/>
       <w:r>
         <w:t>Les points suivants seront évalués</w:t>
       </w:r>
@@ -3896,7 +4447,7 @@
       <w:pPr>
         <w:pStyle w:val="Titre2"/>
       </w:pPr>
-      <w:bookmarkStart w:id="18" w:name="_Toc308526330"/>
+      <w:bookmarkStart w:id="18" w:name="_Toc189218494"/>
       <w:r>
         <w:t>Validation et conditions de réussite</w:t>
       </w:r>
@@ -3942,12 +4493,12 @@
       <w:pPr>
         <w:pStyle w:val="Titre1"/>
       </w:pPr>
-      <w:bookmarkStart w:id="19" w:name="_Toc308526331"/>
+      <w:bookmarkStart w:id="19" w:name="_Toc189218495"/>
       <w:r>
         <w:t>Planification</w:t>
       </w:r>
+      <w:bookmarkEnd w:id="3"/>
       <w:bookmarkEnd w:id="4"/>
-      <w:bookmarkEnd w:id="5"/>
       <w:r>
         <w:t xml:space="preserve"> Initiale</w:t>
       </w:r>
@@ -4010,7 +4561,7 @@
       </w:pPr>
       <w:bookmarkStart w:id="20" w:name="_Toc532179957"/>
       <w:bookmarkStart w:id="21" w:name="_Toc165969641"/>
-      <w:bookmarkStart w:id="22" w:name="_Toc308526332"/>
+      <w:bookmarkStart w:id="22" w:name="_Toc189218496"/>
       <w:r>
         <w:t>Analyse</w:t>
       </w:r>
@@ -4022,7 +4573,7 @@
       <w:pPr>
         <w:pStyle w:val="Titre2"/>
       </w:pPr>
-      <w:bookmarkStart w:id="23" w:name="_Toc308526333"/>
+      <w:bookmarkStart w:id="23" w:name="_Toc189218497"/>
       <w:r>
         <w:t>Opportunités</w:t>
       </w:r>
@@ -4151,7 +4702,7 @@
       </w:pPr>
       <w:bookmarkStart w:id="24" w:name="_Toc532179959"/>
       <w:bookmarkStart w:id="25" w:name="_Toc165969643"/>
-      <w:bookmarkStart w:id="26" w:name="_Toc308526334"/>
+      <w:bookmarkStart w:id="26" w:name="_Toc189218498"/>
       <w:r>
         <w:t>Document d’analyse</w:t>
       </w:r>
@@ -4256,7 +4807,15 @@
         </w:numPr>
       </w:pPr>
       <w:r>
-        <w:t xml:space="preserve">Schémas de navigation, schémas événementiels, structogramme, </w:t>
+        <w:t xml:space="preserve">Schémas de navigation, schémas événementiels, </w:t>
+      </w:r>
+      <w:proofErr w:type="spellStart"/>
+      <w:r>
+        <w:t>structogramme</w:t>
+      </w:r>
+      <w:proofErr w:type="spellEnd"/>
+      <w:r>
+        <w:t xml:space="preserve">, </w:t>
       </w:r>
       <w:r>
         <w:t>pseudocode</w:t>
@@ -4316,7 +4875,7 @@
       </w:pPr>
       <w:bookmarkStart w:id="27" w:name="_Toc532179967"/>
       <w:bookmarkStart w:id="28" w:name="_Toc165969651"/>
-      <w:bookmarkStart w:id="29" w:name="_Toc308526335"/>
+      <w:bookmarkStart w:id="29" w:name="_Toc189218499"/>
       <w:r>
         <w:t>Conception des tests</w:t>
       </w:r>
@@ -4373,8 +4932,8 @@
       <w:pPr>
         <w:pStyle w:val="Titre2"/>
       </w:pPr>
-      <w:bookmarkStart w:id="30" w:name="_Toc308526336"/>
-      <w:bookmarkStart w:id="31" w:name="_Toc532179961"/>
+      <w:bookmarkStart w:id="30" w:name="_Toc532179961"/>
+      <w:bookmarkStart w:id="31" w:name="_Toc189218500"/>
       <w:r>
         <w:t>Planification</w:t>
       </w:r>
@@ -4384,7 +4943,7 @@
       <w:r>
         <w:t>e</w:t>
       </w:r>
-      <w:bookmarkEnd w:id="30"/>
+      <w:bookmarkEnd w:id="31"/>
     </w:p>
     <w:p>
       <w:pPr>
@@ -4422,8 +4981,8 @@
       </w:pPr>
       <w:bookmarkStart w:id="32" w:name="_Toc532179964"/>
       <w:bookmarkStart w:id="33" w:name="_Toc165969648"/>
-      <w:bookmarkStart w:id="34" w:name="_Toc308526337"/>
-      <w:bookmarkEnd w:id="31"/>
+      <w:bookmarkStart w:id="34" w:name="_Toc189218501"/>
+      <w:bookmarkEnd w:id="30"/>
       <w:r>
         <w:t>Réalisation</w:t>
       </w:r>
@@ -4437,7 +4996,7 @@
       </w:pPr>
       <w:bookmarkStart w:id="35" w:name="_Toc532179965"/>
       <w:bookmarkStart w:id="36" w:name="_Toc165969649"/>
-      <w:bookmarkStart w:id="37" w:name="_Toc308526338"/>
+      <w:bookmarkStart w:id="37" w:name="_Toc189218502"/>
       <w:r>
         <w:t>Dossier de Réalisation</w:t>
       </w:r>
@@ -4449,9 +5008,11 @@
       <w:pPr>
         <w:pStyle w:val="Titre3"/>
       </w:pPr>
+      <w:bookmarkStart w:id="38" w:name="_Toc189218503"/>
       <w:r>
         <w:t>Fenêtre de jeu</w:t>
       </w:r>
+      <w:bookmarkEnd w:id="38"/>
     </w:p>
     <w:p>
       <w:pPr>
@@ -4490,9 +5051,11 @@
       <w:pPr>
         <w:pStyle w:val="Titre3"/>
       </w:pPr>
+      <w:bookmarkStart w:id="39" w:name="_Toc189218504"/>
       <w:r>
         <w:t>Création des joueurs</w:t>
       </w:r>
+      <w:bookmarkEnd w:id="39"/>
     </w:p>
     <w:p>
       <w:pPr>
@@ -4512,13 +5075,29 @@
         <w:t xml:space="preserve">Player </w:t>
       </w:r>
       <w:r>
-        <w:t>ont plusieurs propriétés comme la gestion de leur vie, leur position dans la grille de jeu et leur modèle. Ils peuvent être affichés avec la méthode Display() et peuvent prendre des dégâts avec la méthode Take</w:t>
+        <w:t xml:space="preserve">ont plusieurs propriétés comme la gestion de leur vie, leur position dans la grille de jeu et leur modèle. Ils peuvent être affichés avec la méthode </w:t>
+      </w:r>
+      <w:proofErr w:type="gramStart"/>
+      <w:r>
+        <w:t>Display(</w:t>
+      </w:r>
+      <w:proofErr w:type="gramEnd"/>
+      <w:r>
+        <w:t xml:space="preserve">) et peuvent prendre des dégâts avec la méthode </w:t>
+      </w:r>
+      <w:proofErr w:type="spellStart"/>
+      <w:r>
+        <w:t>Take</w:t>
       </w:r>
       <w:r>
         <w:t>D</w:t>
       </w:r>
       <w:r>
-        <w:t>amage(byte damage)</w:t>
+        <w:t>amage</w:t>
+      </w:r>
+      <w:proofErr w:type="spellEnd"/>
+      <w:r>
+        <w:t>(byte damage)</w:t>
       </w:r>
       <w:r>
         <w:t xml:space="preserve">. </w:t>
@@ -4528,9 +5107,11 @@
       <w:pPr>
         <w:pStyle w:val="Titre3"/>
       </w:pPr>
+      <w:bookmarkStart w:id="40" w:name="_Toc189218505"/>
       <w:r>
         <w:t>Création des tours</w:t>
       </w:r>
+      <w:bookmarkEnd w:id="40"/>
     </w:p>
     <w:p>
       <w:pPr>
@@ -4542,12 +5123,21 @@
       <w:r>
         <w:t xml:space="preserve">avec la classe </w:t>
       </w:r>
+      <w:proofErr w:type="spellStart"/>
       <w:r>
         <w:rPr>
           <w:i/>
           <w:iCs/>
         </w:rPr>
-        <w:t xml:space="preserve">TowerPiece </w:t>
+        <w:t>TowerPiece</w:t>
+      </w:r>
+      <w:proofErr w:type="spellEnd"/>
+      <w:r>
+        <w:rPr>
+          <w:i/>
+          <w:iCs/>
+        </w:rPr>
+        <w:t xml:space="preserve"> </w:t>
       </w:r>
       <w:r>
         <w:t>qui la composent en leur donnant un modèle et une position</w:t>
@@ -4569,8 +5159,13 @@
         <w:t>Tower</w:t>
       </w:r>
       <w:r>
-        <w:t xml:space="preserve"> qui est en fait une liste de TowerPiece</w:t>
-      </w:r>
+        <w:t xml:space="preserve"> qui est en fait une liste de </w:t>
+      </w:r>
+      <w:proofErr w:type="spellStart"/>
+      <w:r>
+        <w:t>TowerPiece</w:t>
+      </w:r>
+      <w:proofErr w:type="spellEnd"/>
       <w:r>
         <w:t xml:space="preserve"> qui peut s’afficher.</w:t>
       </w:r>
@@ -4579,17 +5174,28 @@
       <w:pPr>
         <w:pStyle w:val="Titre3"/>
       </w:pPr>
+      <w:bookmarkStart w:id="41" w:name="_Toc189218506"/>
       <w:r>
         <w:t>Création de la balle</w:t>
       </w:r>
+      <w:bookmarkEnd w:id="41"/>
     </w:p>
     <w:p>
       <w:pPr>
         <w:pStyle w:val="description"/>
       </w:pPr>
       <w:r>
-        <w:t xml:space="preserve">Pour lancer la balle, il fallait d’abord faire une classe static </w:t>
-      </w:r>
+        <w:t xml:space="preserve">Pour lancer la balle, il fallait d’abord faire une classe </w:t>
+      </w:r>
+      <w:proofErr w:type="spellStart"/>
+      <w:r>
+        <w:t>static</w:t>
+      </w:r>
+      <w:proofErr w:type="spellEnd"/>
+      <w:r>
+        <w:t xml:space="preserve"> </w:t>
+      </w:r>
+      <w:proofErr w:type="spellStart"/>
       <w:r>
         <w:rPr>
           <w:i/>
@@ -4597,8 +5203,17 @@
         </w:rPr>
         <w:t>Balistic</w:t>
       </w:r>
-      <w:r>
-        <w:t xml:space="preserve"> qui calcule le mouvement d’un objet sur l’axe x et y en fonction du temps, de la vélocité, de la position initiale de l’objet. Ensuite, j’ai implémenté la balle en elle-même. Elle peut uniquement être modifiée avec les méthodes de Balistic et afficher si elle se trouve dans les limites de la console.</w:t>
+      <w:proofErr w:type="spellEnd"/>
+      <w:r>
+        <w:t xml:space="preserve"> qui calcule le mouvement d’un objet sur l’axe x et y en fonction du temps, de la vélocité, de la position initiale de l’objet. Ensuite, j’ai implémenté la balle en elle-même. Elle peut uniquement être modifiée avec les méthodes de </w:t>
+      </w:r>
+      <w:proofErr w:type="spellStart"/>
+      <w:r>
+        <w:t>Balistic</w:t>
+      </w:r>
+      <w:proofErr w:type="spellEnd"/>
+      <w:r>
+        <w:t xml:space="preserve"> et afficher si elle se trouve dans les limites de la console.</w:t>
       </w:r>
     </w:p>
     <w:p>
@@ -4610,16 +5225,16 @@
       <w:pPr>
         <w:pStyle w:val="Titre2"/>
       </w:pPr>
-      <w:bookmarkStart w:id="38" w:name="_Toc532179960"/>
-      <w:bookmarkStart w:id="39" w:name="_Toc165969644"/>
-      <w:bookmarkStart w:id="40" w:name="_Toc308526339"/>
+      <w:bookmarkStart w:id="42" w:name="_Toc532179960"/>
+      <w:bookmarkStart w:id="43" w:name="_Toc165969644"/>
+      <w:bookmarkStart w:id="44" w:name="_Toc189218507"/>
       <w:r>
         <w:lastRenderedPageBreak/>
         <w:t>Modifications</w:t>
       </w:r>
-      <w:bookmarkEnd w:id="38"/>
-      <w:bookmarkEnd w:id="39"/>
-      <w:bookmarkEnd w:id="40"/>
+      <w:bookmarkEnd w:id="42"/>
+      <w:bookmarkEnd w:id="43"/>
+      <w:bookmarkEnd w:id="44"/>
     </w:p>
     <w:p>
       <w:pPr>
@@ -4661,31 +5276,31 @@
       <w:pPr>
         <w:pStyle w:val="Titre1"/>
       </w:pPr>
-      <w:bookmarkStart w:id="41" w:name="_Toc532179966"/>
-      <w:bookmarkStart w:id="42" w:name="_Toc165969650"/>
-      <w:bookmarkStart w:id="43" w:name="_Toc308526340"/>
+      <w:bookmarkStart w:id="45" w:name="_Toc532179966"/>
+      <w:bookmarkStart w:id="46" w:name="_Toc165969650"/>
+      <w:bookmarkStart w:id="47" w:name="_Toc189218508"/>
       <w:r>
         <w:t>Tests</w:t>
       </w:r>
-      <w:bookmarkEnd w:id="41"/>
-      <w:bookmarkEnd w:id="42"/>
-      <w:bookmarkEnd w:id="43"/>
-    </w:p>
-    <w:p>
-      <w:pPr>
-        <w:pStyle w:val="Titre2"/>
-      </w:pPr>
-      <w:bookmarkStart w:id="44" w:name="_Toc532179968"/>
-      <w:bookmarkStart w:id="45" w:name="_Toc165969652"/>
-      <w:bookmarkStart w:id="46" w:name="_Ref308525868"/>
-      <w:bookmarkStart w:id="47" w:name="_Toc308526341"/>
-      <w:r>
-        <w:t>Dossier des tests</w:t>
-      </w:r>
-      <w:bookmarkEnd w:id="44"/>
       <w:bookmarkEnd w:id="45"/>
       <w:bookmarkEnd w:id="46"/>
       <w:bookmarkEnd w:id="47"/>
+    </w:p>
+    <w:p>
+      <w:pPr>
+        <w:pStyle w:val="Titre2"/>
+      </w:pPr>
+      <w:bookmarkStart w:id="48" w:name="_Toc532179968"/>
+      <w:bookmarkStart w:id="49" w:name="_Toc165969652"/>
+      <w:bookmarkStart w:id="50" w:name="_Ref308525868"/>
+      <w:bookmarkStart w:id="51" w:name="_Toc189218509"/>
+      <w:r>
+        <w:t>Dossier des tests</w:t>
+      </w:r>
+      <w:bookmarkEnd w:id="48"/>
+      <w:bookmarkEnd w:id="49"/>
+      <w:bookmarkEnd w:id="50"/>
+      <w:bookmarkEnd w:id="51"/>
     </w:p>
     <w:p>
       <w:pPr>
@@ -4734,8 +5349,13 @@
           <w:numId w:val="22"/>
         </w:numPr>
       </w:pPr>
-      <w:r>
-        <w:t>raison, décisions, etc.</w:t>
+      <w:proofErr w:type="gramStart"/>
+      <w:r>
+        <w:t>raison</w:t>
+      </w:r>
+      <w:proofErr w:type="gramEnd"/>
+      <w:r>
+        <w:t>, décisions, etc.</w:t>
       </w:r>
     </w:p>
     <w:p>
@@ -4747,8 +5367,13 @@
         </w:numPr>
       </w:pPr>
       <w:r>
-        <w:t>Liste des bugs répertoriés avec la date de découverte et leur état:</w:t>
-      </w:r>
+        <w:t xml:space="preserve">Liste des bugs répertoriés avec la date de découverte et leur </w:t>
+      </w:r>
+      <w:proofErr w:type="gramStart"/>
+      <w:r>
+        <w:t>état:</w:t>
+      </w:r>
+      <w:proofErr w:type="gramEnd"/>
     </w:p>
     <w:p>
       <w:pPr>
@@ -4772,28 +5397,28 @@
       <w:pPr>
         <w:pStyle w:val="Titre1"/>
       </w:pPr>
-      <w:bookmarkStart w:id="48" w:name="_Toc165969653"/>
-      <w:bookmarkStart w:id="49" w:name="_Toc308526342"/>
+      <w:bookmarkStart w:id="52" w:name="_Toc165969653"/>
+      <w:bookmarkStart w:id="53" w:name="_Toc189218510"/>
       <w:r>
         <w:t>Conclusion</w:t>
       </w:r>
-      <w:bookmarkEnd w:id="48"/>
-      <w:bookmarkEnd w:id="49"/>
+      <w:bookmarkEnd w:id="52"/>
+      <w:bookmarkEnd w:id="53"/>
     </w:p>
     <w:p>
       <w:pPr>
         <w:pStyle w:val="Titre2"/>
       </w:pPr>
-      <w:bookmarkStart w:id="50" w:name="_Toc165969654"/>
-      <w:bookmarkStart w:id="51" w:name="_Toc308526343"/>
+      <w:bookmarkStart w:id="54" w:name="_Toc165969654"/>
+      <w:bookmarkStart w:id="55" w:name="_Toc189218511"/>
       <w:r>
         <w:t xml:space="preserve">Bilan des </w:t>
       </w:r>
-      <w:bookmarkEnd w:id="50"/>
+      <w:bookmarkEnd w:id="54"/>
       <w:r>
         <w:t>fonctionnalités demandées</w:t>
       </w:r>
-      <w:bookmarkEnd w:id="51"/>
+      <w:bookmarkEnd w:id="55"/>
     </w:p>
     <w:p>
       <w:pPr>
@@ -4832,13 +5457,13 @@
       <w:pPr>
         <w:pStyle w:val="Titre2"/>
       </w:pPr>
-      <w:bookmarkStart w:id="52" w:name="_Toc165969655"/>
-      <w:bookmarkStart w:id="53" w:name="_Toc308526344"/>
+      <w:bookmarkStart w:id="56" w:name="_Toc165969655"/>
+      <w:bookmarkStart w:id="57" w:name="_Toc189218512"/>
       <w:r>
         <w:t>Bilan de la planification</w:t>
       </w:r>
-      <w:bookmarkEnd w:id="52"/>
-      <w:bookmarkEnd w:id="53"/>
+      <w:bookmarkEnd w:id="56"/>
+      <w:bookmarkEnd w:id="57"/>
     </w:p>
     <w:p>
       <w:pPr>
@@ -4864,20 +5489,28 @@
         <w:t xml:space="preserve"> projet.</w:t>
       </w:r>
       <w:r>
-        <w:t xml:space="preserve"> Indiquer les différence entre les planifications initiales et détaillées avec le journal de travail.</w:t>
+        <w:t xml:space="preserve"> Indiquer </w:t>
+      </w:r>
+      <w:proofErr w:type="gramStart"/>
+      <w:r>
+        <w:t>les différence</w:t>
+      </w:r>
+      <w:proofErr w:type="gramEnd"/>
+      <w:r>
+        <w:t xml:space="preserve"> entre les planifications initiales et détaillées avec le journal de travail.</w:t>
       </w:r>
     </w:p>
     <w:p>
       <w:pPr>
         <w:pStyle w:val="Titre2"/>
       </w:pPr>
-      <w:bookmarkStart w:id="54" w:name="_Toc165969656"/>
-      <w:bookmarkStart w:id="55" w:name="_Toc308526345"/>
+      <w:bookmarkStart w:id="58" w:name="_Toc165969656"/>
+      <w:bookmarkStart w:id="59" w:name="_Toc189218513"/>
       <w:r>
         <w:t>Bilan personnel</w:t>
       </w:r>
-      <w:bookmarkEnd w:id="54"/>
-      <w:bookmarkEnd w:id="55"/>
+      <w:bookmarkEnd w:id="58"/>
+      <w:bookmarkEnd w:id="59"/>
     </w:p>
     <w:p>
       <w:pPr>
@@ -4888,11 +5521,16 @@
         </w:numPr>
       </w:pPr>
       <w:r>
-        <w:t>Si c’était à refaire</w:t>
+        <w:t xml:space="preserve">Si c’était à </w:t>
+      </w:r>
+      <w:proofErr w:type="gramStart"/>
+      <w:r>
+        <w:t>refaire</w:t>
       </w:r>
       <w:r>
         <w:t>:</w:t>
       </w:r>
+      <w:proofErr w:type="gramEnd"/>
     </w:p>
     <w:p>
       <w:pPr>
@@ -4959,8 +5597,13 @@
           <w:numId w:val="24"/>
         </w:numPr>
       </w:pPr>
-      <w:r>
-        <w:t>Suite à donner, améliorations souhaitables, …</w:t>
+      <w:proofErr w:type="gramStart"/>
+      <w:r>
+        <w:t>Suite à</w:t>
+      </w:r>
+      <w:proofErr w:type="gramEnd"/>
+      <w:r>
+        <w:t xml:space="preserve"> donner, améliorations souhaitables, …</w:t>
       </w:r>
     </w:p>
     <w:p>
@@ -4979,29 +5622,29 @@
       <w:pPr>
         <w:pStyle w:val="Titre1"/>
       </w:pPr>
-      <w:bookmarkStart w:id="56" w:name="_Toc532179971"/>
-      <w:bookmarkStart w:id="57" w:name="_Toc165969657"/>
-      <w:bookmarkStart w:id="58" w:name="_Toc308526346"/>
+      <w:bookmarkStart w:id="60" w:name="_Toc532179971"/>
+      <w:bookmarkStart w:id="61" w:name="_Toc165969657"/>
+      <w:bookmarkStart w:id="62" w:name="_Toc189218514"/>
       <w:r>
         <w:t>Divers</w:t>
       </w:r>
-      <w:bookmarkEnd w:id="56"/>
-      <w:bookmarkEnd w:id="57"/>
-      <w:bookmarkEnd w:id="58"/>
-    </w:p>
-    <w:p>
-      <w:pPr>
-        <w:pStyle w:val="Titre2"/>
-      </w:pPr>
-      <w:bookmarkStart w:id="59" w:name="_Toc532179972"/>
-      <w:bookmarkStart w:id="60" w:name="_Toc165969658"/>
-      <w:bookmarkStart w:id="61" w:name="_Toc308526347"/>
-      <w:r>
-        <w:t>Journal de travail</w:t>
-      </w:r>
-      <w:bookmarkEnd w:id="59"/>
       <w:bookmarkEnd w:id="60"/>
       <w:bookmarkEnd w:id="61"/>
+      <w:bookmarkEnd w:id="62"/>
+    </w:p>
+    <w:p>
+      <w:pPr>
+        <w:pStyle w:val="Titre2"/>
+      </w:pPr>
+      <w:bookmarkStart w:id="63" w:name="_Toc532179972"/>
+      <w:bookmarkStart w:id="64" w:name="_Toc165969658"/>
+      <w:bookmarkStart w:id="65" w:name="_Toc189218515"/>
+      <w:r>
+        <w:t>Journal de travail</w:t>
+      </w:r>
+      <w:bookmarkEnd w:id="63"/>
+      <w:bookmarkEnd w:id="64"/>
+      <w:bookmarkEnd w:id="65"/>
     </w:p>
     <w:p>
       <w:pPr>
@@ -5037,11 +5680,11 @@
       <w:pPr>
         <w:pStyle w:val="Titre2"/>
       </w:pPr>
-      <w:bookmarkStart w:id="62" w:name="_Toc308526348"/>
+      <w:bookmarkStart w:id="66" w:name="_Toc189218516"/>
       <w:r>
         <w:t>Bibliographie</w:t>
       </w:r>
-      <w:bookmarkEnd w:id="62"/>
+      <w:bookmarkEnd w:id="66"/>
     </w:p>
     <w:p>
       <w:pPr>
@@ -5068,11 +5711,11 @@
       <w:pPr>
         <w:pStyle w:val="Titre2"/>
       </w:pPr>
-      <w:bookmarkStart w:id="63" w:name="_Toc308526349"/>
+      <w:bookmarkStart w:id="67" w:name="_Toc189218517"/>
       <w:r>
         <w:t>Webographie</w:t>
       </w:r>
-      <w:bookmarkEnd w:id="63"/>
+      <w:bookmarkEnd w:id="67"/>
     </w:p>
     <w:p>
       <w:pPr>
@@ -5090,11 +5733,11 @@
       <w:pPr>
         <w:pStyle w:val="Titre1"/>
       </w:pPr>
-      <w:bookmarkStart w:id="64" w:name="_Toc308526350"/>
+      <w:bookmarkStart w:id="68" w:name="_Toc189218518"/>
       <w:r>
         <w:t>Annexes</w:t>
       </w:r>
-      <w:bookmarkEnd w:id="64"/>
+      <w:bookmarkEnd w:id="68"/>
     </w:p>
     <w:p>
       <w:pPr>
@@ -5104,8 +5747,13 @@
           <w:numId w:val="25"/>
         </w:numPr>
       </w:pPr>
-      <w:r>
-        <w:t>Listing du code source (partiel ou, plus rarement complet)</w:t>
+      <w:proofErr w:type="gramStart"/>
+      <w:r>
+        <w:t>Listing</w:t>
+      </w:r>
+      <w:proofErr w:type="gramEnd"/>
+      <w:r>
+        <w:t xml:space="preserve"> du code source (partiel ou, plus rarement complet)</w:t>
       </w:r>
     </w:p>
     <w:p>
@@ -5592,12 +6240,21 @@
               <w:szCs w:val="16"/>
             </w:rPr>
           </w:pPr>
+          <w:proofErr w:type="gramStart"/>
           <w:r>
             <w:rPr>
               <w:rFonts w:cs="Arial"/>
               <w:szCs w:val="16"/>
             </w:rPr>
-            <w:t xml:space="preserve">Version: </w:t>
+            <w:t>Version:</w:t>
+          </w:r>
+          <w:proofErr w:type="gramEnd"/>
+          <w:r>
+            <w:rPr>
+              <w:rFonts w:cs="Arial"/>
+              <w:szCs w:val="16"/>
+            </w:rPr>
+            <w:t xml:space="preserve"> </w:t>
           </w:r>
           <w:fldSimple w:instr=" REVNUM   \* MERGEFORMAT ">
             <w:r>
@@ -5643,7 +6300,7 @@
               <w:noProof/>
               <w:szCs w:val="16"/>
             </w:rPr>
-            <w:t>17.01.2025 16:30</w:t>
+            <w:t>21.01.2025 10:32</w:t>
           </w:r>
           <w:r>
             <w:rPr>
@@ -5857,7 +6514,7 @@
         <v:path o:extrusionok="f" gradientshapeok="t" o:connecttype="rect"/>
         <o:lock v:ext="edit" aspectratio="t"/>
       </v:shapetype>
-      <v:shape id="_x0000_i1032" type="#_x0000_t75" style="width:12pt;height:12pt" o:bullet="t">
+      <v:shape id="_x0000_i1029" type="#_x0000_t75" style="width:12pt;height:12pt" o:bullet="t">
         <v:imagedata r:id="rId1" o:title="BD10263_"/>
       </v:shape>
     </w:pict>
@@ -10397,7 +11054,6 @@
     <w:next w:val="Normal"/>
     <w:autoRedefine/>
     <w:uiPriority w:val="39"/>
-    <w:semiHidden/>
     <w:rsid w:val="00656974"/>
     <w:pPr>
       <w:spacing w:before="120" w:after="120"/>
@@ -10414,7 +11070,6 @@
     <w:next w:val="Normal"/>
     <w:autoRedefine/>
     <w:uiPriority w:val="39"/>
-    <w:semiHidden/>
     <w:rsid w:val="007F30AE"/>
     <w:pPr>
       <w:ind w:left="200"/>
@@ -10429,7 +11084,6 @@
     <w:next w:val="Normal"/>
     <w:autoRedefine/>
     <w:uiPriority w:val="39"/>
-    <w:semiHidden/>
     <w:rsid w:val="007F30AE"/>
     <w:pPr>
       <w:ind w:left="400"/>
@@ -11060,30 +11714,6 @@
 </file>
 
 <file path=customXml/item1.xml><?xml version="1.0" encoding="utf-8"?>
-<p:properties xmlns:p="http://schemas.microsoft.com/office/2006/metadata/properties" xmlns:xsi="http://www.w3.org/2001/XMLSchema-instance" xmlns:pc="http://schemas.microsoft.com/office/infopath/2007/PartnerControls">
-  <documentManagement>
-    <lcf76f155ced4ddcb4097134ff3c332f xmlns="a1b10758-7132-46a4-a2fe-7a2cf46f51f4">
-      <Terms xmlns="http://schemas.microsoft.com/office/infopath/2007/PartnerControls"/>
-    </lcf76f155ced4ddcb4097134ff3c332f>
-    <TaxCatchAll xmlns="f7d9f5a6-831d-4621-8c77-cbcaf993e406" xsi:nil="true"/>
-  </documentManagement>
-</p:properties>
-</file>
-
-<file path=customXml/item2.xml><?xml version="1.0" encoding="utf-8"?>
-<b:Sources xmlns:b="http://schemas.openxmlformats.org/officeDocument/2006/bibliography" xmlns="http://schemas.openxmlformats.org/officeDocument/2006/bibliography" SelectedStyle="\APA.XSL" StyleName="APA"/>
-</file>
-
-<file path=customXml/item3.xml><?xml version="1.0" encoding="utf-8"?>
-<?mso-contentType ?>
-<FormTemplates xmlns="http://schemas.microsoft.com/sharepoint/v3/contenttype/forms">
-  <Display>DocumentLibraryForm</Display>
-  <Edit>DocumentLibraryForm</Edit>
-  <New>DocumentLibraryForm</New>
-</FormTemplates>
-</file>
-
-<file path=customXml/item4.xml><?xml version="1.0" encoding="utf-8"?>
 <ct:contentTypeSchema xmlns:ct="http://schemas.microsoft.com/office/2006/metadata/contentType" xmlns:ma="http://schemas.microsoft.com/office/2006/metadata/properties/metaAttributes" ct:_="" ma:_="" ma:contentTypeName="Document" ma:contentTypeID="0x0101005A5B8F5EAAC22C48A11F5D9A60E6F21D" ma:contentTypeVersion="16" ma:contentTypeDescription="Crée un document." ma:contentTypeScope="" ma:versionID="f2b963976306cc54294b7f4545a3c6c4">
   <xsd:schema xmlns:xsd="http://www.w3.org/2001/XMLSchema" xmlns:xs="http://www.w3.org/2001/XMLSchema" xmlns:p="http://schemas.microsoft.com/office/2006/metadata/properties" xmlns:ns2="a1b10758-7132-46a4-a2fe-7a2cf46f51f4" xmlns:ns3="f7d9f5a6-831d-4621-8c77-cbcaf993e406" targetNamespace="http://schemas.microsoft.com/office/2006/metadata/properties" ma:root="true" ma:fieldsID="e5e135fa2fc1295e1586ddcd9c1a8904" ns2:_="" ns3:_="">
     <xsd:import namespace="a1b10758-7132-46a4-a2fe-7a2cf46f51f4"/>
@@ -11326,34 +11956,31 @@
 </ct:contentTypeSchema>
 </file>
 
-<file path=customXml/itemProps1.xml><?xml version="1.0" encoding="utf-8"?>
-<ds:datastoreItem xmlns:ds="http://schemas.openxmlformats.org/officeDocument/2006/customXml" ds:itemID="{2319CDB8-A2CD-412D-8359-13E6B4DF1FF4}">
-  <ds:schemaRefs>
-    <ds:schemaRef ds:uri="http://schemas.microsoft.com/office/2006/metadata/properties"/>
-    <ds:schemaRef ds:uri="http://schemas.microsoft.com/office/infopath/2007/PartnerControls"/>
-    <ds:schemaRef ds:uri="a1b10758-7132-46a4-a2fe-7a2cf46f51f4"/>
-    <ds:schemaRef ds:uri="f7d9f5a6-831d-4621-8c77-cbcaf993e406"/>
-  </ds:schemaRefs>
-</ds:datastoreItem>
+<file path=customXml/item2.xml><?xml version="1.0" encoding="utf-8"?>
+<?mso-contentType ?>
+<FormTemplates xmlns="http://schemas.microsoft.com/sharepoint/v3/contenttype/forms">
+  <Display>DocumentLibraryForm</Display>
+  <Edit>DocumentLibraryForm</Edit>
+  <New>DocumentLibraryForm</New>
+</FormTemplates>
 </file>
 
-<file path=customXml/itemProps2.xml><?xml version="1.0" encoding="utf-8"?>
-<ds:datastoreItem xmlns:ds="http://schemas.openxmlformats.org/officeDocument/2006/customXml" ds:itemID="{C8C35155-3E6A-4058-B6E4-303717845E3B}">
-  <ds:schemaRefs>
-    <ds:schemaRef ds:uri="http://schemas.openxmlformats.org/officeDocument/2006/bibliography"/>
-  </ds:schemaRefs>
-</ds:datastoreItem>
+<file path=customXml/item3.xml><?xml version="1.0" encoding="utf-8"?>
+<b:Sources xmlns:b="http://schemas.openxmlformats.org/officeDocument/2006/bibliography" xmlns="http://schemas.openxmlformats.org/officeDocument/2006/bibliography" SelectedStyle="\APA.XSL" StyleName="APA"/>
 </file>
 
-<file path=customXml/itemProps3.xml><?xml version="1.0" encoding="utf-8"?>
-<ds:datastoreItem xmlns:ds="http://schemas.openxmlformats.org/officeDocument/2006/customXml" ds:itemID="{6C3F7A66-EDE3-46FD-83EB-3C265E5D2669}">
-  <ds:schemaRefs>
-    <ds:schemaRef ds:uri="http://schemas.microsoft.com/sharepoint/v3/contenttype/forms"/>
-  </ds:schemaRefs>
-</ds:datastoreItem>
+<file path=customXml/item4.xml><?xml version="1.0" encoding="utf-8"?>
+<p:properties xmlns:p="http://schemas.microsoft.com/office/2006/metadata/properties" xmlns:xsi="http://www.w3.org/2001/XMLSchema-instance" xmlns:pc="http://schemas.microsoft.com/office/infopath/2007/PartnerControls">
+  <documentManagement>
+    <lcf76f155ced4ddcb4097134ff3c332f xmlns="a1b10758-7132-46a4-a2fe-7a2cf46f51f4">
+      <Terms xmlns="http://schemas.microsoft.com/office/infopath/2007/PartnerControls"/>
+    </lcf76f155ced4ddcb4097134ff3c332f>
+    <TaxCatchAll xmlns="f7d9f5a6-831d-4621-8c77-cbcaf993e406" xsi:nil="true"/>
+  </documentManagement>
+</p:properties>
 </file>
 
-<file path=customXml/itemProps4.xml><?xml version="1.0" encoding="utf-8"?>
+<file path=customXml/itemProps1.xml><?xml version="1.0" encoding="utf-8"?>
 <ds:datastoreItem xmlns:ds="http://schemas.openxmlformats.org/officeDocument/2006/customXml" ds:itemID="{41546E4A-837A-4BEF-A4B8-FFD4EAB4E855}">
   <ds:schemaRefs>
     <ds:schemaRef ds:uri="http://schemas.microsoft.com/office/2006/metadata/contentType"/>
@@ -11370,4 +11997,31 @@
     <ds:schemaRef ds:uri="http://schemas.microsoft.com/internal/obd"/>
   </ds:schemaRefs>
 </ds:datastoreItem>
+</file>
+
+<file path=customXml/itemProps2.xml><?xml version="1.0" encoding="utf-8"?>
+<ds:datastoreItem xmlns:ds="http://schemas.openxmlformats.org/officeDocument/2006/customXml" ds:itemID="{6C3F7A66-EDE3-46FD-83EB-3C265E5D2669}">
+  <ds:schemaRefs>
+    <ds:schemaRef ds:uri="http://schemas.microsoft.com/sharepoint/v3/contenttype/forms"/>
+  </ds:schemaRefs>
+</ds:datastoreItem>
+</file>
+
+<file path=customXml/itemProps3.xml><?xml version="1.0" encoding="utf-8"?>
+<ds:datastoreItem xmlns:ds="http://schemas.openxmlformats.org/officeDocument/2006/customXml" ds:itemID="{C8C35155-3E6A-4058-B6E4-303717845E3B}">
+  <ds:schemaRefs>
+    <ds:schemaRef ds:uri="http://schemas.openxmlformats.org/officeDocument/2006/bibliography"/>
+  </ds:schemaRefs>
+</ds:datastoreItem>
+</file>
+
+<file path=customXml/itemProps4.xml><?xml version="1.0" encoding="utf-8"?>
+<ds:datastoreItem xmlns:ds="http://schemas.openxmlformats.org/officeDocument/2006/customXml" ds:itemID="{2319CDB8-A2CD-412D-8359-13E6B4DF1FF4}">
+  <ds:schemaRefs>
+    <ds:schemaRef ds:uri="http://schemas.microsoft.com/office/2006/metadata/properties"/>
+    <ds:schemaRef ds:uri="http://schemas.microsoft.com/office/infopath/2007/PartnerControls"/>
+    <ds:schemaRef ds:uri="a1b10758-7132-46a4-a2fe-7a2cf46f51f4"/>
+    <ds:schemaRef ds:uri="f7d9f5a6-831d-4621-8c77-cbcaf993e406"/>
+  </ds:schemaRefs>
+</ds:datastoreItem>
 </file>
</xml_diff>

<commit_message>
End Screen et rapport
Ajout simple de la classe EndScreen pour la fin du jeu et écriture du rapport pour la quatrième semaine (a continuer lol)
</commit_message>
<xml_diff>
--- a/Doc/P-320-Rapport-NaudetMael.docx
+++ b/Doc/P-320-Rapport-NaudetMael.docx
@@ -6,11 +6,9 @@
       <w:pPr>
         <w:pStyle w:val="Titre"/>
       </w:pPr>
-      <w:proofErr w:type="spellStart"/>
       <w:r>
         <w:t>BowMasters</w:t>
       </w:r>
-      <w:proofErr w:type="spellEnd"/>
     </w:p>
     <w:p>
       <w:pPr>
@@ -3934,9 +3932,9 @@
       <w:pPr>
         <w:pStyle w:val="Titre2"/>
       </w:pPr>
-      <w:bookmarkStart w:id="3" w:name="_Toc532179969"/>
-      <w:bookmarkStart w:id="4" w:name="_Toc165969639"/>
-      <w:bookmarkStart w:id="5" w:name="_Toc189218481"/>
+      <w:bookmarkStart w:id="3" w:name="_Toc189218481"/>
+      <w:bookmarkStart w:id="4" w:name="_Toc532179969"/>
+      <w:bookmarkStart w:id="5" w:name="_Toc165969639"/>
       <w:r>
         <w:t>T</w:t>
       </w:r>
@@ -3946,7 +3944,7 @@
       <w:r>
         <w:t>e</w:t>
       </w:r>
-      <w:bookmarkEnd w:id="5"/>
+      <w:bookmarkEnd w:id="3"/>
     </w:p>
     <w:p>
       <w:pPr>
@@ -3961,21 +3959,12 @@
           <w:szCs w:val="26"/>
         </w:rPr>
       </w:pPr>
-      <w:proofErr w:type="spellStart"/>
       <w:r>
         <w:rPr>
           <w:sz w:val="26"/>
           <w:szCs w:val="26"/>
         </w:rPr>
-        <w:t>BowMasters</w:t>
-      </w:r>
-      <w:proofErr w:type="spellEnd"/>
-      <w:r>
-        <w:rPr>
-          <w:sz w:val="26"/>
-          <w:szCs w:val="26"/>
-        </w:rPr>
-        <w:t xml:space="preserve"> – Projet C# pour le module 320</w:t>
+        <w:t>BowMasters – Projet C# pour le module 320</w:t>
       </w:r>
     </w:p>
     <w:p>
@@ -4175,15 +4164,7 @@
         <w:t xml:space="preserve">… </w:t>
       </w:r>
       <w:r>
-        <w:t>Il s’agit d’identifier le(s) profil(s) de(s) utilisateur-</w:t>
-      </w:r>
-      <w:proofErr w:type="spellStart"/>
-      <w:r>
-        <w:t>trice</w:t>
-      </w:r>
-      <w:proofErr w:type="spellEnd"/>
-      <w:r>
-        <w:t>(s) type, et les conséquences que cela va avoir sur la conception (couleurs, ergonomie, utilisation, etc.)</w:t>
+        <w:t>Il s’agit d’identifier le(s) profil(s) de(s) utilisateur-trice(s) type, et les conséquences que cela va avoir sur la conception (couleurs, ergonomie, utilisation, etc.)</w:t>
       </w:r>
     </w:p>
     <w:p>
@@ -4320,18 +4301,10 @@
         <w:pStyle w:val="Informations"/>
       </w:pPr>
       <w:r>
-        <w:t xml:space="preserve">Objectifs </w:t>
-      </w:r>
-      <w:proofErr w:type="spellStart"/>
-      <w:r>
-        <w:t>complémentaires</w:t>
-      </w:r>
-      <w:r>
-        <w:t>au</w:t>
-      </w:r>
-      <w:proofErr w:type="spellEnd"/>
-      <w:r>
-        <w:t xml:space="preserve"> cas où le projet n’est pas assez ambitieux dans le temps imparti</w:t>
+        <w:t>Objectifs complémentaires</w:t>
+      </w:r>
+      <w:r>
+        <w:t>au cas où le projet n’est pas assez ambitieux dans le temps imparti</w:t>
       </w:r>
       <w:r>
         <w:t xml:space="preserve">… </w:t>
@@ -4497,8 +4470,8 @@
       <w:r>
         <w:t>Planification</w:t>
       </w:r>
-      <w:bookmarkEnd w:id="3"/>
       <w:bookmarkEnd w:id="4"/>
+      <w:bookmarkEnd w:id="5"/>
       <w:r>
         <w:t xml:space="preserve"> Initiale</w:t>
       </w:r>
@@ -4807,15 +4780,7 @@
         </w:numPr>
       </w:pPr>
       <w:r>
-        <w:t xml:space="preserve">Schémas de navigation, schémas événementiels, </w:t>
-      </w:r>
-      <w:proofErr w:type="spellStart"/>
-      <w:r>
-        <w:t>structogramme</w:t>
-      </w:r>
-      <w:proofErr w:type="spellEnd"/>
-      <w:r>
-        <w:t xml:space="preserve">, </w:t>
+        <w:t xml:space="preserve">Schémas de navigation, schémas événementiels, structogramme, </w:t>
       </w:r>
       <w:r>
         <w:t>pseudocode</w:t>
@@ -4932,8 +4897,8 @@
       <w:pPr>
         <w:pStyle w:val="Titre2"/>
       </w:pPr>
-      <w:bookmarkStart w:id="30" w:name="_Toc532179961"/>
-      <w:bookmarkStart w:id="31" w:name="_Toc189218500"/>
+      <w:bookmarkStart w:id="30" w:name="_Toc189218500"/>
+      <w:bookmarkStart w:id="31" w:name="_Toc532179961"/>
       <w:r>
         <w:t>Planification</w:t>
       </w:r>
@@ -4943,7 +4908,7 @@
       <w:r>
         <w:t>e</w:t>
       </w:r>
-      <w:bookmarkEnd w:id="31"/>
+      <w:bookmarkEnd w:id="30"/>
     </w:p>
     <w:p>
       <w:pPr>
@@ -4982,7 +4947,7 @@
       <w:bookmarkStart w:id="32" w:name="_Toc532179964"/>
       <w:bookmarkStart w:id="33" w:name="_Toc165969648"/>
       <w:bookmarkStart w:id="34" w:name="_Toc189218501"/>
-      <w:bookmarkEnd w:id="30"/>
+      <w:bookmarkEnd w:id="31"/>
       <w:r>
         <w:t>Réalisation</w:t>
       </w:r>
@@ -5075,29 +5040,13 @@
         <w:t xml:space="preserve">Player </w:t>
       </w:r>
       <w:r>
-        <w:t xml:space="preserve">ont plusieurs propriétés comme la gestion de leur vie, leur position dans la grille de jeu et leur modèle. Ils peuvent être affichés avec la méthode </w:t>
-      </w:r>
-      <w:proofErr w:type="gramStart"/>
-      <w:r>
-        <w:t>Display(</w:t>
-      </w:r>
-      <w:proofErr w:type="gramEnd"/>
-      <w:r>
-        <w:t xml:space="preserve">) et peuvent prendre des dégâts avec la méthode </w:t>
-      </w:r>
-      <w:proofErr w:type="spellStart"/>
-      <w:r>
-        <w:t>Take</w:t>
+        <w:t>ont plusieurs propriétés comme la gestion de leur vie, leur position dans la grille de jeu et leur modèle. Ils peuvent être affichés avec la méthode Display() et peuvent prendre des dégâts avec la méthode Take</w:t>
       </w:r>
       <w:r>
         <w:t>D</w:t>
       </w:r>
       <w:r>
-        <w:t>amage</w:t>
-      </w:r>
-      <w:proofErr w:type="spellEnd"/>
-      <w:r>
-        <w:t>(byte damage)</w:t>
+        <w:t>amage(byte damage)</w:t>
       </w:r>
       <w:r>
         <w:t xml:space="preserve">. </w:t>
@@ -5123,21 +5072,12 @@
       <w:r>
         <w:t xml:space="preserve">avec la classe </w:t>
       </w:r>
-      <w:proofErr w:type="spellStart"/>
       <w:r>
         <w:rPr>
           <w:i/>
           <w:iCs/>
         </w:rPr>
-        <w:t>TowerPiece</w:t>
-      </w:r>
-      <w:proofErr w:type="spellEnd"/>
-      <w:r>
-        <w:rPr>
-          <w:i/>
-          <w:iCs/>
-        </w:rPr>
-        <w:t xml:space="preserve"> </w:t>
+        <w:t xml:space="preserve">TowerPiece </w:t>
       </w:r>
       <w:r>
         <w:t>qui la composent en leur donnant un modèle et une position</w:t>
@@ -5159,13 +5099,8 @@
         <w:t>Tower</w:t>
       </w:r>
       <w:r>
-        <w:t xml:space="preserve"> qui est en fait une liste de </w:t>
-      </w:r>
-      <w:proofErr w:type="spellStart"/>
-      <w:r>
-        <w:t>TowerPiece</w:t>
-      </w:r>
-      <w:proofErr w:type="spellEnd"/>
+        <w:t xml:space="preserve"> qui est en fait une liste de TowerPiece</w:t>
+      </w:r>
       <w:r>
         <w:t xml:space="preserve"> qui peut s’afficher.</w:t>
       </w:r>
@@ -5185,17 +5120,8 @@
         <w:pStyle w:val="description"/>
       </w:pPr>
       <w:r>
-        <w:t xml:space="preserve">Pour lancer la balle, il fallait d’abord faire une classe </w:t>
-      </w:r>
-      <w:proofErr w:type="spellStart"/>
-      <w:r>
-        <w:t>static</w:t>
-      </w:r>
-      <w:proofErr w:type="spellEnd"/>
-      <w:r>
-        <w:t xml:space="preserve"> </w:t>
-      </w:r>
-      <w:proofErr w:type="spellStart"/>
+        <w:t xml:space="preserve">Pour lancer la balle, il fallait d’abord faire une classe static </w:t>
+      </w:r>
       <w:r>
         <w:rPr>
           <w:i/>
@@ -5203,17 +5129,33 @@
         </w:rPr>
         <w:t>Balistic</w:t>
       </w:r>
-      <w:proofErr w:type="spellEnd"/>
-      <w:r>
-        <w:t xml:space="preserve"> qui calcule le mouvement d’un objet sur l’axe x et y en fonction du temps, de la vélocité, de la position initiale de l’objet. Ensuite, j’ai implémenté la balle en elle-même. Elle peut uniquement être modifiée avec les méthodes de </w:t>
-      </w:r>
-      <w:proofErr w:type="spellStart"/>
-      <w:r>
-        <w:t>Balistic</w:t>
-      </w:r>
-      <w:proofErr w:type="spellEnd"/>
-      <w:r>
-        <w:t xml:space="preserve"> et afficher si elle se trouve dans les limites de la console.</w:t>
+      <w:r>
+        <w:t xml:space="preserve"> qui calcule le mouvement d’un objet sur l’axe x et y en fonction du temps, de la vélocité, de la position initiale de l’objet. Ensuite, j’ai implémenté la balle en elle-même. Elle peut uniquement être modifiée avec les méthodes de Balistic et afficher si elle se trouve dans les limites de la console.</w:t>
+      </w:r>
+    </w:p>
+    <w:p>
+      <w:pPr>
+        <w:pStyle w:val="description"/>
+      </w:pPr>
+    </w:p>
+    <w:p>
+      <w:pPr>
+        <w:pStyle w:val="Titre3"/>
+      </w:pPr>
+      <w:r>
+        <w:lastRenderedPageBreak/>
+        <w:t>Quatrième semaine</w:t>
+      </w:r>
+    </w:p>
+    <w:p>
+      <w:pPr>
+        <w:pStyle w:val="Retraitcorpsdetexte3"/>
+      </w:pPr>
+      <w:r>
+        <w:t xml:space="preserve">Lors de cette semaine, j’ai surtout amélioré la classe Game avec une meilleure gestion des collisions avec notamment une nouvelle classe HitBox qui est implémentée dans les joueurs et les tours. La puissance est maintenant indépendante du temps maximum donné et sera toujours entre 0 et 50. La logique du jeu est complète avec notamment une fin si un des joueurs n’a plus de vie. </w:t>
+      </w:r>
+      <w:r>
+        <w:t>J’ai également ajouté des sons pour respectivement le tir, quand une balle touche une tour et quand une balle touche un joueur et quand on maintient la touche espace, on charge la barre au lieu que la barre se charge tout seul avec le fait d’appuyer sur espace pour stocker la valeur.</w:t>
       </w:r>
     </w:p>
     <w:p>
@@ -5229,7 +5171,6 @@
       <w:bookmarkStart w:id="43" w:name="_Toc165969644"/>
       <w:bookmarkStart w:id="44" w:name="_Toc189218507"/>
       <w:r>
-        <w:lastRenderedPageBreak/>
         <w:t>Modifications</w:t>
       </w:r>
       <w:bookmarkEnd w:id="42"/>
@@ -5349,13 +5290,8 @@
           <w:numId w:val="22"/>
         </w:numPr>
       </w:pPr>
-      <w:proofErr w:type="gramStart"/>
-      <w:r>
-        <w:t>raison</w:t>
-      </w:r>
-      <w:proofErr w:type="gramEnd"/>
-      <w:r>
-        <w:t>, décisions, etc.</w:t>
+      <w:r>
+        <w:t>raison, décisions, etc.</w:t>
       </w:r>
     </w:p>
     <w:p>
@@ -5367,13 +5303,8 @@
         </w:numPr>
       </w:pPr>
       <w:r>
-        <w:t xml:space="preserve">Liste des bugs répertoriés avec la date de découverte et leur </w:t>
-      </w:r>
-      <w:proofErr w:type="gramStart"/>
-      <w:r>
-        <w:t>état:</w:t>
-      </w:r>
-      <w:proofErr w:type="gramEnd"/>
+        <w:t>Liste des bugs répertoriés avec la date de découverte et leur état:</w:t>
+      </w:r>
     </w:p>
     <w:p>
       <w:pPr>
@@ -5489,15 +5420,7 @@
         <w:t xml:space="preserve"> projet.</w:t>
       </w:r>
       <w:r>
-        <w:t xml:space="preserve"> Indiquer </w:t>
-      </w:r>
-      <w:proofErr w:type="gramStart"/>
-      <w:r>
-        <w:t>les différence</w:t>
-      </w:r>
-      <w:proofErr w:type="gramEnd"/>
-      <w:r>
-        <w:t xml:space="preserve"> entre les planifications initiales et détaillées avec le journal de travail.</w:t>
+        <w:t xml:space="preserve"> Indiquer les différence entre les planifications initiales et détaillées avec le journal de travail.</w:t>
       </w:r>
     </w:p>
     <w:p>
@@ -5521,16 +5444,11 @@
         </w:numPr>
       </w:pPr>
       <w:r>
-        <w:t xml:space="preserve">Si c’était à </w:t>
-      </w:r>
-      <w:proofErr w:type="gramStart"/>
-      <w:r>
-        <w:t>refaire</w:t>
+        <w:t>Si c’était à refaire</w:t>
       </w:r>
       <w:r>
         <w:t>:</w:t>
       </w:r>
-      <w:proofErr w:type="gramEnd"/>
     </w:p>
     <w:p>
       <w:pPr>
@@ -5597,13 +5515,8 @@
           <w:numId w:val="24"/>
         </w:numPr>
       </w:pPr>
-      <w:proofErr w:type="gramStart"/>
-      <w:r>
-        <w:t>Suite à</w:t>
-      </w:r>
-      <w:proofErr w:type="gramEnd"/>
-      <w:r>
-        <w:t xml:space="preserve"> donner, améliorations souhaitables, …</w:t>
+      <w:r>
+        <w:t>Suite à donner, améliorations souhaitables, …</w:t>
       </w:r>
     </w:p>
     <w:p>
@@ -5682,6 +5595,7 @@
       </w:pPr>
       <w:bookmarkStart w:id="66" w:name="_Toc189218516"/>
       <w:r>
+        <w:lastRenderedPageBreak/>
         <w:t>Bibliographie</w:t>
       </w:r>
       <w:bookmarkEnd w:id="66"/>
@@ -5747,13 +5661,8 @@
           <w:numId w:val="25"/>
         </w:numPr>
       </w:pPr>
-      <w:proofErr w:type="gramStart"/>
-      <w:r>
-        <w:t>Listing</w:t>
-      </w:r>
-      <w:proofErr w:type="gramEnd"/>
-      <w:r>
-        <w:t xml:space="preserve"> du code source (partiel ou, plus rarement complet)</w:t>
+      <w:r>
+        <w:t>Listing du code source (partiel ou, plus rarement complet)</w:t>
       </w:r>
     </w:p>
     <w:p>
@@ -6240,21 +6149,12 @@
               <w:szCs w:val="16"/>
             </w:rPr>
           </w:pPr>
-          <w:proofErr w:type="gramStart"/>
           <w:r>
             <w:rPr>
               <w:rFonts w:cs="Arial"/>
               <w:szCs w:val="16"/>
             </w:rPr>
-            <w:t>Version:</w:t>
-          </w:r>
-          <w:proofErr w:type="gramEnd"/>
-          <w:r>
-            <w:rPr>
-              <w:rFonts w:cs="Arial"/>
-              <w:szCs w:val="16"/>
-            </w:rPr>
-            <w:t xml:space="preserve"> </w:t>
+            <w:t xml:space="preserve">Version: </w:t>
           </w:r>
           <w:fldSimple w:instr=" REVNUM   \* MERGEFORMAT ">
             <w:r>
@@ -6300,7 +6200,7 @@
               <w:noProof/>
               <w:szCs w:val="16"/>
             </w:rPr>
-            <w:t>21.01.2025 10:32</w:t>
+            <w:t>31.01.2025 12:24</w:t>
           </w:r>
           <w:r>
             <w:rPr>
@@ -6514,7 +6414,7 @@
         <v:path o:extrusionok="f" gradientshapeok="t" o:connecttype="rect"/>
         <o:lock v:ext="edit" aspectratio="t"/>
       </v:shapetype>
-      <v:shape id="_x0000_i1029" type="#_x0000_t75" style="width:12pt;height:12pt" o:bullet="t">
+      <v:shape id="_x0000_i1032" type="#_x0000_t75" style="width:12pt;height:12pt" o:bullet="t">
         <v:imagedata r:id="rId1" o:title="BD10263_"/>
       </v:shape>
     </w:pict>
@@ -11714,6 +11614,30 @@
 </file>
 
 <file path=customXml/item1.xml><?xml version="1.0" encoding="utf-8"?>
+<p:properties xmlns:p="http://schemas.microsoft.com/office/2006/metadata/properties" xmlns:xsi="http://www.w3.org/2001/XMLSchema-instance" xmlns:pc="http://schemas.microsoft.com/office/infopath/2007/PartnerControls">
+  <documentManagement>
+    <lcf76f155ced4ddcb4097134ff3c332f xmlns="a1b10758-7132-46a4-a2fe-7a2cf46f51f4">
+      <Terms xmlns="http://schemas.microsoft.com/office/infopath/2007/PartnerControls"/>
+    </lcf76f155ced4ddcb4097134ff3c332f>
+    <TaxCatchAll xmlns="f7d9f5a6-831d-4621-8c77-cbcaf993e406" xsi:nil="true"/>
+  </documentManagement>
+</p:properties>
+</file>
+
+<file path=customXml/item2.xml><?xml version="1.0" encoding="utf-8"?>
+<b:Sources xmlns:b="http://schemas.openxmlformats.org/officeDocument/2006/bibliography" xmlns="http://schemas.openxmlformats.org/officeDocument/2006/bibliography" SelectedStyle="\APA.XSL" StyleName="APA"/>
+</file>
+
+<file path=customXml/item3.xml><?xml version="1.0" encoding="utf-8"?>
+<?mso-contentType ?>
+<FormTemplates xmlns="http://schemas.microsoft.com/sharepoint/v3/contenttype/forms">
+  <Display>DocumentLibraryForm</Display>
+  <Edit>DocumentLibraryForm</Edit>
+  <New>DocumentLibraryForm</New>
+</FormTemplates>
+</file>
+
+<file path=customXml/item4.xml><?xml version="1.0" encoding="utf-8"?>
 <ct:contentTypeSchema xmlns:ct="http://schemas.microsoft.com/office/2006/metadata/contentType" xmlns:ma="http://schemas.microsoft.com/office/2006/metadata/properties/metaAttributes" ct:_="" ma:_="" ma:contentTypeName="Document" ma:contentTypeID="0x0101005A5B8F5EAAC22C48A11F5D9A60E6F21D" ma:contentTypeVersion="16" ma:contentTypeDescription="Crée un document." ma:contentTypeScope="" ma:versionID="f2b963976306cc54294b7f4545a3c6c4">
   <xsd:schema xmlns:xsd="http://www.w3.org/2001/XMLSchema" xmlns:xs="http://www.w3.org/2001/XMLSchema" xmlns:p="http://schemas.microsoft.com/office/2006/metadata/properties" xmlns:ns2="a1b10758-7132-46a4-a2fe-7a2cf46f51f4" xmlns:ns3="f7d9f5a6-831d-4621-8c77-cbcaf993e406" targetNamespace="http://schemas.microsoft.com/office/2006/metadata/properties" ma:root="true" ma:fieldsID="e5e135fa2fc1295e1586ddcd9c1a8904" ns2:_="" ns3:_="">
     <xsd:import namespace="a1b10758-7132-46a4-a2fe-7a2cf46f51f4"/>
@@ -11956,31 +11880,34 @@
 </ct:contentTypeSchema>
 </file>
 
-<file path=customXml/item2.xml><?xml version="1.0" encoding="utf-8"?>
-<?mso-contentType ?>
-<FormTemplates xmlns="http://schemas.microsoft.com/sharepoint/v3/contenttype/forms">
-  <Display>DocumentLibraryForm</Display>
-  <Edit>DocumentLibraryForm</Edit>
-  <New>DocumentLibraryForm</New>
-</FormTemplates>
+<file path=customXml/itemProps1.xml><?xml version="1.0" encoding="utf-8"?>
+<ds:datastoreItem xmlns:ds="http://schemas.openxmlformats.org/officeDocument/2006/customXml" ds:itemID="{2319CDB8-A2CD-412D-8359-13E6B4DF1FF4}">
+  <ds:schemaRefs>
+    <ds:schemaRef ds:uri="http://schemas.microsoft.com/office/2006/metadata/properties"/>
+    <ds:schemaRef ds:uri="http://schemas.microsoft.com/office/infopath/2007/PartnerControls"/>
+    <ds:schemaRef ds:uri="a1b10758-7132-46a4-a2fe-7a2cf46f51f4"/>
+    <ds:schemaRef ds:uri="f7d9f5a6-831d-4621-8c77-cbcaf993e406"/>
+  </ds:schemaRefs>
+</ds:datastoreItem>
 </file>
 
-<file path=customXml/item3.xml><?xml version="1.0" encoding="utf-8"?>
-<b:Sources xmlns:b="http://schemas.openxmlformats.org/officeDocument/2006/bibliography" xmlns="http://schemas.openxmlformats.org/officeDocument/2006/bibliography" SelectedStyle="\APA.XSL" StyleName="APA"/>
+<file path=customXml/itemProps2.xml><?xml version="1.0" encoding="utf-8"?>
+<ds:datastoreItem xmlns:ds="http://schemas.openxmlformats.org/officeDocument/2006/customXml" ds:itemID="{C8C35155-3E6A-4058-B6E4-303717845E3B}">
+  <ds:schemaRefs>
+    <ds:schemaRef ds:uri="http://schemas.openxmlformats.org/officeDocument/2006/bibliography"/>
+  </ds:schemaRefs>
+</ds:datastoreItem>
 </file>
 
-<file path=customXml/item4.xml><?xml version="1.0" encoding="utf-8"?>
-<p:properties xmlns:p="http://schemas.microsoft.com/office/2006/metadata/properties" xmlns:xsi="http://www.w3.org/2001/XMLSchema-instance" xmlns:pc="http://schemas.microsoft.com/office/infopath/2007/PartnerControls">
-  <documentManagement>
-    <lcf76f155ced4ddcb4097134ff3c332f xmlns="a1b10758-7132-46a4-a2fe-7a2cf46f51f4">
-      <Terms xmlns="http://schemas.microsoft.com/office/infopath/2007/PartnerControls"/>
-    </lcf76f155ced4ddcb4097134ff3c332f>
-    <TaxCatchAll xmlns="f7d9f5a6-831d-4621-8c77-cbcaf993e406" xsi:nil="true"/>
-  </documentManagement>
-</p:properties>
+<file path=customXml/itemProps3.xml><?xml version="1.0" encoding="utf-8"?>
+<ds:datastoreItem xmlns:ds="http://schemas.openxmlformats.org/officeDocument/2006/customXml" ds:itemID="{6C3F7A66-EDE3-46FD-83EB-3C265E5D2669}">
+  <ds:schemaRefs>
+    <ds:schemaRef ds:uri="http://schemas.microsoft.com/sharepoint/v3/contenttype/forms"/>
+  </ds:schemaRefs>
+</ds:datastoreItem>
 </file>
 
-<file path=customXml/itemProps1.xml><?xml version="1.0" encoding="utf-8"?>
+<file path=customXml/itemProps4.xml><?xml version="1.0" encoding="utf-8"?>
 <ds:datastoreItem xmlns:ds="http://schemas.openxmlformats.org/officeDocument/2006/customXml" ds:itemID="{41546E4A-837A-4BEF-A4B8-FFD4EAB4E855}">
   <ds:schemaRefs>
     <ds:schemaRef ds:uri="http://schemas.microsoft.com/office/2006/metadata/contentType"/>
@@ -11997,31 +11924,4 @@
     <ds:schemaRef ds:uri="http://schemas.microsoft.com/internal/obd"/>
   </ds:schemaRefs>
 </ds:datastoreItem>
-</file>
-
-<file path=customXml/itemProps2.xml><?xml version="1.0" encoding="utf-8"?>
-<ds:datastoreItem xmlns:ds="http://schemas.openxmlformats.org/officeDocument/2006/customXml" ds:itemID="{6C3F7A66-EDE3-46FD-83EB-3C265E5D2669}">
-  <ds:schemaRefs>
-    <ds:schemaRef ds:uri="http://schemas.microsoft.com/sharepoint/v3/contenttype/forms"/>
-  </ds:schemaRefs>
-</ds:datastoreItem>
-</file>
-
-<file path=customXml/itemProps3.xml><?xml version="1.0" encoding="utf-8"?>
-<ds:datastoreItem xmlns:ds="http://schemas.openxmlformats.org/officeDocument/2006/customXml" ds:itemID="{C8C35155-3E6A-4058-B6E4-303717845E3B}">
-  <ds:schemaRefs>
-    <ds:schemaRef ds:uri="http://schemas.openxmlformats.org/officeDocument/2006/bibliography"/>
-  </ds:schemaRefs>
-</ds:datastoreItem>
-</file>
-
-<file path=customXml/itemProps4.xml><?xml version="1.0" encoding="utf-8"?>
-<ds:datastoreItem xmlns:ds="http://schemas.openxmlformats.org/officeDocument/2006/customXml" ds:itemID="{2319CDB8-A2CD-412D-8359-13E6B4DF1FF4}">
-  <ds:schemaRefs>
-    <ds:schemaRef ds:uri="http://schemas.microsoft.com/office/2006/metadata/properties"/>
-    <ds:schemaRef ds:uri="http://schemas.microsoft.com/office/infopath/2007/PartnerControls"/>
-    <ds:schemaRef ds:uri="a1b10758-7132-46a4-a2fe-7a2cf46f51f4"/>
-    <ds:schemaRef ds:uri="f7d9f5a6-831d-4621-8c77-cbcaf993e406"/>
-  </ds:schemaRefs>
-</ds:datastoreItem>
 </file>
</xml_diff>

<commit_message>
Ajout du diagramme de classes et petit avancement rapport
J'ai fait le début du rapport lol j'en ai marre je veux aller en vacances jme fais chier
</commit_message>
<xml_diff>
--- a/Doc/P-320-Rapport-NaudetMael.docx
+++ b/Doc/P-320-Rapport-NaudetMael.docx
@@ -3954,16 +3954,8 @@
     <w:p>
       <w:pPr>
         <w:pStyle w:val="description"/>
-        <w:rPr>
-          <w:sz w:val="26"/>
-          <w:szCs w:val="26"/>
-        </w:rPr>
-      </w:pPr>
-      <w:r>
-        <w:rPr>
-          <w:sz w:val="26"/>
-          <w:szCs w:val="26"/>
-        </w:rPr>
+      </w:pPr>
+      <w:r>
         <w:t>BowMasters – Projet C# pour le module 320</w:t>
       </w:r>
     </w:p>
@@ -4212,21 +4204,21 @@
       </w:pPr>
       <w:bookmarkStart w:id="13" w:name="_Toc189218489"/>
       <w:r>
+        <w:t>Contraintes</w:t>
+      </w:r>
+      <w:bookmarkEnd w:id="13"/>
+    </w:p>
+    <w:p>
+      <w:pPr>
+        <w:pStyle w:val="Retraitcorpsdetexte3"/>
+      </w:pPr>
+    </w:p>
+    <w:p>
+      <w:pPr>
+        <w:pStyle w:val="Informations"/>
+      </w:pPr>
+      <w:r>
         <w:lastRenderedPageBreak/>
-        <w:t>Contraintes</w:t>
-      </w:r>
-      <w:bookmarkEnd w:id="13"/>
-    </w:p>
-    <w:p>
-      <w:pPr>
-        <w:pStyle w:val="Retraitcorpsdetexte3"/>
-      </w:pPr>
-    </w:p>
-    <w:p>
-      <w:pPr>
-        <w:pStyle w:val="Informations"/>
-      </w:pPr>
-      <w:r>
         <w:t>S</w:t>
       </w:r>
       <w:r>
@@ -4725,7 +4717,6 @@
         </w:numPr>
       </w:pPr>
       <w:r>
-        <w:lastRenderedPageBreak/>
         <w:t>Tous les cas particuliers devraient y être spécifiés</w:t>
       </w:r>
       <w:r>
@@ -4780,6 +4771,7 @@
         </w:numPr>
       </w:pPr>
       <w:r>
+        <w:lastRenderedPageBreak/>
         <w:t xml:space="preserve">Schémas de navigation, schémas événementiels, structogramme, </w:t>
       </w:r>
       <w:r>
@@ -4971,13 +4963,16 @@
     </w:p>
     <w:p>
       <w:pPr>
+        <w:pStyle w:val="Retraitcorpsdetexte"/>
+      </w:pPr>
+    </w:p>
+    <w:p>
+      <w:pPr>
         <w:pStyle w:val="Titre3"/>
       </w:pPr>
-      <w:bookmarkStart w:id="38" w:name="_Toc189218503"/>
-      <w:r>
-        <w:t>Fenêtre de jeu</w:t>
-      </w:r>
-      <w:bookmarkEnd w:id="38"/>
+      <w:r>
+        <w:t>Configuration de la fenêtre du jeu</w:t>
+      </w:r>
     </w:p>
     <w:p>
       <w:pPr>
@@ -4987,24 +4982,64 @@
         <w:t xml:space="preserve">Le projet a démarré avec la création de la fenêtre de jeu et sa modification. </w:t>
       </w:r>
       <w:r>
-        <w:t xml:space="preserve">Pour cela, j’ai créé une classe </w:t>
+        <w:t xml:space="preserve">Pour cela, j’ai créé une classe Config avec les paramètres de grandeurs de la hauteur et de la largeur de la fenêtre et </w:t>
+      </w:r>
+      <w:r>
+        <w:t>j’ai créé une méthode statique qui permet de changer de la taille de la fenêtre ainsi que la zone de mémoire tampon d’écran (pour éviter de pouvoir scroller dans la console).</w:t>
+      </w:r>
+    </w:p>
+    <w:p>
+      <w:pPr>
+        <w:pStyle w:val="description"/>
+      </w:pPr>
+    </w:p>
+    <w:p>
+      <w:pPr>
+        <w:pStyle w:val="Titre3"/>
+      </w:pPr>
+      <w:bookmarkStart w:id="38" w:name="_Toc189218504"/>
+      <w:r>
+        <w:t>Gestion des positions</w:t>
+      </w:r>
+    </w:p>
+    <w:p>
+      <w:pPr>
+        <w:pStyle w:val="description"/>
+      </w:pPr>
+      <w:r>
+        <w:t>Pour gérer les positions des différents objets que je vais utiliser, j’ai cré</w:t>
+      </w:r>
+      <w:r>
+        <w:t>é</w:t>
+      </w:r>
+      <w:r>
+        <w:t xml:space="preserve"> une classe </w:t>
       </w:r>
       <w:r>
         <w:rPr>
           <w:i/>
           <w:iCs/>
         </w:rPr>
-        <w:t>Config</w:t>
+        <w:t>Position</w:t>
       </w:r>
       <w:r>
         <w:rPr>
           <w:i/>
           <w:iCs/>
         </w:rPr>
+        <w:t>Byte</w:t>
+      </w:r>
+      <w:r>
+        <w:t xml:space="preserve"> qui a comme attributs la position X et Y </w:t>
+      </w:r>
+      <w:r>
+        <w:t>de type byte</w:t>
+      </w:r>
+      <w:r>
         <w:t xml:space="preserve"> </w:t>
       </w:r>
       <w:r>
-        <w:t>avec les paramètres de grandeurs de la hauteur et de la largeur de la fenêtre et dans la méthode Main j’ai changé la taille de la fenêtre avec ces différents paramètres.</w:t>
+        <w:t>dans l’écran directement.</w:t>
       </w:r>
     </w:p>
     <w:p>
@@ -5016,11 +5051,76 @@
       <w:pPr>
         <w:pStyle w:val="Titre3"/>
       </w:pPr>
-      <w:bookmarkStart w:id="39" w:name="_Toc189218504"/>
+      <w:r>
+        <w:t xml:space="preserve">Gestion des </w:t>
+      </w:r>
+      <w:r>
+        <w:t>H</w:t>
+      </w:r>
+      <w:r>
+        <w:t>itbox</w:t>
+      </w:r>
+      <w:r>
+        <w:t>es</w:t>
+      </w:r>
+    </w:p>
+    <w:p>
+      <w:pPr>
+        <w:pStyle w:val="description"/>
+      </w:pPr>
+      <w:r>
+        <w:t xml:space="preserve">Comme certains objets ont besoin d’une </w:t>
+      </w:r>
+      <w:r>
+        <w:t>H</w:t>
+      </w:r>
+      <w:r>
+        <w:t xml:space="preserve">itbox (zone de collision), j’ai créé une classe </w:t>
+      </w:r>
+      <w:r>
+        <w:t>« </w:t>
+      </w:r>
+      <w:r>
+        <w:rPr>
+          <w:i/>
+          <w:iCs/>
+        </w:rPr>
+        <w:t>Hi</w:t>
+      </w:r>
+      <w:r>
+        <w:rPr>
+          <w:i/>
+          <w:iCs/>
+        </w:rPr>
+        <w:t>tb</w:t>
+      </w:r>
+      <w:r>
+        <w:rPr>
+          <w:i/>
+          <w:iCs/>
+        </w:rPr>
+        <w:t>ox</w:t>
+      </w:r>
+      <w:r>
+        <w:t xml:space="preserve"> » qui permet d’obtenir la largeur et la hauteur des objets qui en ont besoin. </w:t>
+      </w:r>
+    </w:p>
+    <w:p>
+      <w:pPr>
+        <w:pStyle w:val="description"/>
+      </w:pPr>
+      <w:r>
+        <w:t>L’explication sur comment j’ai utilisé ces différents attributs sera donnée plus tard.</w:t>
+      </w:r>
+    </w:p>
+    <w:p>
+      <w:pPr>
+        <w:pStyle w:val="Titre3"/>
+      </w:pPr>
       <w:r>
         <w:t>Création des joueurs</w:t>
       </w:r>
-      <w:bookmarkEnd w:id="39"/>
+      <w:bookmarkEnd w:id="38"/>
     </w:p>
     <w:p>
       <w:pPr>
@@ -5040,7 +5140,33 @@
         <w:t xml:space="preserve">Player </w:t>
       </w:r>
       <w:r>
-        <w:t>ont plusieurs propriétés comme la gestion de leur vie, leur position dans la grille de jeu et leur modèle. Ils peuvent être affichés avec la méthode Display() et peuvent prendre des dégâts avec la méthode Take</w:t>
+        <w:t>ont plusieurs propriétés comme la gestion de leur vie, leur position dans la grille de jeu</w:t>
+      </w:r>
+      <w:r>
+        <w:t>,</w:t>
+      </w:r>
+      <w:r>
+        <w:t xml:space="preserve"> leur modèle</w:t>
+      </w:r>
+      <w:r>
+        <w:t xml:space="preserve"> et leur hitbox</w:t>
+      </w:r>
+      <w:r>
+        <w:t xml:space="preserve">. </w:t>
+      </w:r>
+    </w:p>
+    <w:p>
+      <w:pPr>
+        <w:pStyle w:val="description"/>
+      </w:pPr>
+      <w:r>
+        <w:t>Ils peuvent être affichés avec la méthode Display()</w:t>
+      </w:r>
+      <w:r>
+        <w:t>,</w:t>
+      </w:r>
+      <w:r>
+        <w:t xml:space="preserve"> peuvent prendre des dégâts avec la méthode Take</w:t>
       </w:r>
       <w:r>
         <w:t>D</w:t>
@@ -5049,18 +5175,29 @@
         <w:t>amage(byte damage)</w:t>
       </w:r>
       <w:r>
-        <w:t xml:space="preserve">. </w:t>
-      </w:r>
+        <w:t xml:space="preserve"> et peuvent afficher leurs informations directement au-dessus d’eux avec leur nombre de point de vie, leur score et la bar</w:t>
+      </w:r>
+      <w:r>
+        <w:t>re</w:t>
+      </w:r>
+      <w:r>
+        <w:t xml:space="preserve"> de progression d’un lancer de balle.</w:t>
+      </w:r>
+    </w:p>
+    <w:p>
+      <w:pPr>
+        <w:pStyle w:val="description"/>
+      </w:pPr>
     </w:p>
     <w:p>
       <w:pPr>
         <w:pStyle w:val="Titre3"/>
       </w:pPr>
-      <w:bookmarkStart w:id="40" w:name="_Toc189218505"/>
+      <w:bookmarkStart w:id="39" w:name="_Toc189218505"/>
       <w:r>
         <w:t>Création des tours</w:t>
       </w:r>
-      <w:bookmarkEnd w:id="40"/>
+      <w:bookmarkEnd w:id="39"/>
     </w:p>
     <w:p>
       <w:pPr>
@@ -5102,80 +5239,86 @@
         <w:t xml:space="preserve"> qui est en fait une liste de TowerPiece</w:t>
       </w:r>
       <w:r>
-        <w:t xml:space="preserve"> qui peut s’afficher.</w:t>
-      </w:r>
+        <w:t xml:space="preserve"> qui peut s’afficher</w:t>
+      </w:r>
+      <w:r>
+        <w:t xml:space="preserve"> avec une Hitbox et une Position.</w:t>
+      </w:r>
+    </w:p>
+    <w:p>
+      <w:pPr>
+        <w:pStyle w:val="description"/>
+      </w:pPr>
     </w:p>
     <w:p>
       <w:pPr>
         <w:pStyle w:val="Titre3"/>
       </w:pPr>
-      <w:bookmarkStart w:id="41" w:name="_Toc189218506"/>
-      <w:r>
+      <w:bookmarkStart w:id="40" w:name="_Toc189218506"/>
+      <w:r>
+        <w:lastRenderedPageBreak/>
         <w:t>Création de la balle</w:t>
       </w:r>
+      <w:bookmarkEnd w:id="40"/>
+    </w:p>
+    <w:p>
+      <w:pPr>
+        <w:pStyle w:val="description"/>
+      </w:pPr>
+      <w:r>
+        <w:t>Pour lancer la balle, il fallait d’abord faire une classe static Balistic qui calcule le mouvement d’un objet sur l’axe x et y en fonction du temps, de la vélocité, de la position initiale de l’objet. Ensuite, j’ai implémenté la balle en elle-même. Elle peut uniquement être modifiée avec les méthodes de Balistic et afficher si elle se trouve dans les limites de la console.</w:t>
+      </w:r>
+    </w:p>
+    <w:p>
+      <w:pPr>
+        <w:pStyle w:val="description"/>
+      </w:pPr>
+    </w:p>
+    <w:p>
+      <w:pPr>
+        <w:pStyle w:val="description"/>
+      </w:pPr>
+    </w:p>
+    <w:p>
+      <w:pPr>
+        <w:pStyle w:val="Titre3"/>
+      </w:pPr>
+      <w:r>
+        <w:t>Quatrième</w:t>
+      </w:r>
+      <w:r>
+        <w:t xml:space="preserve"> semaine</w:t>
+      </w:r>
+    </w:p>
+    <w:p>
+      <w:pPr>
+        <w:pStyle w:val="description"/>
+      </w:pPr>
+      <w:r>
+        <w:t xml:space="preserve">Lors de cette semaine, j’ai surtout amélioré la classe Game avec une meilleure gestion des collisions avec notamment une nouvelle classe HitBox qui est implémentée dans les joueurs et les tours. La puissance est maintenant indépendante du temps maximum donné et sera toujours entre 0 et 50. La logique du jeu est complète avec notamment une fin si un des joueurs n’a plus de vie. </w:t>
+      </w:r>
+      <w:r>
+        <w:t>J’ai également ajouté des sons pour respectivement le tir, quand une balle touche une tour et quand une balle touche un joueur et quand on maintient la touche espace, on charge la barre au lieu que la barre se charge tout seul avec le fait d’appuyer sur espace pour stocker la valeur.</w:t>
+      </w:r>
+    </w:p>
+    <w:p>
+      <w:pPr>
+        <w:pStyle w:val="description"/>
+      </w:pPr>
+    </w:p>
+    <w:p>
+      <w:pPr>
+        <w:pStyle w:val="Titre2"/>
+      </w:pPr>
+      <w:bookmarkStart w:id="41" w:name="_Toc532179960"/>
+      <w:bookmarkStart w:id="42" w:name="_Toc165969644"/>
+      <w:bookmarkStart w:id="43" w:name="_Toc189218507"/>
+      <w:r>
+        <w:t>Modifications</w:t>
+      </w:r>
       <w:bookmarkEnd w:id="41"/>
-    </w:p>
-    <w:p>
-      <w:pPr>
-        <w:pStyle w:val="description"/>
-      </w:pPr>
-      <w:r>
-        <w:t xml:space="preserve">Pour lancer la balle, il fallait d’abord faire une classe static </w:t>
-      </w:r>
-      <w:r>
-        <w:rPr>
-          <w:i/>
-          <w:iCs/>
-        </w:rPr>
-        <w:t>Balistic</w:t>
-      </w:r>
-      <w:r>
-        <w:t xml:space="preserve"> qui calcule le mouvement d’un objet sur l’axe x et y en fonction du temps, de la vélocité, de la position initiale de l’objet. Ensuite, j’ai implémenté la balle en elle-même. Elle peut uniquement être modifiée avec les méthodes de Balistic et afficher si elle se trouve dans les limites de la console.</w:t>
-      </w:r>
-    </w:p>
-    <w:p>
-      <w:pPr>
-        <w:pStyle w:val="description"/>
-      </w:pPr>
-    </w:p>
-    <w:p>
-      <w:pPr>
-        <w:pStyle w:val="Titre3"/>
-      </w:pPr>
-      <w:r>
-        <w:lastRenderedPageBreak/>
-        <w:t>Quatrième semaine</w:t>
-      </w:r>
-    </w:p>
-    <w:p>
-      <w:pPr>
-        <w:pStyle w:val="Retraitcorpsdetexte3"/>
-      </w:pPr>
-      <w:r>
-        <w:t xml:space="preserve">Lors de cette semaine, j’ai surtout amélioré la classe Game avec une meilleure gestion des collisions avec notamment une nouvelle classe HitBox qui est implémentée dans les joueurs et les tours. La puissance est maintenant indépendante du temps maximum donné et sera toujours entre 0 et 50. La logique du jeu est complète avec notamment une fin si un des joueurs n’a plus de vie. </w:t>
-      </w:r>
-      <w:r>
-        <w:t>J’ai également ajouté des sons pour respectivement le tir, quand une balle touche une tour et quand une balle touche un joueur et quand on maintient la touche espace, on charge la barre au lieu que la barre se charge tout seul avec le fait d’appuyer sur espace pour stocker la valeur.</w:t>
-      </w:r>
-    </w:p>
-    <w:p>
-      <w:pPr>
-        <w:pStyle w:val="description"/>
-      </w:pPr>
-    </w:p>
-    <w:p>
-      <w:pPr>
-        <w:pStyle w:val="Titre2"/>
-      </w:pPr>
-      <w:bookmarkStart w:id="42" w:name="_Toc532179960"/>
-      <w:bookmarkStart w:id="43" w:name="_Toc165969644"/>
-      <w:bookmarkStart w:id="44" w:name="_Toc189218507"/>
-      <w:r>
-        <w:t>Modifications</w:t>
-      </w:r>
       <w:bookmarkEnd w:id="42"/>
       <w:bookmarkEnd w:id="43"/>
-      <w:bookmarkEnd w:id="44"/>
     </w:p>
     <w:p>
       <w:pPr>
@@ -5217,31 +5360,31 @@
       <w:pPr>
         <w:pStyle w:val="Titre1"/>
       </w:pPr>
-      <w:bookmarkStart w:id="45" w:name="_Toc532179966"/>
-      <w:bookmarkStart w:id="46" w:name="_Toc165969650"/>
-      <w:bookmarkStart w:id="47" w:name="_Toc189218508"/>
+      <w:bookmarkStart w:id="44" w:name="_Toc532179966"/>
+      <w:bookmarkStart w:id="45" w:name="_Toc165969650"/>
+      <w:bookmarkStart w:id="46" w:name="_Toc189218508"/>
       <w:r>
         <w:t>Tests</w:t>
       </w:r>
+      <w:bookmarkEnd w:id="44"/>
       <w:bookmarkEnd w:id="45"/>
       <w:bookmarkEnd w:id="46"/>
+    </w:p>
+    <w:p>
+      <w:pPr>
+        <w:pStyle w:val="Titre2"/>
+      </w:pPr>
+      <w:bookmarkStart w:id="47" w:name="_Toc532179968"/>
+      <w:bookmarkStart w:id="48" w:name="_Toc165969652"/>
+      <w:bookmarkStart w:id="49" w:name="_Ref308525868"/>
+      <w:bookmarkStart w:id="50" w:name="_Toc189218509"/>
+      <w:r>
+        <w:t>Dossier des tests</w:t>
+      </w:r>
       <w:bookmarkEnd w:id="47"/>
-    </w:p>
-    <w:p>
-      <w:pPr>
-        <w:pStyle w:val="Titre2"/>
-      </w:pPr>
-      <w:bookmarkStart w:id="48" w:name="_Toc532179968"/>
-      <w:bookmarkStart w:id="49" w:name="_Toc165969652"/>
-      <w:bookmarkStart w:id="50" w:name="_Ref308525868"/>
-      <w:bookmarkStart w:id="51" w:name="_Toc189218509"/>
-      <w:r>
-        <w:t>Dossier des tests</w:t>
-      </w:r>
       <w:bookmarkEnd w:id="48"/>
       <w:bookmarkEnd w:id="49"/>
       <w:bookmarkEnd w:id="50"/>
-      <w:bookmarkEnd w:id="51"/>
     </w:p>
     <w:p>
       <w:pPr>
@@ -5328,28 +5471,28 @@
       <w:pPr>
         <w:pStyle w:val="Titre1"/>
       </w:pPr>
-      <w:bookmarkStart w:id="52" w:name="_Toc165969653"/>
-      <w:bookmarkStart w:id="53" w:name="_Toc189218510"/>
+      <w:bookmarkStart w:id="51" w:name="_Toc165969653"/>
+      <w:bookmarkStart w:id="52" w:name="_Toc189218510"/>
       <w:r>
         <w:t>Conclusion</w:t>
       </w:r>
+      <w:bookmarkEnd w:id="51"/>
       <w:bookmarkEnd w:id="52"/>
+    </w:p>
+    <w:p>
+      <w:pPr>
+        <w:pStyle w:val="Titre2"/>
+      </w:pPr>
+      <w:bookmarkStart w:id="53" w:name="_Toc165969654"/>
+      <w:bookmarkStart w:id="54" w:name="_Toc189218511"/>
+      <w:r>
+        <w:t xml:space="preserve">Bilan des </w:t>
+      </w:r>
       <w:bookmarkEnd w:id="53"/>
-    </w:p>
-    <w:p>
-      <w:pPr>
-        <w:pStyle w:val="Titre2"/>
-      </w:pPr>
-      <w:bookmarkStart w:id="54" w:name="_Toc165969654"/>
-      <w:bookmarkStart w:id="55" w:name="_Toc189218511"/>
-      <w:r>
-        <w:t xml:space="preserve">Bilan des </w:t>
+      <w:r>
+        <w:t>fonctionnalités demandées</w:t>
       </w:r>
       <w:bookmarkEnd w:id="54"/>
-      <w:r>
-        <w:t>fonctionnalités demandées</w:t>
-      </w:r>
-      <w:bookmarkEnd w:id="55"/>
     </w:p>
     <w:p>
       <w:pPr>
@@ -5388,13 +5531,13 @@
       <w:pPr>
         <w:pStyle w:val="Titre2"/>
       </w:pPr>
-      <w:bookmarkStart w:id="56" w:name="_Toc165969655"/>
-      <w:bookmarkStart w:id="57" w:name="_Toc189218512"/>
+      <w:bookmarkStart w:id="55" w:name="_Toc165969655"/>
+      <w:bookmarkStart w:id="56" w:name="_Toc189218512"/>
       <w:r>
         <w:t>Bilan de la planification</w:t>
       </w:r>
+      <w:bookmarkEnd w:id="55"/>
       <w:bookmarkEnd w:id="56"/>
-      <w:bookmarkEnd w:id="57"/>
     </w:p>
     <w:p>
       <w:pPr>
@@ -5427,13 +5570,13 @@
       <w:pPr>
         <w:pStyle w:val="Titre2"/>
       </w:pPr>
-      <w:bookmarkStart w:id="58" w:name="_Toc165969656"/>
-      <w:bookmarkStart w:id="59" w:name="_Toc189218513"/>
+      <w:bookmarkStart w:id="57" w:name="_Toc165969656"/>
+      <w:bookmarkStart w:id="58" w:name="_Toc189218513"/>
       <w:r>
         <w:t>Bilan personnel</w:t>
       </w:r>
+      <w:bookmarkEnd w:id="57"/>
       <w:bookmarkEnd w:id="58"/>
-      <w:bookmarkEnd w:id="59"/>
     </w:p>
     <w:p>
       <w:pPr>
@@ -5535,29 +5678,30 @@
       <w:pPr>
         <w:pStyle w:val="Titre1"/>
       </w:pPr>
-      <w:bookmarkStart w:id="60" w:name="_Toc532179971"/>
-      <w:bookmarkStart w:id="61" w:name="_Toc165969657"/>
-      <w:bookmarkStart w:id="62" w:name="_Toc189218514"/>
-      <w:r>
+      <w:bookmarkStart w:id="59" w:name="_Toc532179971"/>
+      <w:bookmarkStart w:id="60" w:name="_Toc165969657"/>
+      <w:bookmarkStart w:id="61" w:name="_Toc189218514"/>
+      <w:r>
+        <w:lastRenderedPageBreak/>
         <w:t>Divers</w:t>
       </w:r>
+      <w:bookmarkEnd w:id="59"/>
       <w:bookmarkEnd w:id="60"/>
       <w:bookmarkEnd w:id="61"/>
+    </w:p>
+    <w:p>
+      <w:pPr>
+        <w:pStyle w:val="Titre2"/>
+      </w:pPr>
+      <w:bookmarkStart w:id="62" w:name="_Toc532179972"/>
+      <w:bookmarkStart w:id="63" w:name="_Toc165969658"/>
+      <w:bookmarkStart w:id="64" w:name="_Toc189218515"/>
+      <w:r>
+        <w:t>Journal de travail</w:t>
+      </w:r>
       <w:bookmarkEnd w:id="62"/>
-    </w:p>
-    <w:p>
-      <w:pPr>
-        <w:pStyle w:val="Titre2"/>
-      </w:pPr>
-      <w:bookmarkStart w:id="63" w:name="_Toc532179972"/>
-      <w:bookmarkStart w:id="64" w:name="_Toc165969658"/>
-      <w:bookmarkStart w:id="65" w:name="_Toc189218515"/>
-      <w:r>
-        <w:t>Journal de travail</w:t>
-      </w:r>
       <w:bookmarkEnd w:id="63"/>
       <w:bookmarkEnd w:id="64"/>
-      <w:bookmarkEnd w:id="65"/>
     </w:p>
     <w:p>
       <w:pPr>
@@ -5593,12 +5737,11 @@
       <w:pPr>
         <w:pStyle w:val="Titre2"/>
       </w:pPr>
-      <w:bookmarkStart w:id="66" w:name="_Toc189218516"/>
-      <w:r>
-        <w:lastRenderedPageBreak/>
+      <w:bookmarkStart w:id="65" w:name="_Toc189218516"/>
+      <w:r>
         <w:t>Bibliographie</w:t>
       </w:r>
-      <w:bookmarkEnd w:id="66"/>
+      <w:bookmarkEnd w:id="65"/>
     </w:p>
     <w:p>
       <w:pPr>
@@ -5625,11 +5768,11 @@
       <w:pPr>
         <w:pStyle w:val="Titre2"/>
       </w:pPr>
-      <w:bookmarkStart w:id="67" w:name="_Toc189218517"/>
+      <w:bookmarkStart w:id="66" w:name="_Toc189218517"/>
       <w:r>
         <w:t>Webographie</w:t>
       </w:r>
-      <w:bookmarkEnd w:id="67"/>
+      <w:bookmarkEnd w:id="66"/>
     </w:p>
     <w:p>
       <w:pPr>
@@ -5647,11 +5790,11 @@
       <w:pPr>
         <w:pStyle w:val="Titre1"/>
       </w:pPr>
-      <w:bookmarkStart w:id="68" w:name="_Toc189218518"/>
+      <w:bookmarkStart w:id="67" w:name="_Toc189218518"/>
       <w:r>
         <w:t>Annexes</w:t>
       </w:r>
-      <w:bookmarkEnd w:id="68"/>
+      <w:bookmarkEnd w:id="67"/>
     </w:p>
     <w:p>
       <w:pPr>
@@ -6200,7 +6343,7 @@
               <w:noProof/>
               <w:szCs w:val="16"/>
             </w:rPr>
-            <w:t>31.01.2025 12:24</w:t>
+            <w:t>14.02.2025 15:28</w:t>
           </w:r>
           <w:r>
             <w:rPr>
@@ -6414,7 +6557,7 @@
         <v:path o:extrusionok="f" gradientshapeok="t" o:connecttype="rect"/>
         <o:lock v:ext="edit" aspectratio="t"/>
       </v:shapetype>
-      <v:shape id="_x0000_i1032" type="#_x0000_t75" style="width:12pt;height:12pt" o:bullet="t">
+      <v:shape id="_x0000_i1031" type="#_x0000_t75" style="width:12pt;height:12pt" o:bullet="t">
         <v:imagedata r:id="rId1" o:title="BD10263_"/>
       </v:shape>
     </w:pict>
@@ -7820,7 +7963,7 @@
   <w:abstractNum w:abstractNumId="21" w15:restartNumberingAfterBreak="0">
     <w:nsid w:val="2A8F67FD"/>
     <w:multiLevelType w:val="multilevel"/>
-    <w:tmpl w:val="08EA5668"/>
+    <w:tmpl w:val="4A506184"/>
     <w:lvl w:ilvl="0">
       <w:start w:val="1"/>
       <w:numFmt w:val="decimal"/>
@@ -10622,14 +10765,19 @@
     <w:basedOn w:val="Normal"/>
     <w:next w:val="Retraitcorpsdetexte3"/>
     <w:qFormat/>
-    <w:rsid w:val="00AA4393"/>
+    <w:rsid w:val="002B67CB"/>
     <w:pPr>
       <w:keepNext/>
       <w:numPr>
         <w:ilvl w:val="2"/>
         <w:numId w:val="13"/>
       </w:numPr>
+      <w:tabs>
+        <w:tab w:val="clear" w:pos="1814"/>
+        <w:tab w:val="num" w:pos="1134"/>
+      </w:tabs>
       <w:spacing w:before="120" w:after="120"/>
+      <w:ind w:left="1985" w:hanging="1276"/>
       <w:outlineLvl w:val="2"/>
     </w:pPr>
     <w:rPr>
@@ -11305,24 +11453,16 @@
     <w:basedOn w:val="Normal"/>
     <w:link w:val="descriptionCar"/>
     <w:qFormat/>
-    <w:rsid w:val="008831B8"/>
+    <w:rsid w:val="009E6BDF"/>
     <w:pPr>
-      <w:ind w:left="1418"/>
+      <w:ind w:left="709"/>
     </w:pPr>
-    <w:rPr>
-      <w:sz w:val="22"/>
-      <w:szCs w:val="22"/>
-    </w:rPr>
   </w:style>
   <w:style w:type="character" w:customStyle="1" w:styleId="descriptionCar">
     <w:name w:val="description Car"/>
     <w:basedOn w:val="Policepardfaut"/>
     <w:link w:val="description"/>
-    <w:rsid w:val="008831B8"/>
-    <w:rPr>
-      <w:sz w:val="22"/>
-      <w:szCs w:val="22"/>
-    </w:rPr>
+    <w:rsid w:val="009E6BDF"/>
   </w:style>
 </w:styles>
 </file>

</xml_diff>

<commit_message>
chore(rapport): avancement du rapport
modification de la gestion de la hitbox en fonction de ce que j'ai modifié, ajout de la gestion de la balle et ajout du début de la gestion de l'angle
</commit_message>
<xml_diff>
--- a/Doc/P-320-Rapport-NaudetMael.docx
+++ b/Doc/P-320-Rapport-NaudetMael.docx
@@ -6,9 +6,11 @@
       <w:pPr>
         <w:pStyle w:val="Titre"/>
       </w:pPr>
+      <w:proofErr w:type="spellStart"/>
       <w:r>
         <w:t>BowMasters</w:t>
       </w:r>
+      <w:proofErr w:type="spellEnd"/>
     </w:p>
     <w:p>
       <w:pPr>
@@ -3955,8 +3957,13 @@
       <w:pPr>
         <w:pStyle w:val="description"/>
       </w:pPr>
-      <w:r>
-        <w:t>BowMasters – Projet C# pour le module 320</w:t>
+      <w:proofErr w:type="spellStart"/>
+      <w:r>
+        <w:t>BowMasters</w:t>
+      </w:r>
+      <w:proofErr w:type="spellEnd"/>
+      <w:r>
+        <w:t xml:space="preserve"> – Projet C# pour le module 320</w:t>
       </w:r>
     </w:p>
     <w:p>
@@ -4156,7 +4163,15 @@
         <w:t xml:space="preserve">… </w:t>
       </w:r>
       <w:r>
-        <w:t>Il s’agit d’identifier le(s) profil(s) de(s) utilisateur-trice(s) type, et les conséquences que cela va avoir sur la conception (couleurs, ergonomie, utilisation, etc.)</w:t>
+        <w:t>Il s’agit d’identifier le(s) profil(s) de(s) utilisateur-</w:t>
+      </w:r>
+      <w:proofErr w:type="spellStart"/>
+      <w:r>
+        <w:t>trice</w:t>
+      </w:r>
+      <w:proofErr w:type="spellEnd"/>
+      <w:r>
+        <w:t>(s) type, et les conséquences que cela va avoir sur la conception (couleurs, ergonomie, utilisation, etc.)</w:t>
       </w:r>
     </w:p>
     <w:p>
@@ -4294,6 +4309,9 @@
       </w:pPr>
       <w:r>
         <w:t>Objectifs complémentaires</w:t>
+      </w:r>
+      <w:r>
+        <w:t xml:space="preserve"> </w:t>
       </w:r>
       <w:r>
         <w:t>au cas où le projet n’est pas assez ambitieux dans le temps imparti</w:t>
@@ -4772,7 +4790,15 @@
       </w:pPr>
       <w:r>
         <w:lastRenderedPageBreak/>
-        <w:t xml:space="preserve">Schémas de navigation, schémas événementiels, structogramme, </w:t>
+        <w:t xml:space="preserve">Schémas de navigation, schémas événementiels, </w:t>
+      </w:r>
+      <w:proofErr w:type="spellStart"/>
+      <w:r>
+        <w:t>structogramme</w:t>
+      </w:r>
+      <w:proofErr w:type="spellEnd"/>
+      <w:r>
+        <w:t xml:space="preserve">, </w:t>
       </w:r>
       <w:r>
         <w:t>pseudocode</w:t>
@@ -5015,6 +5041,7 @@
       <w:r>
         <w:t xml:space="preserve"> une classe </w:t>
       </w:r>
+      <w:proofErr w:type="spellStart"/>
       <w:r>
         <w:rPr>
           <w:i/>
@@ -5029,6 +5056,7 @@
         </w:rPr>
         <w:t>Byte</w:t>
       </w:r>
+      <w:proofErr w:type="spellEnd"/>
       <w:r>
         <w:t xml:space="preserve"> qui a comme attributs la position X et Y </w:t>
       </w:r>
@@ -5102,7 +5130,10 @@
         <w:t>ox</w:t>
       </w:r>
       <w:r>
-        <w:t xml:space="preserve"> » qui permet d’obtenir la largeur et la hauteur des objets qui en ont besoin. </w:t>
+        <w:t xml:space="preserve"> » </w:t>
+      </w:r>
+      <w:r>
+        <w:t>qui contient une liste de positions qui forment un rectangle composant la Hitbox de l’objet.</w:t>
       </w:r>
     </w:p>
     <w:p>
@@ -5209,12 +5240,21 @@
       <w:r>
         <w:t xml:space="preserve">avec la classe </w:t>
       </w:r>
+      <w:proofErr w:type="spellStart"/>
       <w:r>
         <w:rPr>
           <w:i/>
           <w:iCs/>
         </w:rPr>
-        <w:t xml:space="preserve">TowerPiece </w:t>
+        <w:t>TowerPiece</w:t>
+      </w:r>
+      <w:proofErr w:type="spellEnd"/>
+      <w:r>
+        <w:rPr>
+          <w:i/>
+          <w:iCs/>
+        </w:rPr>
+        <w:t xml:space="preserve"> </w:t>
       </w:r>
       <w:r>
         <w:t>qui la composent en leur donnant un modèle et une position</w:t>
@@ -5236,8 +5276,13 @@
         <w:t>Tower</w:t>
       </w:r>
       <w:r>
-        <w:t xml:space="preserve"> qui est en fait une liste de TowerPiece</w:t>
-      </w:r>
+        <w:t xml:space="preserve"> qui est en fait une liste de </w:t>
+      </w:r>
+      <w:proofErr w:type="spellStart"/>
+      <w:r>
+        <w:t>TowerPiece</w:t>
+      </w:r>
+      <w:proofErr w:type="spellEnd"/>
       <w:r>
         <w:t xml:space="preserve"> qui peut s’afficher</w:t>
       </w:r>
@@ -5266,7 +5311,106 @@
         <w:pStyle w:val="description"/>
       </w:pPr>
       <w:r>
-        <w:t>Pour lancer la balle, il fallait d’abord faire une classe static Balistic qui calcule le mouvement d’un objet sur l’axe x et y en fonction du temps, de la vélocité, de la position initiale de l’objet. Ensuite, j’ai implémenté la balle en elle-même. Elle peut uniquement être modifiée avec les méthodes de Balistic et afficher si elle se trouve dans les limites de la console.</w:t>
+        <w:t xml:space="preserve">Pour lancer la balle, il fallait d’abord faire une classe </w:t>
+      </w:r>
+      <w:proofErr w:type="spellStart"/>
+      <w:r>
+        <w:t>static</w:t>
+      </w:r>
+      <w:proofErr w:type="spellEnd"/>
+      <w:r>
+        <w:t xml:space="preserve"> </w:t>
+      </w:r>
+      <w:proofErr w:type="spellStart"/>
+      <w:r>
+        <w:t>Balistic</w:t>
+      </w:r>
+      <w:proofErr w:type="spellEnd"/>
+      <w:r>
+        <w:t xml:space="preserve"> qui calcule le mouvement d’un objet sur l’axe x et y en fonction du temps, de la vélocité</w:t>
+      </w:r>
+      <w:r>
+        <w:t xml:space="preserve"> initiale</w:t>
+      </w:r>
+      <w:r>
+        <w:t>, de la position initiale de l’objet</w:t>
+      </w:r>
+      <w:r>
+        <w:t xml:space="preserve"> et de l’angle</w:t>
+      </w:r>
+      <w:r>
+        <w:t xml:space="preserve">. </w:t>
+      </w:r>
+    </w:p>
+    <w:p>
+      <w:pPr>
+        <w:pStyle w:val="description"/>
+      </w:pPr>
+      <w:r>
+        <w:t xml:space="preserve">Ensuite, j’ai implémenté la balle en elle-même. </w:t>
+      </w:r>
+      <w:r>
+        <w:t>La balle possède tous les attributs nécessaire</w:t>
+      </w:r>
+      <w:r>
+        <w:t>s</w:t>
+      </w:r>
+      <w:r>
+        <w:t xml:space="preserve"> à sa manipulation dans l’espace grâce aux méthodes de la classe </w:t>
+      </w:r>
+      <w:proofErr w:type="spellStart"/>
+      <w:r>
+        <w:t>Balistic</w:t>
+      </w:r>
+      <w:proofErr w:type="spellEnd"/>
+      <w:r>
+        <w:t xml:space="preserve"> donc une position et une vitesse initiale et un angle</w:t>
+      </w:r>
+      <w:r>
+        <w:t xml:space="preserve">. </w:t>
+      </w:r>
+    </w:p>
+    <w:p>
+      <w:pPr>
+        <w:pStyle w:val="description"/>
+      </w:pPr>
+      <w:r>
+        <w:t>Pour cela, plusieurs méthodes ont été implémentées comme celle qui permet de mettre à jour la position de la balle en fonction du temps, celle pour afficher la balle et celle pour l’effacer</w:t>
+      </w:r>
+      <w:r>
+        <w:t xml:space="preserve">. Tout ça dans des </w:t>
+      </w:r>
+      <w:proofErr w:type="spellStart"/>
+      <w:r>
+        <w:t>try</w:t>
+      </w:r>
+      <w:proofErr w:type="spellEnd"/>
+      <w:r>
+        <w:t xml:space="preserve"> catch afin de faire en sorte que la balle ne se retrouve pas en dehors des limites de la fenêtre.</w:t>
+      </w:r>
+    </w:p>
+    <w:p>
+      <w:pPr>
+        <w:pStyle w:val="description"/>
+      </w:pPr>
+    </w:p>
+    <w:p>
+      <w:pPr>
+        <w:pStyle w:val="Titre3"/>
+      </w:pPr>
+      <w:r>
+        <w:t>Gérer l’angle de la balle</w:t>
+      </w:r>
+    </w:p>
+    <w:p>
+      <w:pPr>
+        <w:pStyle w:val="description"/>
+      </w:pPr>
+      <w:r>
+        <w:t>Pour pouvoir gérer l’angle de la balle, plusieurs points s’affichent et le joueur n’a cas appuyer sur espace pour bloquer un angle. Pour faire cela, j’ai dû parcourir différents angles, 0 à 90 ou 90 à 180 en fonction de la direction du tir, faire en sorte d’afficher un point au bon endroit</w:t>
+      </w:r>
+      <w:r>
+        <w:t xml:space="preserve">. </w:t>
       </w:r>
     </w:p>
     <w:p>
@@ -5518,6 +5662,7 @@
         </w:numPr>
       </w:pPr>
       <w:r>
+        <w:lastRenderedPageBreak/>
         <w:t>Si ce n’est pas le cas, estimer</w:t>
       </w:r>
       <w:r>
@@ -5682,7 +5827,6 @@
       <w:bookmarkStart w:id="60" w:name="_Toc165969657"/>
       <w:bookmarkStart w:id="61" w:name="_Toc189218514"/>
       <w:r>
-        <w:lastRenderedPageBreak/>
         <w:t>Divers</w:t>
       </w:r>
       <w:bookmarkEnd w:id="59"/>
@@ -6343,7 +6487,7 @@
               <w:noProof/>
               <w:szCs w:val="16"/>
             </w:rPr>
-            <w:t>14.02.2025 15:28</w:t>
+            <w:t>14.02.2025 15:48</w:t>
           </w:r>
           <w:r>
             <w:rPr>
@@ -6557,7 +6701,7 @@
         <v:path o:extrusionok="f" gradientshapeok="t" o:connecttype="rect"/>
         <o:lock v:ext="edit" aspectratio="t"/>
       </v:shapetype>
-      <v:shape id="_x0000_i1031" type="#_x0000_t75" style="width:12pt;height:12pt" o:bullet="t">
+      <v:shape id="_x0000_i1037" type="#_x0000_t75" style="width:12.1pt;height:12.1pt" o:bullet="t">
         <v:imagedata r:id="rId1" o:title="BD10263_"/>
       </v:shape>
     </w:pict>
@@ -11754,30 +11898,6 @@
 </file>
 
 <file path=customXml/item1.xml><?xml version="1.0" encoding="utf-8"?>
-<p:properties xmlns:p="http://schemas.microsoft.com/office/2006/metadata/properties" xmlns:xsi="http://www.w3.org/2001/XMLSchema-instance" xmlns:pc="http://schemas.microsoft.com/office/infopath/2007/PartnerControls">
-  <documentManagement>
-    <lcf76f155ced4ddcb4097134ff3c332f xmlns="a1b10758-7132-46a4-a2fe-7a2cf46f51f4">
-      <Terms xmlns="http://schemas.microsoft.com/office/infopath/2007/PartnerControls"/>
-    </lcf76f155ced4ddcb4097134ff3c332f>
-    <TaxCatchAll xmlns="f7d9f5a6-831d-4621-8c77-cbcaf993e406" xsi:nil="true"/>
-  </documentManagement>
-</p:properties>
-</file>
-
-<file path=customXml/item2.xml><?xml version="1.0" encoding="utf-8"?>
-<b:Sources xmlns:b="http://schemas.openxmlformats.org/officeDocument/2006/bibliography" xmlns="http://schemas.openxmlformats.org/officeDocument/2006/bibliography" SelectedStyle="\APA.XSL" StyleName="APA"/>
-</file>
-
-<file path=customXml/item3.xml><?xml version="1.0" encoding="utf-8"?>
-<?mso-contentType ?>
-<FormTemplates xmlns="http://schemas.microsoft.com/sharepoint/v3/contenttype/forms">
-  <Display>DocumentLibraryForm</Display>
-  <Edit>DocumentLibraryForm</Edit>
-  <New>DocumentLibraryForm</New>
-</FormTemplates>
-</file>
-
-<file path=customXml/item4.xml><?xml version="1.0" encoding="utf-8"?>
 <ct:contentTypeSchema xmlns:ct="http://schemas.microsoft.com/office/2006/metadata/contentType" xmlns:ma="http://schemas.microsoft.com/office/2006/metadata/properties/metaAttributes" ct:_="" ma:_="" ma:contentTypeName="Document" ma:contentTypeID="0x0101005A5B8F5EAAC22C48A11F5D9A60E6F21D" ma:contentTypeVersion="16" ma:contentTypeDescription="Crée un document." ma:contentTypeScope="" ma:versionID="f2b963976306cc54294b7f4545a3c6c4">
   <xsd:schema xmlns:xsd="http://www.w3.org/2001/XMLSchema" xmlns:xs="http://www.w3.org/2001/XMLSchema" xmlns:p="http://schemas.microsoft.com/office/2006/metadata/properties" xmlns:ns2="a1b10758-7132-46a4-a2fe-7a2cf46f51f4" xmlns:ns3="f7d9f5a6-831d-4621-8c77-cbcaf993e406" targetNamespace="http://schemas.microsoft.com/office/2006/metadata/properties" ma:root="true" ma:fieldsID="e5e135fa2fc1295e1586ddcd9c1a8904" ns2:_="" ns3:_="">
     <xsd:import namespace="a1b10758-7132-46a4-a2fe-7a2cf46f51f4"/>
@@ -12020,34 +12140,31 @@
 </ct:contentTypeSchema>
 </file>
 
-<file path=customXml/itemProps1.xml><?xml version="1.0" encoding="utf-8"?>
-<ds:datastoreItem xmlns:ds="http://schemas.openxmlformats.org/officeDocument/2006/customXml" ds:itemID="{2319CDB8-A2CD-412D-8359-13E6B4DF1FF4}">
-  <ds:schemaRefs>
-    <ds:schemaRef ds:uri="http://schemas.microsoft.com/office/2006/metadata/properties"/>
-    <ds:schemaRef ds:uri="http://schemas.microsoft.com/office/infopath/2007/PartnerControls"/>
-    <ds:schemaRef ds:uri="a1b10758-7132-46a4-a2fe-7a2cf46f51f4"/>
-    <ds:schemaRef ds:uri="f7d9f5a6-831d-4621-8c77-cbcaf993e406"/>
-  </ds:schemaRefs>
-</ds:datastoreItem>
+<file path=customXml/item2.xml><?xml version="1.0" encoding="utf-8"?>
+<?mso-contentType ?>
+<FormTemplates xmlns="http://schemas.microsoft.com/sharepoint/v3/contenttype/forms">
+  <Display>DocumentLibraryForm</Display>
+  <Edit>DocumentLibraryForm</Edit>
+  <New>DocumentLibraryForm</New>
+</FormTemplates>
 </file>
 
-<file path=customXml/itemProps2.xml><?xml version="1.0" encoding="utf-8"?>
-<ds:datastoreItem xmlns:ds="http://schemas.openxmlformats.org/officeDocument/2006/customXml" ds:itemID="{C8C35155-3E6A-4058-B6E4-303717845E3B}">
-  <ds:schemaRefs>
-    <ds:schemaRef ds:uri="http://schemas.openxmlformats.org/officeDocument/2006/bibliography"/>
-  </ds:schemaRefs>
-</ds:datastoreItem>
+<file path=customXml/item3.xml><?xml version="1.0" encoding="utf-8"?>
+<b:Sources xmlns:b="http://schemas.openxmlformats.org/officeDocument/2006/bibliography" xmlns="http://schemas.openxmlformats.org/officeDocument/2006/bibliography" SelectedStyle="\APA.XSL" StyleName="APA"/>
 </file>
 
-<file path=customXml/itemProps3.xml><?xml version="1.0" encoding="utf-8"?>
-<ds:datastoreItem xmlns:ds="http://schemas.openxmlformats.org/officeDocument/2006/customXml" ds:itemID="{6C3F7A66-EDE3-46FD-83EB-3C265E5D2669}">
-  <ds:schemaRefs>
-    <ds:schemaRef ds:uri="http://schemas.microsoft.com/sharepoint/v3/contenttype/forms"/>
-  </ds:schemaRefs>
-</ds:datastoreItem>
+<file path=customXml/item4.xml><?xml version="1.0" encoding="utf-8"?>
+<p:properties xmlns:p="http://schemas.microsoft.com/office/2006/metadata/properties" xmlns:xsi="http://www.w3.org/2001/XMLSchema-instance" xmlns:pc="http://schemas.microsoft.com/office/infopath/2007/PartnerControls">
+  <documentManagement>
+    <lcf76f155ced4ddcb4097134ff3c332f xmlns="a1b10758-7132-46a4-a2fe-7a2cf46f51f4">
+      <Terms xmlns="http://schemas.microsoft.com/office/infopath/2007/PartnerControls"/>
+    </lcf76f155ced4ddcb4097134ff3c332f>
+    <TaxCatchAll xmlns="f7d9f5a6-831d-4621-8c77-cbcaf993e406" xsi:nil="true"/>
+  </documentManagement>
+</p:properties>
 </file>
 
-<file path=customXml/itemProps4.xml><?xml version="1.0" encoding="utf-8"?>
+<file path=customXml/itemProps1.xml><?xml version="1.0" encoding="utf-8"?>
 <ds:datastoreItem xmlns:ds="http://schemas.openxmlformats.org/officeDocument/2006/customXml" ds:itemID="{41546E4A-837A-4BEF-A4B8-FFD4EAB4E855}">
   <ds:schemaRefs>
     <ds:schemaRef ds:uri="http://schemas.microsoft.com/office/2006/metadata/contentType"/>
@@ -12064,4 +12181,31 @@
     <ds:schemaRef ds:uri="http://schemas.microsoft.com/internal/obd"/>
   </ds:schemaRefs>
 </ds:datastoreItem>
+</file>
+
+<file path=customXml/itemProps2.xml><?xml version="1.0" encoding="utf-8"?>
+<ds:datastoreItem xmlns:ds="http://schemas.openxmlformats.org/officeDocument/2006/customXml" ds:itemID="{6C3F7A66-EDE3-46FD-83EB-3C265E5D2669}">
+  <ds:schemaRefs>
+    <ds:schemaRef ds:uri="http://schemas.microsoft.com/sharepoint/v3/contenttype/forms"/>
+  </ds:schemaRefs>
+</ds:datastoreItem>
+</file>
+
+<file path=customXml/itemProps3.xml><?xml version="1.0" encoding="utf-8"?>
+<ds:datastoreItem xmlns:ds="http://schemas.openxmlformats.org/officeDocument/2006/customXml" ds:itemID="{C8C35155-3E6A-4058-B6E4-303717845E3B}">
+  <ds:schemaRefs>
+    <ds:schemaRef ds:uri="http://schemas.openxmlformats.org/officeDocument/2006/bibliography"/>
+  </ds:schemaRefs>
+</ds:datastoreItem>
+</file>
+
+<file path=customXml/itemProps4.xml><?xml version="1.0" encoding="utf-8"?>
+<ds:datastoreItem xmlns:ds="http://schemas.openxmlformats.org/officeDocument/2006/customXml" ds:itemID="{2319CDB8-A2CD-412D-8359-13E6B4DF1FF4}">
+  <ds:schemaRefs>
+    <ds:schemaRef ds:uri="http://schemas.microsoft.com/office/2006/metadata/properties"/>
+    <ds:schemaRef ds:uri="http://schemas.microsoft.com/office/infopath/2007/PartnerControls"/>
+    <ds:schemaRef ds:uri="a1b10758-7132-46a4-a2fe-7a2cf46f51f4"/>
+    <ds:schemaRef ds:uri="f7d9f5a6-831d-4621-8c77-cbcaf993e406"/>
+  </ds:schemaRefs>
+</ds:datastoreItem>
 </file>
</xml_diff>

<commit_message>
feat(rapport): Finition de la gestion de l'angle et ajout de la gestion de la vitesse de la balle
</commit_message>
<xml_diff>
--- a/Doc/P-320-Rapport-NaudetMael.docx
+++ b/Doc/P-320-Rapport-NaudetMael.docx
@@ -6,11 +6,9 @@
       <w:pPr>
         <w:pStyle w:val="Titre"/>
       </w:pPr>
-      <w:proofErr w:type="spellStart"/>
       <w:r>
         <w:t>BowMasters</w:t>
       </w:r>
-      <w:proofErr w:type="spellEnd"/>
     </w:p>
     <w:p>
       <w:pPr>
@@ -3957,13 +3955,8 @@
       <w:pPr>
         <w:pStyle w:val="description"/>
       </w:pPr>
-      <w:proofErr w:type="spellStart"/>
-      <w:r>
-        <w:t>BowMasters</w:t>
-      </w:r>
-      <w:proofErr w:type="spellEnd"/>
-      <w:r>
-        <w:t xml:space="preserve"> – Projet C# pour le module 320</w:t>
+      <w:r>
+        <w:t>BowMasters – Projet C# pour le module 320</w:t>
       </w:r>
     </w:p>
     <w:p>
@@ -4163,15 +4156,7 @@
         <w:t xml:space="preserve">… </w:t>
       </w:r>
       <w:r>
-        <w:t>Il s’agit d’identifier le(s) profil(s) de(s) utilisateur-</w:t>
-      </w:r>
-      <w:proofErr w:type="spellStart"/>
-      <w:r>
-        <w:t>trice</w:t>
-      </w:r>
-      <w:proofErr w:type="spellEnd"/>
-      <w:r>
-        <w:t>(s) type, et les conséquences que cela va avoir sur la conception (couleurs, ergonomie, utilisation, etc.)</w:t>
+        <w:t>Il s’agit d’identifier le(s) profil(s) de(s) utilisateur-trice(s) type, et les conséquences que cela va avoir sur la conception (couleurs, ergonomie, utilisation, etc.)</w:t>
       </w:r>
     </w:p>
     <w:p>
@@ -4790,15 +4775,7 @@
       </w:pPr>
       <w:r>
         <w:lastRenderedPageBreak/>
-        <w:t xml:space="preserve">Schémas de navigation, schémas événementiels, </w:t>
-      </w:r>
-      <w:proofErr w:type="spellStart"/>
-      <w:r>
-        <w:t>structogramme</w:t>
-      </w:r>
-      <w:proofErr w:type="spellEnd"/>
-      <w:r>
-        <w:t xml:space="preserve">, </w:t>
+        <w:t xml:space="preserve">Schémas de navigation, schémas événementiels, structogramme, </w:t>
       </w:r>
       <w:r>
         <w:t>pseudocode</w:t>
@@ -5041,7 +5018,6 @@
       <w:r>
         <w:t xml:space="preserve"> une classe </w:t>
       </w:r>
-      <w:proofErr w:type="spellStart"/>
       <w:r>
         <w:rPr>
           <w:i/>
@@ -5056,7 +5032,6 @@
         </w:rPr>
         <w:t>Byte</w:t>
       </w:r>
-      <w:proofErr w:type="spellEnd"/>
       <w:r>
         <w:t xml:space="preserve"> qui a comme attributs la position X et Y </w:t>
       </w:r>
@@ -5240,21 +5215,12 @@
       <w:r>
         <w:t xml:space="preserve">avec la classe </w:t>
       </w:r>
-      <w:proofErr w:type="spellStart"/>
       <w:r>
         <w:rPr>
           <w:i/>
           <w:iCs/>
         </w:rPr>
-        <w:t>TowerPiece</w:t>
-      </w:r>
-      <w:proofErr w:type="spellEnd"/>
-      <w:r>
-        <w:rPr>
-          <w:i/>
-          <w:iCs/>
-        </w:rPr>
-        <w:t xml:space="preserve"> </w:t>
+        <w:t xml:space="preserve">TowerPiece </w:t>
       </w:r>
       <w:r>
         <w:t>qui la composent en leur donnant un modèle et une position</w:t>
@@ -5276,13 +5242,8 @@
         <w:t>Tower</w:t>
       </w:r>
       <w:r>
-        <w:t xml:space="preserve"> qui est en fait une liste de </w:t>
-      </w:r>
-      <w:proofErr w:type="spellStart"/>
-      <w:r>
-        <w:t>TowerPiece</w:t>
-      </w:r>
-      <w:proofErr w:type="spellEnd"/>
+        <w:t xml:space="preserve"> qui est en fait une liste de TowerPiece</w:t>
+      </w:r>
       <w:r>
         <w:t xml:space="preserve"> qui peut s’afficher</w:t>
       </w:r>
@@ -5311,23 +5272,7 @@
         <w:pStyle w:val="description"/>
       </w:pPr>
       <w:r>
-        <w:t xml:space="preserve">Pour lancer la balle, il fallait d’abord faire une classe </w:t>
-      </w:r>
-      <w:proofErr w:type="spellStart"/>
-      <w:r>
-        <w:t>static</w:t>
-      </w:r>
-      <w:proofErr w:type="spellEnd"/>
-      <w:r>
-        <w:t xml:space="preserve"> </w:t>
-      </w:r>
-      <w:proofErr w:type="spellStart"/>
-      <w:r>
-        <w:t>Balistic</w:t>
-      </w:r>
-      <w:proofErr w:type="spellEnd"/>
-      <w:r>
-        <w:t xml:space="preserve"> qui calcule le mouvement d’un objet sur l’axe x et y en fonction du temps, de la vélocité</w:t>
+        <w:t>Pour lancer la balle, il fallait d’abord faire une classe static Balistic qui calcule le mouvement d’un objet sur l’axe x et y en fonction du temps, de la vélocité</w:t>
       </w:r>
       <w:r>
         <w:t xml:space="preserve"> initiale</w:t>
@@ -5356,15 +5301,7 @@
         <w:t>s</w:t>
       </w:r>
       <w:r>
-        <w:t xml:space="preserve"> à sa manipulation dans l’espace grâce aux méthodes de la classe </w:t>
-      </w:r>
-      <w:proofErr w:type="spellStart"/>
-      <w:r>
-        <w:t>Balistic</w:t>
-      </w:r>
-      <w:proofErr w:type="spellEnd"/>
-      <w:r>
-        <w:t xml:space="preserve"> donc une position et une vitesse initiale et un angle</w:t>
+        <w:t xml:space="preserve"> à sa manipulation dans l’espace grâce aux méthodes de la classe Balistic donc une position et une vitesse initiale et un angle</w:t>
       </w:r>
       <w:r>
         <w:t xml:space="preserve">. </w:t>
@@ -5378,15 +5315,7 @@
         <w:t>Pour cela, plusieurs méthodes ont été implémentées comme celle qui permet de mettre à jour la position de la balle en fonction du temps, celle pour afficher la balle et celle pour l’effacer</w:t>
       </w:r>
       <w:r>
-        <w:t xml:space="preserve">. Tout ça dans des </w:t>
-      </w:r>
-      <w:proofErr w:type="spellStart"/>
-      <w:r>
-        <w:t>try</w:t>
-      </w:r>
-      <w:proofErr w:type="spellEnd"/>
-      <w:r>
-        <w:t xml:space="preserve"> catch afin de faire en sorte que la balle ne se retrouve pas en dehors des limites de la fenêtre.</w:t>
+        <w:t>. Tout ça dans des try catch afin de faire en sorte que la balle ne se retrouve pas en dehors des limites de la fenêtre.</w:t>
       </w:r>
     </w:p>
     <w:p>
@@ -5410,7 +5339,37 @@
         <w:t>Pour pouvoir gérer l’angle de la balle, plusieurs points s’affichent et le joueur n’a cas appuyer sur espace pour bloquer un angle. Pour faire cela, j’ai dû parcourir différents angles, 0 à 90 ou 90 à 180 en fonction de la direction du tir, faire en sorte d’afficher un point au bon endroit</w:t>
       </w:r>
       <w:r>
-        <w:t xml:space="preserve">. </w:t>
+        <w:t xml:space="preserve"> et dès que l’utilisateur appuie sur espace, le dernier point affiché est bloqué et le dernier angle parcouru est affiché.</w:t>
+      </w:r>
+    </w:p>
+    <w:p>
+      <w:pPr>
+        <w:pStyle w:val="description"/>
+      </w:pPr>
+    </w:p>
+    <w:p>
+      <w:pPr>
+        <w:pStyle w:val="Titre3"/>
+      </w:pPr>
+      <w:r>
+        <w:t>Gérer la vitesse de la balle</w:t>
+      </w:r>
+    </w:p>
+    <w:p>
+      <w:pPr>
+        <w:pStyle w:val="description"/>
+      </w:pPr>
+      <w:r>
+        <w:t>Pour gérer la vitesse de la balle, le joueur doit appuyer sur espace pour faire progresser une barre et relâcher pour bloquer une vitesse. La vitesse retournée est dans tout les cas une valeur entre 0 et 50, qu’importe le temps maximum donné en paramètre. Pour ce faire, j’ai dû utiliser l</w:t>
+      </w:r>
+      <w:r>
+        <w:t>a méthode GetAsyncKeyState sur la barre espace qui permet de savoir en temps réel si une touche est appuyée</w:t>
+      </w:r>
+      <w:r>
+        <w:t xml:space="preserve"> afin de ne pas saturer le buffer. </w:t>
+      </w:r>
+      <w:r>
+        <w:t>Et tant que cette touche est appuyée, le temps maintenu augmente avec un seuil maximum. Une fois la touche relâchée, la vitesse est retournée sous la forme d’un pourcentage entre le temps pressé et le temps maximum multiplié par 50 (comme ça je peux changer le temps maximum et toujours avoir des valeurs entre 0 et 50).</w:t>
       </w:r>
     </w:p>
     <w:p>
@@ -5508,6 +5467,7 @@
       <w:bookmarkStart w:id="45" w:name="_Toc165969650"/>
       <w:bookmarkStart w:id="46" w:name="_Toc189218508"/>
       <w:r>
+        <w:lastRenderedPageBreak/>
         <w:t>Tests</w:t>
       </w:r>
       <w:bookmarkEnd w:id="44"/>
@@ -5662,7 +5622,6 @@
         </w:numPr>
       </w:pPr>
       <w:r>
-        <w:lastRenderedPageBreak/>
         <w:t>Si ce n’est pas le cas, estimer</w:t>
       </w:r>
       <w:r>
@@ -6487,7 +6446,7 @@
               <w:noProof/>
               <w:szCs w:val="16"/>
             </w:rPr>
-            <w:t>14.02.2025 15:48</w:t>
+            <w:t>24.02.2025 15:41</w:t>
           </w:r>
           <w:r>
             <w:rPr>
@@ -6701,7 +6660,7 @@
         <v:path o:extrusionok="f" gradientshapeok="t" o:connecttype="rect"/>
         <o:lock v:ext="edit" aspectratio="t"/>
       </v:shapetype>
-      <v:shape id="_x0000_i1037" type="#_x0000_t75" style="width:12.1pt;height:12.1pt" o:bullet="t">
+      <v:shape id="_x0000_i1035" type="#_x0000_t75" style="width:12.1pt;height:12.1pt" o:bullet="t">
         <v:imagedata r:id="rId1" o:title="BD10263_"/>
       </v:shape>
     </w:pict>
@@ -11898,6 +11857,30 @@
 </file>
 
 <file path=customXml/item1.xml><?xml version="1.0" encoding="utf-8"?>
+<p:properties xmlns:p="http://schemas.microsoft.com/office/2006/metadata/properties" xmlns:xsi="http://www.w3.org/2001/XMLSchema-instance" xmlns:pc="http://schemas.microsoft.com/office/infopath/2007/PartnerControls">
+  <documentManagement>
+    <lcf76f155ced4ddcb4097134ff3c332f xmlns="a1b10758-7132-46a4-a2fe-7a2cf46f51f4">
+      <Terms xmlns="http://schemas.microsoft.com/office/infopath/2007/PartnerControls"/>
+    </lcf76f155ced4ddcb4097134ff3c332f>
+    <TaxCatchAll xmlns="f7d9f5a6-831d-4621-8c77-cbcaf993e406" xsi:nil="true"/>
+  </documentManagement>
+</p:properties>
+</file>
+
+<file path=customXml/item2.xml><?xml version="1.0" encoding="utf-8"?>
+<b:Sources xmlns:b="http://schemas.openxmlformats.org/officeDocument/2006/bibliography" xmlns="http://schemas.openxmlformats.org/officeDocument/2006/bibliography" SelectedStyle="\APA.XSL" StyleName="APA"/>
+</file>
+
+<file path=customXml/item3.xml><?xml version="1.0" encoding="utf-8"?>
+<?mso-contentType ?>
+<FormTemplates xmlns="http://schemas.microsoft.com/sharepoint/v3/contenttype/forms">
+  <Display>DocumentLibraryForm</Display>
+  <Edit>DocumentLibraryForm</Edit>
+  <New>DocumentLibraryForm</New>
+</FormTemplates>
+</file>
+
+<file path=customXml/item4.xml><?xml version="1.0" encoding="utf-8"?>
 <ct:contentTypeSchema xmlns:ct="http://schemas.microsoft.com/office/2006/metadata/contentType" xmlns:ma="http://schemas.microsoft.com/office/2006/metadata/properties/metaAttributes" ct:_="" ma:_="" ma:contentTypeName="Document" ma:contentTypeID="0x0101005A5B8F5EAAC22C48A11F5D9A60E6F21D" ma:contentTypeVersion="16" ma:contentTypeDescription="Crée un document." ma:contentTypeScope="" ma:versionID="f2b963976306cc54294b7f4545a3c6c4">
   <xsd:schema xmlns:xsd="http://www.w3.org/2001/XMLSchema" xmlns:xs="http://www.w3.org/2001/XMLSchema" xmlns:p="http://schemas.microsoft.com/office/2006/metadata/properties" xmlns:ns2="a1b10758-7132-46a4-a2fe-7a2cf46f51f4" xmlns:ns3="f7d9f5a6-831d-4621-8c77-cbcaf993e406" targetNamespace="http://schemas.microsoft.com/office/2006/metadata/properties" ma:root="true" ma:fieldsID="e5e135fa2fc1295e1586ddcd9c1a8904" ns2:_="" ns3:_="">
     <xsd:import namespace="a1b10758-7132-46a4-a2fe-7a2cf46f51f4"/>
@@ -12140,31 +12123,34 @@
 </ct:contentTypeSchema>
 </file>
 
-<file path=customXml/item2.xml><?xml version="1.0" encoding="utf-8"?>
-<?mso-contentType ?>
-<FormTemplates xmlns="http://schemas.microsoft.com/sharepoint/v3/contenttype/forms">
-  <Display>DocumentLibraryForm</Display>
-  <Edit>DocumentLibraryForm</Edit>
-  <New>DocumentLibraryForm</New>
-</FormTemplates>
+<file path=customXml/itemProps1.xml><?xml version="1.0" encoding="utf-8"?>
+<ds:datastoreItem xmlns:ds="http://schemas.openxmlformats.org/officeDocument/2006/customXml" ds:itemID="{2319CDB8-A2CD-412D-8359-13E6B4DF1FF4}">
+  <ds:schemaRefs>
+    <ds:schemaRef ds:uri="http://schemas.microsoft.com/office/2006/metadata/properties"/>
+    <ds:schemaRef ds:uri="http://schemas.microsoft.com/office/infopath/2007/PartnerControls"/>
+    <ds:schemaRef ds:uri="a1b10758-7132-46a4-a2fe-7a2cf46f51f4"/>
+    <ds:schemaRef ds:uri="f7d9f5a6-831d-4621-8c77-cbcaf993e406"/>
+  </ds:schemaRefs>
+</ds:datastoreItem>
 </file>
 
-<file path=customXml/item3.xml><?xml version="1.0" encoding="utf-8"?>
-<b:Sources xmlns:b="http://schemas.openxmlformats.org/officeDocument/2006/bibliography" xmlns="http://schemas.openxmlformats.org/officeDocument/2006/bibliography" SelectedStyle="\APA.XSL" StyleName="APA"/>
+<file path=customXml/itemProps2.xml><?xml version="1.0" encoding="utf-8"?>
+<ds:datastoreItem xmlns:ds="http://schemas.openxmlformats.org/officeDocument/2006/customXml" ds:itemID="{C8C35155-3E6A-4058-B6E4-303717845E3B}">
+  <ds:schemaRefs>
+    <ds:schemaRef ds:uri="http://schemas.openxmlformats.org/officeDocument/2006/bibliography"/>
+  </ds:schemaRefs>
+</ds:datastoreItem>
 </file>
 
-<file path=customXml/item4.xml><?xml version="1.0" encoding="utf-8"?>
-<p:properties xmlns:p="http://schemas.microsoft.com/office/2006/metadata/properties" xmlns:xsi="http://www.w3.org/2001/XMLSchema-instance" xmlns:pc="http://schemas.microsoft.com/office/infopath/2007/PartnerControls">
-  <documentManagement>
-    <lcf76f155ced4ddcb4097134ff3c332f xmlns="a1b10758-7132-46a4-a2fe-7a2cf46f51f4">
-      <Terms xmlns="http://schemas.microsoft.com/office/infopath/2007/PartnerControls"/>
-    </lcf76f155ced4ddcb4097134ff3c332f>
-    <TaxCatchAll xmlns="f7d9f5a6-831d-4621-8c77-cbcaf993e406" xsi:nil="true"/>
-  </documentManagement>
-</p:properties>
+<file path=customXml/itemProps3.xml><?xml version="1.0" encoding="utf-8"?>
+<ds:datastoreItem xmlns:ds="http://schemas.openxmlformats.org/officeDocument/2006/customXml" ds:itemID="{6C3F7A66-EDE3-46FD-83EB-3C265E5D2669}">
+  <ds:schemaRefs>
+    <ds:schemaRef ds:uri="http://schemas.microsoft.com/sharepoint/v3/contenttype/forms"/>
+  </ds:schemaRefs>
+</ds:datastoreItem>
 </file>
 
-<file path=customXml/itemProps1.xml><?xml version="1.0" encoding="utf-8"?>
+<file path=customXml/itemProps4.xml><?xml version="1.0" encoding="utf-8"?>
 <ds:datastoreItem xmlns:ds="http://schemas.openxmlformats.org/officeDocument/2006/customXml" ds:itemID="{41546E4A-837A-4BEF-A4B8-FFD4EAB4E855}">
   <ds:schemaRefs>
     <ds:schemaRef ds:uri="http://schemas.microsoft.com/office/2006/metadata/contentType"/>
@@ -12181,31 +12167,4 @@
     <ds:schemaRef ds:uri="http://schemas.microsoft.com/internal/obd"/>
   </ds:schemaRefs>
 </ds:datastoreItem>
-</file>
-
-<file path=customXml/itemProps2.xml><?xml version="1.0" encoding="utf-8"?>
-<ds:datastoreItem xmlns:ds="http://schemas.openxmlformats.org/officeDocument/2006/customXml" ds:itemID="{6C3F7A66-EDE3-46FD-83EB-3C265E5D2669}">
-  <ds:schemaRefs>
-    <ds:schemaRef ds:uri="http://schemas.microsoft.com/sharepoint/v3/contenttype/forms"/>
-  </ds:schemaRefs>
-</ds:datastoreItem>
-</file>
-
-<file path=customXml/itemProps3.xml><?xml version="1.0" encoding="utf-8"?>
-<ds:datastoreItem xmlns:ds="http://schemas.openxmlformats.org/officeDocument/2006/customXml" ds:itemID="{C8C35155-3E6A-4058-B6E4-303717845E3B}">
-  <ds:schemaRefs>
-    <ds:schemaRef ds:uri="http://schemas.openxmlformats.org/officeDocument/2006/bibliography"/>
-  </ds:schemaRefs>
-</ds:datastoreItem>
-</file>
-
-<file path=customXml/itemProps4.xml><?xml version="1.0" encoding="utf-8"?>
-<ds:datastoreItem xmlns:ds="http://schemas.openxmlformats.org/officeDocument/2006/customXml" ds:itemID="{2319CDB8-A2CD-412D-8359-13E6B4DF1FF4}">
-  <ds:schemaRefs>
-    <ds:schemaRef ds:uri="http://schemas.microsoft.com/office/2006/metadata/properties"/>
-    <ds:schemaRef ds:uri="http://schemas.microsoft.com/office/infopath/2007/PartnerControls"/>
-    <ds:schemaRef ds:uri="a1b10758-7132-46a4-a2fe-7a2cf46f51f4"/>
-    <ds:schemaRef ds:uri="f7d9f5a6-831d-4621-8c77-cbcaf993e406"/>
-  </ds:schemaRefs>
-</ds:datastoreItem>
 </file>
</xml_diff>

<commit_message>
chore(commentaire): Ajout de tous les bons commentaires demandés par le prof
donc chaque attribut, propriété ou même constante possède un entête avec des ///
</commit_message>
<xml_diff>
--- a/Doc/P-320-Rapport-NaudetMael.docx
+++ b/Doc/P-320-Rapport-NaudetMael.docx
@@ -5272,7 +5272,29 @@
         <w:pStyle w:val="description"/>
       </w:pPr>
       <w:r>
-        <w:t>Pour lancer la balle, il fallait d’abord faire une classe static Balistic qui calcule le mouvement d’un objet sur l’axe x et y en fonction du temps, de la vélocité</w:t>
+        <w:t xml:space="preserve">Pour lancer la balle, il fallait d’abord faire une classe </w:t>
+      </w:r>
+      <w:r>
+        <w:t>statique</w:t>
+      </w:r>
+      <w:r>
+        <w:t xml:space="preserve"> </w:t>
+      </w:r>
+      <w:r>
+        <w:rPr>
+          <w:i/>
+          <w:iCs/>
+        </w:rPr>
+        <w:t>Balistic</w:t>
+      </w:r>
+      <w:r>
+        <w:t xml:space="preserve"> qui calcule le mouvement </w:t>
+      </w:r>
+      <w:r>
+        <w:t xml:space="preserve">balistique </w:t>
+      </w:r>
+      <w:r>
+        <w:t>d’un objet sur l’axe x et y en fonction du temps, de la vélocité</w:t>
       </w:r>
       <w:r>
         <w:t xml:space="preserve"> initiale</w:t>
@@ -5301,76 +5323,399 @@
         <w:t>s</w:t>
       </w:r>
       <w:r>
-        <w:t xml:space="preserve"> à sa manipulation dans l’espace grâce aux méthodes de la classe Balistic donc une position et une vitesse initiale et un angle</w:t>
-      </w:r>
-      <w:r>
+        <w:t xml:space="preserve"> à sa manipulation dans l’espace grâce aux méthodes de la classe </w:t>
+      </w:r>
+      <w:r>
+        <w:rPr>
+          <w:i/>
+          <w:iCs/>
+        </w:rPr>
+        <w:t>Balistic</w:t>
+      </w:r>
+      <w:r>
+        <w:t xml:space="preserve"> donc une position et une vitesse initiale et un angle</w:t>
+      </w:r>
+      <w:r>
+        <w:t xml:space="preserve"> ainsi qu’une couleur aléatoire définie dès sa création grâce à une méthode dans une classe statique </w:t>
+      </w:r>
+      <w:r>
+        <w:rPr>
+          <w:i/>
+          <w:iCs/>
+        </w:rPr>
+        <w:t>Custom</w:t>
+      </w:r>
+      <w:r>
+        <w:t xml:space="preserve"> qui retourne aléatoirement une couleur affichable dans une console windows.</w:t>
+      </w:r>
+    </w:p>
+    <w:p>
+      <w:pPr>
+        <w:pStyle w:val="description"/>
+      </w:pPr>
+      <w:r>
+        <w:t>Pour cela, plusieurs méthodes ont été implémentées comme celle qui permet de mettre à jour la position de la balle en fonction du temps, celle pour afficher la balle et celle pour l’effacer</w:t>
+      </w:r>
+      <w:r>
+        <w:t>. Tout ça dans des try catch afin de faire en sorte que la balle ne se retrouve pas en dehors des limites de la fenêtre.</w:t>
+      </w:r>
+    </w:p>
+    <w:p>
+      <w:pPr>
+        <w:pStyle w:val="description"/>
+      </w:pPr>
+    </w:p>
+    <w:p>
+      <w:pPr>
+        <w:pStyle w:val="Titre3"/>
+      </w:pPr>
+      <w:r>
+        <w:t>Gérer l’angle de la balle</w:t>
+      </w:r>
+    </w:p>
+    <w:p>
+      <w:pPr>
+        <w:pStyle w:val="description"/>
+      </w:pPr>
+      <w:r>
+        <w:t>Pour pouvoir gérer l’angle de la balle, plusieurs points s’affichent et le joueur n’a cas appuyer sur espace pour bloquer un angle. Pour faire cela, j’ai dû parcourir différents angles, 0 à 90 ou 90 à 180 en fonction de la direction du tir, faire en sorte d’afficher un point au bon endroit</w:t>
+      </w:r>
+      <w:r>
+        <w:t xml:space="preserve"> et dès que l’utilisateur appuie sur espace, le dernier point affiché est bloqué et le dernier angle parcouru est affiché.</w:t>
+      </w:r>
+    </w:p>
+    <w:p>
+      <w:pPr>
+        <w:pStyle w:val="description"/>
+      </w:pPr>
+    </w:p>
+    <w:p>
+      <w:pPr>
+        <w:pStyle w:val="Titre3"/>
+      </w:pPr>
+      <w:r>
+        <w:t>Gérer la vitesse de la balle</w:t>
+      </w:r>
+    </w:p>
+    <w:p>
+      <w:pPr>
+        <w:pStyle w:val="description"/>
+      </w:pPr>
+      <w:r>
+        <w:t xml:space="preserve">Pour gérer la vitesse de la balle, le joueur doit appuyer sur espace pour faire progresser une barre et relâcher pour bloquer une vitesse. La vitesse retournée est dans </w:t>
+      </w:r>
+      <w:r>
+        <w:t>tous</w:t>
+      </w:r>
+      <w:r>
+        <w:t xml:space="preserve"> les cas une valeur entre 0 et 50, qu’importe le temps maximum donné en paramètre.</w:t>
+      </w:r>
+      <w:r>
+        <w:t xml:space="preserve"> Au début, la barre de progression se remplissait toute seule et il suffisait d’appuyer sur espace pour l’arrêter mais ce n’est pas ce qui était demandé ; il faut maintenir la barre espace pour augmenter la vitesse.</w:t>
+      </w:r>
+      <w:r>
+        <w:t xml:space="preserve"> Pour ce faire, j’ai dû utiliser l</w:t>
+      </w:r>
+      <w:r>
+        <w:t>a méthode GetAsyncKeyState sur la barre espace qui permet de savoir en temps réel si une touche est appuyée</w:t>
+      </w:r>
+      <w:r>
+        <w:t xml:space="preserve"> afin de ne pas saturer le buffer. </w:t>
+      </w:r>
+      <w:r>
+        <w:t>Et tant que cette touche est appuyée, le temps maintenu augmente avec un seuil maximum. Une fois la touche relâchée, la vitesse est retournée sous la forme d’un pourcentage entre le temps pressé et le temps maximum multiplié par 50 (comme ça je peux changer le temps maximum et toujours avoir des valeurs entre 0 et 50).</w:t>
+      </w:r>
+    </w:p>
+    <w:p>
+      <w:pPr>
+        <w:pStyle w:val="description"/>
+      </w:pPr>
+    </w:p>
+    <w:p>
+      <w:pPr>
+        <w:pStyle w:val="Titre3"/>
+      </w:pPr>
+      <w:r>
+        <w:t>Gérer les sons</w:t>
+      </w:r>
+    </w:p>
+    <w:p>
+      <w:pPr>
+        <w:pStyle w:val="description"/>
+      </w:pPr>
+      <w:r>
+        <w:t xml:space="preserve">Pour pouvoir faire les sons j’ai utilisé la classe implémentée </w:t>
+      </w:r>
+      <w:r>
+        <w:rPr>
+          <w:i/>
+          <w:iCs/>
+        </w:rPr>
+        <w:t>SoundPlayer</w:t>
+      </w:r>
+      <w:r>
+        <w:t xml:space="preserve"> qui permet de lancer un son en mode console. Au début, j’ai simplement lancé un son quand je voulais qu’il se lance mais un temps de latence posait un problème. Alors, j’ai créé une classe </w:t>
+      </w:r>
+      <w:r>
+        <w:rPr>
+          <w:i/>
+          <w:iCs/>
+        </w:rPr>
+        <w:t>SoundEffect</w:t>
+      </w:r>
+      <w:r>
+        <w:rPr>
+          <w:i/>
+          <w:iCs/>
+        </w:rPr>
+        <w:t xml:space="preserve"> </w:t>
+      </w:r>
+      <w:r>
+        <w:t xml:space="preserve">qui possède un dictionnaire avec les différents fichiers sons ainsi que le nom qui les </w:t>
+      </w:r>
+      <w:r>
+        <w:t>définit, un</w:t>
+      </w:r>
+      <w:r>
+        <w:t>e</w:t>
+      </w:r>
+      <w:r>
+        <w:t xml:space="preserve"> méthode pour pouvoir précharger les différents sons et les stocker </w:t>
+      </w:r>
+      <w:r>
+        <w:t>d</w:t>
+      </w:r>
+      <w:r>
+        <w:t xml:space="preserve">ans le dictionnaire et une méthode pour lire le son. Maintenant, il suffit de précharger le son et de le lire afin </w:t>
+      </w:r>
+      <w:r>
+        <w:t>d’avoir</w:t>
+      </w:r>
+      <w:r>
+        <w:t xml:space="preserve"> beaucoup </w:t>
+      </w:r>
+      <w:r>
+        <w:t xml:space="preserve">moins </w:t>
+      </w:r>
+      <w:r>
+        <w:t>de temps de latence</w:t>
+      </w:r>
+      <w:r>
+        <w:t xml:space="preserve"> qu’avant</w:t>
+      </w:r>
+      <w:r>
+        <w:t>.</w:t>
+      </w:r>
+    </w:p>
+    <w:p>
+      <w:r>
+        <w:br w:type="page"/>
+      </w:r>
+    </w:p>
+    <w:p>
+      <w:pPr>
+        <w:pStyle w:val="description"/>
+      </w:pPr>
+    </w:p>
+    <w:p>
+      <w:pPr>
+        <w:pStyle w:val="Titre3"/>
+      </w:pPr>
+      <w:r>
+        <w:t>Logique du jeu</w:t>
+      </w:r>
+    </w:p>
+    <w:p>
+      <w:pPr>
+        <w:pStyle w:val="description"/>
+      </w:pPr>
+      <w:r>
+        <w:t xml:space="preserve">La logique de mon jeu est gérée par la classe </w:t>
+      </w:r>
+      <w:r>
+        <w:rPr>
+          <w:i/>
+          <w:iCs/>
+        </w:rPr>
+        <w:t>BowGame</w:t>
+      </w:r>
+      <w:r>
+        <w:rPr>
+          <w:i/>
+          <w:iCs/>
+        </w:rPr>
         <w:t xml:space="preserve">. </w:t>
       </w:r>
+      <w:r>
+        <w:t>Cette classe initialise le jeu, fais tourner la boucle du jeu et affiche le message de fin.</w:t>
+      </w:r>
+      <w:r>
+        <w:t xml:space="preserve"> Pour créer le jeu, il suffit de lui donner 2 joueurs et 2 tours, les deux gérés par un struct (</w:t>
+      </w:r>
+      <w:r>
+        <w:rPr>
+          <w:i/>
+          <w:iCs/>
+        </w:rPr>
+        <w:t xml:space="preserve">Players </w:t>
+      </w:r>
+      <w:r>
+        <w:t xml:space="preserve">et </w:t>
+      </w:r>
+      <w:r>
+        <w:rPr>
+          <w:i/>
+          <w:iCs/>
+        </w:rPr>
+        <w:t>Towers</w:t>
+      </w:r>
+      <w:r>
+        <w:t xml:space="preserve">) qui permet de ne pas pouvoir lancer un jeu </w:t>
+      </w:r>
+      <w:r>
+        <w:t>sans</w:t>
+      </w:r>
+      <w:r>
+        <w:t xml:space="preserve"> le nombre requis d’objets.</w:t>
+      </w:r>
+    </w:p>
+    <w:p>
+      <w:pPr>
+        <w:pStyle w:val="Titre4"/>
+      </w:pPr>
+      <w:r>
+        <w:t>Initialisation</w:t>
+      </w:r>
+    </w:p>
+    <w:p>
+      <w:pPr>
+        <w:pStyle w:val="descriptionLogique"/>
+      </w:pPr>
+      <w:r>
+        <w:t>L’initialisation du jeu affiche les joueurs, les tour et précharge les sons utilisés dans le jeu.</w:t>
+      </w:r>
+    </w:p>
+    <w:p>
+      <w:pPr>
+        <w:pStyle w:val="Titre4"/>
+      </w:pPr>
+      <w:r>
+        <w:t>Boucle du jeu</w:t>
+      </w:r>
+    </w:p>
+    <w:p>
+      <w:pPr>
+        <w:pStyle w:val="descriptionLogique"/>
+      </w:pPr>
+      <w:r>
+        <w:t xml:space="preserve">La boucle du jeu suit un schéma simple. Le joueur 1 doit jouer alors il donne un angle et une vitesse grâce aux outils expliqués précédemment </w:t>
+      </w:r>
+      <w:r>
+        <w:t>à sa balle</w:t>
+      </w:r>
+      <w:r>
+        <w:t xml:space="preserve"> et une méthode qui permet de le faire tout seul</w:t>
+      </w:r>
+      <w:r>
+        <w:t xml:space="preserve"> implémentée dans cette classe</w:t>
+      </w:r>
+      <w:r>
+        <w:t>. La balle est lancée</w:t>
+      </w:r>
+      <w:r>
+        <w:t xml:space="preserve">, un son de lancer est joué, </w:t>
+      </w:r>
+      <w:r>
+        <w:t>et traverse le terrain tant que la balle ne touche ni une tour, ni le joueur en face et bien évidemment si elle sort du terrain (la balle peut tout de même passer au-dessus de la hauteur maximum de la fenêtre, elle retombera simplement un peu plus tard).</w:t>
+      </w:r>
+      <w:r>
+        <w:t xml:space="preserve"> </w:t>
+      </w:r>
+    </w:p>
+    <w:p>
+      <w:pPr>
+        <w:pStyle w:val="descriptionLogique"/>
+      </w:pPr>
+      <w:r>
+        <w:t>Quand la balle touche une tour ou un joueur, un son spécifique à l’objet touché est également joué.</w:t>
+      </w:r>
+      <w:r>
+        <w:t xml:space="preserve"> Et une fois que la balle a terminé sa course, c’est au tour du joueur 2.</w:t>
+      </w:r>
+    </w:p>
+    <w:p>
+      <w:pPr>
+        <w:pStyle w:val="descriptionLogique"/>
+      </w:pPr>
+      <w:r>
+        <w:t xml:space="preserve"> </w:t>
+      </w:r>
+    </w:p>
+    <w:p>
+      <w:pPr>
+        <w:pStyle w:val="descriptionLogique"/>
+      </w:pPr>
+      <w:r>
+        <w:t>Pour pouvoir gérer la collision de la balle sur un objet, des méthodes qui checkent en permanence si la balle touche la tour alliée, la tour ennemie ou encore le joueur ennemi ont été implémentées en utilisant notamment la hitBox des joueurs.</w:t>
+      </w:r>
+    </w:p>
+    <w:p>
+      <w:pPr>
+        <w:pStyle w:val="descriptionLogique"/>
+      </w:pPr>
+    </w:p>
+    <w:p>
+      <w:pPr>
+        <w:pStyle w:val="descriptionLogique"/>
+      </w:pPr>
+      <w:r>
+        <w:t>Si la balle touche un joueur, l’un de ses points de vie est retiré est si un des joueurs ne possède plus de point de vie, un son pour signifier qu’un joueur est mort est lancé et la boucle s’arrête.</w:t>
+      </w:r>
+    </w:p>
+    <w:p>
+      <w:pPr>
+        <w:pStyle w:val="descriptionLogique"/>
+      </w:pPr>
+    </w:p>
+    <w:p>
+      <w:pPr>
+        <w:pStyle w:val="Titre4"/>
+      </w:pPr>
+      <w:r>
+        <w:t>Fin</w:t>
+      </w:r>
+      <w:r>
+        <w:t xml:space="preserve"> </w:t>
+      </w:r>
+      <w:r>
+        <w:t>du jeu</w:t>
+      </w:r>
+    </w:p>
+    <w:p>
+      <w:pPr>
+        <w:pStyle w:val="descriptionLogique"/>
+      </w:pPr>
+      <w:r>
+        <w:t>Pour le message de fin de jeu</w:t>
+      </w:r>
+      <w:r>
+        <w:t>, une petite musique est lancée avec un message qui félicite simplement le joueur encore en vie tandis que le perdant est dessiné, à terre.</w:t>
+      </w:r>
+    </w:p>
+    <w:p>
+      <w:pPr>
+        <w:pStyle w:val="descriptionLogique"/>
+      </w:pPr>
+    </w:p>
+    <w:p>
+      <w:pPr>
+        <w:pStyle w:val="descriptionLogique"/>
+      </w:pPr>
     </w:p>
     <w:p>
       <w:pPr>
         <w:pStyle w:val="description"/>
       </w:pPr>
-      <w:r>
-        <w:t>Pour cela, plusieurs méthodes ont été implémentées comme celle qui permet de mettre à jour la position de la balle en fonction du temps, celle pour afficher la balle et celle pour l’effacer</w:t>
-      </w:r>
-      <w:r>
-        <w:t>. Tout ça dans des try catch afin de faire en sorte que la balle ne se retrouve pas en dehors des limites de la fenêtre.</w:t>
-      </w:r>
-    </w:p>
-    <w:p>
-      <w:pPr>
-        <w:pStyle w:val="description"/>
-      </w:pPr>
-    </w:p>
-    <w:p>
-      <w:pPr>
-        <w:pStyle w:val="Titre3"/>
-      </w:pPr>
-      <w:r>
-        <w:t>Gérer l’angle de la balle</w:t>
-      </w:r>
-    </w:p>
-    <w:p>
-      <w:pPr>
-        <w:pStyle w:val="description"/>
-      </w:pPr>
-      <w:r>
-        <w:t>Pour pouvoir gérer l’angle de la balle, plusieurs points s’affichent et le joueur n’a cas appuyer sur espace pour bloquer un angle. Pour faire cela, j’ai dû parcourir différents angles, 0 à 90 ou 90 à 180 en fonction de la direction du tir, faire en sorte d’afficher un point au bon endroit</w:t>
-      </w:r>
-      <w:r>
-        <w:t xml:space="preserve"> et dès que l’utilisateur appuie sur espace, le dernier point affiché est bloqué et le dernier angle parcouru est affiché.</w:t>
-      </w:r>
-    </w:p>
-    <w:p>
-      <w:pPr>
-        <w:pStyle w:val="description"/>
-      </w:pPr>
-    </w:p>
-    <w:p>
-      <w:pPr>
-        <w:pStyle w:val="Titre3"/>
-      </w:pPr>
-      <w:r>
-        <w:t>Gérer la vitesse de la balle</w:t>
-      </w:r>
-    </w:p>
-    <w:p>
-      <w:pPr>
-        <w:pStyle w:val="description"/>
-      </w:pPr>
-      <w:r>
-        <w:t>Pour gérer la vitesse de la balle, le joueur doit appuyer sur espace pour faire progresser une barre et relâcher pour bloquer une vitesse. La vitesse retournée est dans tout les cas une valeur entre 0 et 50, qu’importe le temps maximum donné en paramètre. Pour ce faire, j’ai dû utiliser l</w:t>
-      </w:r>
-      <w:r>
-        <w:t>a méthode GetAsyncKeyState sur la barre espace qui permet de savoir en temps réel si une touche est appuyée</w:t>
-      </w:r>
-      <w:r>
-        <w:t xml:space="preserve"> afin de ne pas saturer le buffer. </w:t>
-      </w:r>
-      <w:r>
-        <w:t>Et tant que cette touche est appuyée, le temps maintenu augmente avec un seuil maximum. Une fois la touche relâchée, la vitesse est retournée sous la forme d’un pourcentage entre le temps pressé et le temps maximum multiplié par 50 (comme ça je peux changer le temps maximum et toujours avoir des valeurs entre 0 et 50).</w:t>
-      </w:r>
     </w:p>
     <w:p>
       <w:pPr>
@@ -5417,6 +5762,7 @@
       <w:bookmarkStart w:id="42" w:name="_Toc165969644"/>
       <w:bookmarkStart w:id="43" w:name="_Toc189218507"/>
       <w:r>
+        <w:lastRenderedPageBreak/>
         <w:t>Modifications</w:t>
       </w:r>
       <w:bookmarkEnd w:id="41"/>
@@ -5467,7 +5813,6 @@
       <w:bookmarkStart w:id="45" w:name="_Toc165969650"/>
       <w:bookmarkStart w:id="46" w:name="_Toc189218508"/>
       <w:r>
-        <w:lastRenderedPageBreak/>
         <w:t>Tests</w:t>
       </w:r>
       <w:bookmarkEnd w:id="44"/>
@@ -6446,7 +6791,7 @@
               <w:noProof/>
               <w:szCs w:val="16"/>
             </w:rPr>
-            <w:t>24.02.2025 15:41</w:t>
+            <w:t>03.03.2025 15:42</w:t>
           </w:r>
           <w:r>
             <w:rPr>
@@ -6660,7 +7005,7 @@
         <v:path o:extrusionok="f" gradientshapeok="t" o:connecttype="rect"/>
         <o:lock v:ext="edit" aspectratio="t"/>
       </v:shapetype>
-      <v:shape id="_x0000_i1035" type="#_x0000_t75" style="width:12.1pt;height:12.1pt" o:bullet="t">
+      <v:shape id="_x0000_i1074" type="#_x0000_t75" style="width:12.1pt;height:12.1pt" o:bullet="t">
         <v:imagedata r:id="rId1" o:title="BD10263_"/>
       </v:shape>
     </w:pict>
@@ -8066,7 +8411,7 @@
   <w:abstractNum w:abstractNumId="21" w15:restartNumberingAfterBreak="0">
     <w:nsid w:val="2A8F67FD"/>
     <w:multiLevelType w:val="multilevel"/>
-    <w:tmpl w:val="4A506184"/>
+    <w:tmpl w:val="C5AA7E3C"/>
     <w:lvl w:ilvl="0">
       <w:start w:val="1"/>
       <w:numFmt w:val="decimal"/>
@@ -8118,6 +8463,7 @@
     <w:lvl w:ilvl="3">
       <w:start w:val="1"/>
       <w:numFmt w:val="decimal"/>
+      <w:pStyle w:val="Titre4"/>
       <w:lvlText w:val="%1.%2.%3.%4"/>
       <w:lvlJc w:val="left"/>
       <w:pPr>
@@ -10893,22 +11239,17 @@
   </w:style>
   <w:style w:type="paragraph" w:styleId="Titre4">
     <w:name w:val="heading 4"/>
-    <w:basedOn w:val="Normal"/>
+    <w:basedOn w:val="Titre3"/>
     <w:next w:val="Normal"/>
     <w:qFormat/>
-    <w:rsid w:val="00AA4393"/>
+    <w:rsid w:val="00F7461D"/>
     <w:pPr>
-      <w:keepNext/>
-      <w:spacing w:before="240" w:after="60"/>
+      <w:numPr>
+        <w:ilvl w:val="3"/>
+      </w:numPr>
+      <w:ind w:firstLine="129"/>
       <w:outlineLvl w:val="3"/>
     </w:pPr>
-    <w:rPr>
-      <w:rFonts w:asciiTheme="majorHAnsi" w:hAnsiTheme="majorHAnsi"/>
-      <w:b/>
-      <w:bCs/>
-      <w:sz w:val="28"/>
-      <w:szCs w:val="28"/>
-    </w:rPr>
   </w:style>
   <w:style w:type="paragraph" w:styleId="Titre5">
     <w:name w:val="heading 5"/>
@@ -11567,6 +11908,22 @@
     <w:link w:val="description"/>
     <w:rsid w:val="009E6BDF"/>
   </w:style>
+  <w:style w:type="paragraph" w:customStyle="1" w:styleId="descriptionLogique">
+    <w:name w:val="descriptionLogique"/>
+    <w:basedOn w:val="description"/>
+    <w:link w:val="descriptionLogiqueCar"/>
+    <w:qFormat/>
+    <w:rsid w:val="00F7461D"/>
+    <w:pPr>
+      <w:ind w:left="993"/>
+    </w:pPr>
+  </w:style>
+  <w:style w:type="character" w:customStyle="1" w:styleId="descriptionLogiqueCar">
+    <w:name w:val="descriptionLogique Car"/>
+    <w:basedOn w:val="descriptionCar"/>
+    <w:link w:val="descriptionLogique"/>
+    <w:rsid w:val="00F7461D"/>
+  </w:style>
 </w:styles>
 </file>
 
@@ -11857,30 +12214,6 @@
 </file>
 
 <file path=customXml/item1.xml><?xml version="1.0" encoding="utf-8"?>
-<p:properties xmlns:p="http://schemas.microsoft.com/office/2006/metadata/properties" xmlns:xsi="http://www.w3.org/2001/XMLSchema-instance" xmlns:pc="http://schemas.microsoft.com/office/infopath/2007/PartnerControls">
-  <documentManagement>
-    <lcf76f155ced4ddcb4097134ff3c332f xmlns="a1b10758-7132-46a4-a2fe-7a2cf46f51f4">
-      <Terms xmlns="http://schemas.microsoft.com/office/infopath/2007/PartnerControls"/>
-    </lcf76f155ced4ddcb4097134ff3c332f>
-    <TaxCatchAll xmlns="f7d9f5a6-831d-4621-8c77-cbcaf993e406" xsi:nil="true"/>
-  </documentManagement>
-</p:properties>
-</file>
-
-<file path=customXml/item2.xml><?xml version="1.0" encoding="utf-8"?>
-<b:Sources xmlns:b="http://schemas.openxmlformats.org/officeDocument/2006/bibliography" xmlns="http://schemas.openxmlformats.org/officeDocument/2006/bibliography" SelectedStyle="\APA.XSL" StyleName="APA"/>
-</file>
-
-<file path=customXml/item3.xml><?xml version="1.0" encoding="utf-8"?>
-<?mso-contentType ?>
-<FormTemplates xmlns="http://schemas.microsoft.com/sharepoint/v3/contenttype/forms">
-  <Display>DocumentLibraryForm</Display>
-  <Edit>DocumentLibraryForm</Edit>
-  <New>DocumentLibraryForm</New>
-</FormTemplates>
-</file>
-
-<file path=customXml/item4.xml><?xml version="1.0" encoding="utf-8"?>
 <ct:contentTypeSchema xmlns:ct="http://schemas.microsoft.com/office/2006/metadata/contentType" xmlns:ma="http://schemas.microsoft.com/office/2006/metadata/properties/metaAttributes" ct:_="" ma:_="" ma:contentTypeName="Document" ma:contentTypeID="0x0101005A5B8F5EAAC22C48A11F5D9A60E6F21D" ma:contentTypeVersion="16" ma:contentTypeDescription="Crée un document." ma:contentTypeScope="" ma:versionID="f2b963976306cc54294b7f4545a3c6c4">
   <xsd:schema xmlns:xsd="http://www.w3.org/2001/XMLSchema" xmlns:xs="http://www.w3.org/2001/XMLSchema" xmlns:p="http://schemas.microsoft.com/office/2006/metadata/properties" xmlns:ns2="a1b10758-7132-46a4-a2fe-7a2cf46f51f4" xmlns:ns3="f7d9f5a6-831d-4621-8c77-cbcaf993e406" targetNamespace="http://schemas.microsoft.com/office/2006/metadata/properties" ma:root="true" ma:fieldsID="e5e135fa2fc1295e1586ddcd9c1a8904" ns2:_="" ns3:_="">
     <xsd:import namespace="a1b10758-7132-46a4-a2fe-7a2cf46f51f4"/>
@@ -12123,34 +12456,31 @@
 </ct:contentTypeSchema>
 </file>
 
-<file path=customXml/itemProps1.xml><?xml version="1.0" encoding="utf-8"?>
-<ds:datastoreItem xmlns:ds="http://schemas.openxmlformats.org/officeDocument/2006/customXml" ds:itemID="{2319CDB8-A2CD-412D-8359-13E6B4DF1FF4}">
-  <ds:schemaRefs>
-    <ds:schemaRef ds:uri="http://schemas.microsoft.com/office/2006/metadata/properties"/>
-    <ds:schemaRef ds:uri="http://schemas.microsoft.com/office/infopath/2007/PartnerControls"/>
-    <ds:schemaRef ds:uri="a1b10758-7132-46a4-a2fe-7a2cf46f51f4"/>
-    <ds:schemaRef ds:uri="f7d9f5a6-831d-4621-8c77-cbcaf993e406"/>
-  </ds:schemaRefs>
-</ds:datastoreItem>
+<file path=customXml/item2.xml><?xml version="1.0" encoding="utf-8"?>
+<?mso-contentType ?>
+<FormTemplates xmlns="http://schemas.microsoft.com/sharepoint/v3/contenttype/forms">
+  <Display>DocumentLibraryForm</Display>
+  <Edit>DocumentLibraryForm</Edit>
+  <New>DocumentLibraryForm</New>
+</FormTemplates>
 </file>
 
-<file path=customXml/itemProps2.xml><?xml version="1.0" encoding="utf-8"?>
-<ds:datastoreItem xmlns:ds="http://schemas.openxmlformats.org/officeDocument/2006/customXml" ds:itemID="{C8C35155-3E6A-4058-B6E4-303717845E3B}">
-  <ds:schemaRefs>
-    <ds:schemaRef ds:uri="http://schemas.openxmlformats.org/officeDocument/2006/bibliography"/>
-  </ds:schemaRefs>
-</ds:datastoreItem>
+<file path=customXml/item3.xml><?xml version="1.0" encoding="utf-8"?>
+<b:Sources xmlns:b="http://schemas.openxmlformats.org/officeDocument/2006/bibliography" xmlns="http://schemas.openxmlformats.org/officeDocument/2006/bibliography" SelectedStyle="\APA.XSL" StyleName="APA"/>
 </file>
 
-<file path=customXml/itemProps3.xml><?xml version="1.0" encoding="utf-8"?>
-<ds:datastoreItem xmlns:ds="http://schemas.openxmlformats.org/officeDocument/2006/customXml" ds:itemID="{6C3F7A66-EDE3-46FD-83EB-3C265E5D2669}">
-  <ds:schemaRefs>
-    <ds:schemaRef ds:uri="http://schemas.microsoft.com/sharepoint/v3/contenttype/forms"/>
-  </ds:schemaRefs>
-</ds:datastoreItem>
+<file path=customXml/item4.xml><?xml version="1.0" encoding="utf-8"?>
+<p:properties xmlns:p="http://schemas.microsoft.com/office/2006/metadata/properties" xmlns:xsi="http://www.w3.org/2001/XMLSchema-instance" xmlns:pc="http://schemas.microsoft.com/office/infopath/2007/PartnerControls">
+  <documentManagement>
+    <lcf76f155ced4ddcb4097134ff3c332f xmlns="a1b10758-7132-46a4-a2fe-7a2cf46f51f4">
+      <Terms xmlns="http://schemas.microsoft.com/office/infopath/2007/PartnerControls"/>
+    </lcf76f155ced4ddcb4097134ff3c332f>
+    <TaxCatchAll xmlns="f7d9f5a6-831d-4621-8c77-cbcaf993e406" xsi:nil="true"/>
+  </documentManagement>
+</p:properties>
 </file>
 
-<file path=customXml/itemProps4.xml><?xml version="1.0" encoding="utf-8"?>
+<file path=customXml/itemProps1.xml><?xml version="1.0" encoding="utf-8"?>
 <ds:datastoreItem xmlns:ds="http://schemas.openxmlformats.org/officeDocument/2006/customXml" ds:itemID="{41546E4A-837A-4BEF-A4B8-FFD4EAB4E855}">
   <ds:schemaRefs>
     <ds:schemaRef ds:uri="http://schemas.microsoft.com/office/2006/metadata/contentType"/>
@@ -12167,4 +12497,31 @@
     <ds:schemaRef ds:uri="http://schemas.microsoft.com/internal/obd"/>
   </ds:schemaRefs>
 </ds:datastoreItem>
+</file>
+
+<file path=customXml/itemProps2.xml><?xml version="1.0" encoding="utf-8"?>
+<ds:datastoreItem xmlns:ds="http://schemas.openxmlformats.org/officeDocument/2006/customXml" ds:itemID="{6C3F7A66-EDE3-46FD-83EB-3C265E5D2669}">
+  <ds:schemaRefs>
+    <ds:schemaRef ds:uri="http://schemas.microsoft.com/sharepoint/v3/contenttype/forms"/>
+  </ds:schemaRefs>
+</ds:datastoreItem>
+</file>
+
+<file path=customXml/itemProps3.xml><?xml version="1.0" encoding="utf-8"?>
+<ds:datastoreItem xmlns:ds="http://schemas.openxmlformats.org/officeDocument/2006/customXml" ds:itemID="{C8C35155-3E6A-4058-B6E4-303717845E3B}">
+  <ds:schemaRefs>
+    <ds:schemaRef ds:uri="http://schemas.openxmlformats.org/officeDocument/2006/bibliography"/>
+  </ds:schemaRefs>
+</ds:datastoreItem>
+</file>
+
+<file path=customXml/itemProps4.xml><?xml version="1.0" encoding="utf-8"?>
+<ds:datastoreItem xmlns:ds="http://schemas.openxmlformats.org/officeDocument/2006/customXml" ds:itemID="{2319CDB8-A2CD-412D-8359-13E6B4DF1FF4}">
+  <ds:schemaRefs>
+    <ds:schemaRef ds:uri="http://schemas.microsoft.com/office/2006/metadata/properties"/>
+    <ds:schemaRef ds:uri="http://schemas.microsoft.com/office/infopath/2007/PartnerControls"/>
+    <ds:schemaRef ds:uri="a1b10758-7132-46a4-a2fe-7a2cf46f51f4"/>
+    <ds:schemaRef ds:uri="f7d9f5a6-831d-4621-8c77-cbcaf993e406"/>
+  </ds:schemaRefs>
+</ds:datastoreItem>
 </file>
</xml_diff>

<commit_message>
feat(recommencement): ajout d'une fonction de recommencement pour le jeu
A la fin de la partie, l'utilisateur est amené à recommencer une partie ou à terminer le jeu. Le jeu recommence donc en fonction de sa réponse.
</commit_message>
<xml_diff>
--- a/Doc/P-320-Rapport-NaudetMael.docx
+++ b/Doc/P-320-Rapport-NaudetMael.docx
@@ -1,6 +1,6 @@
 
 <file path=word/document.xml><?xml version="1.0" encoding="utf-8"?>
-<w:document xmlns:wpc="http://schemas.microsoft.com/office/word/2010/wordprocessingCanvas" xmlns:cx="http://schemas.microsoft.com/office/drawing/2014/chartex" xmlns:cx1="http://schemas.microsoft.com/office/drawing/2015/9/8/chartex" xmlns:cx2="http://schemas.microsoft.com/office/drawing/2015/10/21/chartex" xmlns:cx3="http://schemas.microsoft.com/office/drawing/2016/5/9/chartex" xmlns:cx4="http://schemas.microsoft.com/office/drawing/2016/5/10/chartex" xmlns:cx5="http://schemas.microsoft.com/office/drawing/2016/5/11/chartex" xmlns:cx6="http://schemas.microsoft.com/office/drawing/2016/5/12/chartex" xmlns:cx7="http://schemas.microsoft.com/office/drawing/2016/5/13/chartex" xmlns:cx8="http://schemas.microsoft.com/office/drawing/2016/5/14/chartex" xmlns:mc="http://schemas.openxmlformats.org/markup-compatibility/2006" xmlns:aink="http://schemas.microsoft.com/office/drawing/2016/ink" xmlns:am3d="http://schemas.microsoft.com/office/drawing/2017/model3d" xmlns:o="urn:schemas-microsoft-com:office:office" xmlns:oel="http://schemas.microsoft.com/office/2019/extlst" xmlns:r="http://schemas.openxmlformats.org/officeDocument/2006/relationships" xmlns:m="http://schemas.openxmlformats.org/officeDocument/2006/math" xmlns:v="urn:schemas-microsoft-com:vml" xmlns:wp14="http://schemas.microsoft.com/office/word/2010/wordprocessingDrawing" xmlns:wp="http://schemas.openxmlformats.org/drawingml/2006/wordprocessingDrawing" xmlns:w10="urn:schemas-microsoft-com:office:word" xmlns:w="http://schemas.openxmlformats.org/wordprocessingml/2006/main" xmlns:w14="http://schemas.microsoft.com/office/word/2010/wordml" xmlns:w15="http://schemas.microsoft.com/office/word/2012/wordml" xmlns:w16cex="http://schemas.microsoft.com/office/word/2018/wordml/cex" xmlns:w16cid="http://schemas.microsoft.com/office/word/2016/wordml/cid" xmlns:w16="http://schemas.microsoft.com/office/word/2018/wordml" xmlns:w16du="http://schemas.microsoft.com/office/word/2023/wordml/word16du" xmlns:w16sdtdh="http://schemas.microsoft.com/office/word/2020/wordml/sdtdatahash" xmlns:w16sdtfl="http://schemas.microsoft.com/office/word/2024/wordml/sdtformatlock" xmlns:w16se="http://schemas.microsoft.com/office/word/2015/wordml/symex" xmlns:wpg="http://schemas.microsoft.com/office/word/2010/wordprocessingGroup" xmlns:wpi="http://schemas.microsoft.com/office/word/2010/wordprocessingInk" xmlns:wne="http://schemas.microsoft.com/office/word/2006/wordml" xmlns:wps="http://schemas.microsoft.com/office/word/2010/wordprocessingShape" mc:Ignorable="w14 w15 w16se w16cid w16 w16cex w16sdtdh w16sdtfl w16du wp14">
+<w:document xmlns:wpc="http://schemas.microsoft.com/office/word/2010/wordprocessingCanvas" xmlns:cx="http://schemas.microsoft.com/office/drawing/2014/chartex" xmlns:cx1="http://schemas.microsoft.com/office/drawing/2015/9/8/chartex" xmlns:cx2="http://schemas.microsoft.com/office/drawing/2015/10/21/chartex" xmlns:cx3="http://schemas.microsoft.com/office/drawing/2016/5/9/chartex" xmlns:cx4="http://schemas.microsoft.com/office/drawing/2016/5/10/chartex" xmlns:cx5="http://schemas.microsoft.com/office/drawing/2016/5/11/chartex" xmlns:cx6="http://schemas.microsoft.com/office/drawing/2016/5/12/chartex" xmlns:cx7="http://schemas.microsoft.com/office/drawing/2016/5/13/chartex" xmlns:cx8="http://schemas.microsoft.com/office/drawing/2016/5/14/chartex" xmlns:mc="http://schemas.openxmlformats.org/markup-compatibility/2006" xmlns:aink="http://schemas.microsoft.com/office/drawing/2016/ink" xmlns:am3d="http://schemas.microsoft.com/office/drawing/2017/model3d" xmlns:o="urn:schemas-microsoft-com:office:office" xmlns:oel="http://schemas.microsoft.com/office/2019/extlst" xmlns:r="http://schemas.openxmlformats.org/officeDocument/2006/relationships" xmlns:m="http://schemas.openxmlformats.org/officeDocument/2006/math" xmlns:v="urn:schemas-microsoft-com:vml" xmlns:wp14="http://schemas.microsoft.com/office/word/2010/wordprocessingDrawing" xmlns:wp="http://schemas.openxmlformats.org/drawingml/2006/wordprocessingDrawing" xmlns:w10="urn:schemas-microsoft-com:office:word" xmlns:w="http://schemas.openxmlformats.org/wordprocessingml/2006/main" xmlns:w14="http://schemas.microsoft.com/office/word/2010/wordml" xmlns:w15="http://schemas.microsoft.com/office/word/2012/wordml" xmlns:w16cex="http://schemas.microsoft.com/office/word/2018/wordml/cex" xmlns:w16cid="http://schemas.microsoft.com/office/word/2016/wordml/cid" xmlns:w16="http://schemas.microsoft.com/office/word/2018/wordml" xmlns:w16sdtdh="http://schemas.microsoft.com/office/word/2020/wordml/sdtdatahash" xmlns:w16se="http://schemas.microsoft.com/office/word/2015/wordml/symex" xmlns:wpg="http://schemas.microsoft.com/office/word/2010/wordprocessingGroup" xmlns:wpi="http://schemas.microsoft.com/office/word/2010/wordprocessingInk" xmlns:wne="http://schemas.microsoft.com/office/word/2006/wordml" xmlns:wps="http://schemas.microsoft.com/office/word/2010/wordprocessingShape" mc:Ignorable="w14 w15 w16se w16cid w16 w16cex w16sdtdh wp14">
   <w:body>
     <w:p>
       <w:pPr>
@@ -25,6 +25,7 @@
       <w:r>
         <w:rPr>
           <w:rFonts w:cs="Arial"/>
+          <w:noProof/>
           <w:sz w:val="22"/>
           <w:szCs w:val="22"/>
         </w:rPr>
@@ -3151,9 +3152,9 @@
       <w:pPr>
         <w:pStyle w:val="Titre2"/>
       </w:pPr>
-      <w:bookmarkStart w:id="3" w:name="_Toc532179969"/>
-      <w:bookmarkStart w:id="4" w:name="_Toc165969639"/>
-      <w:bookmarkStart w:id="5" w:name="_Toc192407590"/>
+      <w:bookmarkStart w:id="3" w:name="_Toc192407590"/>
+      <w:bookmarkStart w:id="4" w:name="_Toc532179969"/>
+      <w:bookmarkStart w:id="5" w:name="_Toc165969639"/>
       <w:r>
         <w:t>T</w:t>
       </w:r>
@@ -3163,7 +3164,7 @@
       <w:r>
         <w:t>e</w:t>
       </w:r>
-      <w:bookmarkEnd w:id="5"/>
+      <w:bookmarkEnd w:id="3"/>
     </w:p>
     <w:p>
       <w:pPr>
@@ -3612,8 +3613,8 @@
       <w:bookmarkStart w:id="14" w:name="_Toc532179964"/>
       <w:bookmarkStart w:id="15" w:name="_Toc165969648"/>
       <w:bookmarkStart w:id="16" w:name="_Toc192407599"/>
-      <w:bookmarkEnd w:id="3"/>
       <w:bookmarkEnd w:id="4"/>
+      <w:bookmarkEnd w:id="5"/>
       <w:r>
         <w:t>Réalisation</w:t>
       </w:r>
@@ -3854,15 +3855,7 @@
         <w:pStyle w:val="description"/>
       </w:pPr>
       <w:r>
-        <w:t xml:space="preserve">Ils peuvent être affichés avec la méthode </w:t>
-      </w:r>
-      <w:proofErr w:type="gramStart"/>
-      <w:r>
-        <w:t>Display(</w:t>
-      </w:r>
-      <w:proofErr w:type="gramEnd"/>
-      <w:r>
-        <w:t>)</w:t>
+        <w:t>Ils peuvent être affichés avec la méthode Display()</w:t>
       </w:r>
       <w:r>
         <w:t>,</w:t>
@@ -4480,7 +4473,16 @@
         <w:t>Pour le message de fin de jeu</w:t>
       </w:r>
       <w:r>
-        <w:t>, une petite musique est lancée avec un message qui félicite simplement le joueur encore en vie tandis que le perdant est dessiné, à terre.</w:t>
+        <w:t>, une petite musique est lancée avec un message qui félicite simplement le joueur encore en vie tandis que le perdant est dessiné, à terre</w:t>
+      </w:r>
+      <w:r>
+        <w:t xml:space="preserve">. Juste après, l’utilisateur est amené à répondre à une question pour recommencer le jeu et </w:t>
+      </w:r>
+      <w:r>
+        <w:t>par conséquent</w:t>
+      </w:r>
+      <w:r>
+        <w:t xml:space="preserve"> le jeu recommence si c’est positif.</w:t>
       </w:r>
     </w:p>
     <w:p>
@@ -4544,20 +4546,21 @@
         <w:pStyle w:val="description"/>
       </w:pPr>
       <w:r>
-        <w:t xml:space="preserve">J’ai cependant aussi utilisé l’IA dans le but de savoir comment utiliser la méthode </w:t>
+        <w:t xml:space="preserve">J’ai </w:t>
+      </w:r>
+      <w:r>
+        <w:t xml:space="preserve">cependant </w:t>
+      </w:r>
+      <w:r>
+        <w:t xml:space="preserve">aussi utilisé l’IA dans le but de savoir comment utiliser la méthode </w:t>
       </w:r>
       <w:proofErr w:type="spellStart"/>
-      <w:proofErr w:type="gramStart"/>
       <w:r>
         <w:t>GetAsyncKeyState</w:t>
       </w:r>
       <w:proofErr w:type="spellEnd"/>
       <w:r>
-        <w:t>(</w:t>
-      </w:r>
-      <w:proofErr w:type="gramEnd"/>
-      <w:r>
-        <w:t>) ou encore pour savoir comment faire en sorte de précharger les sons du jeu où elle m’a proposé d’utiliser un dictionnaire, concept que je connaissais déjà grâce à python et que j’ai décidé d’adopter pour mon jeu</w:t>
+        <w:t>() ou encore pour savoir comment faire en sorte de précharger les sons du jeu où elle m’a proposé d’utiliser un dictionnaire, concept que je connaissais déjà grâce à python et que j’ai décidé d’adopter pour mon jeu</w:t>
       </w:r>
       <w:r>
         <w:t xml:space="preserve">. </w:t>
@@ -4578,6 +4581,18 @@
       <w:pPr>
         <w:pStyle w:val="description"/>
       </w:pPr>
+      <w:r>
+        <w:t xml:space="preserve">La dernière fonctionnalité où j’ai utilisé l’IA c’est pour le recommencement du jeu. Si j’appuyais sur entrée ou échap pendant le jeu, l’input était automatiquement utilisé </w:t>
+      </w:r>
+      <w:r>
+        <w:t>après la fin du jeu</w:t>
+      </w:r>
+      <w:r>
+        <w:t xml:space="preserve"> </w:t>
+      </w:r>
+      <w:r>
+        <w:t>alors après de bonnes recherches je me suis résolu à utiliser l’IA qui m’a montré une formule pour vider le buffer.</w:t>
+      </w:r>
     </w:p>
     <w:p>
       <w:pPr>
@@ -4766,19 +4781,7 @@
           <w:rPr>
             <w:rStyle w:val="Lienhypertexte"/>
           </w:rPr>
-          <w:t>Youtu</w:t>
-        </w:r>
-        <w:r>
-          <w:rPr>
-            <w:rStyle w:val="Lienhypertexte"/>
-          </w:rPr>
-          <w:t>b</w:t>
-        </w:r>
-        <w:r>
-          <w:rPr>
-            <w:rStyle w:val="Lienhypertexte"/>
-          </w:rPr>
-          <w:t>e</w:t>
+          <w:t>Youtube</w:t>
         </w:r>
         <w:proofErr w:type="spellEnd"/>
       </w:hyperlink>
@@ -4993,7 +4996,7 @@
 </file>
 
 <file path=word/endnotes.xml><?xml version="1.0" encoding="utf-8"?>
-<w:endnotes xmlns:wpc="http://schemas.microsoft.com/office/word/2010/wordprocessingCanvas" xmlns:cx="http://schemas.microsoft.com/office/drawing/2014/chartex" xmlns:cx1="http://schemas.microsoft.com/office/drawing/2015/9/8/chartex" xmlns:cx2="http://schemas.microsoft.com/office/drawing/2015/10/21/chartex" xmlns:cx3="http://schemas.microsoft.com/office/drawing/2016/5/9/chartex" xmlns:cx4="http://schemas.microsoft.com/office/drawing/2016/5/10/chartex" xmlns:cx5="http://schemas.microsoft.com/office/drawing/2016/5/11/chartex" xmlns:cx6="http://schemas.microsoft.com/office/drawing/2016/5/12/chartex" xmlns:cx7="http://schemas.microsoft.com/office/drawing/2016/5/13/chartex" xmlns:cx8="http://schemas.microsoft.com/office/drawing/2016/5/14/chartex" xmlns:mc="http://schemas.openxmlformats.org/markup-compatibility/2006" xmlns:aink="http://schemas.microsoft.com/office/drawing/2016/ink" xmlns:am3d="http://schemas.microsoft.com/office/drawing/2017/model3d" xmlns:o="urn:schemas-microsoft-com:office:office" xmlns:oel="http://schemas.microsoft.com/office/2019/extlst" xmlns:r="http://schemas.openxmlformats.org/officeDocument/2006/relationships" xmlns:m="http://schemas.openxmlformats.org/officeDocument/2006/math" xmlns:v="urn:schemas-microsoft-com:vml" xmlns:wp14="http://schemas.microsoft.com/office/word/2010/wordprocessingDrawing" xmlns:wp="http://schemas.openxmlformats.org/drawingml/2006/wordprocessingDrawing" xmlns:w10="urn:schemas-microsoft-com:office:word" xmlns:w="http://schemas.openxmlformats.org/wordprocessingml/2006/main" xmlns:w14="http://schemas.microsoft.com/office/word/2010/wordml" xmlns:w15="http://schemas.microsoft.com/office/word/2012/wordml" xmlns:w16cex="http://schemas.microsoft.com/office/word/2018/wordml/cex" xmlns:w16cid="http://schemas.microsoft.com/office/word/2016/wordml/cid" xmlns:w16="http://schemas.microsoft.com/office/word/2018/wordml" xmlns:w16du="http://schemas.microsoft.com/office/word/2023/wordml/word16du" xmlns:w16sdtdh="http://schemas.microsoft.com/office/word/2020/wordml/sdtdatahash" xmlns:w16sdtfl="http://schemas.microsoft.com/office/word/2024/wordml/sdtformatlock" xmlns:w16se="http://schemas.microsoft.com/office/word/2015/wordml/symex" xmlns:wpg="http://schemas.microsoft.com/office/word/2010/wordprocessingGroup" xmlns:wpi="http://schemas.microsoft.com/office/word/2010/wordprocessingInk" xmlns:wne="http://schemas.microsoft.com/office/word/2006/wordml" xmlns:wps="http://schemas.microsoft.com/office/word/2010/wordprocessingShape" mc:Ignorable="w14 w15 w16se w16cid w16 w16cex w16sdtdh w16sdtfl w16du wp14">
+<w:endnotes xmlns:wpc="http://schemas.microsoft.com/office/word/2010/wordprocessingCanvas" xmlns:cx="http://schemas.microsoft.com/office/drawing/2014/chartex" xmlns:cx1="http://schemas.microsoft.com/office/drawing/2015/9/8/chartex" xmlns:cx2="http://schemas.microsoft.com/office/drawing/2015/10/21/chartex" xmlns:cx3="http://schemas.microsoft.com/office/drawing/2016/5/9/chartex" xmlns:cx4="http://schemas.microsoft.com/office/drawing/2016/5/10/chartex" xmlns:cx5="http://schemas.microsoft.com/office/drawing/2016/5/11/chartex" xmlns:cx6="http://schemas.microsoft.com/office/drawing/2016/5/12/chartex" xmlns:cx7="http://schemas.microsoft.com/office/drawing/2016/5/13/chartex" xmlns:cx8="http://schemas.microsoft.com/office/drawing/2016/5/14/chartex" xmlns:mc="http://schemas.openxmlformats.org/markup-compatibility/2006" xmlns:aink="http://schemas.microsoft.com/office/drawing/2016/ink" xmlns:am3d="http://schemas.microsoft.com/office/drawing/2017/model3d" xmlns:o="urn:schemas-microsoft-com:office:office" xmlns:oel="http://schemas.microsoft.com/office/2019/extlst" xmlns:r="http://schemas.openxmlformats.org/officeDocument/2006/relationships" xmlns:m="http://schemas.openxmlformats.org/officeDocument/2006/math" xmlns:v="urn:schemas-microsoft-com:vml" xmlns:wp14="http://schemas.microsoft.com/office/word/2010/wordprocessingDrawing" xmlns:wp="http://schemas.openxmlformats.org/drawingml/2006/wordprocessingDrawing" xmlns:w10="urn:schemas-microsoft-com:office:word" xmlns:w="http://schemas.openxmlformats.org/wordprocessingml/2006/main" xmlns:w14="http://schemas.microsoft.com/office/word/2010/wordml" xmlns:w15="http://schemas.microsoft.com/office/word/2012/wordml" xmlns:w16cex="http://schemas.microsoft.com/office/word/2018/wordml/cex" xmlns:w16cid="http://schemas.microsoft.com/office/word/2016/wordml/cid" xmlns:w16="http://schemas.microsoft.com/office/word/2018/wordml" xmlns:w16sdtdh="http://schemas.microsoft.com/office/word/2020/wordml/sdtdatahash" xmlns:w16se="http://schemas.microsoft.com/office/word/2015/wordml/symex" xmlns:wpg="http://schemas.microsoft.com/office/word/2010/wordprocessingGroup" xmlns:wpi="http://schemas.microsoft.com/office/word/2010/wordprocessingInk" xmlns:wne="http://schemas.microsoft.com/office/word/2006/wordml" xmlns:wps="http://schemas.microsoft.com/office/word/2010/wordprocessingShape" mc:Ignorable="w14 w15 w16se w16cid w16 w16cex w16sdtdh wp14">
   <w:endnote w:type="separator" w:id="-1">
     <w:p>
       <w:r>
@@ -5012,7 +5015,7 @@
 </file>
 
 <file path=word/footer1.xml><?xml version="1.0" encoding="utf-8"?>
-<w:ftr xmlns:wpc="http://schemas.microsoft.com/office/word/2010/wordprocessingCanvas" xmlns:cx="http://schemas.microsoft.com/office/drawing/2014/chartex" xmlns:cx1="http://schemas.microsoft.com/office/drawing/2015/9/8/chartex" xmlns:cx2="http://schemas.microsoft.com/office/drawing/2015/10/21/chartex" xmlns:cx3="http://schemas.microsoft.com/office/drawing/2016/5/9/chartex" xmlns:cx4="http://schemas.microsoft.com/office/drawing/2016/5/10/chartex" xmlns:cx5="http://schemas.microsoft.com/office/drawing/2016/5/11/chartex" xmlns:cx6="http://schemas.microsoft.com/office/drawing/2016/5/12/chartex" xmlns:cx7="http://schemas.microsoft.com/office/drawing/2016/5/13/chartex" xmlns:cx8="http://schemas.microsoft.com/office/drawing/2016/5/14/chartex" xmlns:mc="http://schemas.openxmlformats.org/markup-compatibility/2006" xmlns:aink="http://schemas.microsoft.com/office/drawing/2016/ink" xmlns:am3d="http://schemas.microsoft.com/office/drawing/2017/model3d" xmlns:o="urn:schemas-microsoft-com:office:office" xmlns:oel="http://schemas.microsoft.com/office/2019/extlst" xmlns:r="http://schemas.openxmlformats.org/officeDocument/2006/relationships" xmlns:m="http://schemas.openxmlformats.org/officeDocument/2006/math" xmlns:v="urn:schemas-microsoft-com:vml" xmlns:wp14="http://schemas.microsoft.com/office/word/2010/wordprocessingDrawing" xmlns:wp="http://schemas.openxmlformats.org/drawingml/2006/wordprocessingDrawing" xmlns:w10="urn:schemas-microsoft-com:office:word" xmlns:w="http://schemas.openxmlformats.org/wordprocessingml/2006/main" xmlns:w14="http://schemas.microsoft.com/office/word/2010/wordml" xmlns:w15="http://schemas.microsoft.com/office/word/2012/wordml" xmlns:w16cex="http://schemas.microsoft.com/office/word/2018/wordml/cex" xmlns:w16cid="http://schemas.microsoft.com/office/word/2016/wordml/cid" xmlns:w16="http://schemas.microsoft.com/office/word/2018/wordml" xmlns:w16du="http://schemas.microsoft.com/office/word/2023/wordml/word16du" xmlns:w16sdtdh="http://schemas.microsoft.com/office/word/2020/wordml/sdtdatahash" xmlns:w16sdtfl="http://schemas.microsoft.com/office/word/2024/wordml/sdtformatlock" xmlns:w16se="http://schemas.microsoft.com/office/word/2015/wordml/symex" xmlns:wpg="http://schemas.microsoft.com/office/word/2010/wordprocessingGroup" xmlns:wpi="http://schemas.microsoft.com/office/word/2010/wordprocessingInk" xmlns:wne="http://schemas.microsoft.com/office/word/2006/wordml" xmlns:wps="http://schemas.microsoft.com/office/word/2010/wordprocessingShape" mc:Ignorable="w14 w15 w16se w16cid w16 w16cex w16sdtdh w16sdtfl w16du wp14">
+<w:ftr xmlns:wpc="http://schemas.microsoft.com/office/word/2010/wordprocessingCanvas" xmlns:cx="http://schemas.microsoft.com/office/drawing/2014/chartex" xmlns:cx1="http://schemas.microsoft.com/office/drawing/2015/9/8/chartex" xmlns:cx2="http://schemas.microsoft.com/office/drawing/2015/10/21/chartex" xmlns:cx3="http://schemas.microsoft.com/office/drawing/2016/5/9/chartex" xmlns:cx4="http://schemas.microsoft.com/office/drawing/2016/5/10/chartex" xmlns:cx5="http://schemas.microsoft.com/office/drawing/2016/5/11/chartex" xmlns:cx6="http://schemas.microsoft.com/office/drawing/2016/5/12/chartex" xmlns:cx7="http://schemas.microsoft.com/office/drawing/2016/5/13/chartex" xmlns:cx8="http://schemas.microsoft.com/office/drawing/2016/5/14/chartex" xmlns:mc="http://schemas.openxmlformats.org/markup-compatibility/2006" xmlns:aink="http://schemas.microsoft.com/office/drawing/2016/ink" xmlns:am3d="http://schemas.microsoft.com/office/drawing/2017/model3d" xmlns:o="urn:schemas-microsoft-com:office:office" xmlns:oel="http://schemas.microsoft.com/office/2019/extlst" xmlns:r="http://schemas.openxmlformats.org/officeDocument/2006/relationships" xmlns:m="http://schemas.openxmlformats.org/officeDocument/2006/math" xmlns:v="urn:schemas-microsoft-com:vml" xmlns:wp14="http://schemas.microsoft.com/office/word/2010/wordprocessingDrawing" xmlns:wp="http://schemas.openxmlformats.org/drawingml/2006/wordprocessingDrawing" xmlns:w10="urn:schemas-microsoft-com:office:word" xmlns:w="http://schemas.openxmlformats.org/wordprocessingml/2006/main" xmlns:w14="http://schemas.microsoft.com/office/word/2010/wordml" xmlns:w15="http://schemas.microsoft.com/office/word/2012/wordml" xmlns:w16cex="http://schemas.microsoft.com/office/word/2018/wordml/cex" xmlns:w16cid="http://schemas.microsoft.com/office/word/2016/wordml/cid" xmlns:w16="http://schemas.microsoft.com/office/word/2018/wordml" xmlns:w16sdtdh="http://schemas.microsoft.com/office/word/2020/wordml/sdtdatahash" xmlns:w16se="http://schemas.microsoft.com/office/word/2015/wordml/symex" xmlns:wpg="http://schemas.microsoft.com/office/word/2010/wordprocessingGroup" xmlns:wpi="http://schemas.microsoft.com/office/word/2010/wordprocessingInk" xmlns:wne="http://schemas.microsoft.com/office/word/2006/wordml" xmlns:wps="http://schemas.microsoft.com/office/word/2010/wordprocessingShape" mc:Ignorable="w14 w15 w16se w16cid w16 w16cex w16sdtdh wp14">
   <w:tbl>
     <w:tblPr>
       <w:tblStyle w:val="Grilledutableau"/>
@@ -5403,21 +5406,12 @@
               <w:szCs w:val="16"/>
             </w:rPr>
           </w:pPr>
-          <w:proofErr w:type="gramStart"/>
           <w:r>
             <w:rPr>
               <w:rFonts w:cs="Arial"/>
               <w:szCs w:val="16"/>
             </w:rPr>
-            <w:t>Version:</w:t>
-          </w:r>
-          <w:proofErr w:type="gramEnd"/>
-          <w:r>
-            <w:rPr>
-              <w:rFonts w:cs="Arial"/>
-              <w:szCs w:val="16"/>
-            </w:rPr>
-            <w:t xml:space="preserve"> </w:t>
+            <w:t xml:space="preserve">Version: </w:t>
           </w:r>
           <w:fldSimple w:instr=" REVNUM   \* MERGEFORMAT ">
             <w:r>
@@ -5463,7 +5457,7 @@
               <w:noProof/>
               <w:szCs w:val="16"/>
             </w:rPr>
-            <w:t>09.03.2025 09:12</w:t>
+            <w:t>09.03.2025 10:33</w:t>
           </w:r>
           <w:r>
             <w:rPr>
@@ -5511,7 +5505,7 @@
 </file>
 
 <file path=word/footnotes.xml><?xml version="1.0" encoding="utf-8"?>
-<w:footnotes xmlns:wpc="http://schemas.microsoft.com/office/word/2010/wordprocessingCanvas" xmlns:cx="http://schemas.microsoft.com/office/drawing/2014/chartex" xmlns:cx1="http://schemas.microsoft.com/office/drawing/2015/9/8/chartex" xmlns:cx2="http://schemas.microsoft.com/office/drawing/2015/10/21/chartex" xmlns:cx3="http://schemas.microsoft.com/office/drawing/2016/5/9/chartex" xmlns:cx4="http://schemas.microsoft.com/office/drawing/2016/5/10/chartex" xmlns:cx5="http://schemas.microsoft.com/office/drawing/2016/5/11/chartex" xmlns:cx6="http://schemas.microsoft.com/office/drawing/2016/5/12/chartex" xmlns:cx7="http://schemas.microsoft.com/office/drawing/2016/5/13/chartex" xmlns:cx8="http://schemas.microsoft.com/office/drawing/2016/5/14/chartex" xmlns:mc="http://schemas.openxmlformats.org/markup-compatibility/2006" xmlns:aink="http://schemas.microsoft.com/office/drawing/2016/ink" xmlns:am3d="http://schemas.microsoft.com/office/drawing/2017/model3d" xmlns:o="urn:schemas-microsoft-com:office:office" xmlns:oel="http://schemas.microsoft.com/office/2019/extlst" xmlns:r="http://schemas.openxmlformats.org/officeDocument/2006/relationships" xmlns:m="http://schemas.openxmlformats.org/officeDocument/2006/math" xmlns:v="urn:schemas-microsoft-com:vml" xmlns:wp14="http://schemas.microsoft.com/office/word/2010/wordprocessingDrawing" xmlns:wp="http://schemas.openxmlformats.org/drawingml/2006/wordprocessingDrawing" xmlns:w10="urn:schemas-microsoft-com:office:word" xmlns:w="http://schemas.openxmlformats.org/wordprocessingml/2006/main" xmlns:w14="http://schemas.microsoft.com/office/word/2010/wordml" xmlns:w15="http://schemas.microsoft.com/office/word/2012/wordml" xmlns:w16cex="http://schemas.microsoft.com/office/word/2018/wordml/cex" xmlns:w16cid="http://schemas.microsoft.com/office/word/2016/wordml/cid" xmlns:w16="http://schemas.microsoft.com/office/word/2018/wordml" xmlns:w16du="http://schemas.microsoft.com/office/word/2023/wordml/word16du" xmlns:w16sdtdh="http://schemas.microsoft.com/office/word/2020/wordml/sdtdatahash" xmlns:w16sdtfl="http://schemas.microsoft.com/office/word/2024/wordml/sdtformatlock" xmlns:w16se="http://schemas.microsoft.com/office/word/2015/wordml/symex" xmlns:wpg="http://schemas.microsoft.com/office/word/2010/wordprocessingGroup" xmlns:wpi="http://schemas.microsoft.com/office/word/2010/wordprocessingInk" xmlns:wne="http://schemas.microsoft.com/office/word/2006/wordml" xmlns:wps="http://schemas.microsoft.com/office/word/2010/wordprocessingShape" mc:Ignorable="w14 w15 w16se w16cid w16 w16cex w16sdtdh w16sdtfl w16du wp14">
+<w:footnotes xmlns:wpc="http://schemas.microsoft.com/office/word/2010/wordprocessingCanvas" xmlns:cx="http://schemas.microsoft.com/office/drawing/2014/chartex" xmlns:cx1="http://schemas.microsoft.com/office/drawing/2015/9/8/chartex" xmlns:cx2="http://schemas.microsoft.com/office/drawing/2015/10/21/chartex" xmlns:cx3="http://schemas.microsoft.com/office/drawing/2016/5/9/chartex" xmlns:cx4="http://schemas.microsoft.com/office/drawing/2016/5/10/chartex" xmlns:cx5="http://schemas.microsoft.com/office/drawing/2016/5/11/chartex" xmlns:cx6="http://schemas.microsoft.com/office/drawing/2016/5/12/chartex" xmlns:cx7="http://schemas.microsoft.com/office/drawing/2016/5/13/chartex" xmlns:cx8="http://schemas.microsoft.com/office/drawing/2016/5/14/chartex" xmlns:mc="http://schemas.openxmlformats.org/markup-compatibility/2006" xmlns:aink="http://schemas.microsoft.com/office/drawing/2016/ink" xmlns:am3d="http://schemas.microsoft.com/office/drawing/2017/model3d" xmlns:o="urn:schemas-microsoft-com:office:office" xmlns:oel="http://schemas.microsoft.com/office/2019/extlst" xmlns:r="http://schemas.openxmlformats.org/officeDocument/2006/relationships" xmlns:m="http://schemas.openxmlformats.org/officeDocument/2006/math" xmlns:v="urn:schemas-microsoft-com:vml" xmlns:wp14="http://schemas.microsoft.com/office/word/2010/wordprocessingDrawing" xmlns:wp="http://schemas.openxmlformats.org/drawingml/2006/wordprocessingDrawing" xmlns:w10="urn:schemas-microsoft-com:office:word" xmlns:w="http://schemas.openxmlformats.org/wordprocessingml/2006/main" xmlns:w14="http://schemas.microsoft.com/office/word/2010/wordml" xmlns:w15="http://schemas.microsoft.com/office/word/2012/wordml" xmlns:w16cex="http://schemas.microsoft.com/office/word/2018/wordml/cex" xmlns:w16cid="http://schemas.microsoft.com/office/word/2016/wordml/cid" xmlns:w16="http://schemas.microsoft.com/office/word/2018/wordml" xmlns:w16sdtdh="http://schemas.microsoft.com/office/word/2020/wordml/sdtdatahash" xmlns:w16se="http://schemas.microsoft.com/office/word/2015/wordml/symex" xmlns:wpg="http://schemas.microsoft.com/office/word/2010/wordprocessingGroup" xmlns:wpi="http://schemas.microsoft.com/office/word/2010/wordprocessingInk" xmlns:wne="http://schemas.microsoft.com/office/word/2006/wordml" xmlns:wps="http://schemas.microsoft.com/office/word/2010/wordprocessingShape" mc:Ignorable="w14 w15 w16se w16cid w16 w16cex w16sdtdh wp14">
   <w:footnote w:type="separator" w:id="-1">
     <w:p>
       <w:r>
@@ -5530,7 +5524,7 @@
 </file>
 
 <file path=word/header1.xml><?xml version="1.0" encoding="utf-8"?>
-<w:hdr xmlns:wpc="http://schemas.microsoft.com/office/word/2010/wordprocessingCanvas" xmlns:cx="http://schemas.microsoft.com/office/drawing/2014/chartex" xmlns:cx1="http://schemas.microsoft.com/office/drawing/2015/9/8/chartex" xmlns:cx2="http://schemas.microsoft.com/office/drawing/2015/10/21/chartex" xmlns:cx3="http://schemas.microsoft.com/office/drawing/2016/5/9/chartex" xmlns:cx4="http://schemas.microsoft.com/office/drawing/2016/5/10/chartex" xmlns:cx5="http://schemas.microsoft.com/office/drawing/2016/5/11/chartex" xmlns:cx6="http://schemas.microsoft.com/office/drawing/2016/5/12/chartex" xmlns:cx7="http://schemas.microsoft.com/office/drawing/2016/5/13/chartex" xmlns:cx8="http://schemas.microsoft.com/office/drawing/2016/5/14/chartex" xmlns:mc="http://schemas.openxmlformats.org/markup-compatibility/2006" xmlns:aink="http://schemas.microsoft.com/office/drawing/2016/ink" xmlns:am3d="http://schemas.microsoft.com/office/drawing/2017/model3d" xmlns:o="urn:schemas-microsoft-com:office:office" xmlns:oel="http://schemas.microsoft.com/office/2019/extlst" xmlns:r="http://schemas.openxmlformats.org/officeDocument/2006/relationships" xmlns:m="http://schemas.openxmlformats.org/officeDocument/2006/math" xmlns:v="urn:schemas-microsoft-com:vml" xmlns:wp14="http://schemas.microsoft.com/office/word/2010/wordprocessingDrawing" xmlns:wp="http://schemas.openxmlformats.org/drawingml/2006/wordprocessingDrawing" xmlns:w10="urn:schemas-microsoft-com:office:word" xmlns:w="http://schemas.openxmlformats.org/wordprocessingml/2006/main" xmlns:w14="http://schemas.microsoft.com/office/word/2010/wordml" xmlns:w15="http://schemas.microsoft.com/office/word/2012/wordml" xmlns:w16cex="http://schemas.microsoft.com/office/word/2018/wordml/cex" xmlns:w16cid="http://schemas.microsoft.com/office/word/2016/wordml/cid" xmlns:w16="http://schemas.microsoft.com/office/word/2018/wordml" xmlns:w16du="http://schemas.microsoft.com/office/word/2023/wordml/word16du" xmlns:w16sdtdh="http://schemas.microsoft.com/office/word/2020/wordml/sdtdatahash" xmlns:w16sdtfl="http://schemas.microsoft.com/office/word/2024/wordml/sdtformatlock" xmlns:w16se="http://schemas.microsoft.com/office/word/2015/wordml/symex" xmlns:wpg="http://schemas.microsoft.com/office/word/2010/wordprocessingGroup" xmlns:wpi="http://schemas.microsoft.com/office/word/2010/wordprocessingInk" xmlns:wne="http://schemas.microsoft.com/office/word/2006/wordml" xmlns:wps="http://schemas.microsoft.com/office/word/2010/wordprocessingShape" mc:Ignorable="w14 w15 w16se w16cid w16 w16cex w16sdtdh w16sdtfl w16du wp14">
+<w:hdr xmlns:wpc="http://schemas.microsoft.com/office/word/2010/wordprocessingCanvas" xmlns:cx="http://schemas.microsoft.com/office/drawing/2014/chartex" xmlns:cx1="http://schemas.microsoft.com/office/drawing/2015/9/8/chartex" xmlns:cx2="http://schemas.microsoft.com/office/drawing/2015/10/21/chartex" xmlns:cx3="http://schemas.microsoft.com/office/drawing/2016/5/9/chartex" xmlns:cx4="http://schemas.microsoft.com/office/drawing/2016/5/10/chartex" xmlns:cx5="http://schemas.microsoft.com/office/drawing/2016/5/11/chartex" xmlns:cx6="http://schemas.microsoft.com/office/drawing/2016/5/12/chartex" xmlns:cx7="http://schemas.microsoft.com/office/drawing/2016/5/13/chartex" xmlns:cx8="http://schemas.microsoft.com/office/drawing/2016/5/14/chartex" xmlns:mc="http://schemas.openxmlformats.org/markup-compatibility/2006" xmlns:aink="http://schemas.microsoft.com/office/drawing/2016/ink" xmlns:am3d="http://schemas.microsoft.com/office/drawing/2017/model3d" xmlns:o="urn:schemas-microsoft-com:office:office" xmlns:oel="http://schemas.microsoft.com/office/2019/extlst" xmlns:r="http://schemas.openxmlformats.org/officeDocument/2006/relationships" xmlns:m="http://schemas.openxmlformats.org/officeDocument/2006/math" xmlns:v="urn:schemas-microsoft-com:vml" xmlns:wp14="http://schemas.microsoft.com/office/word/2010/wordprocessingDrawing" xmlns:wp="http://schemas.openxmlformats.org/drawingml/2006/wordprocessingDrawing" xmlns:w10="urn:schemas-microsoft-com:office:word" xmlns:w="http://schemas.openxmlformats.org/wordprocessingml/2006/main" xmlns:w14="http://schemas.microsoft.com/office/word/2010/wordml" xmlns:w15="http://schemas.microsoft.com/office/word/2012/wordml" xmlns:w16cex="http://schemas.microsoft.com/office/word/2018/wordml/cex" xmlns:w16cid="http://schemas.microsoft.com/office/word/2016/wordml/cid" xmlns:w16="http://schemas.microsoft.com/office/word/2018/wordml" xmlns:w16sdtdh="http://schemas.microsoft.com/office/word/2020/wordml/sdtdatahash" xmlns:w16se="http://schemas.microsoft.com/office/word/2015/wordml/symex" xmlns:wpg="http://schemas.microsoft.com/office/word/2010/wordprocessingGroup" xmlns:wpi="http://schemas.microsoft.com/office/word/2010/wordprocessingInk" xmlns:wne="http://schemas.microsoft.com/office/word/2006/wordml" xmlns:wps="http://schemas.microsoft.com/office/word/2010/wordprocessingShape" mc:Ignorable="w14 w15 w16se w16cid w16 w16cex w16sdtdh wp14">
   <w:tbl>
     <w:tblPr>
       <w:tblStyle w:val="Grilledutableau"/>
@@ -5545,9 +5539,9 @@
       <w:tblLook w:val="01E0" w:firstRow="1" w:lastRow="1" w:firstColumn="1" w:lastColumn="1" w:noHBand="0" w:noVBand="0"/>
     </w:tblPr>
     <w:tblGrid>
-      <w:gridCol w:w="2390"/>
-      <w:gridCol w:w="4411"/>
-      <w:gridCol w:w="2269"/>
+      <w:gridCol w:w="2402"/>
+      <w:gridCol w:w="4400"/>
+      <w:gridCol w:w="2268"/>
     </w:tblGrid>
     <w:tr>
       <w:trPr>
@@ -5648,86 +5642,32 @@
 </file>
 
 <file path=word/numbering.xml><?xml version="1.0" encoding="utf-8"?>
-<w:numbering xmlns:wpc="http://schemas.microsoft.com/office/word/2010/wordprocessingCanvas" xmlns:cx="http://schemas.microsoft.com/office/drawing/2014/chartex" xmlns:cx1="http://schemas.microsoft.com/office/drawing/2015/9/8/chartex" xmlns:cx2="http://schemas.microsoft.com/office/drawing/2015/10/21/chartex" xmlns:cx3="http://schemas.microsoft.com/office/drawing/2016/5/9/chartex" xmlns:cx4="http://schemas.microsoft.com/office/drawing/2016/5/10/chartex" xmlns:cx5="http://schemas.microsoft.com/office/drawing/2016/5/11/chartex" xmlns:cx6="http://schemas.microsoft.com/office/drawing/2016/5/12/chartex" xmlns:cx7="http://schemas.microsoft.com/office/drawing/2016/5/13/chartex" xmlns:cx8="http://schemas.microsoft.com/office/drawing/2016/5/14/chartex" xmlns:mc="http://schemas.openxmlformats.org/markup-compatibility/2006" xmlns:aink="http://schemas.microsoft.com/office/drawing/2016/ink" xmlns:am3d="http://schemas.microsoft.com/office/drawing/2017/model3d" xmlns:o="urn:schemas-microsoft-com:office:office" xmlns:oel="http://schemas.microsoft.com/office/2019/extlst" xmlns:r="http://schemas.openxmlformats.org/officeDocument/2006/relationships" xmlns:m="http://schemas.openxmlformats.org/officeDocument/2006/math" xmlns:v="urn:schemas-microsoft-com:vml" xmlns:wp14="http://schemas.microsoft.com/office/word/2010/wordprocessingDrawing" xmlns:wp="http://schemas.openxmlformats.org/drawingml/2006/wordprocessingDrawing" xmlns:w10="urn:schemas-microsoft-com:office:word" xmlns:w="http://schemas.openxmlformats.org/wordprocessingml/2006/main" xmlns:w14="http://schemas.microsoft.com/office/word/2010/wordml" xmlns:w15="http://schemas.microsoft.com/office/word/2012/wordml" xmlns:w16cex="http://schemas.microsoft.com/office/word/2018/wordml/cex" xmlns:w16cid="http://schemas.microsoft.com/office/word/2016/wordml/cid" xmlns:w16="http://schemas.microsoft.com/office/word/2018/wordml" xmlns:w16du="http://schemas.microsoft.com/office/word/2023/wordml/word16du" xmlns:w16sdtdh="http://schemas.microsoft.com/office/word/2020/wordml/sdtdatahash" xmlns:w16sdtfl="http://schemas.microsoft.com/office/word/2024/wordml/sdtformatlock" xmlns:w16se="http://schemas.microsoft.com/office/word/2015/wordml/symex" xmlns:wpg="http://schemas.microsoft.com/office/word/2010/wordprocessingGroup" xmlns:wpi="http://schemas.microsoft.com/office/word/2010/wordprocessingInk" xmlns:wne="http://schemas.microsoft.com/office/word/2006/wordml" xmlns:wps="http://schemas.microsoft.com/office/word/2010/wordprocessingShape" mc:Ignorable="w14 w15 w16se w16cid w16 w16cex w16sdtdh w16sdtfl w16du wp14">
+<w:numbering xmlns:wpc="http://schemas.microsoft.com/office/word/2010/wordprocessingCanvas" xmlns:cx="http://schemas.microsoft.com/office/drawing/2014/chartex" xmlns:cx1="http://schemas.microsoft.com/office/drawing/2015/9/8/chartex" xmlns:cx2="http://schemas.microsoft.com/office/drawing/2015/10/21/chartex" xmlns:cx3="http://schemas.microsoft.com/office/drawing/2016/5/9/chartex" xmlns:cx4="http://schemas.microsoft.com/office/drawing/2016/5/10/chartex" xmlns:cx5="http://schemas.microsoft.com/office/drawing/2016/5/11/chartex" xmlns:cx6="http://schemas.microsoft.com/office/drawing/2016/5/12/chartex" xmlns:cx7="http://schemas.microsoft.com/office/drawing/2016/5/13/chartex" xmlns:cx8="http://schemas.microsoft.com/office/drawing/2016/5/14/chartex" xmlns:mc="http://schemas.openxmlformats.org/markup-compatibility/2006" xmlns:aink="http://schemas.microsoft.com/office/drawing/2016/ink" xmlns:am3d="http://schemas.microsoft.com/office/drawing/2017/model3d" xmlns:o="urn:schemas-microsoft-com:office:office" xmlns:oel="http://schemas.microsoft.com/office/2019/extlst" xmlns:r="http://schemas.openxmlformats.org/officeDocument/2006/relationships" xmlns:m="http://schemas.openxmlformats.org/officeDocument/2006/math" xmlns:v="urn:schemas-microsoft-com:vml" xmlns:wp14="http://schemas.microsoft.com/office/word/2010/wordprocessingDrawing" xmlns:wp="http://schemas.openxmlformats.org/drawingml/2006/wordprocessingDrawing" xmlns:w10="urn:schemas-microsoft-com:office:word" xmlns:w="http://schemas.openxmlformats.org/wordprocessingml/2006/main" xmlns:w14="http://schemas.microsoft.com/office/word/2010/wordml" xmlns:w15="http://schemas.microsoft.com/office/word/2012/wordml" xmlns:w16cex="http://schemas.microsoft.com/office/word/2018/wordml/cex" xmlns:w16cid="http://schemas.microsoft.com/office/word/2016/wordml/cid" xmlns:w16="http://schemas.microsoft.com/office/word/2018/wordml" xmlns:w16sdtdh="http://schemas.microsoft.com/office/word/2020/wordml/sdtdatahash" xmlns:w16se="http://schemas.microsoft.com/office/word/2015/wordml/symex" xmlns:wpg="http://schemas.microsoft.com/office/word/2010/wordprocessingGroup" xmlns:wpi="http://schemas.microsoft.com/office/word/2010/wordprocessingInk" xmlns:wne="http://schemas.microsoft.com/office/word/2006/wordml" xmlns:wps="http://schemas.microsoft.com/office/word/2010/wordprocessingShape" mc:Ignorable="w14 w15 w16se w16cid w16 w16cex w16sdtdh wp14">
   <w:numPicBullet w:numPicBulletId="0">
-    <mc:AlternateContent>
-      <mc:Choice Requires="v">
-        <w:pict>
-          <v:shapetype w14:anchorId="4B255922" id="_x0000_t75" coordsize="21600,21600" o:spt="75" o:preferrelative="t" path="m@4@5l@4@11@9@11@9@5xe" filled="f" stroked="f">
-            <v:stroke joinstyle="miter"/>
-            <v:formulas>
-              <v:f eqn="if lineDrawn pixelLineWidth 0"/>
-              <v:f eqn="sum @0 1 0"/>
-              <v:f eqn="sum 0 0 @1"/>
-              <v:f eqn="prod @2 1 2"/>
-              <v:f eqn="prod @3 21600 pixelWidth"/>
-              <v:f eqn="prod @3 21600 pixelHeight"/>
-              <v:f eqn="sum @0 0 1"/>
-              <v:f eqn="prod @6 1 2"/>
-              <v:f eqn="prod @7 21600 pixelWidth"/>
-              <v:f eqn="sum @8 21600 0"/>
-              <v:f eqn="prod @7 21600 pixelHeight"/>
-              <v:f eqn="sum @10 21600 0"/>
-            </v:formulas>
-            <v:path o:extrusionok="f" gradientshapeok="t" o:connecttype="rect"/>
-            <o:lock v:ext="edit" aspectratio="t"/>
-          </v:shapetype>
-          <v:shape id="Image 337692324" o:spid="_x0000_i1025" type="#_x0000_t75" style="width:12pt;height:12pt;visibility:visible;mso-wrap-style:square">
-            <v:imagedata r:id="rId1" o:title=""/>
-          </v:shape>
-        </w:pict>
-      </mc:Choice>
-      <mc:Fallback>
-        <w:drawing>
-          <wp:inline distT="0" distB="0" distL="0" distR="0" wp14:anchorId="6B9AD8BF" wp14:editId="2E79FDE4">
-            <wp:extent cx="152400" cy="152400"/>
-            <wp:effectExtent l="0" t="0" r="0" b="0"/>
-            <wp:docPr id="337692324" name="Image 337692324"/>
-            <wp:cNvGraphicFramePr>
-              <a:graphicFrameLocks xmlns:a="http://schemas.openxmlformats.org/drawingml/2006/main" noChangeAspect="1"/>
-            </wp:cNvGraphicFramePr>
-            <a:graphic xmlns:a="http://schemas.openxmlformats.org/drawingml/2006/main">
-              <a:graphicData uri="http://schemas.openxmlformats.org/drawingml/2006/picture">
-                <pic:pic xmlns:pic="http://schemas.openxmlformats.org/drawingml/2006/picture">
-                  <pic:nvPicPr>
-                    <pic:cNvPr id="0" name="Picture -1023"/>
-                    <pic:cNvPicPr>
-                      <a:picLocks noChangeAspect="1" noChangeArrowheads="1"/>
-                    </pic:cNvPicPr>
-                  </pic:nvPicPr>
-                  <pic:blipFill>
-                    <a:blip r:embed="rId2">
-                      <a:extLst>
-                        <a:ext uri="{28A0092B-C50C-407E-A947-70E740481C1C}">
-                          <a14:useLocalDpi xmlns:a14="http://schemas.microsoft.com/office/drawing/2010/main" val="0"/>
-                        </a:ext>
-                      </a:extLst>
-                    </a:blip>
-                    <a:srcRect/>
-                    <a:stretch>
-                      <a:fillRect/>
-                    </a:stretch>
-                  </pic:blipFill>
-                  <pic:spPr bwMode="auto">
-                    <a:xfrm>
-                      <a:off x="0" y="0"/>
-                      <a:ext cx="152400" cy="152400"/>
-                    </a:xfrm>
-                    <a:prstGeom prst="rect">
-                      <a:avLst/>
-                    </a:prstGeom>
-                    <a:noFill/>
-                    <a:ln>
-                      <a:noFill/>
-                    </a:ln>
-                  </pic:spPr>
-                </pic:pic>
-              </a:graphicData>
-            </a:graphic>
-          </wp:inline>
-        </w:drawing>
-      </mc:Fallback>
-    </mc:AlternateContent>
+    <w:pict>
+      <v:shapetype id="_x0000_t75" coordsize="21600,21600" o:spt="75" o:preferrelative="t" path="m@4@5l@4@11@9@11@9@5xe" filled="f" stroked="f">
+        <v:stroke joinstyle="miter"/>
+        <v:formulas>
+          <v:f eqn="if lineDrawn pixelLineWidth 0"/>
+          <v:f eqn="sum @0 1 0"/>
+          <v:f eqn="sum 0 0 @1"/>
+          <v:f eqn="prod @2 1 2"/>
+          <v:f eqn="prod @3 21600 pixelWidth"/>
+          <v:f eqn="prod @3 21600 pixelHeight"/>
+          <v:f eqn="sum @0 0 1"/>
+          <v:f eqn="prod @6 1 2"/>
+          <v:f eqn="prod @7 21600 pixelWidth"/>
+          <v:f eqn="sum @8 21600 0"/>
+          <v:f eqn="prod @7 21600 pixelHeight"/>
+          <v:f eqn="sum @10 21600 0"/>
+        </v:formulas>
+        <v:path o:extrusionok="f" gradientshapeok="t" o:connecttype="rect"/>
+        <o:lock v:ext="edit" aspectratio="t"/>
+      </v:shapetype>
+      <v:shape id="_x0000_i1036" type="#_x0000_t75" style="width:12.1pt;height:12.1pt;visibility:visible;mso-wrap-style:square" o:bullet="t">
+        <v:imagedata r:id="rId1" o:title=""/>
+      </v:shape>
+    </w:pict>
   </w:numPicBullet>
   <w:abstractNum w:abstractNumId="0" w15:restartNumberingAfterBreak="0">
     <w:nsid w:val="FFFFFF7C"/>
@@ -10271,7 +10211,7 @@
 </file>
 
 <file path=word/styles.xml><?xml version="1.0" encoding="utf-8"?>
-<w:styles xmlns:mc="http://schemas.openxmlformats.org/markup-compatibility/2006" xmlns:r="http://schemas.openxmlformats.org/officeDocument/2006/relationships" xmlns:w="http://schemas.openxmlformats.org/wordprocessingml/2006/main" xmlns:w14="http://schemas.microsoft.com/office/word/2010/wordml" xmlns:w15="http://schemas.microsoft.com/office/word/2012/wordml" xmlns:w16cex="http://schemas.microsoft.com/office/word/2018/wordml/cex" xmlns:w16cid="http://schemas.microsoft.com/office/word/2016/wordml/cid" xmlns:w16="http://schemas.microsoft.com/office/word/2018/wordml" xmlns:w16du="http://schemas.microsoft.com/office/word/2023/wordml/word16du" xmlns:w16sdtdh="http://schemas.microsoft.com/office/word/2020/wordml/sdtdatahash" xmlns:w16sdtfl="http://schemas.microsoft.com/office/word/2024/wordml/sdtformatlock" xmlns:w16se="http://schemas.microsoft.com/office/word/2015/wordml/symex" mc:Ignorable="w14 w15 w16se w16cid w16 w16cex w16sdtdh w16sdtfl w16du">
+<w:styles xmlns:mc="http://schemas.openxmlformats.org/markup-compatibility/2006" xmlns:r="http://schemas.openxmlformats.org/officeDocument/2006/relationships" xmlns:w="http://schemas.openxmlformats.org/wordprocessingml/2006/main" xmlns:w14="http://schemas.microsoft.com/office/word/2010/wordml" xmlns:w15="http://schemas.microsoft.com/office/word/2012/wordml" xmlns:w16cex="http://schemas.microsoft.com/office/word/2018/wordml/cex" xmlns:w16cid="http://schemas.microsoft.com/office/word/2016/wordml/cid" xmlns:w16="http://schemas.microsoft.com/office/word/2018/wordml" xmlns:w16sdtdh="http://schemas.microsoft.com/office/word/2020/wordml/sdtdatahash" xmlns:w16se="http://schemas.microsoft.com/office/word/2015/wordml/symex" mc:Ignorable="w14 w15 w16se w16cid w16 w16cex w16sdtdh">
   <w:docDefaults>
     <w:rPrDefault>
       <w:rPr>
@@ -11648,6 +11588,15 @@
 </file>
 
 <file path=customXml/item1.xml><?xml version="1.0" encoding="utf-8"?>
+<?mso-contentType ?>
+<FormTemplates xmlns="http://schemas.microsoft.com/sharepoint/v3/contenttype/forms">
+  <Display>DocumentLibraryForm</Display>
+  <Edit>DocumentLibraryForm</Edit>
+  <New>DocumentLibraryForm</New>
+</FormTemplates>
+</file>
+
+<file path=customXml/item2.xml><?xml version="1.0" encoding="utf-8"?>
 <ct:contentTypeSchema xmlns:ct="http://schemas.microsoft.com/office/2006/metadata/contentType" xmlns:ma="http://schemas.microsoft.com/office/2006/metadata/properties/metaAttributes" ct:_="" ma:_="" ma:contentTypeName="Document" ma:contentTypeID="0x0101005A5B8F5EAAC22C48A11F5D9A60E6F21D" ma:contentTypeVersion="16" ma:contentTypeDescription="Crée un document." ma:contentTypeScope="" ma:versionID="f2b963976306cc54294b7f4545a3c6c4">
   <xsd:schema xmlns:xsd="http://www.w3.org/2001/XMLSchema" xmlns:xs="http://www.w3.org/2001/XMLSchema" xmlns:p="http://schemas.microsoft.com/office/2006/metadata/properties" xmlns:ns2="a1b10758-7132-46a4-a2fe-7a2cf46f51f4" xmlns:ns3="f7d9f5a6-831d-4621-8c77-cbcaf993e406" targetNamespace="http://schemas.microsoft.com/office/2006/metadata/properties" ma:root="true" ma:fieldsID="e5e135fa2fc1295e1586ddcd9c1a8904" ns2:_="" ns3:_="">
     <xsd:import namespace="a1b10758-7132-46a4-a2fe-7a2cf46f51f4"/>
@@ -11890,20 +11839,7 @@
 </ct:contentTypeSchema>
 </file>
 
-<file path=customXml/item2.xml><?xml version="1.0" encoding="utf-8"?>
-<?mso-contentType ?>
-<FormTemplates xmlns="http://schemas.microsoft.com/sharepoint/v3/contenttype/forms">
-  <Display>DocumentLibraryForm</Display>
-  <Edit>DocumentLibraryForm</Edit>
-  <New>DocumentLibraryForm</New>
-</FormTemplates>
-</file>
-
 <file path=customXml/item3.xml><?xml version="1.0" encoding="utf-8"?>
-<b:Sources xmlns:b="http://schemas.openxmlformats.org/officeDocument/2006/bibliography" xmlns="http://schemas.openxmlformats.org/officeDocument/2006/bibliography" SelectedStyle="\APA.XSL" StyleName="APA"/>
-</file>
-
-<file path=customXml/item4.xml><?xml version="1.0" encoding="utf-8"?>
 <p:properties xmlns:p="http://schemas.microsoft.com/office/2006/metadata/properties" xmlns:xsi="http://www.w3.org/2001/XMLSchema-instance" xmlns:pc="http://schemas.microsoft.com/office/infopath/2007/PartnerControls">
   <documentManagement>
     <lcf76f155ced4ddcb4097134ff3c332f xmlns="a1b10758-7132-46a4-a2fe-7a2cf46f51f4">
@@ -11914,7 +11850,19 @@
 </p:properties>
 </file>
 
+<file path=customXml/item4.xml><?xml version="1.0" encoding="utf-8"?>
+<b:Sources xmlns:b="http://schemas.openxmlformats.org/officeDocument/2006/bibliography" xmlns="http://schemas.openxmlformats.org/officeDocument/2006/bibliography" SelectedStyle="\APA.XSL" StyleName="APA"/>
+</file>
+
 <file path=customXml/itemProps1.xml><?xml version="1.0" encoding="utf-8"?>
+<ds:datastoreItem xmlns:ds="http://schemas.openxmlformats.org/officeDocument/2006/customXml" ds:itemID="{6C3F7A66-EDE3-46FD-83EB-3C265E5D2669}">
+  <ds:schemaRefs>
+    <ds:schemaRef ds:uri="http://schemas.microsoft.com/sharepoint/v3/contenttype/forms"/>
+  </ds:schemaRefs>
+</ds:datastoreItem>
+</file>
+
+<file path=customXml/itemProps2.xml><?xml version="1.0" encoding="utf-8"?>
 <ds:datastoreItem xmlns:ds="http://schemas.openxmlformats.org/officeDocument/2006/customXml" ds:itemID="{41546E4A-837A-4BEF-A4B8-FFD4EAB4E855}">
   <ds:schemaRefs>
     <ds:schemaRef ds:uri="http://schemas.microsoft.com/office/2006/metadata/contentType"/>
@@ -11933,23 +11881,7 @@
 </ds:datastoreItem>
 </file>
 
-<file path=customXml/itemProps2.xml><?xml version="1.0" encoding="utf-8"?>
-<ds:datastoreItem xmlns:ds="http://schemas.openxmlformats.org/officeDocument/2006/customXml" ds:itemID="{6C3F7A66-EDE3-46FD-83EB-3C265E5D2669}">
-  <ds:schemaRefs>
-    <ds:schemaRef ds:uri="http://schemas.microsoft.com/sharepoint/v3/contenttype/forms"/>
-  </ds:schemaRefs>
-</ds:datastoreItem>
-</file>
-
 <file path=customXml/itemProps3.xml><?xml version="1.0" encoding="utf-8"?>
-<ds:datastoreItem xmlns:ds="http://schemas.openxmlformats.org/officeDocument/2006/customXml" ds:itemID="{C8C35155-3E6A-4058-B6E4-303717845E3B}">
-  <ds:schemaRefs>
-    <ds:schemaRef ds:uri="http://schemas.openxmlformats.org/officeDocument/2006/bibliography"/>
-  </ds:schemaRefs>
-</ds:datastoreItem>
-</file>
-
-<file path=customXml/itemProps4.xml><?xml version="1.0" encoding="utf-8"?>
 <ds:datastoreItem xmlns:ds="http://schemas.openxmlformats.org/officeDocument/2006/customXml" ds:itemID="{2319CDB8-A2CD-412D-8359-13E6B4DF1FF4}">
   <ds:schemaRefs>
     <ds:schemaRef ds:uri="http://schemas.microsoft.com/office/2006/metadata/properties"/>
@@ -11958,4 +11890,12 @@
     <ds:schemaRef ds:uri="f7d9f5a6-831d-4621-8c77-cbcaf993e406"/>
   </ds:schemaRefs>
 </ds:datastoreItem>
+</file>
+
+<file path=customXml/itemProps4.xml><?xml version="1.0" encoding="utf-8"?>
+<ds:datastoreItem xmlns:ds="http://schemas.openxmlformats.org/officeDocument/2006/customXml" ds:itemID="{C8C35155-3E6A-4058-B6E4-303717845E3B}">
+  <ds:schemaRefs>
+    <ds:schemaRef ds:uri="http://schemas.openxmlformats.org/officeDocument/2006/bibliography"/>
+  </ds:schemaRefs>
+</ds:datastoreItem>
 </file>
</xml_diff>

<commit_message>
feat(Powerbar): la barre recommence une fois
J'ai également changé le nom de ma classe pour qu'elle soit plus explicite
</commit_message>
<xml_diff>
--- a/Doc/P-320-Rapport-NaudetMael.docx
+++ b/Doc/P-320-Rapport-NaudetMael.docx
@@ -6,11 +6,9 @@
       <w:pPr>
         <w:pStyle w:val="Titre"/>
       </w:pPr>
-      <w:proofErr w:type="spellStart"/>
       <w:r>
         <w:t>BowMasters</w:t>
       </w:r>
-      <w:proofErr w:type="spellEnd"/>
     </w:p>
     <w:p>
       <w:pPr>
@@ -25,15 +23,14 @@
       <w:r>
         <w:rPr>
           <w:rFonts w:cs="Arial"/>
-          <w:noProof/>
           <w:sz w:val="22"/>
           <w:szCs w:val="22"/>
         </w:rPr>
         <w:drawing>
-          <wp:inline distT="0" distB="0" distL="0" distR="0" wp14:anchorId="096B0059" wp14:editId="5F39C7F6">
-            <wp:extent cx="5759450" cy="3053080"/>
-            <wp:effectExtent l="0" t="0" r="0" b="0"/>
-            <wp:docPr id="2004308751" name="Image 1" descr="Une image contenant capture d’écran&#10;&#10;Le contenu généré par l’IA peut être incorrect."/>
+          <wp:inline distT="0" distB="0" distL="0" distR="0" wp14:anchorId="57E5825C" wp14:editId="1CAAA384">
+            <wp:extent cx="5759450" cy="3045460"/>
+            <wp:effectExtent l="0" t="0" r="0" b="2540"/>
+            <wp:docPr id="1" name="Image 1"/>
             <wp:cNvGraphicFramePr>
               <a:graphicFrameLocks xmlns:a="http://schemas.openxmlformats.org/drawingml/2006/main" noChangeAspect="1"/>
             </wp:cNvGraphicFramePr>
@@ -41,7 +38,7 @@
               <a:graphicData uri="http://schemas.openxmlformats.org/drawingml/2006/picture">
                 <pic:pic xmlns:pic="http://schemas.openxmlformats.org/drawingml/2006/picture">
                   <pic:nvPicPr>
-                    <pic:cNvPr id="2004308751" name="Image 1" descr="Une image contenant capture d’écran&#10;&#10;Le contenu généré par l’IA peut être incorrect."/>
+                    <pic:cNvPr id="1" name=""/>
                     <pic:cNvPicPr/>
                   </pic:nvPicPr>
                   <pic:blipFill>
@@ -53,7 +50,7 @@
                   <pic:spPr>
                     <a:xfrm>
                       <a:off x="0" y="0"/>
-                      <a:ext cx="5759450" cy="3053080"/>
+                      <a:ext cx="5759450" cy="3045460"/>
                     </a:xfrm>
                     <a:prstGeom prst="rect">
                       <a:avLst/>
@@ -131,8 +128,8 @@
           <w:caps w:val="0"/>
           <w:noProof/>
           <w:kern w:val="2"/>
-          <w:sz w:val="24"/>
-          <w:szCs w:val="24"/>
+          <w:sz w:val="22"/>
+          <w:szCs w:val="22"/>
           <w14:ligatures w14:val="standardContextual"/>
         </w:rPr>
       </w:pPr>
@@ -169,7 +166,7 @@
         </w:rPr>
         <w:fldChar w:fldCharType="separate"/>
       </w:r>
-      <w:hyperlink w:anchor="_Toc192407589" w:history="1">
+      <w:hyperlink w:anchor="_Toc192572625" w:history="1">
         <w:r>
           <w:rPr>
             <w:rStyle w:val="Lienhypertexte"/>
@@ -185,8 +182,8 @@
             <w:caps w:val="0"/>
             <w:noProof/>
             <w:kern w:val="2"/>
-            <w:sz w:val="24"/>
-            <w:szCs w:val="24"/>
+            <w:sz w:val="22"/>
+            <w:szCs w:val="22"/>
             <w14:ligatures w14:val="standardContextual"/>
           </w:rPr>
           <w:tab/>
@@ -217,7 +214,7 @@
             <w:noProof/>
             <w:webHidden/>
           </w:rPr>
-          <w:instrText xml:space="preserve"> PAGEREF _Toc192407589 \h </w:instrText>
+          <w:instrText xml:space="preserve"> PAGEREF _Toc192572625 \h </w:instrText>
         </w:r>
         <w:r>
           <w:rPr>
@@ -260,12 +257,12 @@
           <w:smallCaps w:val="0"/>
           <w:noProof/>
           <w:kern w:val="2"/>
-          <w:sz w:val="24"/>
-          <w:szCs w:val="24"/>
+          <w:sz w:val="22"/>
+          <w:szCs w:val="22"/>
           <w14:ligatures w14:val="standardContextual"/>
         </w:rPr>
       </w:pPr>
-      <w:hyperlink w:anchor="_Toc192407590" w:history="1">
+      <w:hyperlink w:anchor="_Toc192572626" w:history="1">
         <w:r>
           <w:rPr>
             <w:rStyle w:val="Lienhypertexte"/>
@@ -279,8 +276,8 @@
             <w:smallCaps w:val="0"/>
             <w:noProof/>
             <w:kern w:val="2"/>
-            <w:sz w:val="24"/>
-            <w:szCs w:val="24"/>
+            <w:sz w:val="22"/>
+            <w:szCs w:val="22"/>
             <w14:ligatures w14:val="standardContextual"/>
           </w:rPr>
           <w:tab/>
@@ -311,7 +308,7 @@
             <w:noProof/>
             <w:webHidden/>
           </w:rPr>
-          <w:instrText xml:space="preserve"> PAGEREF _Toc192407590 \h </w:instrText>
+          <w:instrText xml:space="preserve"> PAGEREF _Toc192572626 \h </w:instrText>
         </w:r>
         <w:r>
           <w:rPr>
@@ -354,12 +351,12 @@
           <w:smallCaps w:val="0"/>
           <w:noProof/>
           <w:kern w:val="2"/>
-          <w:sz w:val="24"/>
-          <w:szCs w:val="24"/>
+          <w:sz w:val="22"/>
+          <w:szCs w:val="22"/>
           <w14:ligatures w14:val="standardContextual"/>
         </w:rPr>
       </w:pPr>
-      <w:hyperlink w:anchor="_Toc192407591" w:history="1">
+      <w:hyperlink w:anchor="_Toc192572627" w:history="1">
         <w:r>
           <w:rPr>
             <w:rStyle w:val="Lienhypertexte"/>
@@ -373,8 +370,8 @@
             <w:smallCaps w:val="0"/>
             <w:noProof/>
             <w:kern w:val="2"/>
-            <w:sz w:val="24"/>
-            <w:szCs w:val="24"/>
+            <w:sz w:val="22"/>
+            <w:szCs w:val="22"/>
             <w14:ligatures w14:val="standardContextual"/>
           </w:rPr>
           <w:tab/>
@@ -405,7 +402,7 @@
             <w:noProof/>
             <w:webHidden/>
           </w:rPr>
-          <w:instrText xml:space="preserve"> PAGEREF _Toc192407591 \h </w:instrText>
+          <w:instrText xml:space="preserve"> PAGEREF _Toc192572627 \h </w:instrText>
         </w:r>
         <w:r>
           <w:rPr>
@@ -448,12 +445,12 @@
           <w:smallCaps w:val="0"/>
           <w:noProof/>
           <w:kern w:val="2"/>
-          <w:sz w:val="24"/>
-          <w:szCs w:val="24"/>
+          <w:sz w:val="22"/>
+          <w:szCs w:val="22"/>
           <w14:ligatures w14:val="standardContextual"/>
         </w:rPr>
       </w:pPr>
-      <w:hyperlink w:anchor="_Toc192407592" w:history="1">
+      <w:hyperlink w:anchor="_Toc192572628" w:history="1">
         <w:r>
           <w:rPr>
             <w:rStyle w:val="Lienhypertexte"/>
@@ -467,8 +464,8 @@
             <w:smallCaps w:val="0"/>
             <w:noProof/>
             <w:kern w:val="2"/>
-            <w:sz w:val="24"/>
-            <w:szCs w:val="24"/>
+            <w:sz w:val="22"/>
+            <w:szCs w:val="22"/>
             <w14:ligatures w14:val="standardContextual"/>
           </w:rPr>
           <w:tab/>
@@ -499,7 +496,7 @@
             <w:noProof/>
             <w:webHidden/>
           </w:rPr>
-          <w:instrText xml:space="preserve"> PAGEREF _Toc192407592 \h </w:instrText>
+          <w:instrText xml:space="preserve"> PAGEREF _Toc192572628 \h </w:instrText>
         </w:r>
         <w:r>
           <w:rPr>
@@ -542,12 +539,12 @@
           <w:smallCaps w:val="0"/>
           <w:noProof/>
           <w:kern w:val="2"/>
-          <w:sz w:val="24"/>
-          <w:szCs w:val="24"/>
+          <w:sz w:val="22"/>
+          <w:szCs w:val="22"/>
           <w14:ligatures w14:val="standardContextual"/>
         </w:rPr>
       </w:pPr>
-      <w:hyperlink w:anchor="_Toc192407593" w:history="1">
+      <w:hyperlink w:anchor="_Toc192572629" w:history="1">
         <w:r>
           <w:rPr>
             <w:rStyle w:val="Lienhypertexte"/>
@@ -561,8 +558,8 @@
             <w:smallCaps w:val="0"/>
             <w:noProof/>
             <w:kern w:val="2"/>
-            <w:sz w:val="24"/>
-            <w:szCs w:val="24"/>
+            <w:sz w:val="22"/>
+            <w:szCs w:val="22"/>
             <w14:ligatures w14:val="standardContextual"/>
           </w:rPr>
           <w:tab/>
@@ -593,7 +590,7 @@
             <w:noProof/>
             <w:webHidden/>
           </w:rPr>
-          <w:instrText xml:space="preserve"> PAGEREF _Toc192407593 \h </w:instrText>
+          <w:instrText xml:space="preserve"> PAGEREF _Toc192572629 \h </w:instrText>
         </w:r>
         <w:r>
           <w:rPr>
@@ -636,12 +633,12 @@
           <w:smallCaps w:val="0"/>
           <w:noProof/>
           <w:kern w:val="2"/>
-          <w:sz w:val="24"/>
-          <w:szCs w:val="24"/>
+          <w:sz w:val="22"/>
+          <w:szCs w:val="22"/>
           <w14:ligatures w14:val="standardContextual"/>
         </w:rPr>
       </w:pPr>
-      <w:hyperlink w:anchor="_Toc192407594" w:history="1">
+      <w:hyperlink w:anchor="_Toc192572630" w:history="1">
         <w:r>
           <w:rPr>
             <w:rStyle w:val="Lienhypertexte"/>
@@ -655,8 +652,8 @@
             <w:smallCaps w:val="0"/>
             <w:noProof/>
             <w:kern w:val="2"/>
-            <w:sz w:val="24"/>
-            <w:szCs w:val="24"/>
+            <w:sz w:val="22"/>
+            <w:szCs w:val="22"/>
             <w14:ligatures w14:val="standardContextual"/>
           </w:rPr>
           <w:tab/>
@@ -687,7 +684,7 @@
             <w:noProof/>
             <w:webHidden/>
           </w:rPr>
-          <w:instrText xml:space="preserve"> PAGEREF _Toc192407594 \h </w:instrText>
+          <w:instrText xml:space="preserve"> PAGEREF _Toc192572630 \h </w:instrText>
         </w:r>
         <w:r>
           <w:rPr>
@@ -731,12 +728,12 @@
           <w:iCs w:val="0"/>
           <w:noProof/>
           <w:kern w:val="2"/>
-          <w:sz w:val="24"/>
-          <w:szCs w:val="24"/>
+          <w:sz w:val="22"/>
+          <w:szCs w:val="22"/>
           <w14:ligatures w14:val="standardContextual"/>
         </w:rPr>
       </w:pPr>
-      <w:hyperlink w:anchor="_Toc192407595" w:history="1">
+      <w:hyperlink w:anchor="_Toc192572631" w:history="1">
         <w:r>
           <w:rPr>
             <w:rStyle w:val="Lienhypertexte"/>
@@ -751,8 +748,8 @@
             <w:iCs w:val="0"/>
             <w:noProof/>
             <w:kern w:val="2"/>
-            <w:sz w:val="24"/>
-            <w:szCs w:val="24"/>
+            <w:sz w:val="22"/>
+            <w:szCs w:val="22"/>
             <w14:ligatures w14:val="standardContextual"/>
           </w:rPr>
           <w:tab/>
@@ -783,7 +780,7 @@
             <w:noProof/>
             <w:webHidden/>
           </w:rPr>
-          <w:instrText xml:space="preserve"> PAGEREF _Toc192407595 \h </w:instrText>
+          <w:instrText xml:space="preserve"> PAGEREF _Toc192572631 \h </w:instrText>
         </w:r>
         <w:r>
           <w:rPr>
@@ -827,12 +824,12 @@
           <w:iCs w:val="0"/>
           <w:noProof/>
           <w:kern w:val="2"/>
-          <w:sz w:val="24"/>
-          <w:szCs w:val="24"/>
+          <w:sz w:val="22"/>
+          <w:szCs w:val="22"/>
           <w14:ligatures w14:val="standardContextual"/>
         </w:rPr>
       </w:pPr>
-      <w:hyperlink w:anchor="_Toc192407596" w:history="1">
+      <w:hyperlink w:anchor="_Toc192572632" w:history="1">
         <w:r>
           <w:rPr>
             <w:rStyle w:val="Lienhypertexte"/>
@@ -847,8 +844,8 @@
             <w:iCs w:val="0"/>
             <w:noProof/>
             <w:kern w:val="2"/>
-            <w:sz w:val="24"/>
-            <w:szCs w:val="24"/>
+            <w:sz w:val="22"/>
+            <w:szCs w:val="22"/>
             <w14:ligatures w14:val="standardContextual"/>
           </w:rPr>
           <w:tab/>
@@ -879,7 +876,7 @@
             <w:noProof/>
             <w:webHidden/>
           </w:rPr>
-          <w:instrText xml:space="preserve"> PAGEREF _Toc192407596 \h </w:instrText>
+          <w:instrText xml:space="preserve"> PAGEREF _Toc192572632 \h </w:instrText>
         </w:r>
         <w:r>
           <w:rPr>
@@ -922,12 +919,12 @@
           <w:smallCaps w:val="0"/>
           <w:noProof/>
           <w:kern w:val="2"/>
-          <w:sz w:val="24"/>
-          <w:szCs w:val="24"/>
+          <w:sz w:val="22"/>
+          <w:szCs w:val="22"/>
           <w14:ligatures w14:val="standardContextual"/>
         </w:rPr>
       </w:pPr>
-      <w:hyperlink w:anchor="_Toc192407597" w:history="1">
+      <w:hyperlink w:anchor="_Toc192572633" w:history="1">
         <w:r>
           <w:rPr>
             <w:rStyle w:val="Lienhypertexte"/>
@@ -941,8 +938,8 @@
             <w:smallCaps w:val="0"/>
             <w:noProof/>
             <w:kern w:val="2"/>
-            <w:sz w:val="24"/>
-            <w:szCs w:val="24"/>
+            <w:sz w:val="22"/>
+            <w:szCs w:val="22"/>
             <w14:ligatures w14:val="standardContextual"/>
           </w:rPr>
           <w:tab/>
@@ -973,7 +970,7 @@
             <w:noProof/>
             <w:webHidden/>
           </w:rPr>
-          <w:instrText xml:space="preserve"> PAGEREF _Toc192407597 \h </w:instrText>
+          <w:instrText xml:space="preserve"> PAGEREF _Toc192572633 \h </w:instrText>
         </w:r>
         <w:r>
           <w:rPr>
@@ -1016,12 +1013,12 @@
           <w:smallCaps w:val="0"/>
           <w:noProof/>
           <w:kern w:val="2"/>
-          <w:sz w:val="24"/>
-          <w:szCs w:val="24"/>
+          <w:sz w:val="22"/>
+          <w:szCs w:val="22"/>
           <w14:ligatures w14:val="standardContextual"/>
         </w:rPr>
       </w:pPr>
-      <w:hyperlink w:anchor="_Toc192407598" w:history="1">
+      <w:hyperlink w:anchor="_Toc192572634" w:history="1">
         <w:r>
           <w:rPr>
             <w:rStyle w:val="Lienhypertexte"/>
@@ -1035,8 +1032,8 @@
             <w:smallCaps w:val="0"/>
             <w:noProof/>
             <w:kern w:val="2"/>
-            <w:sz w:val="24"/>
-            <w:szCs w:val="24"/>
+            <w:sz w:val="22"/>
+            <w:szCs w:val="22"/>
             <w14:ligatures w14:val="standardContextual"/>
           </w:rPr>
           <w:tab/>
@@ -1067,7 +1064,7 @@
             <w:noProof/>
             <w:webHidden/>
           </w:rPr>
-          <w:instrText xml:space="preserve"> PAGEREF _Toc192407598 \h </w:instrText>
+          <w:instrText xml:space="preserve"> PAGEREF _Toc192572634 \h </w:instrText>
         </w:r>
         <w:r>
           <w:rPr>
@@ -1112,12 +1109,12 @@
           <w:caps w:val="0"/>
           <w:noProof/>
           <w:kern w:val="2"/>
-          <w:sz w:val="24"/>
-          <w:szCs w:val="24"/>
+          <w:sz w:val="22"/>
+          <w:szCs w:val="22"/>
           <w14:ligatures w14:val="standardContextual"/>
         </w:rPr>
       </w:pPr>
-      <w:hyperlink w:anchor="_Toc192407599" w:history="1">
+      <w:hyperlink w:anchor="_Toc192572635" w:history="1">
         <w:r>
           <w:rPr>
             <w:rStyle w:val="Lienhypertexte"/>
@@ -1133,8 +1130,8 @@
             <w:caps w:val="0"/>
             <w:noProof/>
             <w:kern w:val="2"/>
-            <w:sz w:val="24"/>
-            <w:szCs w:val="24"/>
+            <w:sz w:val="22"/>
+            <w:szCs w:val="22"/>
             <w14:ligatures w14:val="standardContextual"/>
           </w:rPr>
           <w:tab/>
@@ -1165,7 +1162,7 @@
             <w:noProof/>
             <w:webHidden/>
           </w:rPr>
-          <w:instrText xml:space="preserve"> PAGEREF _Toc192407599 \h </w:instrText>
+          <w:instrText xml:space="preserve"> PAGEREF _Toc192572635 \h </w:instrText>
         </w:r>
         <w:r>
           <w:rPr>
@@ -1208,12 +1205,12 @@
           <w:smallCaps w:val="0"/>
           <w:noProof/>
           <w:kern w:val="2"/>
-          <w:sz w:val="24"/>
-          <w:szCs w:val="24"/>
+          <w:sz w:val="22"/>
+          <w:szCs w:val="22"/>
           <w14:ligatures w14:val="standardContextual"/>
         </w:rPr>
       </w:pPr>
-      <w:hyperlink w:anchor="_Toc192407600" w:history="1">
+      <w:hyperlink w:anchor="_Toc192572636" w:history="1">
         <w:r>
           <w:rPr>
             <w:rStyle w:val="Lienhypertexte"/>
@@ -1227,8 +1224,8 @@
             <w:smallCaps w:val="0"/>
             <w:noProof/>
             <w:kern w:val="2"/>
-            <w:sz w:val="24"/>
-            <w:szCs w:val="24"/>
+            <w:sz w:val="22"/>
+            <w:szCs w:val="22"/>
             <w14:ligatures w14:val="standardContextual"/>
           </w:rPr>
           <w:tab/>
@@ -1259,7 +1256,7 @@
             <w:noProof/>
             <w:webHidden/>
           </w:rPr>
-          <w:instrText xml:space="preserve"> PAGEREF _Toc192407600 \h </w:instrText>
+          <w:instrText xml:space="preserve"> PAGEREF _Toc192572636 \h </w:instrText>
         </w:r>
         <w:r>
           <w:rPr>
@@ -1303,12 +1300,12 @@
           <w:iCs w:val="0"/>
           <w:noProof/>
           <w:kern w:val="2"/>
-          <w:sz w:val="24"/>
-          <w:szCs w:val="24"/>
+          <w:sz w:val="22"/>
+          <w:szCs w:val="22"/>
           <w14:ligatures w14:val="standardContextual"/>
         </w:rPr>
       </w:pPr>
-      <w:hyperlink w:anchor="_Toc192407601" w:history="1">
+      <w:hyperlink w:anchor="_Toc192572637" w:history="1">
         <w:r>
           <w:rPr>
             <w:rStyle w:val="Lienhypertexte"/>
@@ -1323,8 +1320,8 @@
             <w:iCs w:val="0"/>
             <w:noProof/>
             <w:kern w:val="2"/>
-            <w:sz w:val="24"/>
-            <w:szCs w:val="24"/>
+            <w:sz w:val="22"/>
+            <w:szCs w:val="22"/>
             <w14:ligatures w14:val="standardContextual"/>
           </w:rPr>
           <w:tab/>
@@ -1355,7 +1352,7 @@
             <w:noProof/>
             <w:webHidden/>
           </w:rPr>
-          <w:instrText xml:space="preserve"> PAGEREF _Toc192407601 \h </w:instrText>
+          <w:instrText xml:space="preserve"> PAGEREF _Toc192572637 \h </w:instrText>
         </w:r>
         <w:r>
           <w:rPr>
@@ -1399,12 +1396,12 @@
           <w:iCs w:val="0"/>
           <w:noProof/>
           <w:kern w:val="2"/>
-          <w:sz w:val="24"/>
-          <w:szCs w:val="24"/>
+          <w:sz w:val="22"/>
+          <w:szCs w:val="22"/>
           <w14:ligatures w14:val="standardContextual"/>
         </w:rPr>
       </w:pPr>
-      <w:hyperlink w:anchor="_Toc192407602" w:history="1">
+      <w:hyperlink w:anchor="_Toc192572638" w:history="1">
         <w:r>
           <w:rPr>
             <w:rStyle w:val="Lienhypertexte"/>
@@ -1419,8 +1416,8 @@
             <w:iCs w:val="0"/>
             <w:noProof/>
             <w:kern w:val="2"/>
-            <w:sz w:val="24"/>
-            <w:szCs w:val="24"/>
+            <w:sz w:val="22"/>
+            <w:szCs w:val="22"/>
             <w14:ligatures w14:val="standardContextual"/>
           </w:rPr>
           <w:tab/>
@@ -1451,7 +1448,7 @@
             <w:noProof/>
             <w:webHidden/>
           </w:rPr>
-          <w:instrText xml:space="preserve"> PAGEREF _Toc192407602 \h </w:instrText>
+          <w:instrText xml:space="preserve"> PAGEREF _Toc192572638 \h </w:instrText>
         </w:r>
         <w:r>
           <w:rPr>
@@ -1495,12 +1492,12 @@
           <w:iCs w:val="0"/>
           <w:noProof/>
           <w:kern w:val="2"/>
-          <w:sz w:val="24"/>
-          <w:szCs w:val="24"/>
+          <w:sz w:val="22"/>
+          <w:szCs w:val="22"/>
           <w14:ligatures w14:val="standardContextual"/>
         </w:rPr>
       </w:pPr>
-      <w:hyperlink w:anchor="_Toc192407603" w:history="1">
+      <w:hyperlink w:anchor="_Toc192572639" w:history="1">
         <w:r>
           <w:rPr>
             <w:rStyle w:val="Lienhypertexte"/>
@@ -1515,8 +1512,8 @@
             <w:iCs w:val="0"/>
             <w:noProof/>
             <w:kern w:val="2"/>
-            <w:sz w:val="24"/>
-            <w:szCs w:val="24"/>
+            <w:sz w:val="22"/>
+            <w:szCs w:val="22"/>
             <w14:ligatures w14:val="standardContextual"/>
           </w:rPr>
           <w:tab/>
@@ -1547,7 +1544,7 @@
             <w:noProof/>
             <w:webHidden/>
           </w:rPr>
-          <w:instrText xml:space="preserve"> PAGEREF _Toc192407603 \h </w:instrText>
+          <w:instrText xml:space="preserve"> PAGEREF _Toc192572639 \h </w:instrText>
         </w:r>
         <w:r>
           <w:rPr>
@@ -1591,12 +1588,12 @@
           <w:iCs w:val="0"/>
           <w:noProof/>
           <w:kern w:val="2"/>
-          <w:sz w:val="24"/>
-          <w:szCs w:val="24"/>
+          <w:sz w:val="22"/>
+          <w:szCs w:val="22"/>
           <w14:ligatures w14:val="standardContextual"/>
         </w:rPr>
       </w:pPr>
-      <w:hyperlink w:anchor="_Toc192407604" w:history="1">
+      <w:hyperlink w:anchor="_Toc192572640" w:history="1">
         <w:r>
           <w:rPr>
             <w:rStyle w:val="Lienhypertexte"/>
@@ -1611,8 +1608,8 @@
             <w:iCs w:val="0"/>
             <w:noProof/>
             <w:kern w:val="2"/>
-            <w:sz w:val="24"/>
-            <w:szCs w:val="24"/>
+            <w:sz w:val="22"/>
+            <w:szCs w:val="22"/>
             <w14:ligatures w14:val="standardContextual"/>
           </w:rPr>
           <w:tab/>
@@ -1643,7 +1640,7 @@
             <w:noProof/>
             <w:webHidden/>
           </w:rPr>
-          <w:instrText xml:space="preserve"> PAGEREF _Toc192407604 \h </w:instrText>
+          <w:instrText xml:space="preserve"> PAGEREF _Toc192572640 \h </w:instrText>
         </w:r>
         <w:r>
           <w:rPr>
@@ -1687,12 +1684,12 @@
           <w:iCs w:val="0"/>
           <w:noProof/>
           <w:kern w:val="2"/>
-          <w:sz w:val="24"/>
-          <w:szCs w:val="24"/>
+          <w:sz w:val="22"/>
+          <w:szCs w:val="22"/>
           <w14:ligatures w14:val="standardContextual"/>
         </w:rPr>
       </w:pPr>
-      <w:hyperlink w:anchor="_Toc192407605" w:history="1">
+      <w:hyperlink w:anchor="_Toc192572641" w:history="1">
         <w:r>
           <w:rPr>
             <w:rStyle w:val="Lienhypertexte"/>
@@ -1707,8 +1704,8 @@
             <w:iCs w:val="0"/>
             <w:noProof/>
             <w:kern w:val="2"/>
-            <w:sz w:val="24"/>
-            <w:szCs w:val="24"/>
+            <w:sz w:val="22"/>
+            <w:szCs w:val="22"/>
             <w14:ligatures w14:val="standardContextual"/>
           </w:rPr>
           <w:tab/>
@@ -1739,7 +1736,7 @@
             <w:noProof/>
             <w:webHidden/>
           </w:rPr>
-          <w:instrText xml:space="preserve"> PAGEREF _Toc192407605 \h </w:instrText>
+          <w:instrText xml:space="preserve"> PAGEREF _Toc192572641 \h </w:instrText>
         </w:r>
         <w:r>
           <w:rPr>
@@ -1783,12 +1780,12 @@
           <w:iCs w:val="0"/>
           <w:noProof/>
           <w:kern w:val="2"/>
-          <w:sz w:val="24"/>
-          <w:szCs w:val="24"/>
+          <w:sz w:val="22"/>
+          <w:szCs w:val="22"/>
           <w14:ligatures w14:val="standardContextual"/>
         </w:rPr>
       </w:pPr>
-      <w:hyperlink w:anchor="_Toc192407606" w:history="1">
+      <w:hyperlink w:anchor="_Toc192572642" w:history="1">
         <w:r>
           <w:rPr>
             <w:rStyle w:val="Lienhypertexte"/>
@@ -1803,8 +1800,8 @@
             <w:iCs w:val="0"/>
             <w:noProof/>
             <w:kern w:val="2"/>
-            <w:sz w:val="24"/>
-            <w:szCs w:val="24"/>
+            <w:sz w:val="22"/>
+            <w:szCs w:val="22"/>
             <w14:ligatures w14:val="standardContextual"/>
           </w:rPr>
           <w:tab/>
@@ -1835,7 +1832,7 @@
             <w:noProof/>
             <w:webHidden/>
           </w:rPr>
-          <w:instrText xml:space="preserve"> PAGEREF _Toc192407606 \h </w:instrText>
+          <w:instrText xml:space="preserve"> PAGEREF _Toc192572642 \h </w:instrText>
         </w:r>
         <w:r>
           <w:rPr>
@@ -1879,12 +1876,12 @@
           <w:iCs w:val="0"/>
           <w:noProof/>
           <w:kern w:val="2"/>
-          <w:sz w:val="24"/>
-          <w:szCs w:val="24"/>
+          <w:sz w:val="22"/>
+          <w:szCs w:val="22"/>
           <w14:ligatures w14:val="standardContextual"/>
         </w:rPr>
       </w:pPr>
-      <w:hyperlink w:anchor="_Toc192407607" w:history="1">
+      <w:hyperlink w:anchor="_Toc192572643" w:history="1">
         <w:r>
           <w:rPr>
             <w:rStyle w:val="Lienhypertexte"/>
@@ -1899,8 +1896,8 @@
             <w:iCs w:val="0"/>
             <w:noProof/>
             <w:kern w:val="2"/>
-            <w:sz w:val="24"/>
-            <w:szCs w:val="24"/>
+            <w:sz w:val="22"/>
+            <w:szCs w:val="22"/>
             <w14:ligatures w14:val="standardContextual"/>
           </w:rPr>
           <w:tab/>
@@ -1931,7 +1928,7 @@
             <w:noProof/>
             <w:webHidden/>
           </w:rPr>
-          <w:instrText xml:space="preserve"> PAGEREF _Toc192407607 \h </w:instrText>
+          <w:instrText xml:space="preserve"> PAGEREF _Toc192572643 \h </w:instrText>
         </w:r>
         <w:r>
           <w:rPr>
@@ -1975,12 +1972,12 @@
           <w:iCs w:val="0"/>
           <w:noProof/>
           <w:kern w:val="2"/>
-          <w:sz w:val="24"/>
-          <w:szCs w:val="24"/>
+          <w:sz w:val="22"/>
+          <w:szCs w:val="22"/>
           <w14:ligatures w14:val="standardContextual"/>
         </w:rPr>
       </w:pPr>
-      <w:hyperlink w:anchor="_Toc192407608" w:history="1">
+      <w:hyperlink w:anchor="_Toc192572644" w:history="1">
         <w:r>
           <w:rPr>
             <w:rStyle w:val="Lienhypertexte"/>
@@ -1995,8 +1992,8 @@
             <w:iCs w:val="0"/>
             <w:noProof/>
             <w:kern w:val="2"/>
-            <w:sz w:val="24"/>
-            <w:szCs w:val="24"/>
+            <w:sz w:val="22"/>
+            <w:szCs w:val="22"/>
             <w14:ligatures w14:val="standardContextual"/>
           </w:rPr>
           <w:tab/>
@@ -2027,7 +2024,7 @@
             <w:noProof/>
             <w:webHidden/>
           </w:rPr>
-          <w:instrText xml:space="preserve"> PAGEREF _Toc192407608 \h </w:instrText>
+          <w:instrText xml:space="preserve"> PAGEREF _Toc192572644 \h </w:instrText>
         </w:r>
         <w:r>
           <w:rPr>
@@ -2071,12 +2068,12 @@
           <w:iCs w:val="0"/>
           <w:noProof/>
           <w:kern w:val="2"/>
-          <w:sz w:val="24"/>
-          <w:szCs w:val="24"/>
+          <w:sz w:val="22"/>
+          <w:szCs w:val="22"/>
           <w14:ligatures w14:val="standardContextual"/>
         </w:rPr>
       </w:pPr>
-      <w:hyperlink w:anchor="_Toc192407609" w:history="1">
+      <w:hyperlink w:anchor="_Toc192572645" w:history="1">
         <w:r>
           <w:rPr>
             <w:rStyle w:val="Lienhypertexte"/>
@@ -2091,8 +2088,8 @@
             <w:iCs w:val="0"/>
             <w:noProof/>
             <w:kern w:val="2"/>
-            <w:sz w:val="24"/>
-            <w:szCs w:val="24"/>
+            <w:sz w:val="22"/>
+            <w:szCs w:val="22"/>
             <w14:ligatures w14:val="standardContextual"/>
           </w:rPr>
           <w:tab/>
@@ -2123,7 +2120,7 @@
             <w:noProof/>
             <w:webHidden/>
           </w:rPr>
-          <w:instrText xml:space="preserve"> PAGEREF _Toc192407609 \h </w:instrText>
+          <w:instrText xml:space="preserve"> PAGEREF _Toc192572645 \h </w:instrText>
         </w:r>
         <w:r>
           <w:rPr>
@@ -2167,12 +2164,12 @@
           <w:iCs w:val="0"/>
           <w:noProof/>
           <w:kern w:val="2"/>
-          <w:sz w:val="24"/>
-          <w:szCs w:val="24"/>
+          <w:sz w:val="22"/>
+          <w:szCs w:val="22"/>
           <w14:ligatures w14:val="standardContextual"/>
         </w:rPr>
       </w:pPr>
-      <w:hyperlink w:anchor="_Toc192407610" w:history="1">
+      <w:hyperlink w:anchor="_Toc192572646" w:history="1">
         <w:r>
           <w:rPr>
             <w:rStyle w:val="Lienhypertexte"/>
@@ -2187,8 +2184,8 @@
             <w:iCs w:val="0"/>
             <w:noProof/>
             <w:kern w:val="2"/>
-            <w:sz w:val="24"/>
-            <w:szCs w:val="24"/>
+            <w:sz w:val="22"/>
+            <w:szCs w:val="22"/>
             <w14:ligatures w14:val="standardContextual"/>
           </w:rPr>
           <w:tab/>
@@ -2219,7 +2216,7 @@
             <w:noProof/>
             <w:webHidden/>
           </w:rPr>
-          <w:instrText xml:space="preserve"> PAGEREF _Toc192407610 \h </w:instrText>
+          <w:instrText xml:space="preserve"> PAGEREF _Toc192572646 \h </w:instrText>
         </w:r>
         <w:r>
           <w:rPr>
@@ -2240,6 +2237,100 @@
             <w:webHidden/>
           </w:rPr>
           <w:t>6</w:t>
+        </w:r>
+        <w:r>
+          <w:rPr>
+            <w:noProof/>
+            <w:webHidden/>
+          </w:rPr>
+          <w:fldChar w:fldCharType="end"/>
+        </w:r>
+      </w:hyperlink>
+    </w:p>
+    <w:p>
+      <w:pPr>
+        <w:pStyle w:val="TM2"/>
+        <w:tabs>
+          <w:tab w:val="left" w:pos="800"/>
+          <w:tab w:val="right" w:leader="dot" w:pos="9060"/>
+        </w:tabs>
+        <w:rPr>
+          <w:rFonts w:eastAsiaTheme="minorEastAsia" w:cstheme="minorBidi"/>
+          <w:smallCaps w:val="0"/>
+          <w:noProof/>
+          <w:kern w:val="2"/>
+          <w:sz w:val="22"/>
+          <w:szCs w:val="22"/>
+          <w14:ligatures w14:val="standardContextual"/>
+        </w:rPr>
+      </w:pPr>
+      <w:hyperlink w:anchor="_Toc192572647" w:history="1">
+        <w:r>
+          <w:rPr>
+            <w:rStyle w:val="Lienhypertexte"/>
+            <w:noProof/>
+          </w:rPr>
+          <w:t>2.2</w:t>
+        </w:r>
+        <w:r>
+          <w:rPr>
+            <w:rFonts w:eastAsiaTheme="minorEastAsia" w:cstheme="minorBidi"/>
+            <w:smallCaps w:val="0"/>
+            <w:noProof/>
+            <w:kern w:val="2"/>
+            <w:sz w:val="22"/>
+            <w:szCs w:val="22"/>
+            <w14:ligatures w14:val="standardContextual"/>
+          </w:rPr>
+          <w:tab/>
+        </w:r>
+        <w:r>
+          <w:rPr>
+            <w:rStyle w:val="Lienhypertexte"/>
+            <w:noProof/>
+          </w:rPr>
+          <w:t>Utilisation de l’IA</w:t>
+        </w:r>
+        <w:r>
+          <w:rPr>
+            <w:noProof/>
+            <w:webHidden/>
+          </w:rPr>
+          <w:tab/>
+        </w:r>
+        <w:r>
+          <w:rPr>
+            <w:noProof/>
+            <w:webHidden/>
+          </w:rPr>
+          <w:fldChar w:fldCharType="begin"/>
+        </w:r>
+        <w:r>
+          <w:rPr>
+            <w:noProof/>
+            <w:webHidden/>
+          </w:rPr>
+          <w:instrText xml:space="preserve"> PAGEREF _Toc192572647 \h </w:instrText>
+        </w:r>
+        <w:r>
+          <w:rPr>
+            <w:noProof/>
+            <w:webHidden/>
+          </w:rPr>
+        </w:r>
+        <w:r>
+          <w:rPr>
+            <w:noProof/>
+            <w:webHidden/>
+          </w:rPr>
+          <w:fldChar w:fldCharType="separate"/>
+        </w:r>
+        <w:r>
+          <w:rPr>
+            <w:noProof/>
+            <w:webHidden/>
+          </w:rPr>
+          <w:t>7</w:t>
         </w:r>
         <w:r>
           <w:rPr>
@@ -2264,12 +2355,12 @@
           <w:caps w:val="0"/>
           <w:noProof/>
           <w:kern w:val="2"/>
-          <w:sz w:val="24"/>
-          <w:szCs w:val="24"/>
+          <w:sz w:val="22"/>
+          <w:szCs w:val="22"/>
           <w14:ligatures w14:val="standardContextual"/>
         </w:rPr>
       </w:pPr>
-      <w:hyperlink w:anchor="_Toc192407611" w:history="1">
+      <w:hyperlink w:anchor="_Toc192572648" w:history="1">
         <w:r>
           <w:rPr>
             <w:rStyle w:val="Lienhypertexte"/>
@@ -2285,8 +2376,8 @@
             <w:caps w:val="0"/>
             <w:noProof/>
             <w:kern w:val="2"/>
-            <w:sz w:val="24"/>
-            <w:szCs w:val="24"/>
+            <w:sz w:val="22"/>
+            <w:szCs w:val="22"/>
             <w14:ligatures w14:val="standardContextual"/>
           </w:rPr>
           <w:tab/>
@@ -2317,7 +2408,7 @@
             <w:noProof/>
             <w:webHidden/>
           </w:rPr>
-          <w:instrText xml:space="preserve"> PAGEREF _Toc192407611 \h </w:instrText>
+          <w:instrText xml:space="preserve"> PAGEREF _Toc192572648 \h </w:instrText>
         </w:r>
         <w:r>
           <w:rPr>
@@ -2360,12 +2451,12 @@
           <w:smallCaps w:val="0"/>
           <w:noProof/>
           <w:kern w:val="2"/>
-          <w:sz w:val="24"/>
-          <w:szCs w:val="24"/>
+          <w:sz w:val="22"/>
+          <w:szCs w:val="22"/>
           <w14:ligatures w14:val="standardContextual"/>
         </w:rPr>
       </w:pPr>
-      <w:hyperlink w:anchor="_Toc192407612" w:history="1">
+      <w:hyperlink w:anchor="_Toc192572649" w:history="1">
         <w:r>
           <w:rPr>
             <w:rStyle w:val="Lienhypertexte"/>
@@ -2379,8 +2470,8 @@
             <w:smallCaps w:val="0"/>
             <w:noProof/>
             <w:kern w:val="2"/>
-            <w:sz w:val="24"/>
-            <w:szCs w:val="24"/>
+            <w:sz w:val="22"/>
+            <w:szCs w:val="22"/>
             <w14:ligatures w14:val="standardContextual"/>
           </w:rPr>
           <w:tab/>
@@ -2411,7 +2502,7 @@
             <w:noProof/>
             <w:webHidden/>
           </w:rPr>
-          <w:instrText xml:space="preserve"> PAGEREF _Toc192407612 \h </w:instrText>
+          <w:instrText xml:space="preserve"> PAGEREF _Toc192572649 \h </w:instrText>
         </w:r>
         <w:r>
           <w:rPr>
@@ -2456,12 +2547,12 @@
           <w:caps w:val="0"/>
           <w:noProof/>
           <w:kern w:val="2"/>
-          <w:sz w:val="24"/>
-          <w:szCs w:val="24"/>
+          <w:sz w:val="22"/>
+          <w:szCs w:val="22"/>
           <w14:ligatures w14:val="standardContextual"/>
         </w:rPr>
       </w:pPr>
-      <w:hyperlink w:anchor="_Toc192407613" w:history="1">
+      <w:hyperlink w:anchor="_Toc192572650" w:history="1">
         <w:r>
           <w:rPr>
             <w:rStyle w:val="Lienhypertexte"/>
@@ -2477,8 +2568,8 @@
             <w:caps w:val="0"/>
             <w:noProof/>
             <w:kern w:val="2"/>
-            <w:sz w:val="24"/>
-            <w:szCs w:val="24"/>
+            <w:sz w:val="22"/>
+            <w:szCs w:val="22"/>
             <w14:ligatures w14:val="standardContextual"/>
           </w:rPr>
           <w:tab/>
@@ -2509,7 +2600,7 @@
             <w:noProof/>
             <w:webHidden/>
           </w:rPr>
-          <w:instrText xml:space="preserve"> PAGEREF _Toc192407613 \h </w:instrText>
+          <w:instrText xml:space="preserve"> PAGEREF _Toc192572650 \h </w:instrText>
         </w:r>
         <w:r>
           <w:rPr>
@@ -2552,12 +2643,12 @@
           <w:smallCaps w:val="0"/>
           <w:noProof/>
           <w:kern w:val="2"/>
-          <w:sz w:val="24"/>
-          <w:szCs w:val="24"/>
+          <w:sz w:val="22"/>
+          <w:szCs w:val="22"/>
           <w14:ligatures w14:val="standardContextual"/>
         </w:rPr>
       </w:pPr>
-      <w:hyperlink w:anchor="_Toc192407614" w:history="1">
+      <w:hyperlink w:anchor="_Toc192572651" w:history="1">
         <w:r>
           <w:rPr>
             <w:rStyle w:val="Lienhypertexte"/>
@@ -2571,8 +2662,8 @@
             <w:smallCaps w:val="0"/>
             <w:noProof/>
             <w:kern w:val="2"/>
-            <w:sz w:val="24"/>
-            <w:szCs w:val="24"/>
+            <w:sz w:val="22"/>
+            <w:szCs w:val="22"/>
             <w14:ligatures w14:val="standardContextual"/>
           </w:rPr>
           <w:tab/>
@@ -2582,7 +2673,7 @@
             <w:rStyle w:val="Lienhypertexte"/>
             <w:noProof/>
           </w:rPr>
-          <w:t>Bilan des fonctionnalités demandées</w:t>
+          <w:t>Bilan personnel</w:t>
         </w:r>
         <w:r>
           <w:rPr>
@@ -2603,195 +2694,7 @@
             <w:noProof/>
             <w:webHidden/>
           </w:rPr>
-          <w:instrText xml:space="preserve"> PAGEREF _Toc192407614 \h </w:instrText>
-        </w:r>
-        <w:r>
-          <w:rPr>
-            <w:noProof/>
-            <w:webHidden/>
-          </w:rPr>
-        </w:r>
-        <w:r>
-          <w:rPr>
-            <w:noProof/>
-            <w:webHidden/>
-          </w:rPr>
-          <w:fldChar w:fldCharType="separate"/>
-        </w:r>
-        <w:r>
-          <w:rPr>
-            <w:noProof/>
-            <w:webHidden/>
-          </w:rPr>
-          <w:t>7</w:t>
-        </w:r>
-        <w:r>
-          <w:rPr>
-            <w:noProof/>
-            <w:webHidden/>
-          </w:rPr>
-          <w:fldChar w:fldCharType="end"/>
-        </w:r>
-      </w:hyperlink>
-    </w:p>
-    <w:p>
-      <w:pPr>
-        <w:pStyle w:val="TM2"/>
-        <w:tabs>
-          <w:tab w:val="left" w:pos="800"/>
-          <w:tab w:val="right" w:leader="dot" w:pos="9060"/>
-        </w:tabs>
-        <w:rPr>
-          <w:rFonts w:eastAsiaTheme="minorEastAsia" w:cstheme="minorBidi"/>
-          <w:smallCaps w:val="0"/>
-          <w:noProof/>
-          <w:kern w:val="2"/>
-          <w:sz w:val="24"/>
-          <w:szCs w:val="24"/>
-          <w14:ligatures w14:val="standardContextual"/>
-        </w:rPr>
-      </w:pPr>
-      <w:hyperlink w:anchor="_Toc192407615" w:history="1">
-        <w:r>
-          <w:rPr>
-            <w:rStyle w:val="Lienhypertexte"/>
-            <w:noProof/>
-          </w:rPr>
-          <w:t>4.2</w:t>
-        </w:r>
-        <w:r>
-          <w:rPr>
-            <w:rFonts w:eastAsiaTheme="minorEastAsia" w:cstheme="minorBidi"/>
-            <w:smallCaps w:val="0"/>
-            <w:noProof/>
-            <w:kern w:val="2"/>
-            <w:sz w:val="24"/>
-            <w:szCs w:val="24"/>
-            <w14:ligatures w14:val="standardContextual"/>
-          </w:rPr>
-          <w:tab/>
-        </w:r>
-        <w:r>
-          <w:rPr>
-            <w:rStyle w:val="Lienhypertexte"/>
-            <w:noProof/>
-          </w:rPr>
-          <w:t>Bilan de la planification</w:t>
-        </w:r>
-        <w:r>
-          <w:rPr>
-            <w:noProof/>
-            <w:webHidden/>
-          </w:rPr>
-          <w:tab/>
-        </w:r>
-        <w:r>
-          <w:rPr>
-            <w:noProof/>
-            <w:webHidden/>
-          </w:rPr>
-          <w:fldChar w:fldCharType="begin"/>
-        </w:r>
-        <w:r>
-          <w:rPr>
-            <w:noProof/>
-            <w:webHidden/>
-          </w:rPr>
-          <w:instrText xml:space="preserve"> PAGEREF _Toc192407615 \h </w:instrText>
-        </w:r>
-        <w:r>
-          <w:rPr>
-            <w:noProof/>
-            <w:webHidden/>
-          </w:rPr>
-        </w:r>
-        <w:r>
-          <w:rPr>
-            <w:noProof/>
-            <w:webHidden/>
-          </w:rPr>
-          <w:fldChar w:fldCharType="separate"/>
-        </w:r>
-        <w:r>
-          <w:rPr>
-            <w:noProof/>
-            <w:webHidden/>
-          </w:rPr>
-          <w:t>7</w:t>
-        </w:r>
-        <w:r>
-          <w:rPr>
-            <w:noProof/>
-            <w:webHidden/>
-          </w:rPr>
-          <w:fldChar w:fldCharType="end"/>
-        </w:r>
-      </w:hyperlink>
-    </w:p>
-    <w:p>
-      <w:pPr>
-        <w:pStyle w:val="TM2"/>
-        <w:tabs>
-          <w:tab w:val="left" w:pos="800"/>
-          <w:tab w:val="right" w:leader="dot" w:pos="9060"/>
-        </w:tabs>
-        <w:rPr>
-          <w:rFonts w:eastAsiaTheme="minorEastAsia" w:cstheme="minorBidi"/>
-          <w:smallCaps w:val="0"/>
-          <w:noProof/>
-          <w:kern w:val="2"/>
-          <w:sz w:val="24"/>
-          <w:szCs w:val="24"/>
-          <w14:ligatures w14:val="standardContextual"/>
-        </w:rPr>
-      </w:pPr>
-      <w:hyperlink w:anchor="_Toc192407616" w:history="1">
-        <w:r>
-          <w:rPr>
-            <w:rStyle w:val="Lienhypertexte"/>
-            <w:noProof/>
-          </w:rPr>
-          <w:t>4.3</w:t>
-        </w:r>
-        <w:r>
-          <w:rPr>
-            <w:rFonts w:eastAsiaTheme="minorEastAsia" w:cstheme="minorBidi"/>
-            <w:smallCaps w:val="0"/>
-            <w:noProof/>
-            <w:kern w:val="2"/>
-            <w:sz w:val="24"/>
-            <w:szCs w:val="24"/>
-            <w14:ligatures w14:val="standardContextual"/>
-          </w:rPr>
-          <w:tab/>
-        </w:r>
-        <w:r>
-          <w:rPr>
-            <w:rStyle w:val="Lienhypertexte"/>
-            <w:noProof/>
-          </w:rPr>
-          <w:t>Bilan personnel</w:t>
-        </w:r>
-        <w:r>
-          <w:rPr>
-            <w:noProof/>
-            <w:webHidden/>
-          </w:rPr>
-          <w:tab/>
-        </w:r>
-        <w:r>
-          <w:rPr>
-            <w:noProof/>
-            <w:webHidden/>
-          </w:rPr>
-          <w:fldChar w:fldCharType="begin"/>
-        </w:r>
-        <w:r>
-          <w:rPr>
-            <w:noProof/>
-            <w:webHidden/>
-          </w:rPr>
-          <w:instrText xml:space="preserve"> PAGEREF _Toc192407616 \h </w:instrText>
+          <w:instrText xml:space="preserve"> PAGEREF _Toc192572651 \h </w:instrText>
         </w:r>
         <w:r>
           <w:rPr>
@@ -2836,12 +2739,12 @@
           <w:caps w:val="0"/>
           <w:noProof/>
           <w:kern w:val="2"/>
-          <w:sz w:val="24"/>
-          <w:szCs w:val="24"/>
+          <w:sz w:val="22"/>
+          <w:szCs w:val="22"/>
           <w14:ligatures w14:val="standardContextual"/>
         </w:rPr>
       </w:pPr>
-      <w:hyperlink w:anchor="_Toc192407617" w:history="1">
+      <w:hyperlink w:anchor="_Toc192572652" w:history="1">
         <w:r>
           <w:rPr>
             <w:rStyle w:val="Lienhypertexte"/>
@@ -2857,8 +2760,8 @@
             <w:caps w:val="0"/>
             <w:noProof/>
             <w:kern w:val="2"/>
-            <w:sz w:val="24"/>
-            <w:szCs w:val="24"/>
+            <w:sz w:val="22"/>
+            <w:szCs w:val="22"/>
             <w14:ligatures w14:val="standardContextual"/>
           </w:rPr>
           <w:tab/>
@@ -2889,7 +2792,7 @@
             <w:noProof/>
             <w:webHidden/>
           </w:rPr>
-          <w:instrText xml:space="preserve"> PAGEREF _Toc192407617 \h </w:instrText>
+          <w:instrText xml:space="preserve"> PAGEREF _Toc192572652 \h </w:instrText>
         </w:r>
         <w:r>
           <w:rPr>
@@ -2909,7 +2812,7 @@
             <w:noProof/>
             <w:webHidden/>
           </w:rPr>
-          <w:t>7</w:t>
+          <w:t>8</w:t>
         </w:r>
         <w:r>
           <w:rPr>
@@ -2932,12 +2835,12 @@
           <w:smallCaps w:val="0"/>
           <w:noProof/>
           <w:kern w:val="2"/>
-          <w:sz w:val="24"/>
-          <w:szCs w:val="24"/>
+          <w:sz w:val="22"/>
+          <w:szCs w:val="22"/>
           <w14:ligatures w14:val="standardContextual"/>
         </w:rPr>
       </w:pPr>
-      <w:hyperlink w:anchor="_Toc192407618" w:history="1">
+      <w:hyperlink w:anchor="_Toc192572653" w:history="1">
         <w:r>
           <w:rPr>
             <w:rStyle w:val="Lienhypertexte"/>
@@ -2951,8 +2854,8 @@
             <w:smallCaps w:val="0"/>
             <w:noProof/>
             <w:kern w:val="2"/>
-            <w:sz w:val="24"/>
-            <w:szCs w:val="24"/>
+            <w:sz w:val="22"/>
+            <w:szCs w:val="22"/>
             <w14:ligatures w14:val="standardContextual"/>
           </w:rPr>
           <w:tab/>
@@ -2983,7 +2886,7 @@
             <w:noProof/>
             <w:webHidden/>
           </w:rPr>
-          <w:instrText xml:space="preserve"> PAGEREF _Toc192407618 \h </w:instrText>
+          <w:instrText xml:space="preserve"> PAGEREF _Toc192572653 \h </w:instrText>
         </w:r>
         <w:r>
           <w:rPr>
@@ -3003,7 +2906,7 @@
             <w:noProof/>
             <w:webHidden/>
           </w:rPr>
-          <w:t>7</w:t>
+          <w:t>8</w:t>
         </w:r>
         <w:r>
           <w:rPr>
@@ -3028,12 +2931,12 @@
           <w:caps w:val="0"/>
           <w:noProof/>
           <w:kern w:val="2"/>
-          <w:sz w:val="24"/>
-          <w:szCs w:val="24"/>
+          <w:sz w:val="22"/>
+          <w:szCs w:val="22"/>
           <w14:ligatures w14:val="standardContextual"/>
         </w:rPr>
       </w:pPr>
-      <w:hyperlink w:anchor="_Toc192407619" w:history="1">
+      <w:hyperlink w:anchor="_Toc192572654" w:history="1">
         <w:r>
           <w:rPr>
             <w:rStyle w:val="Lienhypertexte"/>
@@ -3049,8 +2952,8 @@
             <w:caps w:val="0"/>
             <w:noProof/>
             <w:kern w:val="2"/>
-            <w:sz w:val="24"/>
-            <w:szCs w:val="24"/>
+            <w:sz w:val="22"/>
+            <w:szCs w:val="22"/>
             <w14:ligatures w14:val="standardContextual"/>
           </w:rPr>
           <w:tab/>
@@ -3081,7 +2984,7 @@
             <w:noProof/>
             <w:webHidden/>
           </w:rPr>
-          <w:instrText xml:space="preserve"> PAGEREF _Toc192407619 \h </w:instrText>
+          <w:instrText xml:space="preserve"> PAGEREF _Toc192572654 \h </w:instrText>
         </w:r>
         <w:r>
           <w:rPr>
@@ -3101,7 +3004,7 @@
             <w:noProof/>
             <w:webHidden/>
           </w:rPr>
-          <w:t>7</w:t>
+          <w:t>8</w:t>
         </w:r>
         <w:r>
           <w:rPr>
@@ -3134,7 +3037,7 @@
       </w:pPr>
       <w:bookmarkStart w:id="0" w:name="_Toc532179955"/>
       <w:bookmarkStart w:id="1" w:name="_Toc165969637"/>
-      <w:bookmarkStart w:id="2" w:name="_Toc192407589"/>
+      <w:bookmarkStart w:id="2" w:name="_Toc192572625"/>
       <w:r>
         <w:lastRenderedPageBreak/>
         <w:t>Spécifications</w:t>
@@ -3152,9 +3055,9 @@
       <w:pPr>
         <w:pStyle w:val="Titre2"/>
       </w:pPr>
-      <w:bookmarkStart w:id="3" w:name="_Toc192407590"/>
-      <w:bookmarkStart w:id="4" w:name="_Toc532179969"/>
-      <w:bookmarkStart w:id="5" w:name="_Toc165969639"/>
+      <w:bookmarkStart w:id="3" w:name="_Toc532179969"/>
+      <w:bookmarkStart w:id="4" w:name="_Toc165969639"/>
+      <w:bookmarkStart w:id="5" w:name="_Toc192572626"/>
       <w:r>
         <w:t>T</w:t>
       </w:r>
@@ -3164,19 +3067,14 @@
       <w:r>
         <w:t>e</w:t>
       </w:r>
-      <w:bookmarkEnd w:id="3"/>
+      <w:bookmarkEnd w:id="5"/>
     </w:p>
     <w:p>
       <w:pPr>
         <w:pStyle w:val="description"/>
       </w:pPr>
-      <w:proofErr w:type="spellStart"/>
-      <w:r>
-        <w:t>BowMasters</w:t>
-      </w:r>
-      <w:proofErr w:type="spellEnd"/>
-      <w:r>
-        <w:t xml:space="preserve"> – Projet C# pour le module 320</w:t>
+      <w:r>
+        <w:t>BowMasters – Projet C# pour le module 320</w:t>
       </w:r>
     </w:p>
     <w:p>
@@ -3188,7 +3086,7 @@
       <w:pPr>
         <w:pStyle w:val="Titre2"/>
       </w:pPr>
-      <w:bookmarkStart w:id="6" w:name="_Toc192407591"/>
+      <w:bookmarkStart w:id="6" w:name="_Toc192572627"/>
       <w:r>
         <w:t>Description</w:t>
       </w:r>
@@ -3211,7 +3109,7 @@
       <w:pPr>
         <w:pStyle w:val="Titre2"/>
       </w:pPr>
-      <w:bookmarkStart w:id="7" w:name="_Toc192407592"/>
+      <w:bookmarkStart w:id="7" w:name="_Toc192572628"/>
       <w:r>
         <w:t>Matériel et logiciels à disposition</w:t>
       </w:r>
@@ -3250,7 +3148,7 @@
       <w:pPr>
         <w:pStyle w:val="Titre2"/>
       </w:pPr>
-      <w:bookmarkStart w:id="8" w:name="_Toc192407593"/>
+      <w:bookmarkStart w:id="8" w:name="_Toc192572629"/>
       <w:r>
         <w:t>P</w:t>
       </w:r>
@@ -3292,7 +3190,7 @@
       <w:pPr>
         <w:pStyle w:val="Titre2"/>
       </w:pPr>
-      <w:bookmarkStart w:id="9" w:name="_Toc192407594"/>
+      <w:bookmarkStart w:id="9" w:name="_Toc192572630"/>
       <w:r>
         <w:t>Cahier des charges</w:t>
       </w:r>
@@ -3302,7 +3200,7 @@
       <w:pPr>
         <w:pStyle w:val="Titre3"/>
       </w:pPr>
-      <w:bookmarkStart w:id="10" w:name="_Toc192407595"/>
+      <w:bookmarkStart w:id="10" w:name="_Toc192572631"/>
       <w:r>
         <w:t xml:space="preserve">Fonctionnalités </w:t>
       </w:r>
@@ -3445,7 +3343,7 @@
       <w:pPr>
         <w:pStyle w:val="Titre3"/>
       </w:pPr>
-      <w:bookmarkStart w:id="11" w:name="_Toc192407596"/>
+      <w:bookmarkStart w:id="11" w:name="_Toc192572632"/>
       <w:r>
         <w:t>Fonctionnalités requises (du point de vue de l’utilisateur)</w:t>
       </w:r>
@@ -3494,7 +3392,7 @@
       <w:pPr>
         <w:pStyle w:val="Titre2"/>
       </w:pPr>
-      <w:bookmarkStart w:id="12" w:name="_Toc192407597"/>
+      <w:bookmarkStart w:id="12" w:name="_Toc192572633"/>
       <w:r>
         <w:t>Livraison</w:t>
       </w:r>
@@ -3558,7 +3456,7 @@
       <w:pPr>
         <w:pStyle w:val="Titre2"/>
       </w:pPr>
-      <w:bookmarkStart w:id="13" w:name="_Toc192407598"/>
+      <w:bookmarkStart w:id="13" w:name="_Toc192572634"/>
       <w:r>
         <w:t>Validation et conditions de réussite</w:t>
       </w:r>
@@ -3612,9 +3510,9 @@
       </w:pPr>
       <w:bookmarkStart w:id="14" w:name="_Toc532179964"/>
       <w:bookmarkStart w:id="15" w:name="_Toc165969648"/>
-      <w:bookmarkStart w:id="16" w:name="_Toc192407599"/>
+      <w:bookmarkStart w:id="16" w:name="_Toc192572635"/>
+      <w:bookmarkEnd w:id="3"/>
       <w:bookmarkEnd w:id="4"/>
-      <w:bookmarkEnd w:id="5"/>
       <w:r>
         <w:t>Réalisation</w:t>
       </w:r>
@@ -3628,7 +3526,7 @@
       </w:pPr>
       <w:bookmarkStart w:id="17" w:name="_Toc532179965"/>
       <w:bookmarkStart w:id="18" w:name="_Toc165969649"/>
-      <w:bookmarkStart w:id="19" w:name="_Toc192407600"/>
+      <w:bookmarkStart w:id="19" w:name="_Toc192572636"/>
       <w:r>
         <w:t>Dossier de Réalisation</w:t>
       </w:r>
@@ -3645,7 +3543,7 @@
       <w:pPr>
         <w:pStyle w:val="Titre3"/>
       </w:pPr>
-      <w:bookmarkStart w:id="20" w:name="_Toc192407601"/>
+      <w:bookmarkStart w:id="20" w:name="_Toc192572637"/>
       <w:r>
         <w:t>Configuration de la fenêtre du jeu</w:t>
       </w:r>
@@ -3674,7 +3572,7 @@
       <w:pPr>
         <w:pStyle w:val="Titre3"/>
       </w:pPr>
-      <w:bookmarkStart w:id="21" w:name="_Toc192407602"/>
+      <w:bookmarkStart w:id="21" w:name="_Toc192572638"/>
       <w:r>
         <w:t>Gestion des positions</w:t>
       </w:r>
@@ -3693,7 +3591,6 @@
       <w:r>
         <w:t xml:space="preserve"> une classe </w:t>
       </w:r>
-      <w:proofErr w:type="spellStart"/>
       <w:r>
         <w:rPr>
           <w:i/>
@@ -3708,7 +3605,6 @@
         </w:rPr>
         <w:t>Byte</w:t>
       </w:r>
-      <w:proofErr w:type="spellEnd"/>
       <w:r>
         <w:t xml:space="preserve"> qui a comme attributs la position X et Y </w:t>
       </w:r>
@@ -3731,7 +3627,7 @@
       <w:pPr>
         <w:pStyle w:val="Titre3"/>
       </w:pPr>
-      <w:bookmarkStart w:id="22" w:name="_Toc192407603"/>
+      <w:bookmarkStart w:id="22" w:name="_Toc192572639"/>
       <w:r>
         <w:t xml:space="preserve">Gestion des </w:t>
       </w:r>
@@ -3811,7 +3707,7 @@
       <w:pPr>
         <w:pStyle w:val="Titre3"/>
       </w:pPr>
-      <w:bookmarkStart w:id="23" w:name="_Toc192407604"/>
+      <w:bookmarkStart w:id="23" w:name="_Toc192572640"/>
       <w:r>
         <w:t>Création des joueurs</w:t>
       </w:r>
@@ -3893,7 +3789,7 @@
       <w:pPr>
         <w:pStyle w:val="Titre3"/>
       </w:pPr>
-      <w:bookmarkStart w:id="24" w:name="_Toc192407605"/>
+      <w:bookmarkStart w:id="24" w:name="_Toc192572641"/>
       <w:r>
         <w:t>Création des tours</w:t>
       </w:r>
@@ -3909,15 +3805,278 @@
       <w:r>
         <w:t xml:space="preserve">avec la classe </w:t>
       </w:r>
-      <w:proofErr w:type="spellStart"/>
       <w:r>
         <w:rPr>
           <w:i/>
           <w:iCs/>
         </w:rPr>
-        <w:t>TowerPiece</w:t>
-      </w:r>
-      <w:proofErr w:type="spellEnd"/>
+        <w:t xml:space="preserve">TowerPiece </w:t>
+      </w:r>
+      <w:r>
+        <w:t>qui la composent en leur donnant un modèle et une position</w:t>
+      </w:r>
+      <w:r>
+        <w:t>. J’ai permis de les afficher et de les enlever également. Ensuite</w:t>
+      </w:r>
+      <w:r>
+        <w:t xml:space="preserve">, j’ai </w:t>
+      </w:r>
+      <w:r>
+        <w:t xml:space="preserve">créé une classe </w:t>
+      </w:r>
+      <w:r>
+        <w:rPr>
+          <w:i/>
+          <w:iCs/>
+        </w:rPr>
+        <w:t>Tower</w:t>
+      </w:r>
+      <w:r>
+        <w:t xml:space="preserve"> qui est en fait une liste de TowerPiece</w:t>
+      </w:r>
+      <w:r>
+        <w:t xml:space="preserve"> qui peut s’afficher</w:t>
+      </w:r>
+      <w:r>
+        <w:t xml:space="preserve"> avec une Hitbox et une Position.</w:t>
+      </w:r>
+    </w:p>
+    <w:p>
+      <w:pPr>
+        <w:pStyle w:val="description"/>
+      </w:pPr>
+    </w:p>
+    <w:p>
+      <w:pPr>
+        <w:pStyle w:val="Titre3"/>
+      </w:pPr>
+      <w:bookmarkStart w:id="25" w:name="_Toc192572642"/>
+      <w:r>
+        <w:t>Création de la balle</w:t>
+      </w:r>
+      <w:bookmarkEnd w:id="25"/>
+    </w:p>
+    <w:p>
+      <w:pPr>
+        <w:pStyle w:val="description"/>
+      </w:pPr>
+      <w:r>
+        <w:t xml:space="preserve">Pour lancer la balle, il fallait d’abord faire une classe </w:t>
+      </w:r>
+      <w:r>
+        <w:t>statique</w:t>
+      </w:r>
+      <w:r>
+        <w:t xml:space="preserve"> </w:t>
+      </w:r>
+      <w:r>
+        <w:rPr>
+          <w:i/>
+          <w:iCs/>
+        </w:rPr>
+        <w:t>Balistic</w:t>
+      </w:r>
+      <w:r>
+        <w:t xml:space="preserve"> qui calcule le mouvement </w:t>
+      </w:r>
+      <w:r>
+        <w:t xml:space="preserve">balistique </w:t>
+      </w:r>
+      <w:r>
+        <w:t>d’un objet sur l’axe x et y en fonction du temps, de la vélocité</w:t>
+      </w:r>
+      <w:r>
+        <w:t xml:space="preserve"> initiale</w:t>
+      </w:r>
+      <w:r>
+        <w:t>, de la position initiale de l’objet</w:t>
+      </w:r>
+      <w:r>
+        <w:t xml:space="preserve"> et de l’angle</w:t>
+      </w:r>
+      <w:r>
+        <w:t xml:space="preserve">. </w:t>
+      </w:r>
+    </w:p>
+    <w:p>
+      <w:pPr>
+        <w:pStyle w:val="description"/>
+      </w:pPr>
+      <w:r>
+        <w:t xml:space="preserve">Ensuite, j’ai implémenté la balle en elle-même. </w:t>
+      </w:r>
+      <w:r>
+        <w:t>La balle possède tous les attributs nécessaire</w:t>
+      </w:r>
+      <w:r>
+        <w:t>s</w:t>
+      </w:r>
+      <w:r>
+        <w:t xml:space="preserve"> à sa manipulation dans l’espace grâce aux méthodes de la classe </w:t>
+      </w:r>
+      <w:r>
+        <w:rPr>
+          <w:i/>
+          <w:iCs/>
+        </w:rPr>
+        <w:t>Balistic</w:t>
+      </w:r>
+      <w:r>
+        <w:t xml:space="preserve"> donc une position et une vitesse initiale et un angle</w:t>
+      </w:r>
+      <w:r>
+        <w:t xml:space="preserve"> ainsi qu’une couleur aléatoire définie dès sa création grâce à une méthode dans une classe statique </w:t>
+      </w:r>
+      <w:r>
+        <w:rPr>
+          <w:i/>
+          <w:iCs/>
+        </w:rPr>
+        <w:t>Custom</w:t>
+      </w:r>
+      <w:r>
+        <w:t xml:space="preserve"> qui retourne aléatoirement une couleur affichable dans une console windows.</w:t>
+      </w:r>
+    </w:p>
+    <w:p>
+      <w:pPr>
+        <w:pStyle w:val="description"/>
+      </w:pPr>
+      <w:r>
+        <w:t>Pour cela, plusieurs méthodes ont été implémentées comme celle qui permet de mettre à jour la position de la balle en fonction du temps, celle pour afficher la balle et celle pour l’effacer</w:t>
+      </w:r>
+      <w:r>
+        <w:t>. Tout ça dans des try catch afin de faire en sorte que la balle ne se retrouve pas en dehors des limites de la fenêtre.</w:t>
+      </w:r>
+    </w:p>
+    <w:p>
+      <w:pPr>
+        <w:pStyle w:val="description"/>
+      </w:pPr>
+    </w:p>
+    <w:p>
+      <w:pPr>
+        <w:pStyle w:val="Titre3"/>
+      </w:pPr>
+      <w:bookmarkStart w:id="26" w:name="_Toc192572643"/>
+      <w:r>
+        <w:t>Gérer l’angle de la balle</w:t>
+      </w:r>
+      <w:bookmarkEnd w:id="26"/>
+    </w:p>
+    <w:p>
+      <w:pPr>
+        <w:pStyle w:val="description"/>
+      </w:pPr>
+      <w:r>
+        <w:t>Pour pouvoir gérer l’angle de la balle, plusieurs points s’affichent et le joueur n’a cas appuyer sur espace pour bloquer un angle. Pour faire cela, j’ai dû parcourir différents angles, 0 à 90 ou 90 à 180 en fonction de la direction du tir, faire en sorte d’afficher un point au bon endroit</w:t>
+      </w:r>
+      <w:r>
+        <w:t xml:space="preserve"> et dès que l’utilisateur appuie sur espace, le dernier point affiché est bloqué et le dernier angle parcouru est affiché.</w:t>
+      </w:r>
+    </w:p>
+    <w:p>
+      <w:pPr>
+        <w:pStyle w:val="description"/>
+      </w:pPr>
+    </w:p>
+    <w:p>
+      <w:pPr>
+        <w:pStyle w:val="Titre3"/>
+      </w:pPr>
+      <w:bookmarkStart w:id="27" w:name="_Toc192572644"/>
+      <w:r>
+        <w:t>Gérer la vitesse de la balle</w:t>
+      </w:r>
+      <w:bookmarkEnd w:id="27"/>
+    </w:p>
+    <w:p>
+      <w:pPr>
+        <w:pStyle w:val="description"/>
+      </w:pPr>
+      <w:r>
+        <w:t xml:space="preserve">Pour gérer la vitesse de la balle, le joueur doit appuyer sur espace pour faire progresser une barre et relâcher pour bloquer une vitesse. La vitesse retournée est dans </w:t>
+      </w:r>
+      <w:r>
+        <w:t>tous</w:t>
+      </w:r>
+      <w:r>
+        <w:t xml:space="preserve"> les cas une valeur entre 0 et 50, qu’importe le temps maximum donné en paramètre.</w:t>
+      </w:r>
+      <w:r>
+        <w:t xml:space="preserve"> Au début, la barre de progression se remplissait toute seule et il suffisait d’appuyer sur espace pour l’arrêter mais ce n’est pas ce qui était demandé ; il faut maintenir la barre espace pour augmenter la vitesse.</w:t>
+      </w:r>
+      <w:r>
+        <w:t xml:space="preserve"> Pour ce faire, j’ai dû utiliser l</w:t>
+      </w:r>
+      <w:r>
+        <w:t>a méthode GetAsyncKeyState sur la barre espace qui permet de savoir en temps réel si une touche est appuyée</w:t>
+      </w:r>
+      <w:r>
+        <w:t xml:space="preserve"> afin de ne pas saturer le buffer. </w:t>
+      </w:r>
+      <w:r>
+        <w:t>Et tant que cette touche est appuyée, le temps maintenu augmente avec un seuil maximum. Une fois la touche relâchée, la vitesse est retournée sous la forme d’un pourcentage entre le temps pressé et le temps maximum multiplié par 50 (comme ça je peux changer le temps maximum et toujours avoir des valeurs entre 0 et 50).</w:t>
+      </w:r>
+    </w:p>
+    <w:p>
+      <w:pPr>
+        <w:pStyle w:val="description"/>
+      </w:pPr>
+      <w:r>
+        <w:t>J’ai effectué une modification de dernière minute qui permet à la barre de recommencer une fois qu’elle est remplie complètement</w:t>
+      </w:r>
+      <w:r>
+        <w:t xml:space="preserve"> afin de laisser une possibilité à un joueur qui</w:t>
+      </w:r>
+      <w:r>
+        <w:t xml:space="preserve"> aurait appuyé trop longtemps.</w:t>
+      </w:r>
+    </w:p>
+    <w:p>
+      <w:r>
+        <w:br w:type="page"/>
+      </w:r>
+    </w:p>
+    <w:p>
+      <w:pPr>
+        <w:pStyle w:val="description"/>
+      </w:pPr>
+    </w:p>
+    <w:p>
+      <w:pPr>
+        <w:pStyle w:val="Titre3"/>
+      </w:pPr>
+      <w:bookmarkStart w:id="28" w:name="_Toc192572645"/>
+      <w:r>
+        <w:t>Gérer les sons</w:t>
+      </w:r>
+      <w:bookmarkEnd w:id="28"/>
+    </w:p>
+    <w:p>
+      <w:pPr>
+        <w:pStyle w:val="description"/>
+      </w:pPr>
+      <w:r>
+        <w:t xml:space="preserve">Pour pouvoir faire les sons j’ai utilisé la classe implémentée </w:t>
+      </w:r>
+      <w:r>
+        <w:rPr>
+          <w:i/>
+          <w:iCs/>
+        </w:rPr>
+        <w:t>SoundPlayer</w:t>
+      </w:r>
+      <w:r>
+        <w:t xml:space="preserve"> qui permet de lancer un son en mode console. Au début, j’ai simplement lancé un son quand je voulais qu’il se lance mais un temps de latence posait un problème. Alors, j’ai créé une classe </w:t>
+      </w:r>
+      <w:r>
+        <w:rPr>
+          <w:i/>
+          <w:iCs/>
+        </w:rPr>
+        <w:t>SoundEffect</w:t>
+      </w:r>
       <w:r>
         <w:rPr>
           <w:i/>
@@ -3926,37 +4085,40 @@
         <w:t xml:space="preserve"> </w:t>
       </w:r>
       <w:r>
-        <w:t>qui la composent en leur donnant un modèle et une position</w:t>
-      </w:r>
-      <w:r>
-        <w:t>. J’ai permis de les afficher et de les enlever également. Ensuite</w:t>
-      </w:r>
-      <w:r>
-        <w:t xml:space="preserve">, j’ai </w:t>
-      </w:r>
-      <w:r>
-        <w:t xml:space="preserve">créé une classe </w:t>
-      </w:r>
-      <w:r>
-        <w:rPr>
-          <w:i/>
-          <w:iCs/>
-        </w:rPr>
-        <w:t>Tower</w:t>
-      </w:r>
-      <w:r>
-        <w:t xml:space="preserve"> qui est en fait une liste de </w:t>
-      </w:r>
-      <w:proofErr w:type="spellStart"/>
-      <w:r>
-        <w:t>TowerPiece</w:t>
-      </w:r>
-      <w:proofErr w:type="spellEnd"/>
-      <w:r>
-        <w:t xml:space="preserve"> qui peut s’afficher</w:t>
-      </w:r>
-      <w:r>
-        <w:t xml:space="preserve"> avec une Hitbox et une Position.</w:t>
+        <w:t xml:space="preserve">qui possède un dictionnaire avec les différents fichiers sons ainsi que le nom qui les </w:t>
+      </w:r>
+      <w:r>
+        <w:t>définit, un</w:t>
+      </w:r>
+      <w:r>
+        <w:t>e</w:t>
+      </w:r>
+      <w:r>
+        <w:t xml:space="preserve"> méthode pour pouvoir précharger les différents sons et les stocker </w:t>
+      </w:r>
+      <w:r>
+        <w:t>d</w:t>
+      </w:r>
+      <w:r>
+        <w:t xml:space="preserve">ans le dictionnaire et une méthode pour lire le son. Maintenant, il suffit de précharger le son et de le lire afin </w:t>
+      </w:r>
+      <w:r>
+        <w:t>d’avoir</w:t>
+      </w:r>
+      <w:r>
+        <w:t xml:space="preserve"> beaucoup </w:t>
+      </w:r>
+      <w:r>
+        <w:t xml:space="preserve">moins </w:t>
+      </w:r>
+      <w:r>
+        <w:t>de temps de latence</w:t>
+      </w:r>
+      <w:r>
+        <w:t xml:space="preserve"> qu’avant</w:t>
+      </w:r>
+      <w:r>
+        <w:t>.</w:t>
       </w:r>
     </w:p>
     <w:p>
@@ -3968,318 +4130,19 @@
       <w:pPr>
         <w:pStyle w:val="Titre3"/>
       </w:pPr>
-      <w:bookmarkStart w:id="25" w:name="_Toc192407606"/>
-      <w:r>
-        <w:t>Création de la balle</w:t>
-      </w:r>
-      <w:bookmarkEnd w:id="25"/>
+      <w:bookmarkStart w:id="29" w:name="_Toc192572646"/>
+      <w:r>
+        <w:t>Logique du jeu</w:t>
+      </w:r>
+      <w:bookmarkEnd w:id="29"/>
     </w:p>
     <w:p>
       <w:pPr>
         <w:pStyle w:val="description"/>
       </w:pPr>
       <w:r>
-        <w:t xml:space="preserve">Pour lancer la balle, il fallait d’abord faire une classe </w:t>
-      </w:r>
-      <w:r>
-        <w:t>statique</w:t>
-      </w:r>
-      <w:r>
-        <w:t xml:space="preserve"> </w:t>
-      </w:r>
-      <w:proofErr w:type="spellStart"/>
-      <w:r>
-        <w:rPr>
-          <w:i/>
-          <w:iCs/>
-        </w:rPr>
-        <w:t>Balistic</w:t>
-      </w:r>
-      <w:proofErr w:type="spellEnd"/>
-      <w:r>
-        <w:t xml:space="preserve"> qui calcule le mouvement </w:t>
-      </w:r>
-      <w:r>
-        <w:t xml:space="preserve">balistique </w:t>
-      </w:r>
-      <w:r>
-        <w:t>d’un objet sur l’axe x et y en fonction du temps, de la vélocité</w:t>
-      </w:r>
-      <w:r>
-        <w:t xml:space="preserve"> initiale</w:t>
-      </w:r>
-      <w:r>
-        <w:t>, de la position initiale de l’objet</w:t>
-      </w:r>
-      <w:r>
-        <w:t xml:space="preserve"> et de l’angle</w:t>
-      </w:r>
-      <w:r>
-        <w:t xml:space="preserve">. </w:t>
-      </w:r>
-    </w:p>
-    <w:p>
-      <w:pPr>
-        <w:pStyle w:val="description"/>
-      </w:pPr>
-      <w:r>
-        <w:t xml:space="preserve">Ensuite, j’ai implémenté la balle en elle-même. </w:t>
-      </w:r>
-      <w:r>
-        <w:t>La balle possède tous les attributs nécessaire</w:t>
-      </w:r>
-      <w:r>
-        <w:t>s</w:t>
-      </w:r>
-      <w:r>
-        <w:t xml:space="preserve"> à sa manipulation dans l’espace grâce aux méthodes de la classe </w:t>
-      </w:r>
-      <w:proofErr w:type="spellStart"/>
-      <w:r>
-        <w:rPr>
-          <w:i/>
-          <w:iCs/>
-        </w:rPr>
-        <w:t>Balistic</w:t>
-      </w:r>
-      <w:proofErr w:type="spellEnd"/>
-      <w:r>
-        <w:t xml:space="preserve"> donc une position et une vitesse initiale et un angle</w:t>
-      </w:r>
-      <w:r>
-        <w:t xml:space="preserve"> ainsi qu’une couleur aléatoire définie dès sa création grâce à une méthode dans une classe statique </w:t>
-      </w:r>
-      <w:r>
-        <w:rPr>
-          <w:i/>
-          <w:iCs/>
-        </w:rPr>
-        <w:t>Custom</w:t>
-      </w:r>
-      <w:r>
-        <w:t xml:space="preserve"> qui retourne aléatoirement une couleur affichable dans une console </w:t>
-      </w:r>
-      <w:proofErr w:type="spellStart"/>
-      <w:r>
-        <w:t>windows</w:t>
-      </w:r>
-      <w:proofErr w:type="spellEnd"/>
-      <w:r>
-        <w:t>.</w:t>
-      </w:r>
-    </w:p>
-    <w:p>
-      <w:pPr>
-        <w:pStyle w:val="description"/>
-      </w:pPr>
-      <w:r>
-        <w:t>Pour cela, plusieurs méthodes ont été implémentées comme celle qui permet de mettre à jour la position de la balle en fonction du temps, celle pour afficher la balle et celle pour l’effacer</w:t>
-      </w:r>
-      <w:r>
-        <w:t xml:space="preserve">. Tout ça dans des </w:t>
-      </w:r>
-      <w:proofErr w:type="spellStart"/>
-      <w:r>
-        <w:t>try</w:t>
-      </w:r>
-      <w:proofErr w:type="spellEnd"/>
-      <w:r>
-        <w:t xml:space="preserve"> catch afin de faire en sorte que la balle ne se retrouve pas en dehors des limites de la fenêtre.</w:t>
-      </w:r>
-    </w:p>
-    <w:p>
-      <w:pPr>
-        <w:pStyle w:val="description"/>
-      </w:pPr>
-    </w:p>
-    <w:p>
-      <w:pPr>
-        <w:pStyle w:val="Titre3"/>
-      </w:pPr>
-      <w:bookmarkStart w:id="26" w:name="_Toc192407607"/>
-      <w:r>
-        <w:t>Gérer l’angle de la balle</w:t>
-      </w:r>
-      <w:bookmarkEnd w:id="26"/>
-    </w:p>
-    <w:p>
-      <w:pPr>
-        <w:pStyle w:val="description"/>
-      </w:pPr>
-      <w:r>
-        <w:t>Pour pouvoir gérer l’angle de la balle, plusieurs points s’affichent et le joueur n’a cas appuyer sur espace pour bloquer un angle. Pour faire cela, j’ai dû parcourir différents angles, 0 à 90 ou 90 à 180 en fonction de la direction du tir, faire en sorte d’afficher un point au bon endroit</w:t>
-      </w:r>
-      <w:r>
-        <w:t xml:space="preserve"> et dès que l’utilisateur appuie sur espace, le dernier point affiché est bloqué et le dernier angle parcouru est affiché.</w:t>
-      </w:r>
-    </w:p>
-    <w:p>
-      <w:pPr>
-        <w:pStyle w:val="description"/>
-      </w:pPr>
-    </w:p>
-    <w:p>
-      <w:pPr>
-        <w:pStyle w:val="Titre3"/>
-      </w:pPr>
-      <w:bookmarkStart w:id="27" w:name="_Toc192407608"/>
-      <w:r>
-        <w:t>Gérer la vitesse de la balle</w:t>
-      </w:r>
-      <w:bookmarkEnd w:id="27"/>
-    </w:p>
-    <w:p>
-      <w:pPr>
-        <w:pStyle w:val="description"/>
-      </w:pPr>
-      <w:r>
-        <w:t xml:space="preserve">Pour gérer la vitesse de la balle, le joueur doit appuyer sur espace pour faire progresser une barre et relâcher pour bloquer une vitesse. La vitesse retournée est dans </w:t>
-      </w:r>
-      <w:r>
-        <w:t>tous</w:t>
-      </w:r>
-      <w:r>
-        <w:t xml:space="preserve"> les cas une valeur entre 0 et 50, qu’importe le temps maximum donné en paramètre.</w:t>
-      </w:r>
-      <w:r>
-        <w:t xml:space="preserve"> Au début, la barre de progression se remplissait toute seule et il suffisait d’appuyer sur espace pour l’arrêter mais ce n’est pas ce qui était demandé ; il faut maintenir la barre espace pour augmenter la vitesse.</w:t>
-      </w:r>
-      <w:r>
-        <w:t xml:space="preserve"> Pour ce faire, j’ai dû utiliser l</w:t>
-      </w:r>
-      <w:r>
-        <w:t xml:space="preserve">a méthode </w:t>
-      </w:r>
-      <w:proofErr w:type="spellStart"/>
-      <w:r>
-        <w:t>GetAsyncKeyState</w:t>
-      </w:r>
-      <w:proofErr w:type="spellEnd"/>
-      <w:r>
-        <w:t xml:space="preserve"> sur la barre espace qui permet de savoir en temps réel si une touche est appuyée</w:t>
-      </w:r>
-      <w:r>
-        <w:t xml:space="preserve"> afin de ne pas saturer le buffer. </w:t>
-      </w:r>
-      <w:r>
-        <w:t>Et tant que cette touche est appuyée, le temps maintenu augmente avec un seuil maximum. Une fois la touche relâchée, la vitesse est retournée sous la forme d’un pourcentage entre le temps pressé et le temps maximum multiplié par 50 (comme ça je peux changer le temps maximum et toujours avoir des valeurs entre 0 et 50).</w:t>
-      </w:r>
-    </w:p>
-    <w:p>
-      <w:r>
-        <w:br w:type="page"/>
-      </w:r>
-    </w:p>
-    <w:p>
-      <w:pPr>
-        <w:pStyle w:val="description"/>
-      </w:pPr>
-    </w:p>
-    <w:p>
-      <w:pPr>
-        <w:pStyle w:val="Titre3"/>
-      </w:pPr>
-      <w:bookmarkStart w:id="28" w:name="_Toc192407609"/>
-      <w:r>
-        <w:t>Gérer les sons</w:t>
-      </w:r>
-      <w:bookmarkEnd w:id="28"/>
-    </w:p>
-    <w:p>
-      <w:pPr>
-        <w:pStyle w:val="description"/>
-      </w:pPr>
-      <w:r>
-        <w:t xml:space="preserve">Pour pouvoir faire les sons j’ai utilisé la classe implémentée </w:t>
-      </w:r>
-      <w:proofErr w:type="spellStart"/>
-      <w:r>
-        <w:rPr>
-          <w:i/>
-          <w:iCs/>
-        </w:rPr>
-        <w:t>SoundPlayer</w:t>
-      </w:r>
-      <w:proofErr w:type="spellEnd"/>
-      <w:r>
-        <w:t xml:space="preserve"> qui permet de lancer un son en mode console. Au début, j’ai simplement lancé un son quand je voulais qu’il se lance mais un temps de latence posait un problème. Alors, j’ai créé une classe </w:t>
-      </w:r>
-      <w:proofErr w:type="spellStart"/>
-      <w:r>
-        <w:rPr>
-          <w:i/>
-          <w:iCs/>
-        </w:rPr>
-        <w:t>SoundEffect</w:t>
-      </w:r>
-      <w:proofErr w:type="spellEnd"/>
-      <w:r>
-        <w:rPr>
-          <w:i/>
-          <w:iCs/>
-        </w:rPr>
-        <w:t xml:space="preserve"> </w:t>
-      </w:r>
-      <w:r>
-        <w:t xml:space="preserve">qui possède un dictionnaire avec les différents fichiers sons ainsi que le nom qui les </w:t>
-      </w:r>
-      <w:r>
-        <w:t>définit, un</w:t>
-      </w:r>
-      <w:r>
-        <w:t>e</w:t>
-      </w:r>
-      <w:r>
-        <w:t xml:space="preserve"> méthode pour pouvoir précharger les différents sons et les stocker </w:t>
-      </w:r>
-      <w:r>
-        <w:t>d</w:t>
-      </w:r>
-      <w:r>
-        <w:t xml:space="preserve">ans le dictionnaire et une méthode pour lire le son. Maintenant, il suffit de précharger le son et de le lire afin </w:t>
-      </w:r>
-      <w:r>
-        <w:t>d’avoir</w:t>
-      </w:r>
-      <w:r>
-        <w:t xml:space="preserve"> beaucoup </w:t>
-      </w:r>
-      <w:r>
-        <w:t xml:space="preserve">moins </w:t>
-      </w:r>
-      <w:r>
-        <w:t>de temps de latence</w:t>
-      </w:r>
-      <w:r>
-        <w:t xml:space="preserve"> qu’avant</w:t>
-      </w:r>
-      <w:r>
-        <w:t>.</w:t>
-      </w:r>
-    </w:p>
-    <w:p>
-      <w:pPr>
-        <w:pStyle w:val="description"/>
-      </w:pPr>
-    </w:p>
-    <w:p>
-      <w:pPr>
-        <w:pStyle w:val="Titre3"/>
-      </w:pPr>
-      <w:bookmarkStart w:id="29" w:name="_Toc192407610"/>
-      <w:r>
-        <w:t>Logique du jeu</w:t>
-      </w:r>
-      <w:bookmarkEnd w:id="29"/>
-    </w:p>
-    <w:p>
-      <w:pPr>
-        <w:pStyle w:val="description"/>
-      </w:pPr>
-      <w:r>
         <w:t xml:space="preserve">La logique de mon jeu est gérée par la classe </w:t>
       </w:r>
-      <w:proofErr w:type="spellStart"/>
       <w:r>
         <w:rPr>
           <w:i/>
@@ -4287,7 +4150,6 @@
         </w:rPr>
         <w:t>BowGame</w:t>
       </w:r>
-      <w:proofErr w:type="spellEnd"/>
       <w:r>
         <w:rPr>
           <w:i/>
@@ -4299,31 +4161,14 @@
         <w:t>Cette classe initialise le jeu, fais tourner la boucle du jeu et affiche le message de fin.</w:t>
       </w:r>
       <w:r>
-        <w:t xml:space="preserve"> Pour créer le jeu, il suffit de lui donner 2 joueurs et 2 tours, les deux gérés par un </w:t>
-      </w:r>
-      <w:proofErr w:type="spellStart"/>
-      <w:r>
-        <w:t>struct</w:t>
-      </w:r>
-      <w:proofErr w:type="spellEnd"/>
-      <w:r>
-        <w:t xml:space="preserve"> (</w:t>
-      </w:r>
-      <w:proofErr w:type="spellStart"/>
+        <w:t xml:space="preserve"> Pour créer le jeu, il suffit de lui donner 2 joueurs et 2 tours, les deux gérés par un struct (</w:t>
+      </w:r>
       <w:r>
         <w:rPr>
           <w:i/>
           <w:iCs/>
         </w:rPr>
-        <w:t>Players</w:t>
-      </w:r>
-      <w:proofErr w:type="spellEnd"/>
-      <w:r>
-        <w:rPr>
-          <w:i/>
-          <w:iCs/>
-        </w:rPr>
-        <w:t xml:space="preserve"> </w:t>
+        <w:t xml:space="preserve">Players </w:t>
       </w:r>
       <w:r>
         <w:t xml:space="preserve">et </w:t>
@@ -4422,15 +4267,7 @@
         <w:pStyle w:val="descriptionLogique"/>
       </w:pPr>
       <w:r>
-        <w:t xml:space="preserve">Pour pouvoir gérer la collision de la balle sur un objet, des méthodes qui checkent en permanence si la balle touche la tour alliée, la tour ennemie ou encore le joueur ennemi ont été implémentées en utilisant notamment la </w:t>
-      </w:r>
-      <w:proofErr w:type="spellStart"/>
-      <w:r>
-        <w:t>hitBox</w:t>
-      </w:r>
-      <w:proofErr w:type="spellEnd"/>
-      <w:r>
-        <w:t xml:space="preserve"> des joueurs.</w:t>
+        <w:t>Pour pouvoir gérer la collision de la balle sur un objet, des méthodes qui checkent en permanence si la balle touche la tour alliée, la tour ennemie ou encore le joueur ennemi ont été implémentées en utilisant notamment la hitBox des joueurs.</w:t>
       </w:r>
     </w:p>
     <w:p>
@@ -4499,9 +4336,11 @@
       <w:pPr>
         <w:pStyle w:val="Titre2"/>
       </w:pPr>
+      <w:bookmarkStart w:id="30" w:name="_Toc192572647"/>
       <w:r>
         <w:t>Utilisation de l’IA</w:t>
       </w:r>
+      <w:bookmarkEnd w:id="30"/>
     </w:p>
     <w:p>
       <w:pPr>
@@ -4525,15 +4364,7 @@
         <w:t xml:space="preserve"> n’a même pas marché</w:t>
       </w:r>
       <w:r>
-        <w:t xml:space="preserve"> ou encore comment faire un bonhomme </w:t>
-      </w:r>
-      <w:proofErr w:type="spellStart"/>
-      <w:r>
-        <w:t>stickman</w:t>
-      </w:r>
-      <w:proofErr w:type="spellEnd"/>
-      <w:r>
-        <w:t xml:space="preserve"> à terre.</w:t>
+        <w:t xml:space="preserve"> ou encore comment faire un bonhomme stickman à terre.</w:t>
       </w:r>
     </w:p>
     <w:p>
@@ -4552,15 +4383,7 @@
         <w:t xml:space="preserve">cependant </w:t>
       </w:r>
       <w:r>
-        <w:t xml:space="preserve">aussi utilisé l’IA dans le but de savoir comment utiliser la méthode </w:t>
-      </w:r>
-      <w:proofErr w:type="spellStart"/>
-      <w:r>
-        <w:t>GetAsyncKeyState</w:t>
-      </w:r>
-      <w:proofErr w:type="spellEnd"/>
-      <w:r>
-        <w:t>() ou encore pour savoir comment faire en sorte de précharger les sons du jeu où elle m’a proposé d’utiliser un dictionnaire, concept que je connaissais déjà grâce à python et que j’ai décidé d’adopter pour mon jeu</w:t>
+        <w:t>aussi utilisé l’IA dans le but de savoir comment utiliser la méthode GetAsyncKeyState() ou encore pour savoir comment faire en sorte de précharger les sons du jeu où elle m’a proposé d’utiliser un dictionnaire, concept que je connaissais déjà grâce à python et que j’ai décidé d’adopter pour mon jeu</w:t>
       </w:r>
       <w:r>
         <w:t xml:space="preserve">. </w:t>
@@ -4613,31 +4436,31 @@
       <w:pPr>
         <w:pStyle w:val="Titre1"/>
       </w:pPr>
-      <w:bookmarkStart w:id="30" w:name="_Toc532179966"/>
-      <w:bookmarkStart w:id="31" w:name="_Toc165969650"/>
-      <w:bookmarkStart w:id="32" w:name="_Toc192407611"/>
+      <w:bookmarkStart w:id="31" w:name="_Toc532179966"/>
+      <w:bookmarkStart w:id="32" w:name="_Toc165969650"/>
+      <w:bookmarkStart w:id="33" w:name="_Toc192572648"/>
       <w:r>
         <w:t>Tests</w:t>
       </w:r>
-      <w:bookmarkEnd w:id="30"/>
       <w:bookmarkEnd w:id="31"/>
       <w:bookmarkEnd w:id="32"/>
+      <w:bookmarkEnd w:id="33"/>
     </w:p>
     <w:p>
       <w:pPr>
         <w:pStyle w:val="Titre2"/>
       </w:pPr>
-      <w:bookmarkStart w:id="33" w:name="_Toc532179968"/>
-      <w:bookmarkStart w:id="34" w:name="_Toc165969652"/>
-      <w:bookmarkStart w:id="35" w:name="_Ref308525868"/>
-      <w:bookmarkStart w:id="36" w:name="_Toc192407612"/>
+      <w:bookmarkStart w:id="34" w:name="_Toc532179968"/>
+      <w:bookmarkStart w:id="35" w:name="_Toc165969652"/>
+      <w:bookmarkStart w:id="36" w:name="_Ref308525868"/>
+      <w:bookmarkStart w:id="37" w:name="_Toc192572649"/>
       <w:r>
         <w:t>Dossier des tests</w:t>
       </w:r>
-      <w:bookmarkEnd w:id="33"/>
       <w:bookmarkEnd w:id="34"/>
       <w:bookmarkEnd w:id="35"/>
       <w:bookmarkEnd w:id="36"/>
+      <w:bookmarkEnd w:id="37"/>
     </w:p>
     <w:p>
       <w:pPr>
@@ -4697,25 +4520,25 @@
       <w:pPr>
         <w:pStyle w:val="Titre1"/>
       </w:pPr>
-      <w:bookmarkStart w:id="37" w:name="_Toc165969653"/>
-      <w:bookmarkStart w:id="38" w:name="_Toc192407613"/>
+      <w:bookmarkStart w:id="38" w:name="_Toc165969653"/>
+      <w:bookmarkStart w:id="39" w:name="_Toc192572650"/>
       <w:r>
         <w:t>Conclusion</w:t>
       </w:r>
-      <w:bookmarkEnd w:id="37"/>
       <w:bookmarkEnd w:id="38"/>
+      <w:bookmarkEnd w:id="39"/>
     </w:p>
     <w:p>
       <w:pPr>
         <w:pStyle w:val="Titre2"/>
       </w:pPr>
-      <w:bookmarkStart w:id="39" w:name="_Toc165969656"/>
-      <w:bookmarkStart w:id="40" w:name="_Toc192407616"/>
+      <w:bookmarkStart w:id="40" w:name="_Toc165969656"/>
+      <w:bookmarkStart w:id="41" w:name="_Toc192572651"/>
       <w:r>
         <w:t>Bilan personnel</w:t>
       </w:r>
-      <w:bookmarkEnd w:id="39"/>
       <w:bookmarkEnd w:id="40"/>
+      <w:bookmarkEnd w:id="41"/>
     </w:p>
     <w:p>
       <w:pPr>
@@ -4744,25 +4567,25 @@
       <w:pPr>
         <w:pStyle w:val="Titre1"/>
       </w:pPr>
-      <w:bookmarkStart w:id="41" w:name="_Toc532179971"/>
-      <w:bookmarkStart w:id="42" w:name="_Toc165969657"/>
-      <w:bookmarkStart w:id="43" w:name="_Toc192407617"/>
+      <w:bookmarkStart w:id="42" w:name="_Toc532179971"/>
+      <w:bookmarkStart w:id="43" w:name="_Toc165969657"/>
+      <w:bookmarkStart w:id="44" w:name="_Toc192572652"/>
       <w:r>
         <w:t>Divers</w:t>
       </w:r>
-      <w:bookmarkEnd w:id="41"/>
       <w:bookmarkEnd w:id="42"/>
       <w:bookmarkEnd w:id="43"/>
+      <w:bookmarkEnd w:id="44"/>
     </w:p>
     <w:p>
       <w:pPr>
         <w:pStyle w:val="Titre2"/>
       </w:pPr>
-      <w:bookmarkStart w:id="44" w:name="_Toc192407618"/>
+      <w:bookmarkStart w:id="45" w:name="_Toc192572653"/>
       <w:r>
         <w:t>Webographie</w:t>
       </w:r>
-      <w:bookmarkEnd w:id="44"/>
+      <w:bookmarkEnd w:id="45"/>
     </w:p>
     <w:p>
       <w:pPr>
@@ -4776,14 +4599,12 @@
         <w:t xml:space="preserve">Balistique : </w:t>
       </w:r>
       <w:hyperlink r:id="rId12" w:history="1">
-        <w:proofErr w:type="spellStart"/>
         <w:r>
           <w:rPr>
             <w:rStyle w:val="Lienhypertexte"/>
           </w:rPr>
           <w:t>Youtube</w:t>
         </w:r>
-        <w:proofErr w:type="spellEnd"/>
       </w:hyperlink>
     </w:p>
     <w:p>
@@ -4794,11 +4615,9 @@
           <w:numId w:val="53"/>
         </w:numPr>
       </w:pPr>
-      <w:proofErr w:type="spellStart"/>
       <w:r>
         <w:t>SoundEffect</w:t>
       </w:r>
-      <w:proofErr w:type="spellEnd"/>
     </w:p>
     <w:p>
       <w:pPr>
@@ -4812,14 +4631,12 @@
         <w:t xml:space="preserve">Musique de victoire : </w:t>
       </w:r>
       <w:hyperlink r:id="rId13" w:history="1">
-        <w:proofErr w:type="spellStart"/>
         <w:r>
           <w:rPr>
             <w:rStyle w:val="Lienhypertexte"/>
           </w:rPr>
           <w:t>Youtube</w:t>
         </w:r>
-        <w:proofErr w:type="spellEnd"/>
       </w:hyperlink>
     </w:p>
     <w:p>
@@ -4834,14 +4651,12 @@
         <w:t xml:space="preserve">Son de mort : </w:t>
       </w:r>
       <w:hyperlink r:id="rId14" w:history="1">
-        <w:proofErr w:type="spellStart"/>
         <w:r>
           <w:rPr>
             <w:rStyle w:val="Lienhypertexte"/>
           </w:rPr>
           <w:t>Youtube</w:t>
         </w:r>
-        <w:proofErr w:type="spellEnd"/>
       </w:hyperlink>
     </w:p>
     <w:p>
@@ -4856,14 +4671,12 @@
         <w:t xml:space="preserve">Son de coup pris : </w:t>
       </w:r>
       <w:hyperlink r:id="rId15" w:history="1">
-        <w:proofErr w:type="spellStart"/>
         <w:r>
           <w:rPr>
             <w:rStyle w:val="Lienhypertexte"/>
           </w:rPr>
           <w:t>Youtube</w:t>
         </w:r>
-        <w:proofErr w:type="spellEnd"/>
       </w:hyperlink>
     </w:p>
     <w:p>
@@ -4878,14 +4691,12 @@
         <w:t xml:space="preserve">Son de lancer : </w:t>
       </w:r>
       <w:hyperlink r:id="rId16" w:history="1">
-        <w:proofErr w:type="spellStart"/>
         <w:r>
           <w:rPr>
             <w:rStyle w:val="Lienhypertexte"/>
           </w:rPr>
           <w:t>Youtube</w:t>
         </w:r>
-        <w:proofErr w:type="spellEnd"/>
       </w:hyperlink>
     </w:p>
     <w:p>
@@ -4900,14 +4711,12 @@
         <w:t xml:space="preserve">Son de coup sur la tour : </w:t>
       </w:r>
       <w:hyperlink r:id="rId17" w:history="1">
-        <w:proofErr w:type="spellStart"/>
         <w:r>
           <w:rPr>
             <w:rStyle w:val="Lienhypertexte"/>
           </w:rPr>
           <w:t>Youtube</w:t>
         </w:r>
-        <w:proofErr w:type="spellEnd"/>
       </w:hyperlink>
     </w:p>
     <w:p>
@@ -4920,11 +4729,11 @@
       <w:pPr>
         <w:pStyle w:val="Titre1"/>
       </w:pPr>
-      <w:bookmarkStart w:id="45" w:name="_Toc192407619"/>
+      <w:bookmarkStart w:id="46" w:name="_Toc192572654"/>
       <w:r>
         <w:t>Annexes</w:t>
       </w:r>
-      <w:bookmarkEnd w:id="45"/>
+      <w:bookmarkEnd w:id="46"/>
     </w:p>
     <w:p>
       <w:pPr>
@@ -5457,7 +5266,7 @@
               <w:noProof/>
               <w:szCs w:val="16"/>
             </w:rPr>
-            <w:t>09.03.2025 10:33</w:t>
+            <w:t>10.03.2025 14:21</w:t>
           </w:r>
           <w:r>
             <w:rPr>
@@ -11588,15 +11397,6 @@
 </file>
 
 <file path=customXml/item1.xml><?xml version="1.0" encoding="utf-8"?>
-<?mso-contentType ?>
-<FormTemplates xmlns="http://schemas.microsoft.com/sharepoint/v3/contenttype/forms">
-  <Display>DocumentLibraryForm</Display>
-  <Edit>DocumentLibraryForm</Edit>
-  <New>DocumentLibraryForm</New>
-</FormTemplates>
-</file>
-
-<file path=customXml/item2.xml><?xml version="1.0" encoding="utf-8"?>
 <ct:contentTypeSchema xmlns:ct="http://schemas.microsoft.com/office/2006/metadata/contentType" xmlns:ma="http://schemas.microsoft.com/office/2006/metadata/properties/metaAttributes" ct:_="" ma:_="" ma:contentTypeName="Document" ma:contentTypeID="0x0101005A5B8F5EAAC22C48A11F5D9A60E6F21D" ma:contentTypeVersion="16" ma:contentTypeDescription="Crée un document." ma:contentTypeScope="" ma:versionID="f2b963976306cc54294b7f4545a3c6c4">
   <xsd:schema xmlns:xsd="http://www.w3.org/2001/XMLSchema" xmlns:xs="http://www.w3.org/2001/XMLSchema" xmlns:p="http://schemas.microsoft.com/office/2006/metadata/properties" xmlns:ns2="a1b10758-7132-46a4-a2fe-7a2cf46f51f4" xmlns:ns3="f7d9f5a6-831d-4621-8c77-cbcaf993e406" targetNamespace="http://schemas.microsoft.com/office/2006/metadata/properties" ma:root="true" ma:fieldsID="e5e135fa2fc1295e1586ddcd9c1a8904" ns2:_="" ns3:_="">
     <xsd:import namespace="a1b10758-7132-46a4-a2fe-7a2cf46f51f4"/>
@@ -11839,7 +11639,20 @@
 </ct:contentTypeSchema>
 </file>
 
+<file path=customXml/item2.xml><?xml version="1.0" encoding="utf-8"?>
+<?mso-contentType ?>
+<FormTemplates xmlns="http://schemas.microsoft.com/sharepoint/v3/contenttype/forms">
+  <Display>DocumentLibraryForm</Display>
+  <Edit>DocumentLibraryForm</Edit>
+  <New>DocumentLibraryForm</New>
+</FormTemplates>
+</file>
+
 <file path=customXml/item3.xml><?xml version="1.0" encoding="utf-8"?>
+<b:Sources xmlns:b="http://schemas.openxmlformats.org/officeDocument/2006/bibliography" xmlns="http://schemas.openxmlformats.org/officeDocument/2006/bibliography" SelectedStyle="\APA.XSL" StyleName="APA"/>
+</file>
+
+<file path=customXml/item4.xml><?xml version="1.0" encoding="utf-8"?>
 <p:properties xmlns:p="http://schemas.microsoft.com/office/2006/metadata/properties" xmlns:xsi="http://www.w3.org/2001/XMLSchema-instance" xmlns:pc="http://schemas.microsoft.com/office/infopath/2007/PartnerControls">
   <documentManagement>
     <lcf76f155ced4ddcb4097134ff3c332f xmlns="a1b10758-7132-46a4-a2fe-7a2cf46f51f4">
@@ -11850,19 +11663,7 @@
 </p:properties>
 </file>
 
-<file path=customXml/item4.xml><?xml version="1.0" encoding="utf-8"?>
-<b:Sources xmlns:b="http://schemas.openxmlformats.org/officeDocument/2006/bibliography" xmlns="http://schemas.openxmlformats.org/officeDocument/2006/bibliography" SelectedStyle="\APA.XSL" StyleName="APA"/>
-</file>
-
 <file path=customXml/itemProps1.xml><?xml version="1.0" encoding="utf-8"?>
-<ds:datastoreItem xmlns:ds="http://schemas.openxmlformats.org/officeDocument/2006/customXml" ds:itemID="{6C3F7A66-EDE3-46FD-83EB-3C265E5D2669}">
-  <ds:schemaRefs>
-    <ds:schemaRef ds:uri="http://schemas.microsoft.com/sharepoint/v3/contenttype/forms"/>
-  </ds:schemaRefs>
-</ds:datastoreItem>
-</file>
-
-<file path=customXml/itemProps2.xml><?xml version="1.0" encoding="utf-8"?>
 <ds:datastoreItem xmlns:ds="http://schemas.openxmlformats.org/officeDocument/2006/customXml" ds:itemID="{41546E4A-837A-4BEF-A4B8-FFD4EAB4E855}">
   <ds:schemaRefs>
     <ds:schemaRef ds:uri="http://schemas.microsoft.com/office/2006/metadata/contentType"/>
@@ -11881,7 +11682,23 @@
 </ds:datastoreItem>
 </file>
 
+<file path=customXml/itemProps2.xml><?xml version="1.0" encoding="utf-8"?>
+<ds:datastoreItem xmlns:ds="http://schemas.openxmlformats.org/officeDocument/2006/customXml" ds:itemID="{6C3F7A66-EDE3-46FD-83EB-3C265E5D2669}">
+  <ds:schemaRefs>
+    <ds:schemaRef ds:uri="http://schemas.microsoft.com/sharepoint/v3/contenttype/forms"/>
+  </ds:schemaRefs>
+</ds:datastoreItem>
+</file>
+
 <file path=customXml/itemProps3.xml><?xml version="1.0" encoding="utf-8"?>
+<ds:datastoreItem xmlns:ds="http://schemas.openxmlformats.org/officeDocument/2006/customXml" ds:itemID="{C8C35155-3E6A-4058-B6E4-303717845E3B}">
+  <ds:schemaRefs>
+    <ds:schemaRef ds:uri="http://schemas.openxmlformats.org/officeDocument/2006/bibliography"/>
+  </ds:schemaRefs>
+</ds:datastoreItem>
+</file>
+
+<file path=customXml/itemProps4.xml><?xml version="1.0" encoding="utf-8"?>
 <ds:datastoreItem xmlns:ds="http://schemas.openxmlformats.org/officeDocument/2006/customXml" ds:itemID="{2319CDB8-A2CD-412D-8359-13E6B4DF1FF4}">
   <ds:schemaRefs>
     <ds:schemaRef ds:uri="http://schemas.microsoft.com/office/2006/metadata/properties"/>
@@ -11890,12 +11707,4 @@
     <ds:schemaRef ds:uri="f7d9f5a6-831d-4621-8c77-cbcaf993e406"/>
   </ds:schemaRefs>
 </ds:datastoreItem>
-</file>
-
-<file path=customXml/itemProps4.xml><?xml version="1.0" encoding="utf-8"?>
-<ds:datastoreItem xmlns:ds="http://schemas.openxmlformats.org/officeDocument/2006/customXml" ds:itemID="{C8C35155-3E6A-4058-B6E4-303717845E3B}">
-  <ds:schemaRefs>
-    <ds:schemaRef ds:uri="http://schemas.openxmlformats.org/officeDocument/2006/bibliography"/>
-  </ds:schemaRefs>
-</ds:datastoreItem>
 </file>
</xml_diff>